<commit_message>
Avance Informe, Descripcion del paradigma
</commit_message>
<xml_diff>
--- a/Informe_13452929_Bustamante.docx
+++ b/Informe_13452929_Bustamante.docx
@@ -1,6 +1,6 @@
 
 <file path=word/document.xml><?xml version="1.0" encoding="utf-8"?>
-<w:document xmlns:wpc="http://schemas.microsoft.com/office/word/2010/wordprocessingCanvas" xmlns:cx="http://schemas.microsoft.com/office/drawing/2014/chartex" xmlns:mc="http://schemas.openxmlformats.org/markup-compatibility/2006" xmlns:o="urn:schemas-microsoft-com:office:office" xmlns:r="http://schemas.openxmlformats.org/officeDocument/2006/relationships" xmlns:m="http://schemas.openxmlformats.org/officeDocument/2006/math" xmlns:v="urn:schemas-microsoft-com:vml" xmlns:wp14="http://schemas.microsoft.com/office/word/2010/wordprocessingDrawing" xmlns:wp="http://schemas.openxmlformats.org/drawingml/2006/wordprocessingDrawing" xmlns:w10="urn:schemas-microsoft-com:office:word" xmlns:w="http://schemas.openxmlformats.org/wordprocessingml/2006/main" xmlns:w14="http://schemas.microsoft.com/office/word/2010/wordml" xmlns:w15="http://schemas.microsoft.com/office/word/2012/wordml" xmlns:w16se="http://schemas.microsoft.com/office/word/2015/wordml/symex" xmlns:wpg="http://schemas.microsoft.com/office/word/2010/wordprocessingGroup" xmlns:wpi="http://schemas.microsoft.com/office/word/2010/wordprocessingInk" xmlns:wne="http://schemas.microsoft.com/office/word/2006/wordml" xmlns:wps="http://schemas.microsoft.com/office/word/2010/wordprocessingShape" mc:Ignorable="w14 w15 w16se wp14">
+<w:document xmlns:wpc="http://schemas.microsoft.com/office/word/2010/wordprocessingCanvas" xmlns:cx="http://schemas.microsoft.com/office/drawing/2014/chartex" xmlns:cx1="http://schemas.microsoft.com/office/drawing/2015/9/8/chartex" xmlns:cx2="http://schemas.microsoft.com/office/drawing/2015/10/21/chartex" xmlns:cx3="http://schemas.microsoft.com/office/drawing/2016/5/9/chartex" xmlns:cx4="http://schemas.microsoft.com/office/drawing/2016/5/10/chartex" xmlns:cx5="http://schemas.microsoft.com/office/drawing/2016/5/11/chartex" xmlns:cx6="http://schemas.microsoft.com/office/drawing/2016/5/12/chartex" xmlns:cx7="http://schemas.microsoft.com/office/drawing/2016/5/13/chartex" xmlns:cx8="http://schemas.microsoft.com/office/drawing/2016/5/14/chartex" xmlns:mc="http://schemas.openxmlformats.org/markup-compatibility/2006" xmlns:aink="http://schemas.microsoft.com/office/drawing/2016/ink" xmlns:am3d="http://schemas.microsoft.com/office/drawing/2017/model3d" xmlns:o="urn:schemas-microsoft-com:office:office" xmlns:oel="http://schemas.microsoft.com/office/2019/extlst" xmlns:r="http://schemas.openxmlformats.org/officeDocument/2006/relationships" xmlns:m="http://schemas.openxmlformats.org/officeDocument/2006/math" xmlns:v="urn:schemas-microsoft-com:vml" xmlns:wp14="http://schemas.microsoft.com/office/word/2010/wordprocessingDrawing" xmlns:wp="http://schemas.openxmlformats.org/drawingml/2006/wordprocessingDrawing" xmlns:w10="urn:schemas-microsoft-com:office:word" xmlns:w="http://schemas.openxmlformats.org/wordprocessingml/2006/main" xmlns:w14="http://schemas.microsoft.com/office/word/2010/wordml" xmlns:w15="http://schemas.microsoft.com/office/word/2012/wordml" xmlns:w16cex="http://schemas.microsoft.com/office/word/2018/wordml/cex" xmlns:w16cid="http://schemas.microsoft.com/office/word/2016/wordml/cid" xmlns:w16="http://schemas.microsoft.com/office/word/2018/wordml" xmlns:w16sdtdh="http://schemas.microsoft.com/office/word/2020/wordml/sdtdatahash" xmlns:w16se="http://schemas.microsoft.com/office/word/2015/wordml/symex" xmlns:wpg="http://schemas.microsoft.com/office/word/2010/wordprocessingGroup" xmlns:wpi="http://schemas.microsoft.com/office/word/2010/wordprocessingInk" xmlns:wne="http://schemas.microsoft.com/office/word/2006/wordml" xmlns:wps="http://schemas.microsoft.com/office/word/2010/wordprocessingShape" mc:Ignorable="w14 w15 w16se w16cid w16 w16cex w16sdtdh wp14">
   <w:body>
     <w:p>
       <w:pPr>
@@ -328,7 +328,7 @@
               </wp:anchor>
             </w:drawing>
           </mc:Choice>
-          <mc:Fallback xmlns:cx1="http://schemas.microsoft.com/office/drawing/2015/9/8/chartex" xmlns:cx2="http://schemas.microsoft.com/office/drawing/2015/10/21/chartex" xmlns:cx3="http://schemas.microsoft.com/office/drawing/2016/5/9/chartex" xmlns:cx4="http://schemas.microsoft.com/office/drawing/2016/5/10/chartex" xmlns:cx5="http://schemas.microsoft.com/office/drawing/2016/5/11/chartex" xmlns:cx6="http://schemas.microsoft.com/office/drawing/2016/5/12/chartex" xmlns:cx7="http://schemas.microsoft.com/office/drawing/2016/5/13/chartex" xmlns:cx8="http://schemas.microsoft.com/office/drawing/2016/5/14/chartex" xmlns:aink="http://schemas.microsoft.com/office/drawing/2016/ink" xmlns:am3d="http://schemas.microsoft.com/office/drawing/2017/model3d" xmlns:oel="http://schemas.microsoft.com/office/2019/extlst" xmlns:w16cex="http://schemas.microsoft.com/office/word/2018/wordml/cex" xmlns:w16cid="http://schemas.microsoft.com/office/word/2016/wordml/cid" xmlns:w16="http://schemas.microsoft.com/office/word/2018/wordml" xmlns:w16sdtdh="http://schemas.microsoft.com/office/word/2020/wordml/sdtdatahash" xmlns:w16du="http://schemas.microsoft.com/office/word/2023/wordml/word16du">
+          <mc:Fallback xmlns:w16du="http://schemas.microsoft.com/office/word/2023/wordml/word16du">
             <w:pict>
               <v:shape w14:anchorId="12D8EAEC" id="docshape1" o:spid="_x0000_s1026" style="position:absolute;margin-left:85.05pt;margin-top:10.75pt;width:425.85pt;height:.1pt;z-index:-251657216;visibility:visible;mso-wrap-style:square;mso-width-percent:0;mso-height-percent:0;mso-wrap-distance-left:0;mso-wrap-distance-top:0;mso-wrap-distance-right:0;mso-wrap-distance-bottom:0;mso-position-horizontal:absolute;mso-position-horizontal-relative:page;mso-position-vertical:absolute;mso-position-vertical-relative:text;mso-width-percent:0;mso-height-percent:0;mso-width-relative:page;mso-height-relative:page;v-text-anchor:top" coordsize="8517,1270" o:gfxdata="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" path="m,l8516,e" filled="f" strokeweight=".20003mm">
                 <v:path arrowok="t" o:connecttype="custom" o:connectlocs="0,0;5407660,0" o:connectangles="0,0"/>
@@ -567,7 +567,7 @@
               </wp:anchor>
             </w:drawing>
           </mc:Choice>
-          <mc:Fallback xmlns:cx1="http://schemas.microsoft.com/office/drawing/2015/9/8/chartex" xmlns:cx2="http://schemas.microsoft.com/office/drawing/2015/10/21/chartex" xmlns:cx3="http://schemas.microsoft.com/office/drawing/2016/5/9/chartex" xmlns:cx4="http://schemas.microsoft.com/office/drawing/2016/5/10/chartex" xmlns:cx5="http://schemas.microsoft.com/office/drawing/2016/5/11/chartex" xmlns:cx6="http://schemas.microsoft.com/office/drawing/2016/5/12/chartex" xmlns:cx7="http://schemas.microsoft.com/office/drawing/2016/5/13/chartex" xmlns:cx8="http://schemas.microsoft.com/office/drawing/2016/5/14/chartex" xmlns:aink="http://schemas.microsoft.com/office/drawing/2016/ink" xmlns:am3d="http://schemas.microsoft.com/office/drawing/2017/model3d" xmlns:oel="http://schemas.microsoft.com/office/2019/extlst" xmlns:w16cex="http://schemas.microsoft.com/office/word/2018/wordml/cex" xmlns:w16cid="http://schemas.microsoft.com/office/word/2016/wordml/cid" xmlns:w16="http://schemas.microsoft.com/office/word/2018/wordml" xmlns:w16sdtdh="http://schemas.microsoft.com/office/word/2020/wordml/sdtdatahash" xmlns:w16du="http://schemas.microsoft.com/office/word/2023/wordml/word16du">
+          <mc:Fallback xmlns:w16du="http://schemas.microsoft.com/office/word/2023/wordml/word16du">
             <w:pict>
               <v:shape w14:anchorId="0DA351F0" id="docshape2" o:spid="_x0000_s1026" style="position:absolute;margin-left:85.05pt;margin-top:8.9pt;width:425.85pt;height:.1pt;z-index:-251656192;visibility:visible;mso-wrap-style:square;mso-width-percent:0;mso-height-percent:0;mso-wrap-distance-left:0;mso-wrap-distance-top:0;mso-wrap-distance-right:0;mso-wrap-distance-bottom:0;mso-position-horizontal:absolute;mso-position-horizontal-relative:page;mso-position-vertical:absolute;mso-position-vertical-relative:text;mso-width-percent:0;mso-height-percent:0;mso-width-relative:page;mso-height-relative:page;v-text-anchor:top" coordsize="8517,1270" o:gfxdata="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" path="m,l8516,e" filled="f" strokeweight=".20003mm">
                 <v:path arrowok="t" o:connecttype="custom" o:connectlocs="0,0;5407660,0" o:connectangles="0,0"/>
@@ -957,20 +957,33 @@
           <w:rFonts w:ascii="Arial Narrow" w:hAnsi="Arial Narrow"/>
         </w:rPr>
       </w:pPr>
-      <w:bookmarkStart w:id="2" w:name="_GoBack"/>
+    </w:p>
+    <w:p>
+      <w:pPr>
+        <w:rPr>
+          <w:rFonts w:ascii="Arial Narrow" w:eastAsiaTheme="majorEastAsia" w:hAnsi="Arial Narrow" w:cstheme="majorBidi"/>
+          <w:b/>
+          <w:color w:val="000000" w:themeColor="text1"/>
+          <w:sz w:val="32"/>
+          <w:szCs w:val="32"/>
+        </w:rPr>
+      </w:pPr>
+      <w:bookmarkStart w:id="2" w:name="_Toc134312245"/>
+      <w:bookmarkStart w:id="3" w:name="_Toc152143547"/>
+      <w:r>
+        <w:br w:type="page"/>
+      </w:r>
+    </w:p>
+    <w:p>
+      <w:pPr>
+        <w:pStyle w:val="Ttulo1"/>
+      </w:pPr>
+      <w:r>
+        <w:lastRenderedPageBreak/>
+        <w:t>Descripción del paradigma</w:t>
+      </w:r>
       <w:bookmarkEnd w:id="2"/>
-    </w:p>
-    <w:p>
-      <w:pPr>
-        <w:pStyle w:val="Ttulo1"/>
-      </w:pPr>
-      <w:bookmarkStart w:id="3" w:name="_Toc134312245"/>
-      <w:bookmarkStart w:id="4" w:name="_Toc152143547"/>
-      <w:r>
-        <w:t>Descripción del paradigma</w:t>
-      </w:r>
       <w:bookmarkEnd w:id="3"/>
-      <w:bookmarkEnd w:id="4"/>
     </w:p>
     <w:p>
       <w:pPr>
@@ -984,31 +997,19 @@
     </w:p>
     <w:p>
       <w:pPr>
-        <w:jc w:val="both"/>
-        <w:rPr>
-          <w:rFonts w:ascii="Arial Narrow" w:hAnsi="Arial Narrow"/>
-        </w:rPr>
-      </w:pPr>
-      <w:bookmarkStart w:id="5" w:name="_Toc134312246"/>
-    </w:p>
-    <w:p>
-      <w:pPr>
-        <w:pStyle w:val="Ttulo1"/>
-      </w:pPr>
-      <w:bookmarkStart w:id="6" w:name="_Toc152143548"/>
-      <w:r>
-        <w:t>Descripción del problema</w:t>
-      </w:r>
-      <w:bookmarkEnd w:id="6"/>
-    </w:p>
-    <w:p>
-      <w:pPr>
         <w:spacing w:line="360" w:lineRule="auto"/>
         <w:jc w:val="both"/>
         <w:rPr>
           <w:rFonts w:ascii="Arial Narrow" w:hAnsi="Arial Narrow"/>
         </w:rPr>
       </w:pPr>
+      <w:bookmarkStart w:id="4" w:name="_Toc134312246"/>
+      <w:r>
+        <w:rPr>
+          <w:rFonts w:ascii="Arial Narrow" w:hAnsi="Arial Narrow"/>
+        </w:rPr>
+        <w:t>El paradigma orientado a objetos (POO) es un enfoque de programación que se basa en la organización y manipulación de objetos como elementos centrales. Un objeto es una entidad que combina datos (propiedades o atributos) y comportamiento (métodos o funciones) relacionados.</w:t>
+      </w:r>
     </w:p>
     <w:p>
       <w:pPr>
@@ -1021,17 +1022,254 @@
     </w:p>
     <w:p>
       <w:pPr>
+        <w:spacing w:line="360" w:lineRule="auto"/>
+        <w:jc w:val="both"/>
+        <w:rPr>
+          <w:rFonts w:ascii="Arial Narrow" w:hAnsi="Arial Narrow"/>
+        </w:rPr>
+      </w:pPr>
+      <w:r>
+        <w:rPr>
+          <w:rFonts w:ascii="Arial Narrow" w:hAnsi="Arial Narrow"/>
+        </w:rPr>
+        <w:t>En el paradigma orientado a objetos, los objetos son instancias de clases, que actúan como plantillas o moldes para la creación de objetos. Una clase define las propiedades y los métodos que los objetos de esa clase tendrán. Las propiedades representan el estado o los datos que posee un objeto, mientras que los métodos encapsulan el comportamiento o las acciones que el objeto puede realizar.</w:t>
+      </w:r>
+    </w:p>
+    <w:p>
+      <w:pPr>
+        <w:spacing w:line="360" w:lineRule="auto"/>
+        <w:jc w:val="both"/>
+        <w:rPr>
+          <w:rFonts w:ascii="Arial Narrow" w:hAnsi="Arial Narrow"/>
+        </w:rPr>
+      </w:pPr>
+    </w:p>
+    <w:p>
+      <w:pPr>
+        <w:spacing w:line="360" w:lineRule="auto"/>
+        <w:jc w:val="both"/>
+        <w:rPr>
+          <w:rFonts w:ascii="Arial Narrow" w:hAnsi="Arial Narrow"/>
+        </w:rPr>
+      </w:pPr>
+      <w:r>
+        <w:rPr>
+          <w:rFonts w:ascii="Arial Narrow" w:hAnsi="Arial Narrow"/>
+        </w:rPr>
+        <w:t>La programación orientada a objetos se basa en cuatro conceptos fundamentales:</w:t>
+      </w:r>
+    </w:p>
+    <w:p>
+      <w:pPr>
+        <w:spacing w:line="360" w:lineRule="auto"/>
+        <w:jc w:val="both"/>
+        <w:rPr>
+          <w:rFonts w:ascii="Arial Narrow" w:hAnsi="Arial Narrow"/>
+        </w:rPr>
+      </w:pPr>
+    </w:p>
+    <w:p>
+      <w:pPr>
+        <w:pStyle w:val="Prrafodelista"/>
+        <w:numPr>
+          <w:ilvl w:val="0"/>
+          <w:numId w:val="10"/>
+        </w:numPr>
+        <w:spacing w:line="360" w:lineRule="auto"/>
+        <w:jc w:val="both"/>
+        <w:rPr>
+          <w:rFonts w:ascii="Arial Narrow" w:hAnsi="Arial Narrow"/>
+          <w:sz w:val="24"/>
+          <w:szCs w:val="24"/>
+        </w:rPr>
+      </w:pPr>
+      <w:r>
+        <w:rPr>
+          <w:rFonts w:ascii="Arial Narrow" w:hAnsi="Arial Narrow"/>
+          <w:b/>
+          <w:bCs/>
+          <w:sz w:val="24"/>
+          <w:szCs w:val="24"/>
+        </w:rPr>
+        <w:t>Abstracción</w:t>
+      </w:r>
+      <w:r>
+        <w:rPr>
+          <w:rFonts w:ascii="Arial Narrow" w:hAnsi="Arial Narrow"/>
+          <w:sz w:val="24"/>
+          <w:szCs w:val="24"/>
+        </w:rPr>
+        <w:t>: Permite representar las características esenciales de un objeto del mundo real en un modelo simplificado dentro del programa. La abstracción se logra mediante la identificación de las propiedades y el comportamiento relevantes para el problema en cuestión.</w:t>
+      </w:r>
+    </w:p>
+    <w:p>
+      <w:pPr>
+        <w:pStyle w:val="Prrafodelista"/>
+        <w:numPr>
+          <w:ilvl w:val="0"/>
+          <w:numId w:val="10"/>
+        </w:numPr>
+        <w:spacing w:line="360" w:lineRule="auto"/>
+        <w:jc w:val="both"/>
+        <w:rPr>
+          <w:rFonts w:ascii="Arial Narrow" w:hAnsi="Arial Narrow"/>
+          <w:sz w:val="24"/>
+          <w:szCs w:val="24"/>
+        </w:rPr>
+      </w:pPr>
+      <w:r>
+        <w:rPr>
+          <w:rFonts w:ascii="Arial Narrow" w:hAnsi="Arial Narrow"/>
+          <w:b/>
+          <w:bCs/>
+          <w:sz w:val="24"/>
+          <w:szCs w:val="24"/>
+        </w:rPr>
+        <w:t>Encapsulación</w:t>
+      </w:r>
+      <w:r>
+        <w:rPr>
+          <w:rFonts w:ascii="Arial Narrow" w:hAnsi="Arial Narrow"/>
+          <w:sz w:val="24"/>
+          <w:szCs w:val="24"/>
+        </w:rPr>
+        <w:t>: Consiste en agrupar datos y métodos relacionados en un objeto y ocultar los detalles internos del objeto. Esto se logra definiendo la visibilidad de los miembros de la clase (públicos, privados, protegidos) para controlar el acceso desde el exterior.</w:t>
+      </w:r>
+    </w:p>
+    <w:p>
+      <w:pPr>
+        <w:pStyle w:val="Prrafodelista"/>
+        <w:numPr>
+          <w:ilvl w:val="0"/>
+          <w:numId w:val="10"/>
+        </w:numPr>
+        <w:spacing w:line="360" w:lineRule="auto"/>
+        <w:jc w:val="both"/>
+        <w:rPr>
+          <w:rFonts w:ascii="Arial Narrow" w:hAnsi="Arial Narrow"/>
+          <w:sz w:val="24"/>
+          <w:szCs w:val="24"/>
+        </w:rPr>
+      </w:pPr>
+      <w:r>
+        <w:rPr>
+          <w:rFonts w:ascii="Arial Narrow" w:hAnsi="Arial Narrow"/>
+          <w:b/>
+          <w:bCs/>
+          <w:sz w:val="24"/>
+          <w:szCs w:val="24"/>
+        </w:rPr>
+        <w:t>Herencia</w:t>
+      </w:r>
+      <w:r>
+        <w:rPr>
+          <w:rFonts w:ascii="Arial Narrow" w:hAnsi="Arial Narrow"/>
+          <w:sz w:val="24"/>
+          <w:szCs w:val="24"/>
+        </w:rPr>
+        <w:t>: Permite la creación de nuevas clases (subclases) basadas en clases existentes (superclases). La herencia permite la reutilización de código y establece una relación "es-un" entre las clases, donde una subclase hereda las propiedades y métodos de su superclase.</w:t>
+      </w:r>
+    </w:p>
+    <w:p>
+      <w:pPr>
+        <w:pStyle w:val="Prrafodelista"/>
+        <w:numPr>
+          <w:ilvl w:val="0"/>
+          <w:numId w:val="10"/>
+        </w:numPr>
+        <w:spacing w:line="360" w:lineRule="auto"/>
+        <w:jc w:val="both"/>
+        <w:rPr>
+          <w:rFonts w:ascii="Arial Narrow" w:hAnsi="Arial Narrow"/>
+          <w:sz w:val="24"/>
+          <w:szCs w:val="24"/>
+        </w:rPr>
+      </w:pPr>
+      <w:r>
+        <w:rPr>
+          <w:rFonts w:ascii="Arial Narrow" w:hAnsi="Arial Narrow"/>
+          <w:b/>
+          <w:bCs/>
+          <w:sz w:val="24"/>
+          <w:szCs w:val="24"/>
+        </w:rPr>
+        <w:t>Polimorfismo</w:t>
+      </w:r>
+      <w:r>
+        <w:rPr>
+          <w:rFonts w:ascii="Arial Narrow" w:hAnsi="Arial Narrow"/>
+          <w:sz w:val="24"/>
+          <w:szCs w:val="24"/>
+        </w:rPr>
+        <w:t>: Permite que objetos de diferentes clases respondan de manera diferente a un mismo mensaje o método. El polimorfismo permite tratar a objetos de distintas clases de manera uniforme, lo que facilita la flexibilidad y la extensibilidad del código.</w:t>
+      </w:r>
+    </w:p>
+    <w:p>
+      <w:pPr>
+        <w:spacing w:line="360" w:lineRule="auto"/>
+        <w:jc w:val="both"/>
+        <w:rPr>
+          <w:rFonts w:ascii="Arial Narrow" w:hAnsi="Arial Narrow"/>
+        </w:rPr>
+      </w:pPr>
+    </w:p>
+    <w:p>
+      <w:pPr>
+        <w:spacing w:line="360" w:lineRule="auto"/>
+        <w:jc w:val="both"/>
+        <w:rPr>
+          <w:rFonts w:ascii="Arial Narrow" w:hAnsi="Arial Narrow"/>
+        </w:rPr>
+      </w:pPr>
+      <w:r>
+        <w:rPr>
+          <w:rFonts w:ascii="Arial Narrow" w:hAnsi="Arial Narrow"/>
+        </w:rPr>
+        <w:t>El paradigma orientado a objetos se utiliza ampliamente en el desarrollo de software debido a su capacidad para modelar de manera eficiente problemas complejos, promover la reutilización de código y mejorar la modularidad y mantenibilidad del sistema.</w:t>
+      </w:r>
+    </w:p>
+    <w:p>
+      <w:pPr>
         <w:pStyle w:val="Ttulo1"/>
       </w:pPr>
-      <w:bookmarkStart w:id="7" w:name="_Toc152143549"/>
+      <w:bookmarkStart w:id="5" w:name="_Toc152143548"/>
+      <w:r>
+        <w:lastRenderedPageBreak/>
+        <w:t>Descripción del problema</w:t>
+      </w:r>
+      <w:bookmarkEnd w:id="5"/>
+    </w:p>
+    <w:p>
+      <w:pPr>
+        <w:spacing w:line="360" w:lineRule="auto"/>
+        <w:jc w:val="both"/>
+        <w:rPr>
+          <w:rFonts w:ascii="Arial Narrow" w:hAnsi="Arial Narrow"/>
+        </w:rPr>
+      </w:pPr>
+    </w:p>
+    <w:p>
+      <w:pPr>
+        <w:spacing w:line="360" w:lineRule="auto"/>
+        <w:jc w:val="both"/>
+        <w:rPr>
+          <w:rFonts w:ascii="Arial Narrow" w:hAnsi="Arial Narrow"/>
+        </w:rPr>
+      </w:pPr>
+    </w:p>
+    <w:p>
+      <w:pPr>
+        <w:pStyle w:val="Ttulo1"/>
+      </w:pPr>
+      <w:bookmarkStart w:id="6" w:name="_Toc152143549"/>
       <w:r>
         <w:t xml:space="preserve">Análisis del </w:t>
       </w:r>
       <w:r>
         <w:t>problema</w:t>
       </w:r>
-      <w:bookmarkEnd w:id="5"/>
-      <w:bookmarkEnd w:id="7"/>
+      <w:bookmarkEnd w:id="4"/>
+      <w:bookmarkEnd w:id="6"/>
     </w:p>
     <w:p/>
     <w:p/>
@@ -1039,13 +1277,13 @@
       <w:pPr>
         <w:pStyle w:val="Ttulo1"/>
       </w:pPr>
-      <w:bookmarkStart w:id="8" w:name="_Toc134312247"/>
-      <w:bookmarkStart w:id="9" w:name="_Toc152143550"/>
+      <w:bookmarkStart w:id="7" w:name="_Toc134312247"/>
+      <w:bookmarkStart w:id="8" w:name="_Toc152143550"/>
       <w:r>
         <w:t>Diseño de la solución</w:t>
       </w:r>
+      <w:bookmarkEnd w:id="7"/>
       <w:bookmarkEnd w:id="8"/>
-      <w:bookmarkEnd w:id="9"/>
     </w:p>
     <w:p/>
     <w:p/>
@@ -1053,28 +1291,28 @@
       <w:pPr>
         <w:pStyle w:val="Ttulo1"/>
       </w:pPr>
-      <w:bookmarkStart w:id="10" w:name="_Toc134312248"/>
-      <w:bookmarkStart w:id="11" w:name="_Toc152143551"/>
+      <w:bookmarkStart w:id="9" w:name="_Toc134312248"/>
+      <w:bookmarkStart w:id="10" w:name="_Toc152143551"/>
       <w:r>
         <w:t>Consideraciones de implementación</w:t>
       </w:r>
+      <w:bookmarkEnd w:id="9"/>
       <w:bookmarkEnd w:id="10"/>
+    </w:p>
+    <w:p/>
+    <w:p>
+      <w:bookmarkStart w:id="11" w:name="_Toc134312249"/>
+    </w:p>
+    <w:p>
+      <w:pPr>
+        <w:pStyle w:val="Ttulo1"/>
+      </w:pPr>
+      <w:bookmarkStart w:id="12" w:name="_Toc152143552"/>
+      <w:r>
+        <w:t>Instrucciones de uso</w:t>
+      </w:r>
       <w:bookmarkEnd w:id="11"/>
-    </w:p>
-    <w:p/>
-    <w:p>
-      <w:bookmarkStart w:id="12" w:name="_Toc134312249"/>
-    </w:p>
-    <w:p>
-      <w:pPr>
-        <w:pStyle w:val="Ttulo1"/>
-      </w:pPr>
-      <w:bookmarkStart w:id="13" w:name="_Toc152143552"/>
-      <w:r>
-        <w:t>Instrucciones de uso</w:t>
-      </w:r>
       <w:bookmarkEnd w:id="12"/>
-      <w:bookmarkEnd w:id="13"/>
     </w:p>
     <w:p/>
     <w:p/>
@@ -1082,13 +1320,13 @@
       <w:pPr>
         <w:pStyle w:val="Ttulo1"/>
       </w:pPr>
-      <w:bookmarkStart w:id="14" w:name="_Toc134312250"/>
-      <w:bookmarkStart w:id="15" w:name="_Toc152143553"/>
+      <w:bookmarkStart w:id="13" w:name="_Toc134312250"/>
+      <w:bookmarkStart w:id="14" w:name="_Toc152143553"/>
       <w:r>
         <w:t>Resultados y evaluación</w:t>
       </w:r>
+      <w:bookmarkEnd w:id="13"/>
       <w:bookmarkEnd w:id="14"/>
-      <w:bookmarkEnd w:id="15"/>
     </w:p>
     <w:p/>
     <w:p>
@@ -1103,7 +1341,21 @@
         <w:rPr>
           <w:rFonts w:ascii="Arial Narrow" w:hAnsi="Arial Narrow"/>
         </w:rPr>
-        <w:t xml:space="preserve">A continuación se </w:t>
+        <w:t xml:space="preserve">A </w:t>
+      </w:r>
+      <w:proofErr w:type="gramStart"/>
+      <w:r>
+        <w:rPr>
+          <w:rFonts w:ascii="Arial Narrow" w:hAnsi="Arial Narrow"/>
+        </w:rPr>
+        <w:t>continuación</w:t>
+      </w:r>
+      <w:proofErr w:type="gramEnd"/>
+      <w:r>
+        <w:rPr>
+          <w:rFonts w:ascii="Arial Narrow" w:hAnsi="Arial Narrow"/>
+        </w:rPr>
+        <w:t xml:space="preserve"> se </w:t>
       </w:r>
       <w:r>
         <w:rPr>
@@ -1184,7 +1436,7 @@
                 <w:szCs w:val="22"/>
               </w:rPr>
             </w:pPr>
-            <w:bookmarkStart w:id="16" w:name="_Toc152143554"/>
+            <w:bookmarkStart w:id="15" w:name="_Toc152143554"/>
             <w:r>
               <w:rPr>
                 <w:rFonts w:eastAsia="Times New Roman" w:cs="Times New Roman"/>
@@ -1194,14 +1446,57 @@
                 <w:szCs w:val="22"/>
               </w:rPr>
               <w:lastRenderedPageBreak/>
-              <w:t>RF Nº</w:t>
+              <w:t xml:space="preserve">RF </w:t>
+            </w:r>
+            <w:proofErr w:type="spellStart"/>
+            <w:r>
+              <w:rPr>
+                <w:rFonts w:eastAsia="Times New Roman" w:cs="Times New Roman"/>
+                <w:b w:val="0"/>
+                <w:color w:val="auto"/>
+                <w:sz w:val="22"/>
+                <w:szCs w:val="22"/>
+              </w:rPr>
+              <w:t>Nº</w:t>
+            </w:r>
+            <w:bookmarkEnd w:id="15"/>
+            <w:proofErr w:type="spellEnd"/>
+          </w:p>
+        </w:tc>
+        <w:tc>
+          <w:tcPr>
+            <w:tcW w:w="1985" w:type="dxa"/>
+            <w:shd w:val="clear" w:color="auto" w:fill="BDD6EE" w:themeFill="accent5" w:themeFillTint="66"/>
+          </w:tcPr>
+          <w:p>
+            <w:pPr>
+              <w:pStyle w:val="Ttulo1"/>
+              <w:jc w:val="center"/>
+              <w:rPr>
+                <w:rFonts w:eastAsia="Times New Roman" w:cs="Times New Roman"/>
+                <w:b w:val="0"/>
+                <w:color w:val="auto"/>
+                <w:sz w:val="22"/>
+                <w:szCs w:val="22"/>
+              </w:rPr>
+            </w:pPr>
+            <w:bookmarkStart w:id="16" w:name="_Toc152143555"/>
+            <w:r>
+              <w:rPr>
+                <w:rFonts w:eastAsia="Times New Roman" w:cs="Times New Roman"/>
+                <w:b w:val="0"/>
+                <w:color w:val="auto"/>
+                <w:sz w:val="22"/>
+                <w:szCs w:val="22"/>
+              </w:rPr>
+              <w:t>Requerimiento funcional</w:t>
             </w:r>
             <w:bookmarkEnd w:id="16"/>
           </w:p>
         </w:tc>
         <w:tc>
           <w:tcPr>
-            <w:tcW w:w="1985" w:type="dxa"/>
+            <w:tcW w:w="992" w:type="dxa"/>
             <w:shd w:val="clear" w:color="auto" w:fill="BDD6EE" w:themeFill="accent5" w:themeFillTint="66"/>
           </w:tcPr>
           <w:p>
@@ -1216,7 +1511,7 @@
                 <w:szCs w:val="22"/>
               </w:rPr>
             </w:pPr>
-            <w:bookmarkStart w:id="17" w:name="_Toc152143555"/>
+            <w:bookmarkStart w:id="17" w:name="_Toc152143556"/>
             <w:r>
               <w:rPr>
                 <w:rFonts w:eastAsia="Times New Roman" w:cs="Times New Roman"/>
@@ -1225,14 +1520,14 @@
                 <w:sz w:val="22"/>
                 <w:szCs w:val="22"/>
               </w:rPr>
-              <w:t>Requerimiento funcional</w:t>
+              <w:t>Grado de alcance</w:t>
             </w:r>
             <w:bookmarkEnd w:id="17"/>
           </w:p>
         </w:tc>
         <w:tc>
           <w:tcPr>
-            <w:tcW w:w="992" w:type="dxa"/>
+            <w:tcW w:w="1677" w:type="dxa"/>
             <w:shd w:val="clear" w:color="auto" w:fill="BDD6EE" w:themeFill="accent5" w:themeFillTint="66"/>
           </w:tcPr>
           <w:p>
@@ -1247,7 +1542,7 @@
                 <w:szCs w:val="22"/>
               </w:rPr>
             </w:pPr>
-            <w:bookmarkStart w:id="18" w:name="_Toc152143556"/>
+            <w:bookmarkStart w:id="18" w:name="_Toc152143557"/>
             <w:r>
               <w:rPr>
                 <w:rFonts w:eastAsia="Times New Roman" w:cs="Times New Roman"/>
@@ -1256,40 +1551,9 @@
                 <w:sz w:val="22"/>
                 <w:szCs w:val="22"/>
               </w:rPr>
-              <w:t>Grado de alcance</w:t>
+              <w:t>Tipo o cantidad de pruebas</w:t>
             </w:r>
             <w:bookmarkEnd w:id="18"/>
-          </w:p>
-        </w:tc>
-        <w:tc>
-          <w:tcPr>
-            <w:tcW w:w="1677" w:type="dxa"/>
-            <w:shd w:val="clear" w:color="auto" w:fill="BDD6EE" w:themeFill="accent5" w:themeFillTint="66"/>
-          </w:tcPr>
-          <w:p>
-            <w:pPr>
-              <w:pStyle w:val="Ttulo1"/>
-              <w:jc w:val="center"/>
-              <w:rPr>
-                <w:rFonts w:eastAsia="Times New Roman" w:cs="Times New Roman"/>
-                <w:b w:val="0"/>
-                <w:color w:val="auto"/>
-                <w:sz w:val="22"/>
-                <w:szCs w:val="22"/>
-              </w:rPr>
-            </w:pPr>
-            <w:bookmarkStart w:id="19" w:name="_Toc152143557"/>
-            <w:r>
-              <w:rPr>
-                <w:rFonts w:eastAsia="Times New Roman" w:cs="Times New Roman"/>
-                <w:b w:val="0"/>
-                <w:color w:val="auto"/>
-                <w:sz w:val="22"/>
-                <w:szCs w:val="22"/>
-              </w:rPr>
-              <w:t>Tipo o cantidad de pruebas</w:t>
-            </w:r>
-            <w:bookmarkEnd w:id="19"/>
             <w:r>
               <w:rPr>
                 <w:rFonts w:eastAsia="Times New Roman" w:cs="Times New Roman"/>
@@ -1319,7 +1583,7 @@
                 <w:szCs w:val="22"/>
               </w:rPr>
             </w:pPr>
-            <w:bookmarkStart w:id="20" w:name="_Toc152143558"/>
+            <w:bookmarkStart w:id="19" w:name="_Toc152143558"/>
             <w:r>
               <w:rPr>
                 <w:rFonts w:eastAsia="Times New Roman" w:cs="Times New Roman"/>
@@ -1340,7 +1604,7 @@
               </w:rPr>
               <w:t>xitos</w:t>
             </w:r>
-            <w:bookmarkEnd w:id="20"/>
+            <w:bookmarkEnd w:id="19"/>
           </w:p>
         </w:tc>
         <w:tc>
@@ -1360,7 +1624,7 @@
                 <w:szCs w:val="22"/>
               </w:rPr>
             </w:pPr>
-            <w:bookmarkStart w:id="21" w:name="_Toc152143559"/>
+            <w:bookmarkStart w:id="20" w:name="_Toc152143559"/>
             <w:r>
               <w:rPr>
                 <w:rFonts w:eastAsia="Times New Roman" w:cs="Times New Roman"/>
@@ -1381,7 +1645,7 @@
               </w:rPr>
               <w:t>racasos</w:t>
             </w:r>
-            <w:bookmarkEnd w:id="21"/>
+            <w:bookmarkEnd w:id="20"/>
           </w:p>
         </w:tc>
         <w:tc>
@@ -1401,7 +1665,7 @@
                 <w:szCs w:val="22"/>
               </w:rPr>
             </w:pPr>
-            <w:bookmarkStart w:id="22" w:name="_Toc152143560"/>
+            <w:bookmarkStart w:id="21" w:name="_Toc152143560"/>
             <w:r>
               <w:rPr>
                 <w:rFonts w:eastAsia="Times New Roman" w:cs="Times New Roman"/>
@@ -1412,7 +1676,7 @@
               </w:rPr>
               <w:t>Razones de fallo</w:t>
             </w:r>
-            <w:bookmarkEnd w:id="22"/>
+            <w:bookmarkEnd w:id="21"/>
           </w:p>
         </w:tc>
       </w:tr>
@@ -1431,7 +1695,7 @@
                 <w:szCs w:val="22"/>
               </w:rPr>
             </w:pPr>
-            <w:bookmarkStart w:id="23" w:name="_Toc152143561"/>
+            <w:bookmarkStart w:id="22" w:name="_Toc152143561"/>
             <w:r>
               <w:rPr>
                 <w:b w:val="0"/>
@@ -1440,7 +1704,7 @@
               </w:rPr>
               <w:t>1</w:t>
             </w:r>
-            <w:bookmarkEnd w:id="23"/>
+            <w:bookmarkEnd w:id="22"/>
           </w:p>
         </w:tc>
         <w:tc>
@@ -1552,7 +1816,7 @@
                 <w:szCs w:val="22"/>
               </w:rPr>
             </w:pPr>
-            <w:bookmarkStart w:id="24" w:name="_Toc152143562"/>
+            <w:bookmarkStart w:id="23" w:name="_Toc152143562"/>
             <w:r>
               <w:rPr>
                 <w:b w:val="0"/>
@@ -1561,7 +1825,7 @@
               </w:rPr>
               <w:t>2</w:t>
             </w:r>
-            <w:bookmarkEnd w:id="24"/>
+            <w:bookmarkEnd w:id="23"/>
           </w:p>
         </w:tc>
         <w:tc>
@@ -1673,7 +1937,7 @@
                 <w:szCs w:val="22"/>
               </w:rPr>
             </w:pPr>
-            <w:bookmarkStart w:id="25" w:name="_Toc152143563"/>
+            <w:bookmarkStart w:id="24" w:name="_Toc152143563"/>
             <w:r>
               <w:rPr>
                 <w:b w:val="0"/>
@@ -1682,7 +1946,7 @@
               </w:rPr>
               <w:t>3</w:t>
             </w:r>
-            <w:bookmarkEnd w:id="25"/>
+            <w:bookmarkEnd w:id="24"/>
           </w:p>
         </w:tc>
         <w:tc>
@@ -1794,7 +2058,7 @@
                 <w:szCs w:val="22"/>
               </w:rPr>
             </w:pPr>
-            <w:bookmarkStart w:id="26" w:name="_Toc152143564"/>
+            <w:bookmarkStart w:id="25" w:name="_Toc152143564"/>
             <w:r>
               <w:rPr>
                 <w:b w:val="0"/>
@@ -1803,7 +2067,7 @@
               </w:rPr>
               <w:t>4</w:t>
             </w:r>
-            <w:bookmarkEnd w:id="26"/>
+            <w:bookmarkEnd w:id="25"/>
           </w:p>
         </w:tc>
         <w:tc>
@@ -1915,7 +2179,7 @@
                 <w:szCs w:val="22"/>
               </w:rPr>
             </w:pPr>
-            <w:bookmarkStart w:id="27" w:name="_Toc152143565"/>
+            <w:bookmarkStart w:id="26" w:name="_Toc152143565"/>
             <w:r>
               <w:rPr>
                 <w:b w:val="0"/>
@@ -1924,7 +2188,7 @@
               </w:rPr>
               <w:t>5</w:t>
             </w:r>
-            <w:bookmarkEnd w:id="27"/>
+            <w:bookmarkEnd w:id="26"/>
           </w:p>
         </w:tc>
         <w:tc>
@@ -2036,7 +2300,7 @@
                 <w:szCs w:val="22"/>
               </w:rPr>
             </w:pPr>
-            <w:bookmarkStart w:id="28" w:name="_Toc152143566"/>
+            <w:bookmarkStart w:id="27" w:name="_Toc152143566"/>
             <w:r>
               <w:rPr>
                 <w:b w:val="0"/>
@@ -2045,7 +2309,7 @@
               </w:rPr>
               <w:t>6</w:t>
             </w:r>
-            <w:bookmarkEnd w:id="28"/>
+            <w:bookmarkEnd w:id="27"/>
           </w:p>
         </w:tc>
         <w:tc>
@@ -2157,7 +2421,7 @@
                 <w:szCs w:val="22"/>
               </w:rPr>
             </w:pPr>
-            <w:bookmarkStart w:id="29" w:name="_Toc152143567"/>
+            <w:bookmarkStart w:id="28" w:name="_Toc152143567"/>
             <w:r>
               <w:rPr>
                 <w:b w:val="0"/>
@@ -2166,7 +2430,7 @@
               </w:rPr>
               <w:t>7</w:t>
             </w:r>
-            <w:bookmarkEnd w:id="29"/>
+            <w:bookmarkEnd w:id="28"/>
           </w:p>
         </w:tc>
         <w:tc>
@@ -2278,7 +2542,7 @@
                 <w:szCs w:val="22"/>
               </w:rPr>
             </w:pPr>
-            <w:bookmarkStart w:id="30" w:name="_Toc152143568"/>
+            <w:bookmarkStart w:id="29" w:name="_Toc152143568"/>
             <w:r>
               <w:rPr>
                 <w:b w:val="0"/>
@@ -2287,7 +2551,7 @@
               </w:rPr>
               <w:t>8</w:t>
             </w:r>
-            <w:bookmarkEnd w:id="30"/>
+            <w:bookmarkEnd w:id="29"/>
           </w:p>
         </w:tc>
         <w:tc>
@@ -2399,7 +2663,7 @@
                 <w:szCs w:val="22"/>
               </w:rPr>
             </w:pPr>
-            <w:bookmarkStart w:id="31" w:name="_Toc152143569"/>
+            <w:bookmarkStart w:id="30" w:name="_Toc152143569"/>
             <w:r>
               <w:rPr>
                 <w:b w:val="0"/>
@@ -2408,7 +2672,7 @@
               </w:rPr>
               <w:t>9</w:t>
             </w:r>
-            <w:bookmarkEnd w:id="31"/>
+            <w:bookmarkEnd w:id="30"/>
           </w:p>
         </w:tc>
         <w:tc>
@@ -2520,7 +2784,7 @@
                 <w:szCs w:val="22"/>
               </w:rPr>
             </w:pPr>
-            <w:bookmarkStart w:id="32" w:name="_Toc152143570"/>
+            <w:bookmarkStart w:id="31" w:name="_Toc152143570"/>
             <w:r>
               <w:rPr>
                 <w:b w:val="0"/>
@@ -2529,7 +2793,7 @@
               </w:rPr>
               <w:t>10</w:t>
             </w:r>
-            <w:bookmarkEnd w:id="32"/>
+            <w:bookmarkEnd w:id="31"/>
           </w:p>
         </w:tc>
         <w:tc>
@@ -2641,7 +2905,7 @@
                 <w:szCs w:val="22"/>
               </w:rPr>
             </w:pPr>
-            <w:bookmarkStart w:id="33" w:name="_Toc152143571"/>
+            <w:bookmarkStart w:id="32" w:name="_Toc152143571"/>
             <w:r>
               <w:rPr>
                 <w:b w:val="0"/>
@@ -2650,7 +2914,7 @@
               </w:rPr>
               <w:t>11</w:t>
             </w:r>
-            <w:bookmarkEnd w:id="33"/>
+            <w:bookmarkEnd w:id="32"/>
           </w:p>
         </w:tc>
         <w:tc>
@@ -2762,7 +3026,7 @@
                 <w:szCs w:val="22"/>
               </w:rPr>
             </w:pPr>
-            <w:bookmarkStart w:id="34" w:name="_Toc152143572"/>
+            <w:bookmarkStart w:id="33" w:name="_Toc152143572"/>
             <w:r>
               <w:rPr>
                 <w:b w:val="0"/>
@@ -2771,7 +3035,7 @@
               </w:rPr>
               <w:t>12</w:t>
             </w:r>
-            <w:bookmarkEnd w:id="34"/>
+            <w:bookmarkEnd w:id="33"/>
           </w:p>
         </w:tc>
         <w:tc>
@@ -2883,7 +3147,7 @@
                 <w:szCs w:val="22"/>
               </w:rPr>
             </w:pPr>
-            <w:bookmarkStart w:id="35" w:name="_Toc152143573"/>
+            <w:bookmarkStart w:id="34" w:name="_Toc152143573"/>
             <w:r>
               <w:rPr>
                 <w:b w:val="0"/>
@@ -2892,7 +3156,7 @@
               </w:rPr>
               <w:t>13</w:t>
             </w:r>
-            <w:bookmarkEnd w:id="35"/>
+            <w:bookmarkEnd w:id="34"/>
           </w:p>
         </w:tc>
         <w:tc>
@@ -3004,7 +3268,7 @@
                 <w:szCs w:val="22"/>
               </w:rPr>
             </w:pPr>
-            <w:bookmarkStart w:id="36" w:name="_Toc152143574"/>
+            <w:bookmarkStart w:id="35" w:name="_Toc152143574"/>
             <w:r>
               <w:rPr>
                 <w:b w:val="0"/>
@@ -3013,7 +3277,7 @@
               </w:rPr>
               <w:t>14</w:t>
             </w:r>
-            <w:bookmarkEnd w:id="36"/>
+            <w:bookmarkEnd w:id="35"/>
           </w:p>
         </w:tc>
         <w:tc>
@@ -3232,18 +3496,18 @@
       <w:pPr>
         <w:pStyle w:val="Ttulo1"/>
       </w:pPr>
-      <w:bookmarkStart w:id="37" w:name="_Toc134312251"/>
+      <w:bookmarkStart w:id="36" w:name="_Toc134312251"/>
     </w:p>
     <w:p>
       <w:pPr>
         <w:pStyle w:val="Ttulo1"/>
       </w:pPr>
-      <w:bookmarkStart w:id="38" w:name="_Toc152143575"/>
+      <w:bookmarkStart w:id="37" w:name="_Toc152143575"/>
       <w:r>
         <w:t>Conclusiones</w:t>
       </w:r>
+      <w:bookmarkEnd w:id="36"/>
       <w:bookmarkEnd w:id="37"/>
-      <w:bookmarkEnd w:id="38"/>
     </w:p>
     <w:p/>
     <w:p>
@@ -3268,13 +3532,13 @@
       <w:pPr>
         <w:pStyle w:val="Ttulo1"/>
       </w:pPr>
-      <w:bookmarkStart w:id="39" w:name="_Toc134312252"/>
-      <w:bookmarkStart w:id="40" w:name="_Toc152143576"/>
+      <w:bookmarkStart w:id="38" w:name="_Toc134312252"/>
+      <w:bookmarkStart w:id="39" w:name="_Toc152143576"/>
       <w:r>
         <w:t>Referencias</w:t>
       </w:r>
+      <w:bookmarkEnd w:id="38"/>
       <w:bookmarkEnd w:id="39"/>
-      <w:bookmarkEnd w:id="40"/>
     </w:p>
     <w:p/>
     <w:p>
@@ -3303,7 +3567,7 @@
 </file>
 
 <file path=word/endnotes.xml><?xml version="1.0" encoding="utf-8"?>
-<w:endnotes xmlns:wpc="http://schemas.microsoft.com/office/word/2010/wordprocessingCanvas" xmlns:cx="http://schemas.microsoft.com/office/drawing/2014/chartex" xmlns:mc="http://schemas.openxmlformats.org/markup-compatibility/2006" xmlns:o="urn:schemas-microsoft-com:office:office" xmlns:r="http://schemas.openxmlformats.org/officeDocument/2006/relationships" xmlns:m="http://schemas.openxmlformats.org/officeDocument/2006/math" xmlns:v="urn:schemas-microsoft-com:vml" xmlns:wp14="http://schemas.microsoft.com/office/word/2010/wordprocessingDrawing" xmlns:wp="http://schemas.openxmlformats.org/drawingml/2006/wordprocessingDrawing" xmlns:w10="urn:schemas-microsoft-com:office:word" xmlns:w="http://schemas.openxmlformats.org/wordprocessingml/2006/main" xmlns:w14="http://schemas.microsoft.com/office/word/2010/wordml" xmlns:w15="http://schemas.microsoft.com/office/word/2012/wordml" xmlns:w16se="http://schemas.microsoft.com/office/word/2015/wordml/symex" xmlns:wpg="http://schemas.microsoft.com/office/word/2010/wordprocessingGroup" xmlns:wpi="http://schemas.microsoft.com/office/word/2010/wordprocessingInk" xmlns:wne="http://schemas.microsoft.com/office/word/2006/wordml" xmlns:wps="http://schemas.microsoft.com/office/word/2010/wordprocessingShape" mc:Ignorable="w14 w15 w16se wp14">
+<w:endnotes xmlns:wpc="http://schemas.microsoft.com/office/word/2010/wordprocessingCanvas" xmlns:cx="http://schemas.microsoft.com/office/drawing/2014/chartex" xmlns:cx1="http://schemas.microsoft.com/office/drawing/2015/9/8/chartex" xmlns:cx2="http://schemas.microsoft.com/office/drawing/2015/10/21/chartex" xmlns:cx3="http://schemas.microsoft.com/office/drawing/2016/5/9/chartex" xmlns:cx4="http://schemas.microsoft.com/office/drawing/2016/5/10/chartex" xmlns:cx5="http://schemas.microsoft.com/office/drawing/2016/5/11/chartex" xmlns:cx6="http://schemas.microsoft.com/office/drawing/2016/5/12/chartex" xmlns:cx7="http://schemas.microsoft.com/office/drawing/2016/5/13/chartex" xmlns:cx8="http://schemas.microsoft.com/office/drawing/2016/5/14/chartex" xmlns:mc="http://schemas.openxmlformats.org/markup-compatibility/2006" xmlns:aink="http://schemas.microsoft.com/office/drawing/2016/ink" xmlns:am3d="http://schemas.microsoft.com/office/drawing/2017/model3d" xmlns:o="urn:schemas-microsoft-com:office:office" xmlns:oel="http://schemas.microsoft.com/office/2019/extlst" xmlns:r="http://schemas.openxmlformats.org/officeDocument/2006/relationships" xmlns:m="http://schemas.openxmlformats.org/officeDocument/2006/math" xmlns:v="urn:schemas-microsoft-com:vml" xmlns:wp14="http://schemas.microsoft.com/office/word/2010/wordprocessingDrawing" xmlns:wp="http://schemas.openxmlformats.org/drawingml/2006/wordprocessingDrawing" xmlns:w10="urn:schemas-microsoft-com:office:word" xmlns:w="http://schemas.openxmlformats.org/wordprocessingml/2006/main" xmlns:w14="http://schemas.microsoft.com/office/word/2010/wordml" xmlns:w15="http://schemas.microsoft.com/office/word/2012/wordml" xmlns:w16cex="http://schemas.microsoft.com/office/word/2018/wordml/cex" xmlns:w16cid="http://schemas.microsoft.com/office/word/2016/wordml/cid" xmlns:w16="http://schemas.microsoft.com/office/word/2018/wordml" xmlns:w16sdtdh="http://schemas.microsoft.com/office/word/2020/wordml/sdtdatahash" xmlns:w16se="http://schemas.microsoft.com/office/word/2015/wordml/symex" xmlns:wpg="http://schemas.microsoft.com/office/word/2010/wordprocessingGroup" xmlns:wpi="http://schemas.microsoft.com/office/word/2010/wordprocessingInk" xmlns:wne="http://schemas.microsoft.com/office/word/2006/wordml" xmlns:wps="http://schemas.microsoft.com/office/word/2010/wordprocessingShape" mc:Ignorable="w14 w15 w16se w16cid w16 w16cex w16sdtdh wp14">
   <w:endnote w:type="separator" w:id="-1">
     <w:p>
       <w:r>
@@ -3322,7 +3586,7 @@
 </file>
 
 <file path=word/footer1.xml><?xml version="1.0" encoding="utf-8"?>
-<w:ftr xmlns:wpc="http://schemas.microsoft.com/office/word/2010/wordprocessingCanvas" xmlns:cx="http://schemas.microsoft.com/office/drawing/2014/chartex" xmlns:mc="http://schemas.openxmlformats.org/markup-compatibility/2006" xmlns:o="urn:schemas-microsoft-com:office:office" xmlns:r="http://schemas.openxmlformats.org/officeDocument/2006/relationships" xmlns:m="http://schemas.openxmlformats.org/officeDocument/2006/math" xmlns:v="urn:schemas-microsoft-com:vml" xmlns:wp14="http://schemas.microsoft.com/office/word/2010/wordprocessingDrawing" xmlns:wp="http://schemas.openxmlformats.org/drawingml/2006/wordprocessingDrawing" xmlns:w10="urn:schemas-microsoft-com:office:word" xmlns:w="http://schemas.openxmlformats.org/wordprocessingml/2006/main" xmlns:w14="http://schemas.microsoft.com/office/word/2010/wordml" xmlns:w15="http://schemas.microsoft.com/office/word/2012/wordml" xmlns:w16se="http://schemas.microsoft.com/office/word/2015/wordml/symex" xmlns:wpg="http://schemas.microsoft.com/office/word/2010/wordprocessingGroup" xmlns:wpi="http://schemas.microsoft.com/office/word/2010/wordprocessingInk" xmlns:wne="http://schemas.microsoft.com/office/word/2006/wordml" xmlns:wps="http://schemas.microsoft.com/office/word/2010/wordprocessingShape" mc:Ignorable="w14 w15 w16se wp14">
+<w:ftr xmlns:wpc="http://schemas.microsoft.com/office/word/2010/wordprocessingCanvas" xmlns:cx="http://schemas.microsoft.com/office/drawing/2014/chartex" xmlns:cx1="http://schemas.microsoft.com/office/drawing/2015/9/8/chartex" xmlns:cx2="http://schemas.microsoft.com/office/drawing/2015/10/21/chartex" xmlns:cx3="http://schemas.microsoft.com/office/drawing/2016/5/9/chartex" xmlns:cx4="http://schemas.microsoft.com/office/drawing/2016/5/10/chartex" xmlns:cx5="http://schemas.microsoft.com/office/drawing/2016/5/11/chartex" xmlns:cx6="http://schemas.microsoft.com/office/drawing/2016/5/12/chartex" xmlns:cx7="http://schemas.microsoft.com/office/drawing/2016/5/13/chartex" xmlns:cx8="http://schemas.microsoft.com/office/drawing/2016/5/14/chartex" xmlns:mc="http://schemas.openxmlformats.org/markup-compatibility/2006" xmlns:aink="http://schemas.microsoft.com/office/drawing/2016/ink" xmlns:am3d="http://schemas.microsoft.com/office/drawing/2017/model3d" xmlns:o="urn:schemas-microsoft-com:office:office" xmlns:oel="http://schemas.microsoft.com/office/2019/extlst" xmlns:r="http://schemas.openxmlformats.org/officeDocument/2006/relationships" xmlns:m="http://schemas.openxmlformats.org/officeDocument/2006/math" xmlns:v="urn:schemas-microsoft-com:vml" xmlns:wp14="http://schemas.microsoft.com/office/word/2010/wordprocessingDrawing" xmlns:wp="http://schemas.openxmlformats.org/drawingml/2006/wordprocessingDrawing" xmlns:w10="urn:schemas-microsoft-com:office:word" xmlns:w="http://schemas.openxmlformats.org/wordprocessingml/2006/main" xmlns:w14="http://schemas.microsoft.com/office/word/2010/wordml" xmlns:w15="http://schemas.microsoft.com/office/word/2012/wordml" xmlns:w16cex="http://schemas.microsoft.com/office/word/2018/wordml/cex" xmlns:w16cid="http://schemas.microsoft.com/office/word/2016/wordml/cid" xmlns:w16="http://schemas.microsoft.com/office/word/2018/wordml" xmlns:w16sdtdh="http://schemas.microsoft.com/office/word/2020/wordml/sdtdatahash" xmlns:w16se="http://schemas.microsoft.com/office/word/2015/wordml/symex" xmlns:wpg="http://schemas.microsoft.com/office/word/2010/wordprocessingGroup" xmlns:wpi="http://schemas.microsoft.com/office/word/2010/wordprocessingInk" xmlns:wne="http://schemas.microsoft.com/office/word/2006/wordml" xmlns:wps="http://schemas.microsoft.com/office/word/2010/wordprocessingShape" mc:Ignorable="w14 w15 w16se w16cid w16 w16cex w16sdtdh wp14">
   <w:p>
     <w:pPr>
       <w:pStyle w:val="Piedepgina"/>
@@ -3378,7 +3642,7 @@
 </file>
 
 <file path=word/footer2.xml><?xml version="1.0" encoding="utf-8"?>
-<w:ftr xmlns:wpc="http://schemas.microsoft.com/office/word/2010/wordprocessingCanvas" xmlns:cx="http://schemas.microsoft.com/office/drawing/2014/chartex" xmlns:mc="http://schemas.openxmlformats.org/markup-compatibility/2006" xmlns:o="urn:schemas-microsoft-com:office:office" xmlns:r="http://schemas.openxmlformats.org/officeDocument/2006/relationships" xmlns:m="http://schemas.openxmlformats.org/officeDocument/2006/math" xmlns:v="urn:schemas-microsoft-com:vml" xmlns:wp14="http://schemas.microsoft.com/office/word/2010/wordprocessingDrawing" xmlns:wp="http://schemas.openxmlformats.org/drawingml/2006/wordprocessingDrawing" xmlns:w10="urn:schemas-microsoft-com:office:word" xmlns:w="http://schemas.openxmlformats.org/wordprocessingml/2006/main" xmlns:w14="http://schemas.microsoft.com/office/word/2010/wordml" xmlns:w15="http://schemas.microsoft.com/office/word/2012/wordml" xmlns:w16se="http://schemas.microsoft.com/office/word/2015/wordml/symex" xmlns:wpg="http://schemas.microsoft.com/office/word/2010/wordprocessingGroup" xmlns:wpi="http://schemas.microsoft.com/office/word/2010/wordprocessingInk" xmlns:wne="http://schemas.microsoft.com/office/word/2006/wordml" xmlns:wps="http://schemas.microsoft.com/office/word/2010/wordprocessingShape" mc:Ignorable="w14 w15 w16se wp14">
+<w:ftr xmlns:wpc="http://schemas.microsoft.com/office/word/2010/wordprocessingCanvas" xmlns:cx="http://schemas.microsoft.com/office/drawing/2014/chartex" xmlns:cx1="http://schemas.microsoft.com/office/drawing/2015/9/8/chartex" xmlns:cx2="http://schemas.microsoft.com/office/drawing/2015/10/21/chartex" xmlns:cx3="http://schemas.microsoft.com/office/drawing/2016/5/9/chartex" xmlns:cx4="http://schemas.microsoft.com/office/drawing/2016/5/10/chartex" xmlns:cx5="http://schemas.microsoft.com/office/drawing/2016/5/11/chartex" xmlns:cx6="http://schemas.microsoft.com/office/drawing/2016/5/12/chartex" xmlns:cx7="http://schemas.microsoft.com/office/drawing/2016/5/13/chartex" xmlns:cx8="http://schemas.microsoft.com/office/drawing/2016/5/14/chartex" xmlns:mc="http://schemas.openxmlformats.org/markup-compatibility/2006" xmlns:aink="http://schemas.microsoft.com/office/drawing/2016/ink" xmlns:am3d="http://schemas.microsoft.com/office/drawing/2017/model3d" xmlns:o="urn:schemas-microsoft-com:office:office" xmlns:oel="http://schemas.microsoft.com/office/2019/extlst" xmlns:r="http://schemas.openxmlformats.org/officeDocument/2006/relationships" xmlns:m="http://schemas.openxmlformats.org/officeDocument/2006/math" xmlns:v="urn:schemas-microsoft-com:vml" xmlns:wp14="http://schemas.microsoft.com/office/word/2010/wordprocessingDrawing" xmlns:wp="http://schemas.openxmlformats.org/drawingml/2006/wordprocessingDrawing" xmlns:w10="urn:schemas-microsoft-com:office:word" xmlns:w="http://schemas.openxmlformats.org/wordprocessingml/2006/main" xmlns:w14="http://schemas.microsoft.com/office/word/2010/wordml" xmlns:w15="http://schemas.microsoft.com/office/word/2012/wordml" xmlns:w16cex="http://schemas.microsoft.com/office/word/2018/wordml/cex" xmlns:w16cid="http://schemas.microsoft.com/office/word/2016/wordml/cid" xmlns:w16="http://schemas.microsoft.com/office/word/2018/wordml" xmlns:w16sdtdh="http://schemas.microsoft.com/office/word/2020/wordml/sdtdatahash" xmlns:w16se="http://schemas.microsoft.com/office/word/2015/wordml/symex" xmlns:wpg="http://schemas.microsoft.com/office/word/2010/wordprocessingGroup" xmlns:wpi="http://schemas.microsoft.com/office/word/2010/wordprocessingInk" xmlns:wne="http://schemas.microsoft.com/office/word/2006/wordml" xmlns:wps="http://schemas.microsoft.com/office/word/2010/wordprocessingShape" mc:Ignorable="w14 w15 w16se w16cid w16 w16cex w16sdtdh wp14">
   <w:p>
     <w:pPr>
       <w:pStyle w:val="Piedepgina"/>
@@ -3397,7 +3661,7 @@
 </file>
 
 <file path=word/footnotes.xml><?xml version="1.0" encoding="utf-8"?>
-<w:footnotes xmlns:wpc="http://schemas.microsoft.com/office/word/2010/wordprocessingCanvas" xmlns:cx="http://schemas.microsoft.com/office/drawing/2014/chartex" xmlns:mc="http://schemas.openxmlformats.org/markup-compatibility/2006" xmlns:o="urn:schemas-microsoft-com:office:office" xmlns:r="http://schemas.openxmlformats.org/officeDocument/2006/relationships" xmlns:m="http://schemas.openxmlformats.org/officeDocument/2006/math" xmlns:v="urn:schemas-microsoft-com:vml" xmlns:wp14="http://schemas.microsoft.com/office/word/2010/wordprocessingDrawing" xmlns:wp="http://schemas.openxmlformats.org/drawingml/2006/wordprocessingDrawing" xmlns:w10="urn:schemas-microsoft-com:office:word" xmlns:w="http://schemas.openxmlformats.org/wordprocessingml/2006/main" xmlns:w14="http://schemas.microsoft.com/office/word/2010/wordml" xmlns:w15="http://schemas.microsoft.com/office/word/2012/wordml" xmlns:w16se="http://schemas.microsoft.com/office/word/2015/wordml/symex" xmlns:wpg="http://schemas.microsoft.com/office/word/2010/wordprocessingGroup" xmlns:wpi="http://schemas.microsoft.com/office/word/2010/wordprocessingInk" xmlns:wne="http://schemas.microsoft.com/office/word/2006/wordml" xmlns:wps="http://schemas.microsoft.com/office/word/2010/wordprocessingShape" mc:Ignorable="w14 w15 w16se wp14">
+<w:footnotes xmlns:wpc="http://schemas.microsoft.com/office/word/2010/wordprocessingCanvas" xmlns:cx="http://schemas.microsoft.com/office/drawing/2014/chartex" xmlns:cx1="http://schemas.microsoft.com/office/drawing/2015/9/8/chartex" xmlns:cx2="http://schemas.microsoft.com/office/drawing/2015/10/21/chartex" xmlns:cx3="http://schemas.microsoft.com/office/drawing/2016/5/9/chartex" xmlns:cx4="http://schemas.microsoft.com/office/drawing/2016/5/10/chartex" xmlns:cx5="http://schemas.microsoft.com/office/drawing/2016/5/11/chartex" xmlns:cx6="http://schemas.microsoft.com/office/drawing/2016/5/12/chartex" xmlns:cx7="http://schemas.microsoft.com/office/drawing/2016/5/13/chartex" xmlns:cx8="http://schemas.microsoft.com/office/drawing/2016/5/14/chartex" xmlns:mc="http://schemas.openxmlformats.org/markup-compatibility/2006" xmlns:aink="http://schemas.microsoft.com/office/drawing/2016/ink" xmlns:am3d="http://schemas.microsoft.com/office/drawing/2017/model3d" xmlns:o="urn:schemas-microsoft-com:office:office" xmlns:oel="http://schemas.microsoft.com/office/2019/extlst" xmlns:r="http://schemas.openxmlformats.org/officeDocument/2006/relationships" xmlns:m="http://schemas.openxmlformats.org/officeDocument/2006/math" xmlns:v="urn:schemas-microsoft-com:vml" xmlns:wp14="http://schemas.microsoft.com/office/word/2010/wordprocessingDrawing" xmlns:wp="http://schemas.openxmlformats.org/drawingml/2006/wordprocessingDrawing" xmlns:w10="urn:schemas-microsoft-com:office:word" xmlns:w="http://schemas.openxmlformats.org/wordprocessingml/2006/main" xmlns:w14="http://schemas.microsoft.com/office/word/2010/wordml" xmlns:w15="http://schemas.microsoft.com/office/word/2012/wordml" xmlns:w16cex="http://schemas.microsoft.com/office/word/2018/wordml/cex" xmlns:w16cid="http://schemas.microsoft.com/office/word/2016/wordml/cid" xmlns:w16="http://schemas.microsoft.com/office/word/2018/wordml" xmlns:w16sdtdh="http://schemas.microsoft.com/office/word/2020/wordml/sdtdatahash" xmlns:w16se="http://schemas.microsoft.com/office/word/2015/wordml/symex" xmlns:wpg="http://schemas.microsoft.com/office/word/2010/wordprocessingGroup" xmlns:wpi="http://schemas.microsoft.com/office/word/2010/wordprocessingInk" xmlns:wne="http://schemas.microsoft.com/office/word/2006/wordml" xmlns:wps="http://schemas.microsoft.com/office/word/2010/wordprocessingShape" mc:Ignorable="w14 w15 w16se w16cid w16 w16cex w16sdtdh wp14">
   <w:footnote w:type="separator" w:id="-1">
     <w:p>
       <w:r>
@@ -3416,7 +3680,7 @@
 </file>
 
 <file path=word/header1.xml><?xml version="1.0" encoding="utf-8"?>
-<w:hdr xmlns:wpc="http://schemas.microsoft.com/office/word/2010/wordprocessingCanvas" xmlns:cx="http://schemas.microsoft.com/office/drawing/2014/chartex" xmlns:mc="http://schemas.openxmlformats.org/markup-compatibility/2006" xmlns:o="urn:schemas-microsoft-com:office:office" xmlns:r="http://schemas.openxmlformats.org/officeDocument/2006/relationships" xmlns:m="http://schemas.openxmlformats.org/officeDocument/2006/math" xmlns:v="urn:schemas-microsoft-com:vml" xmlns:wp14="http://schemas.microsoft.com/office/word/2010/wordprocessingDrawing" xmlns:wp="http://schemas.openxmlformats.org/drawingml/2006/wordprocessingDrawing" xmlns:w10="urn:schemas-microsoft-com:office:word" xmlns:w="http://schemas.openxmlformats.org/wordprocessingml/2006/main" xmlns:w14="http://schemas.microsoft.com/office/word/2010/wordml" xmlns:w15="http://schemas.microsoft.com/office/word/2012/wordml" xmlns:w16se="http://schemas.microsoft.com/office/word/2015/wordml/symex" xmlns:wpg="http://schemas.microsoft.com/office/word/2010/wordprocessingGroup" xmlns:wpi="http://schemas.microsoft.com/office/word/2010/wordprocessingInk" xmlns:wne="http://schemas.microsoft.com/office/word/2006/wordml" xmlns:wps="http://schemas.microsoft.com/office/word/2010/wordprocessingShape" mc:Ignorable="w14 w15 w16se wp14">
+<w:hdr xmlns:wpc="http://schemas.microsoft.com/office/word/2010/wordprocessingCanvas" xmlns:cx="http://schemas.microsoft.com/office/drawing/2014/chartex" xmlns:cx1="http://schemas.microsoft.com/office/drawing/2015/9/8/chartex" xmlns:cx2="http://schemas.microsoft.com/office/drawing/2015/10/21/chartex" xmlns:cx3="http://schemas.microsoft.com/office/drawing/2016/5/9/chartex" xmlns:cx4="http://schemas.microsoft.com/office/drawing/2016/5/10/chartex" xmlns:cx5="http://schemas.microsoft.com/office/drawing/2016/5/11/chartex" xmlns:cx6="http://schemas.microsoft.com/office/drawing/2016/5/12/chartex" xmlns:cx7="http://schemas.microsoft.com/office/drawing/2016/5/13/chartex" xmlns:cx8="http://schemas.microsoft.com/office/drawing/2016/5/14/chartex" xmlns:mc="http://schemas.openxmlformats.org/markup-compatibility/2006" xmlns:aink="http://schemas.microsoft.com/office/drawing/2016/ink" xmlns:am3d="http://schemas.microsoft.com/office/drawing/2017/model3d" xmlns:o="urn:schemas-microsoft-com:office:office" xmlns:oel="http://schemas.microsoft.com/office/2019/extlst" xmlns:r="http://schemas.openxmlformats.org/officeDocument/2006/relationships" xmlns:m="http://schemas.openxmlformats.org/officeDocument/2006/math" xmlns:v="urn:schemas-microsoft-com:vml" xmlns:wp14="http://schemas.microsoft.com/office/word/2010/wordprocessingDrawing" xmlns:wp="http://schemas.openxmlformats.org/drawingml/2006/wordprocessingDrawing" xmlns:w10="urn:schemas-microsoft-com:office:word" xmlns:w="http://schemas.openxmlformats.org/wordprocessingml/2006/main" xmlns:w14="http://schemas.microsoft.com/office/word/2010/wordml" xmlns:w15="http://schemas.microsoft.com/office/word/2012/wordml" xmlns:w16cex="http://schemas.microsoft.com/office/word/2018/wordml/cex" xmlns:w16cid="http://schemas.microsoft.com/office/word/2016/wordml/cid" xmlns:w16="http://schemas.microsoft.com/office/word/2018/wordml" xmlns:w16sdtdh="http://schemas.microsoft.com/office/word/2020/wordml/sdtdatahash" xmlns:w16se="http://schemas.microsoft.com/office/word/2015/wordml/symex" xmlns:wpg="http://schemas.microsoft.com/office/word/2010/wordprocessingGroup" xmlns:wpi="http://schemas.microsoft.com/office/word/2010/wordprocessingInk" xmlns:wne="http://schemas.microsoft.com/office/word/2006/wordml" xmlns:wps="http://schemas.microsoft.com/office/word/2010/wordprocessingShape" mc:Ignorable="w14 w15 w16se w16cid w16 w16cex w16sdtdh wp14">
   <w:p>
     <w:pPr>
       <w:pStyle w:val="Textoindependiente"/>
@@ -3574,7 +3838,7 @@
               <v:stroke joinstyle="miter"/>
               <v:path gradientshapeok="t" o:connecttype="rect"/>
             </v:shapetype>
-            <v:shape id="docshape3" o:spid="_x0000_s1026" type="#_x0000_t202" style="position:absolute;margin-left:78pt;margin-top:51.75pt;width:223.5pt;height:18pt;z-index:-251656192;visibility:visible;mso-wrap-style:square;mso-width-percent:0;mso-height-percent:0;mso-wrap-distance-left:9pt;mso-wrap-distance-top:0;mso-wrap-distance-right:9pt;mso-wrap-distance-bottom:0;mso-position-horizontal:absolute;mso-position-horizontal-relative:page;mso-position-vertical:absolute;mso-position-vertical-relative:page;mso-width-percent:0;mso-height-percent:0;mso-width-relative:page;mso-height-relative:page;v-text-anchor:top" o:gfxdata="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" filled="f" stroked="f">
+            <v:shape id="docshape3" o:spid="_x0000_s1026" type="#_x0000_t202" style="position:absolute;margin-left:78pt;margin-top:51.75pt;width:223.5pt;height:18pt;z-index:-251656192;visibility:visible;mso-wrap-style:square;mso-width-percent:0;mso-height-percent:0;mso-wrap-distance-left:9pt;mso-wrap-distance-top:0;mso-wrap-distance-right:9pt;mso-wrap-distance-bottom:0;mso-position-horizontal:absolute;mso-position-horizontal-relative:page;mso-position-vertical:absolute;mso-position-vertical-relative:page;mso-width-percent:0;mso-height-percent:0;mso-width-relative:page;mso-height-relative:page;v-text-anchor:top" o:gfxdata="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" filled="f" stroked="f">
               <v:path arrowok="t"/>
               <v:textbox inset="0,0,0,0">
                 <w:txbxContent>
@@ -3717,7 +3981,7 @@
             </wp:anchor>
           </w:drawing>
         </mc:Choice>
-        <mc:Fallback xmlns:cx1="http://schemas.microsoft.com/office/drawing/2015/9/8/chartex" xmlns:cx2="http://schemas.microsoft.com/office/drawing/2015/10/21/chartex" xmlns:cx3="http://schemas.microsoft.com/office/drawing/2016/5/9/chartex" xmlns:cx4="http://schemas.microsoft.com/office/drawing/2016/5/10/chartex" xmlns:cx5="http://schemas.microsoft.com/office/drawing/2016/5/11/chartex" xmlns:cx6="http://schemas.microsoft.com/office/drawing/2016/5/12/chartex" xmlns:cx7="http://schemas.microsoft.com/office/drawing/2016/5/13/chartex" xmlns:cx8="http://schemas.microsoft.com/office/drawing/2016/5/14/chartex" xmlns:aink="http://schemas.microsoft.com/office/drawing/2016/ink" xmlns:am3d="http://schemas.microsoft.com/office/drawing/2017/model3d" xmlns:oel="http://schemas.microsoft.com/office/2019/extlst" xmlns:w16cex="http://schemas.microsoft.com/office/word/2018/wordml/cex" xmlns:w16cid="http://schemas.microsoft.com/office/word/2016/wordml/cid" xmlns:w16="http://schemas.microsoft.com/office/word/2018/wordml" xmlns:w16sdtdh="http://schemas.microsoft.com/office/word/2020/wordml/sdtdatahash" xmlns:w16du="http://schemas.microsoft.com/office/word/2023/wordml/word16du">
+        <mc:Fallback xmlns:w16du="http://schemas.microsoft.com/office/word/2023/wordml/word16du">
           <w:pict>
             <v:line w14:anchorId="088D3CD3" id="Line 3" o:spid="_x0000_s1026" style="position:absolute;z-index:-251657216;visibility:visible;mso-wrap-style:square;mso-width-percent:0;mso-height-percent:0;mso-wrap-distance-left:9pt;mso-wrap-distance-top:0;mso-wrap-distance-right:9pt;mso-wrap-distance-bottom:0;mso-position-horizontal:absolute;mso-position-horizontal-relative:page;mso-position-vertical:absolute;mso-position-vertical-relative:page;mso-width-percent:0;mso-height-percent:0;mso-width-relative:page;mso-height-relative:page" from="77.65pt,65.25pt" to="503.45pt,65.25pt" o:gfxdata="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" strokeweight=".14042mm">
               <o:lock v:ext="edit" shapetype="f"/>
@@ -3732,7 +3996,7 @@
 </file>
 
 <file path=word/numbering.xml><?xml version="1.0" encoding="utf-8"?>
-<w:numbering xmlns:wpc="http://schemas.microsoft.com/office/word/2010/wordprocessingCanvas" xmlns:cx="http://schemas.microsoft.com/office/drawing/2014/chartex" xmlns:mc="http://schemas.openxmlformats.org/markup-compatibility/2006" xmlns:o="urn:schemas-microsoft-com:office:office" xmlns:r="http://schemas.openxmlformats.org/officeDocument/2006/relationships" xmlns:m="http://schemas.openxmlformats.org/officeDocument/2006/math" xmlns:v="urn:schemas-microsoft-com:vml" xmlns:wp14="http://schemas.microsoft.com/office/word/2010/wordprocessingDrawing" xmlns:wp="http://schemas.openxmlformats.org/drawingml/2006/wordprocessingDrawing" xmlns:w10="urn:schemas-microsoft-com:office:word" xmlns:w="http://schemas.openxmlformats.org/wordprocessingml/2006/main" xmlns:w14="http://schemas.microsoft.com/office/word/2010/wordml" xmlns:w15="http://schemas.microsoft.com/office/word/2012/wordml" xmlns:w16se="http://schemas.microsoft.com/office/word/2015/wordml/symex" xmlns:wpg="http://schemas.microsoft.com/office/word/2010/wordprocessingGroup" xmlns:wpi="http://schemas.microsoft.com/office/word/2010/wordprocessingInk" xmlns:wne="http://schemas.microsoft.com/office/word/2006/wordml" xmlns:wps="http://schemas.microsoft.com/office/word/2010/wordprocessingShape" mc:Ignorable="w14 w15 w16se wp14">
+<w:numbering xmlns:wpc="http://schemas.microsoft.com/office/word/2010/wordprocessingCanvas" xmlns:cx="http://schemas.microsoft.com/office/drawing/2014/chartex" xmlns:cx1="http://schemas.microsoft.com/office/drawing/2015/9/8/chartex" xmlns:cx2="http://schemas.microsoft.com/office/drawing/2015/10/21/chartex" xmlns:cx3="http://schemas.microsoft.com/office/drawing/2016/5/9/chartex" xmlns:cx4="http://schemas.microsoft.com/office/drawing/2016/5/10/chartex" xmlns:cx5="http://schemas.microsoft.com/office/drawing/2016/5/11/chartex" xmlns:cx6="http://schemas.microsoft.com/office/drawing/2016/5/12/chartex" xmlns:cx7="http://schemas.microsoft.com/office/drawing/2016/5/13/chartex" xmlns:cx8="http://schemas.microsoft.com/office/drawing/2016/5/14/chartex" xmlns:mc="http://schemas.openxmlformats.org/markup-compatibility/2006" xmlns:aink="http://schemas.microsoft.com/office/drawing/2016/ink" xmlns:am3d="http://schemas.microsoft.com/office/drawing/2017/model3d" xmlns:o="urn:schemas-microsoft-com:office:office" xmlns:oel="http://schemas.microsoft.com/office/2019/extlst" xmlns:r="http://schemas.openxmlformats.org/officeDocument/2006/relationships" xmlns:m="http://schemas.openxmlformats.org/officeDocument/2006/math" xmlns:v="urn:schemas-microsoft-com:vml" xmlns:wp14="http://schemas.microsoft.com/office/word/2010/wordprocessingDrawing" xmlns:wp="http://schemas.openxmlformats.org/drawingml/2006/wordprocessingDrawing" xmlns:w10="urn:schemas-microsoft-com:office:word" xmlns:w="http://schemas.openxmlformats.org/wordprocessingml/2006/main" xmlns:w14="http://schemas.microsoft.com/office/word/2010/wordml" xmlns:w15="http://schemas.microsoft.com/office/word/2012/wordml" xmlns:w16cex="http://schemas.microsoft.com/office/word/2018/wordml/cex" xmlns:w16cid="http://schemas.microsoft.com/office/word/2016/wordml/cid" xmlns:w16="http://schemas.microsoft.com/office/word/2018/wordml" xmlns:w16sdtdh="http://schemas.microsoft.com/office/word/2020/wordml/sdtdatahash" xmlns:w16se="http://schemas.microsoft.com/office/word/2015/wordml/symex" xmlns:wpg="http://schemas.microsoft.com/office/word/2010/wordprocessingGroup" xmlns:wpi="http://schemas.microsoft.com/office/word/2010/wordprocessingInk" xmlns:wne="http://schemas.microsoft.com/office/word/2006/wordml" xmlns:wps="http://schemas.microsoft.com/office/word/2010/wordprocessingShape" mc:Ignorable="w14 w15 w16se w16cid w16 w16cex w16sdtdh wp14">
   <w:abstractNum w:abstractNumId="0" w15:restartNumberingAfterBreak="0">
     <w:nsid w:val="05CA508C"/>
     <w:multiLevelType w:val="multilevel"/>
@@ -4638,35 +4902,267 @@
       </w:pPr>
     </w:lvl>
   </w:abstractNum>
-  <w:num w:numId="1">
+  <w:abstractNum w:abstractNumId="8" w15:restartNumberingAfterBreak="0">
+    <w:nsid w:val="593E723A"/>
+    <w:multiLevelType w:val="hybridMultilevel"/>
+    <w:tmpl w:val="F0385B54"/>
+    <w:lvl w:ilvl="0" w:tplc="340A0001">
+      <w:start w:val="1"/>
+      <w:numFmt w:val="bullet"/>
+      <w:lvlText w:val=""/>
+      <w:lvlJc w:val="left"/>
+      <w:pPr>
+        <w:ind w:left="720" w:hanging="360"/>
+      </w:pPr>
+      <w:rPr>
+        <w:rFonts w:ascii="Symbol" w:hAnsi="Symbol" w:hint="default"/>
+      </w:rPr>
+    </w:lvl>
+    <w:lvl w:ilvl="1" w:tplc="340A0003" w:tentative="1">
+      <w:start w:val="1"/>
+      <w:numFmt w:val="bullet"/>
+      <w:lvlText w:val="o"/>
+      <w:lvlJc w:val="left"/>
+      <w:pPr>
+        <w:ind w:left="1440" w:hanging="360"/>
+      </w:pPr>
+      <w:rPr>
+        <w:rFonts w:ascii="Courier New" w:hAnsi="Courier New" w:cs="Courier New" w:hint="default"/>
+      </w:rPr>
+    </w:lvl>
+    <w:lvl w:ilvl="2" w:tplc="340A0005" w:tentative="1">
+      <w:start w:val="1"/>
+      <w:numFmt w:val="bullet"/>
+      <w:lvlText w:val=""/>
+      <w:lvlJc w:val="left"/>
+      <w:pPr>
+        <w:ind w:left="2160" w:hanging="360"/>
+      </w:pPr>
+      <w:rPr>
+        <w:rFonts w:ascii="Wingdings" w:hAnsi="Wingdings" w:hint="default"/>
+      </w:rPr>
+    </w:lvl>
+    <w:lvl w:ilvl="3" w:tplc="340A0001" w:tentative="1">
+      <w:start w:val="1"/>
+      <w:numFmt w:val="bullet"/>
+      <w:lvlText w:val=""/>
+      <w:lvlJc w:val="left"/>
+      <w:pPr>
+        <w:ind w:left="2880" w:hanging="360"/>
+      </w:pPr>
+      <w:rPr>
+        <w:rFonts w:ascii="Symbol" w:hAnsi="Symbol" w:hint="default"/>
+      </w:rPr>
+    </w:lvl>
+    <w:lvl w:ilvl="4" w:tplc="340A0003" w:tentative="1">
+      <w:start w:val="1"/>
+      <w:numFmt w:val="bullet"/>
+      <w:lvlText w:val="o"/>
+      <w:lvlJc w:val="left"/>
+      <w:pPr>
+        <w:ind w:left="3600" w:hanging="360"/>
+      </w:pPr>
+      <w:rPr>
+        <w:rFonts w:ascii="Courier New" w:hAnsi="Courier New" w:cs="Courier New" w:hint="default"/>
+      </w:rPr>
+    </w:lvl>
+    <w:lvl w:ilvl="5" w:tplc="340A0005" w:tentative="1">
+      <w:start w:val="1"/>
+      <w:numFmt w:val="bullet"/>
+      <w:lvlText w:val=""/>
+      <w:lvlJc w:val="left"/>
+      <w:pPr>
+        <w:ind w:left="4320" w:hanging="360"/>
+      </w:pPr>
+      <w:rPr>
+        <w:rFonts w:ascii="Wingdings" w:hAnsi="Wingdings" w:hint="default"/>
+      </w:rPr>
+    </w:lvl>
+    <w:lvl w:ilvl="6" w:tplc="340A0001" w:tentative="1">
+      <w:start w:val="1"/>
+      <w:numFmt w:val="bullet"/>
+      <w:lvlText w:val=""/>
+      <w:lvlJc w:val="left"/>
+      <w:pPr>
+        <w:ind w:left="5040" w:hanging="360"/>
+      </w:pPr>
+      <w:rPr>
+        <w:rFonts w:ascii="Symbol" w:hAnsi="Symbol" w:hint="default"/>
+      </w:rPr>
+    </w:lvl>
+    <w:lvl w:ilvl="7" w:tplc="340A0003" w:tentative="1">
+      <w:start w:val="1"/>
+      <w:numFmt w:val="bullet"/>
+      <w:lvlText w:val="o"/>
+      <w:lvlJc w:val="left"/>
+      <w:pPr>
+        <w:ind w:left="5760" w:hanging="360"/>
+      </w:pPr>
+      <w:rPr>
+        <w:rFonts w:ascii="Courier New" w:hAnsi="Courier New" w:cs="Courier New" w:hint="default"/>
+      </w:rPr>
+    </w:lvl>
+    <w:lvl w:ilvl="8" w:tplc="340A0005" w:tentative="1">
+      <w:start w:val="1"/>
+      <w:numFmt w:val="bullet"/>
+      <w:lvlText w:val=""/>
+      <w:lvlJc w:val="left"/>
+      <w:pPr>
+        <w:ind w:left="6480" w:hanging="360"/>
+      </w:pPr>
+      <w:rPr>
+        <w:rFonts w:ascii="Wingdings" w:hAnsi="Wingdings" w:hint="default"/>
+      </w:rPr>
+    </w:lvl>
+  </w:abstractNum>
+  <w:abstractNum w:abstractNumId="9" w15:restartNumberingAfterBreak="0">
+    <w:nsid w:val="5CD81520"/>
+    <w:multiLevelType w:val="hybridMultilevel"/>
+    <w:tmpl w:val="651408A2"/>
+    <w:lvl w:ilvl="0" w:tplc="340A000F">
+      <w:start w:val="1"/>
+      <w:numFmt w:val="decimal"/>
+      <w:lvlText w:val="%1."/>
+      <w:lvlJc w:val="left"/>
+      <w:pPr>
+        <w:ind w:left="720" w:hanging="360"/>
+      </w:pPr>
+      <w:rPr>
+        <w:rFonts w:hint="default"/>
+      </w:rPr>
+    </w:lvl>
+    <w:lvl w:ilvl="1" w:tplc="FFFFFFFF" w:tentative="1">
+      <w:start w:val="1"/>
+      <w:numFmt w:val="bullet"/>
+      <w:lvlText w:val="o"/>
+      <w:lvlJc w:val="left"/>
+      <w:pPr>
+        <w:ind w:left="1440" w:hanging="360"/>
+      </w:pPr>
+      <w:rPr>
+        <w:rFonts w:ascii="Courier New" w:hAnsi="Courier New" w:cs="Courier New" w:hint="default"/>
+      </w:rPr>
+    </w:lvl>
+    <w:lvl w:ilvl="2" w:tplc="FFFFFFFF" w:tentative="1">
+      <w:start w:val="1"/>
+      <w:numFmt w:val="bullet"/>
+      <w:lvlText w:val=""/>
+      <w:lvlJc w:val="left"/>
+      <w:pPr>
+        <w:ind w:left="2160" w:hanging="360"/>
+      </w:pPr>
+      <w:rPr>
+        <w:rFonts w:ascii="Wingdings" w:hAnsi="Wingdings" w:hint="default"/>
+      </w:rPr>
+    </w:lvl>
+    <w:lvl w:ilvl="3" w:tplc="FFFFFFFF" w:tentative="1">
+      <w:start w:val="1"/>
+      <w:numFmt w:val="bullet"/>
+      <w:lvlText w:val=""/>
+      <w:lvlJc w:val="left"/>
+      <w:pPr>
+        <w:ind w:left="2880" w:hanging="360"/>
+      </w:pPr>
+      <w:rPr>
+        <w:rFonts w:ascii="Symbol" w:hAnsi="Symbol" w:hint="default"/>
+      </w:rPr>
+    </w:lvl>
+    <w:lvl w:ilvl="4" w:tplc="FFFFFFFF" w:tentative="1">
+      <w:start w:val="1"/>
+      <w:numFmt w:val="bullet"/>
+      <w:lvlText w:val="o"/>
+      <w:lvlJc w:val="left"/>
+      <w:pPr>
+        <w:ind w:left="3600" w:hanging="360"/>
+      </w:pPr>
+      <w:rPr>
+        <w:rFonts w:ascii="Courier New" w:hAnsi="Courier New" w:cs="Courier New" w:hint="default"/>
+      </w:rPr>
+    </w:lvl>
+    <w:lvl w:ilvl="5" w:tplc="FFFFFFFF" w:tentative="1">
+      <w:start w:val="1"/>
+      <w:numFmt w:val="bullet"/>
+      <w:lvlText w:val=""/>
+      <w:lvlJc w:val="left"/>
+      <w:pPr>
+        <w:ind w:left="4320" w:hanging="360"/>
+      </w:pPr>
+      <w:rPr>
+        <w:rFonts w:ascii="Wingdings" w:hAnsi="Wingdings" w:hint="default"/>
+      </w:rPr>
+    </w:lvl>
+    <w:lvl w:ilvl="6" w:tplc="FFFFFFFF" w:tentative="1">
+      <w:start w:val="1"/>
+      <w:numFmt w:val="bullet"/>
+      <w:lvlText w:val=""/>
+      <w:lvlJc w:val="left"/>
+      <w:pPr>
+        <w:ind w:left="5040" w:hanging="360"/>
+      </w:pPr>
+      <w:rPr>
+        <w:rFonts w:ascii="Symbol" w:hAnsi="Symbol" w:hint="default"/>
+      </w:rPr>
+    </w:lvl>
+    <w:lvl w:ilvl="7" w:tplc="FFFFFFFF" w:tentative="1">
+      <w:start w:val="1"/>
+      <w:numFmt w:val="bullet"/>
+      <w:lvlText w:val="o"/>
+      <w:lvlJc w:val="left"/>
+      <w:pPr>
+        <w:ind w:left="5760" w:hanging="360"/>
+      </w:pPr>
+      <w:rPr>
+        <w:rFonts w:ascii="Courier New" w:hAnsi="Courier New" w:cs="Courier New" w:hint="default"/>
+      </w:rPr>
+    </w:lvl>
+    <w:lvl w:ilvl="8" w:tplc="FFFFFFFF" w:tentative="1">
+      <w:start w:val="1"/>
+      <w:numFmt w:val="bullet"/>
+      <w:lvlText w:val=""/>
+      <w:lvlJc w:val="left"/>
+      <w:pPr>
+        <w:ind w:left="6480" w:hanging="360"/>
+      </w:pPr>
+      <w:rPr>
+        <w:rFonts w:ascii="Wingdings" w:hAnsi="Wingdings" w:hint="default"/>
+      </w:rPr>
+    </w:lvl>
+  </w:abstractNum>
+  <w:num w:numId="1" w16cid:durableId="163395632">
     <w:abstractNumId w:val="3"/>
   </w:num>
-  <w:num w:numId="2">
+  <w:num w:numId="2" w16cid:durableId="846750922">
     <w:abstractNumId w:val="1"/>
   </w:num>
-  <w:num w:numId="3">
+  <w:num w:numId="3" w16cid:durableId="848255562">
     <w:abstractNumId w:val="5"/>
   </w:num>
-  <w:num w:numId="4">
+  <w:num w:numId="4" w16cid:durableId="1169057501">
     <w:abstractNumId w:val="6"/>
   </w:num>
-  <w:num w:numId="5">
+  <w:num w:numId="5" w16cid:durableId="1904754069">
     <w:abstractNumId w:val="0"/>
   </w:num>
-  <w:num w:numId="6">
+  <w:num w:numId="6" w16cid:durableId="1336106550">
     <w:abstractNumId w:val="7"/>
   </w:num>
-  <w:num w:numId="7">
+  <w:num w:numId="7" w16cid:durableId="1227296833">
     <w:abstractNumId w:val="4"/>
   </w:num>
-  <w:num w:numId="8">
+  <w:num w:numId="8" w16cid:durableId="1434202345">
     <w:abstractNumId w:val="2"/>
+  </w:num>
+  <w:num w:numId="9" w16cid:durableId="296423693">
+    <w:abstractNumId w:val="8"/>
+  </w:num>
+  <w:num w:numId="10" w16cid:durableId="244075639">
+    <w:abstractNumId w:val="9"/>
   </w:num>
 </w:numbering>
 </file>
 
 <file path=word/styles.xml><?xml version="1.0" encoding="utf-8"?>
-<w:styles xmlns:mc="http://schemas.openxmlformats.org/markup-compatibility/2006" xmlns:r="http://schemas.openxmlformats.org/officeDocument/2006/relationships" xmlns:w="http://schemas.openxmlformats.org/wordprocessingml/2006/main" xmlns:w14="http://schemas.microsoft.com/office/word/2010/wordml" xmlns:w15="http://schemas.microsoft.com/office/word/2012/wordml" xmlns:w16se="http://schemas.microsoft.com/office/word/2015/wordml/symex" mc:Ignorable="w14 w15 w16se">
+<w:styles xmlns:mc="http://schemas.openxmlformats.org/markup-compatibility/2006" xmlns:r="http://schemas.openxmlformats.org/officeDocument/2006/relationships" xmlns:w="http://schemas.openxmlformats.org/wordprocessingml/2006/main" xmlns:w14="http://schemas.microsoft.com/office/word/2010/wordml" xmlns:w15="http://schemas.microsoft.com/office/word/2012/wordml" xmlns:w16cex="http://schemas.microsoft.com/office/word/2018/wordml/cex" xmlns:w16cid="http://schemas.microsoft.com/office/word/2016/wordml/cid" xmlns:w16="http://schemas.microsoft.com/office/word/2018/wordml" xmlns:w16sdtdh="http://schemas.microsoft.com/office/word/2020/wordml/sdtdatahash" xmlns:w16se="http://schemas.microsoft.com/office/word/2015/wordml/symex" mc:Ignorable="w14 w15 w16se w16cid w16 w16cex w16sdtdh">
   <w:docDefaults>
     <w:rPrDefault>
       <w:rPr>
@@ -4678,7 +5174,7 @@
     </w:rPrDefault>
     <w:pPrDefault/>
   </w:docDefaults>
-  <w:latentStyles w:defLockedState="0" w:defUIPriority="99" w:defSemiHidden="0" w:defUnhideWhenUsed="0" w:defQFormat="0" w:count="371">
+  <w:latentStyles w:defLockedState="0" w:defUIPriority="99" w:defSemiHidden="0" w:defUnhideWhenUsed="0" w:defQFormat="0" w:count="376">
     <w:lsdException w:name="Normal" w:uiPriority="0" w:qFormat="1"/>
     <w:lsdException w:name="heading 1" w:uiPriority="9" w:qFormat="1"/>
     <w:lsdException w:name="heading 2" w:semiHidden="1" w:uiPriority="9" w:unhideWhenUsed="1" w:qFormat="1"/>
@@ -5050,6 +5546,11 @@
     <w:lsdException w:name="List Table 5 Dark Accent 6" w:uiPriority="50"/>
     <w:lsdException w:name="List Table 6 Colorful Accent 6" w:uiPriority="51"/>
     <w:lsdException w:name="List Table 7 Colorful Accent 6" w:uiPriority="52"/>
+    <w:lsdException w:name="Mention" w:semiHidden="1" w:unhideWhenUsed="1"/>
+    <w:lsdException w:name="Smart Hyperlink" w:semiHidden="1" w:unhideWhenUsed="1"/>
+    <w:lsdException w:name="Hashtag" w:semiHidden="1" w:unhideWhenUsed="1"/>
+    <w:lsdException w:name="Unresolved Mention" w:semiHidden="1" w:unhideWhenUsed="1"/>
+    <w:lsdException w:name="Smart Link" w:semiHidden="1" w:unhideWhenUsed="1"/>
   </w:latentStyles>
   <w:style w:type="paragraph" w:default="1" w:styleId="Normal">
     <w:name w:val="Normal"/>
@@ -5502,8 +6003,8 @@
       <w:color w:val="808080"/>
     </w:rPr>
   </w:style>
-  <w:style w:type="character" w:customStyle="1" w:styleId="UnresolvedMention">
-    <w:name w:val="Unresolved Mention"/>
+  <w:style w:type="character" w:customStyle="1" w:styleId="Mencinsinresolver1">
+    <w:name w:val="Mención sin resolver1"/>
     <w:basedOn w:val="Fuentedeprrafopredeter"/>
     <w:uiPriority w:val="99"/>
     <w:semiHidden/>

</xml_diff>

<commit_message>
Avance Informe, seccion Introduccion
</commit_message>
<xml_diff>
--- a/Informe_13452929_Bustamante.docx
+++ b/Informe_13452929_Bustamante.docx
@@ -948,15 +948,316 @@
     </w:p>
     <w:p>
       <w:pPr>
-        <w:tabs>
-          <w:tab w:val="left" w:pos="2197"/>
-          <w:tab w:val="left" w:pos="2642"/>
-        </w:tabs>
+        <w:spacing w:line="360" w:lineRule="auto"/>
         <w:jc w:val="both"/>
         <w:rPr>
           <w:rFonts w:ascii="Arial Narrow" w:hAnsi="Arial Narrow"/>
         </w:rPr>
       </w:pPr>
+      <w:bookmarkStart w:id="2" w:name="_Toc134312245"/>
+      <w:bookmarkStart w:id="3" w:name="_Toc152143547"/>
+      <w:r>
+        <w:rPr>
+          <w:rFonts w:ascii="Arial Narrow" w:hAnsi="Arial Narrow"/>
+        </w:rPr>
+        <w:t>En el presente trabajo, abordaremos el desarrollo del laboratorio Nº3 de la asignatura de Paradigmas de la Programación, donde el objetivo es implementar algoritmos bajo el paradigma orientado a objetos para resolver el siguiente problema planteado:</w:t>
+      </w:r>
+    </w:p>
+    <w:p>
+      <w:pPr>
+        <w:spacing w:line="360" w:lineRule="auto"/>
+        <w:jc w:val="both"/>
+        <w:rPr>
+          <w:rFonts w:ascii="Arial Narrow" w:hAnsi="Arial Narrow"/>
+        </w:rPr>
+      </w:pPr>
+    </w:p>
+    <w:p>
+      <w:pPr>
+        <w:spacing w:line="360" w:lineRule="auto"/>
+        <w:jc w:val="both"/>
+        <w:rPr>
+          <w:rFonts w:ascii="Arial Narrow" w:hAnsi="Arial Narrow"/>
+        </w:rPr>
+      </w:pPr>
+      <w:r>
+        <w:rPr>
+          <w:rFonts w:ascii="Arial Narrow" w:hAnsi="Arial Narrow"/>
+        </w:rPr>
+        <w:t>"</w:t>
+      </w:r>
+      <w:r>
+        <w:rPr>
+          <w:rFonts w:ascii="Arial Narrow" w:hAnsi="Arial Narrow"/>
+          <w:b/>
+          <w:i/>
+        </w:rPr>
+        <w:t xml:space="preserve"> </w:t>
+      </w:r>
+      <w:r>
+        <w:rPr>
+          <w:rFonts w:ascii="Arial Narrow" w:hAnsi="Arial Narrow"/>
+          <w:b/>
+          <w:i/>
+        </w:rPr>
+        <w:t xml:space="preserve">Sistema para la creación, despliegue y administración </w:t>
+      </w:r>
+      <w:r>
+        <w:rPr>
+          <w:rFonts w:ascii="Arial Narrow" w:hAnsi="Arial Narrow"/>
+          <w:b/>
+          <w:i/>
+        </w:rPr>
+        <w:t xml:space="preserve">de </w:t>
+      </w:r>
+      <w:proofErr w:type="spellStart"/>
+      <w:r>
+        <w:rPr>
+          <w:rFonts w:ascii="Arial Narrow" w:hAnsi="Arial Narrow"/>
+          <w:b/>
+          <w:i/>
+        </w:rPr>
+        <w:t>chatbot</w:t>
+      </w:r>
+      <w:r>
+        <w:rPr>
+          <w:rFonts w:ascii="Arial Narrow" w:hAnsi="Arial Narrow"/>
+          <w:b/>
+          <w:i/>
+        </w:rPr>
+        <w:t>s</w:t>
+      </w:r>
+      <w:proofErr w:type="spellEnd"/>
+      <w:r>
+        <w:rPr>
+          <w:rFonts w:ascii="Arial Narrow" w:hAnsi="Arial Narrow"/>
+          <w:b/>
+          <w:i/>
+        </w:rPr>
+        <w:t xml:space="preserve"> simplificado</w:t>
+      </w:r>
+      <w:r>
+        <w:rPr>
+          <w:rFonts w:ascii="Arial Narrow" w:hAnsi="Arial Narrow"/>
+        </w:rPr>
+        <w:t>."</w:t>
+      </w:r>
+    </w:p>
+    <w:p>
+      <w:pPr>
+        <w:spacing w:line="360" w:lineRule="auto"/>
+        <w:jc w:val="both"/>
+      </w:pPr>
+    </w:p>
+    <w:p>
+      <w:pPr>
+        <w:spacing w:line="360" w:lineRule="auto"/>
+        <w:jc w:val="both"/>
+        <w:rPr>
+          <w:rFonts w:ascii="Arial Narrow" w:hAnsi="Arial Narrow"/>
+        </w:rPr>
+      </w:pPr>
+      <w:r>
+        <w:rPr>
+          <w:rFonts w:ascii="Arial Narrow" w:hAnsi="Arial Narrow"/>
+        </w:rPr>
+        <w:t xml:space="preserve">Para llevar a cabo esta implementación, utilizaremos el lenguaje de programación Java, con el cual, buscaremos brindar una solución integral a los requerimientos funcionales establecidos, de modo que la solución propuesta permita al usuario realizar diversas acciones sobre este sistema de administración de </w:t>
+      </w:r>
+      <w:proofErr w:type="spellStart"/>
+      <w:r>
+        <w:rPr>
+          <w:rFonts w:ascii="Arial Narrow" w:hAnsi="Arial Narrow"/>
+        </w:rPr>
+        <w:t>chatbot</w:t>
+      </w:r>
+      <w:proofErr w:type="spellEnd"/>
+      <w:r>
+        <w:rPr>
+          <w:rFonts w:ascii="Arial Narrow" w:hAnsi="Arial Narrow"/>
+        </w:rPr>
+        <w:t xml:space="preserve">. Estas acciones incluyen la </w:t>
+      </w:r>
+      <w:r>
+        <w:rPr>
+          <w:rFonts w:ascii="Arial Narrow" w:hAnsi="Arial Narrow"/>
+        </w:rPr>
+        <w:t>crea</w:t>
+      </w:r>
+      <w:r>
+        <w:rPr>
+          <w:rFonts w:ascii="Arial Narrow" w:hAnsi="Arial Narrow"/>
+        </w:rPr>
+        <w:t>ción</w:t>
+      </w:r>
+      <w:r>
+        <w:rPr>
+          <w:rFonts w:ascii="Arial Narrow" w:hAnsi="Arial Narrow"/>
+        </w:rPr>
+        <w:t xml:space="preserve"> e </w:t>
+      </w:r>
+      <w:r>
+        <w:rPr>
+          <w:rFonts w:ascii="Arial Narrow" w:hAnsi="Arial Narrow"/>
+        </w:rPr>
+        <w:t xml:space="preserve">identificación de </w:t>
+      </w:r>
+      <w:r>
+        <w:rPr>
+          <w:rFonts w:ascii="Arial Narrow" w:hAnsi="Arial Narrow"/>
+        </w:rPr>
+        <w:t xml:space="preserve">un </w:t>
+      </w:r>
+      <w:proofErr w:type="spellStart"/>
+      <w:r>
+        <w:rPr>
+          <w:rFonts w:ascii="Arial Narrow" w:hAnsi="Arial Narrow"/>
+        </w:rPr>
+        <w:t>chatbot</w:t>
+      </w:r>
+      <w:proofErr w:type="spellEnd"/>
+      <w:r>
+        <w:rPr>
+          <w:rFonts w:ascii="Arial Narrow" w:hAnsi="Arial Narrow"/>
+        </w:rPr>
+        <w:t xml:space="preserve">, </w:t>
+      </w:r>
+      <w:r>
+        <w:rPr>
+          <w:rFonts w:ascii="Arial Narrow" w:hAnsi="Arial Narrow"/>
+        </w:rPr>
+        <w:t xml:space="preserve">la adición de </w:t>
+      </w:r>
+      <w:r>
+        <w:rPr>
+          <w:rFonts w:ascii="Arial Narrow" w:hAnsi="Arial Narrow"/>
+        </w:rPr>
+        <w:t>preguntas y opciones</w:t>
+      </w:r>
+      <w:r>
+        <w:rPr>
+          <w:rFonts w:ascii="Arial Narrow" w:hAnsi="Arial Narrow"/>
+        </w:rPr>
+        <w:t>, entre otras</w:t>
+      </w:r>
+      <w:r>
+        <w:rPr>
+          <w:rFonts w:ascii="Arial Narrow" w:hAnsi="Arial Narrow"/>
+        </w:rPr>
+        <w:t xml:space="preserve"> funcionalidades</w:t>
+      </w:r>
+      <w:r>
+        <w:rPr>
+          <w:rFonts w:ascii="Arial Narrow" w:hAnsi="Arial Narrow"/>
+        </w:rPr>
+        <w:t>.</w:t>
+      </w:r>
+    </w:p>
+    <w:p>
+      <w:pPr>
+        <w:spacing w:line="360" w:lineRule="auto"/>
+        <w:jc w:val="both"/>
+      </w:pPr>
+    </w:p>
+    <w:p>
+      <w:pPr>
+        <w:spacing w:line="360" w:lineRule="auto"/>
+        <w:jc w:val="both"/>
+        <w:rPr>
+          <w:rFonts w:ascii="Arial Narrow" w:hAnsi="Arial Narrow"/>
+        </w:rPr>
+      </w:pPr>
+      <w:r>
+        <w:rPr>
+          <w:rFonts w:ascii="Arial Narrow" w:hAnsi="Arial Narrow"/>
+        </w:rPr>
+        <w:t xml:space="preserve">El paradigma orientado a objetos se presenta como </w:t>
+      </w:r>
+      <w:r>
+        <w:rPr>
+          <w:rFonts w:ascii="Arial Narrow" w:hAnsi="Arial Narrow"/>
+        </w:rPr>
+        <w:t>el</w:t>
+      </w:r>
+      <w:r>
+        <w:rPr>
+          <w:rFonts w:ascii="Arial Narrow" w:hAnsi="Arial Narrow"/>
+        </w:rPr>
+        <w:t xml:space="preserve"> enfoque idóneo para abordar este tipo de problemas</w:t>
+      </w:r>
+      <w:r>
+        <w:rPr>
+          <w:rFonts w:ascii="Arial Narrow" w:hAnsi="Arial Narrow"/>
+        </w:rPr>
+        <w:t>. Nos brinda la capacidad de</w:t>
+      </w:r>
+      <w:r>
+        <w:rPr>
+          <w:rFonts w:ascii="Arial Narrow" w:hAnsi="Arial Narrow"/>
+        </w:rPr>
+        <w:t xml:space="preserve"> modelar y organizar el sistema de administración de </w:t>
+      </w:r>
+      <w:proofErr w:type="spellStart"/>
+      <w:r>
+        <w:rPr>
+          <w:rFonts w:ascii="Arial Narrow" w:hAnsi="Arial Narrow"/>
+        </w:rPr>
+        <w:t>chatbot</w:t>
+      </w:r>
+      <w:proofErr w:type="spellEnd"/>
+      <w:r>
+        <w:rPr>
+          <w:rFonts w:ascii="Arial Narrow" w:hAnsi="Arial Narrow"/>
+        </w:rPr>
+        <w:t xml:space="preserve"> y sus interacciones </w:t>
+      </w:r>
+      <w:r>
+        <w:rPr>
+          <w:rFonts w:ascii="Arial Narrow" w:hAnsi="Arial Narrow"/>
+        </w:rPr>
+        <w:t xml:space="preserve">mediante el uso de </w:t>
+      </w:r>
+      <w:r>
+        <w:rPr>
+          <w:rFonts w:ascii="Arial Narrow" w:hAnsi="Arial Narrow"/>
+        </w:rPr>
+        <w:t xml:space="preserve">objetos y clases. Aprovecharemos conceptos </w:t>
+      </w:r>
+      <w:r>
+        <w:rPr>
+          <w:rFonts w:ascii="Arial Narrow" w:hAnsi="Arial Narrow"/>
+        </w:rPr>
+        <w:t xml:space="preserve">claves </w:t>
+      </w:r>
+      <w:r>
+        <w:rPr>
+          <w:rFonts w:ascii="Arial Narrow" w:hAnsi="Arial Narrow"/>
+        </w:rPr>
+        <w:t>como la encapsulación, la herencia y el polimorfismo para construir una solución modular, eficiente y escalable.</w:t>
+      </w:r>
+    </w:p>
+    <w:p>
+      <w:pPr>
+        <w:spacing w:line="360" w:lineRule="auto"/>
+        <w:jc w:val="both"/>
+        <w:rPr>
+          <w:rFonts w:ascii="Arial Narrow" w:hAnsi="Arial Narrow"/>
+        </w:rPr>
+      </w:pPr>
+    </w:p>
+    <w:p>
+      <w:pPr>
+        <w:spacing w:line="360" w:lineRule="auto"/>
+        <w:jc w:val="both"/>
+        <w:rPr>
+          <w:rFonts w:ascii="Arial Narrow" w:hAnsi="Arial Narrow"/>
+        </w:rPr>
+      </w:pPr>
+      <w:r>
+        <w:rPr>
+          <w:rFonts w:ascii="Arial Narrow" w:hAnsi="Arial Narrow"/>
+        </w:rPr>
+        <w:t>En las secciones siguientes, describiremos en detalle el enunciado del problema, la metodología utilizada, la estructura del programa implementado y los resultados obtenidos. También analizaremos posibles mejoras y compartiremos las lecciones aprendidas durante la realización de este laboratorio.</w:t>
+      </w:r>
     </w:p>
     <w:p>
       <w:pPr>
@@ -968,8 +1269,6 @@
           <w:szCs w:val="32"/>
         </w:rPr>
       </w:pPr>
-      <w:bookmarkStart w:id="2" w:name="_Toc134312245"/>
-      <w:bookmarkStart w:id="3" w:name="_Toc152143547"/>
       <w:r>
         <w:br w:type="page"/>
       </w:r>
@@ -1256,6 +1555,85 @@
           <w:rFonts w:ascii="Arial Narrow" w:hAnsi="Arial Narrow"/>
         </w:rPr>
       </w:pPr>
+      <w:r>
+        <w:rPr>
+          <w:rFonts w:ascii="Arial Narrow" w:hAnsi="Arial Narrow"/>
+        </w:rPr>
+        <w:t xml:space="preserve">En esta simulación, nos enfrentamos al reto de desarrollar </w:t>
+      </w:r>
+      <w:proofErr w:type="spellStart"/>
+      <w:r>
+        <w:rPr>
+          <w:rFonts w:ascii="Arial Narrow" w:hAnsi="Arial Narrow"/>
+        </w:rPr>
+        <w:t>chatbots</w:t>
+      </w:r>
+      <w:proofErr w:type="spellEnd"/>
+      <w:r>
+        <w:rPr>
+          <w:rFonts w:ascii="Arial Narrow" w:hAnsi="Arial Narrow"/>
+        </w:rPr>
+        <w:t xml:space="preserve"> utilizando el lenguaje de programación </w:t>
+      </w:r>
+      <w:proofErr w:type="spellStart"/>
+      <w:r>
+        <w:rPr>
+          <w:rFonts w:ascii="Arial Narrow" w:hAnsi="Arial Narrow"/>
+        </w:rPr>
+        <w:t>Prolog</w:t>
+      </w:r>
+      <w:proofErr w:type="spellEnd"/>
+      <w:r>
+        <w:rPr>
+          <w:rFonts w:ascii="Arial Narrow" w:hAnsi="Arial Narrow"/>
+        </w:rPr>
+        <w:t>, específicamente en la categoría ITR (Interacción a Través del Lenguaje Natural)</w:t>
+      </w:r>
+      <w:r>
+        <w:rPr>
+          <w:rFonts w:ascii="Arial Narrow" w:hAnsi="Arial Narrow"/>
+        </w:rPr>
+        <w:t xml:space="preserve">, </w:t>
+      </w:r>
+      <w:r>
+        <w:rPr>
+          <w:rFonts w:ascii="Arial Narrow" w:hAnsi="Arial Narrow"/>
+        </w:rPr>
+        <w:t>lo que significa que est</w:t>
+      </w:r>
+      <w:r>
+        <w:rPr>
+          <w:rFonts w:ascii="Arial Narrow" w:hAnsi="Arial Narrow"/>
+        </w:rPr>
+        <w:t>ará</w:t>
+      </w:r>
+      <w:r>
+        <w:rPr>
+          <w:rFonts w:ascii="Arial Narrow" w:hAnsi="Arial Narrow"/>
+        </w:rPr>
+        <w:t xml:space="preserve"> diseñado para ofrecer respuestas estructuradas a través de acciones específicas. Las opciones de interacción pueden variar desde el uso de palabras clave con sinónimos hasta una alternativa más simplificada mediante números o letras. Esto permit</w:t>
+      </w:r>
+      <w:r>
+        <w:rPr>
+          <w:rFonts w:ascii="Arial Narrow" w:hAnsi="Arial Narrow"/>
+        </w:rPr>
+        <w:t>irá</w:t>
+      </w:r>
+      <w:r>
+        <w:rPr>
+          <w:rFonts w:ascii="Arial Narrow" w:hAnsi="Arial Narrow"/>
+        </w:rPr>
+        <w:t xml:space="preserve"> a los usuarios seleccionar sus preguntas de una lista predefinida.</w:t>
+      </w:r>
+    </w:p>
+    <w:p>
+      <w:pPr>
+        <w:spacing w:line="360" w:lineRule="auto"/>
+        <w:jc w:val="both"/>
+        <w:rPr>
+          <w:rFonts w:ascii="Arial Narrow" w:hAnsi="Arial Narrow"/>
+        </w:rPr>
+      </w:pPr>
     </w:p>
     <w:p>
       <w:pPr>
@@ -1274,6 +1652,17 @@
     <w:p/>
     <w:p/>
     <w:p>
+      <w:r>
+        <w:rPr>
+          <w:highlight w:val="yellow"/>
+        </w:rPr>
+        <w:t>acá deberías analizar cada requerimiento y pensar una posible solución</w:t>
+      </w:r>
+    </w:p>
+    <w:p/>
+    <w:p/>
+    <w:p/>
+    <w:p>
       <w:pPr>
         <w:pStyle w:val="Ttulo1"/>
       </w:pPr>
@@ -1284,6 +1673,72 @@
       </w:r>
       <w:bookmarkEnd w:id="7"/>
       <w:bookmarkEnd w:id="8"/>
+    </w:p>
+    <w:p/>
+    <w:p>
+      <w:r>
+        <w:rPr>
+          <w:highlight w:val="yellow"/>
+        </w:rPr>
+        <w:t>falta profundizar en el diseño de la solución</w:t>
+      </w:r>
+      <w:r>
+        <w:rPr>
+          <w:highlight w:val="yellow"/>
+        </w:rPr>
+        <w:t xml:space="preserve"> </w:t>
+      </w:r>
+      <w:r>
+        <w:rPr>
+          <w:highlight w:val="yellow"/>
+        </w:rPr>
+        <w:t xml:space="preserve">cómo solucionaste el </w:t>
+      </w:r>
+      <w:proofErr w:type="spellStart"/>
+      <w:r>
+        <w:rPr>
+          <w:highlight w:val="yellow"/>
+        </w:rPr>
+        <w:t>login</w:t>
+      </w:r>
+      <w:proofErr w:type="spellEnd"/>
+      <w:r>
+        <w:rPr>
+          <w:highlight w:val="yellow"/>
+        </w:rPr>
+        <w:t xml:space="preserve">, cuál fue tu representación del </w:t>
+      </w:r>
+      <w:proofErr w:type="spellStart"/>
+      <w:r>
+        <w:rPr>
+          <w:highlight w:val="yellow"/>
+        </w:rPr>
+        <w:t>tda</w:t>
+      </w:r>
+      <w:proofErr w:type="spellEnd"/>
+      <w:r>
+        <w:rPr>
+          <w:highlight w:val="yellow"/>
+        </w:rPr>
+        <w:t xml:space="preserve">, sus capas, cómo abordaste el </w:t>
+      </w:r>
+      <w:proofErr w:type="spellStart"/>
+      <w:r>
+        <w:rPr>
+          <w:highlight w:val="yellow"/>
+        </w:rPr>
+        <w:t>tda</w:t>
+      </w:r>
+      <w:proofErr w:type="spellEnd"/>
+      <w:r>
+        <w:rPr>
+          <w:highlight w:val="yellow"/>
+        </w:rPr>
+        <w:t xml:space="preserve"> con estas capas, cada requerimiento como lo diseñaste (no todos, pero los más significativos</w:t>
+      </w:r>
+      <w:r>
+        <w:t>)</w:t>
+      </w:r>
     </w:p>
     <w:p/>
     <w:p/>
@@ -3516,8 +3971,64 @@
         <w:jc w:val="both"/>
         <w:rPr>
           <w:rFonts w:ascii="Arial Narrow" w:hAnsi="Arial Narrow"/>
-        </w:rPr>
-      </w:pPr>
+          <w:highlight w:val="yellow"/>
+        </w:rPr>
+      </w:pPr>
+      <w:r>
+        <w:rPr>
+          <w:rFonts w:ascii="Arial Narrow" w:hAnsi="Arial Narrow"/>
+          <w:highlight w:val="yellow"/>
+        </w:rPr>
+        <w:t xml:space="preserve">falto comparar la experiencia de este paradigma con el paradigma anterior (funcional) y </w:t>
+      </w:r>
+      <w:proofErr w:type="gramStart"/>
+      <w:r>
+        <w:rPr>
+          <w:rFonts w:ascii="Arial Narrow" w:hAnsi="Arial Narrow"/>
+          <w:highlight w:val="yellow"/>
+        </w:rPr>
+        <w:t>otros experiencias previas</w:t>
+      </w:r>
+      <w:proofErr w:type="gramEnd"/>
+      <w:r>
+        <w:rPr>
+          <w:rFonts w:ascii="Arial Narrow" w:hAnsi="Arial Narrow"/>
+          <w:highlight w:val="yellow"/>
+        </w:rPr>
+        <w:t xml:space="preserve"> que has tenido (por ejemplo, </w:t>
+      </w:r>
+      <w:proofErr w:type="spellStart"/>
+      <w:r>
+        <w:rPr>
+          <w:rFonts w:ascii="Arial Narrow" w:hAnsi="Arial Narrow"/>
+          <w:highlight w:val="yellow"/>
+        </w:rPr>
+        <w:t>python</w:t>
+      </w:r>
+      <w:proofErr w:type="spellEnd"/>
+      <w:r>
+        <w:rPr>
+          <w:rFonts w:ascii="Arial Narrow" w:hAnsi="Arial Narrow"/>
+          <w:highlight w:val="yellow"/>
+        </w:rPr>
+        <w:t xml:space="preserve">, c, </w:t>
+      </w:r>
+      <w:proofErr w:type="spellStart"/>
+      <w:r>
+        <w:rPr>
+          <w:rFonts w:ascii="Arial Narrow" w:hAnsi="Arial Narrow"/>
+          <w:highlight w:val="yellow"/>
+        </w:rPr>
+        <w:t>etc</w:t>
+      </w:r>
+      <w:proofErr w:type="spellEnd"/>
+      <w:r>
+        <w:rPr>
+          <w:rFonts w:ascii="Arial Narrow" w:hAnsi="Arial Narrow"/>
+          <w:highlight w:val="yellow"/>
+        </w:rPr>
+        <w:t xml:space="preserve">). </w:t>
+      </w:r>
     </w:p>
     <w:p>
       <w:pPr>
@@ -3527,6 +4038,47 @@
           <w:rFonts w:ascii="Arial Narrow" w:hAnsi="Arial Narrow"/>
         </w:rPr>
       </w:pPr>
+      <w:r>
+        <w:rPr>
+          <w:rFonts w:ascii="Arial Narrow" w:hAnsi="Arial Narrow"/>
+          <w:highlight w:val="yellow"/>
+        </w:rPr>
+        <w:t xml:space="preserve">Próximo laboratorio: la conclusión de orientado a objeto debes compararlo con tu experiencia acá en </w:t>
+      </w:r>
+      <w:proofErr w:type="spellStart"/>
+      <w:r>
+        <w:rPr>
+          <w:rFonts w:ascii="Arial Narrow" w:hAnsi="Arial Narrow"/>
+          <w:highlight w:val="yellow"/>
+        </w:rPr>
+        <w:t>prolog</w:t>
+      </w:r>
+      <w:proofErr w:type="spellEnd"/>
+      <w:r>
+        <w:rPr>
+          <w:rFonts w:ascii="Arial Narrow" w:hAnsi="Arial Narrow"/>
+          <w:highlight w:val="yellow"/>
+        </w:rPr>
+        <w:t xml:space="preserve"> y luego en </w:t>
+      </w:r>
+      <w:proofErr w:type="spellStart"/>
+      <w:r>
+        <w:rPr>
+          <w:rFonts w:ascii="Arial Narrow" w:hAnsi="Arial Narrow"/>
+          <w:highlight w:val="yellow"/>
+        </w:rPr>
+        <w:t>scheme</w:t>
+      </w:r>
+      <w:proofErr w:type="spellEnd"/>
+    </w:p>
+    <w:p>
+      <w:pPr>
+        <w:spacing w:line="360" w:lineRule="auto"/>
+        <w:jc w:val="both"/>
+        <w:rPr>
+          <w:rFonts w:ascii="Arial Narrow" w:hAnsi="Arial Narrow"/>
+        </w:rPr>
+      </w:pPr>
     </w:p>
     <w:p>
       <w:pPr>
@@ -3535,6 +4087,7 @@
       <w:bookmarkStart w:id="38" w:name="_Toc134312252"/>
       <w:bookmarkStart w:id="39" w:name="_Toc152143576"/>
       <w:r>
+        <w:lastRenderedPageBreak/>
         <w:t>Referencias</w:t>
       </w:r>
       <w:bookmarkEnd w:id="38"/>

</xml_diff>

<commit_message>
Avance Informe, seccion Descriopcion del Problema, falta cerrar idea final
</commit_message>
<xml_diff>
--- a/Informe_13452929_Bustamante.docx
+++ b/Informe_13452929_Bustamante.docx
@@ -1559,7 +1559,7 @@
         <w:rPr>
           <w:rFonts w:ascii="Arial Narrow" w:hAnsi="Arial Narrow"/>
         </w:rPr>
-        <w:t xml:space="preserve">En esta simulación, nos enfrentamos al reto de desarrollar </w:t>
+        <w:t xml:space="preserve">En el contexto de esta simulación, nos enfrentamos al desafío de desarrollar </w:t>
       </w:r>
       <w:proofErr w:type="spellStart"/>
       <w:r>
@@ -1573,57 +1573,144 @@
         <w:rPr>
           <w:rFonts w:ascii="Arial Narrow" w:hAnsi="Arial Narrow"/>
         </w:rPr>
-        <w:t xml:space="preserve"> utilizando el lenguaje de programación </w:t>
+        <w:t xml:space="preserve"> utilizando el lenguaje de programación Java, con un enfoque específico en la categoría ITR (Interacción a Través del Lenguaje Natural). Esta categoría implica que los </w:t>
       </w:r>
       <w:proofErr w:type="spellStart"/>
       <w:r>
         <w:rPr>
           <w:rFonts w:ascii="Arial Narrow" w:hAnsi="Arial Narrow"/>
-        </w:rPr>
-        <w:t>Prolog</w:t>
+          <w:b/>
+          <w:bCs/>
+        </w:rPr>
+        <w:t>chatbots</w:t>
       </w:r>
       <w:proofErr w:type="spellEnd"/>
       <w:r>
         <w:rPr>
           <w:rFonts w:ascii="Arial Narrow" w:hAnsi="Arial Narrow"/>
         </w:rPr>
-        <w:t>, específicamente en la categoría ITR (Interacción a Través del Lenguaje Natural)</w:t>
-      </w:r>
-      <w:r>
-        <w:rPr>
-          <w:rFonts w:ascii="Arial Narrow" w:hAnsi="Arial Narrow"/>
-        </w:rPr>
-        <w:t xml:space="preserve">, </w:t>
-      </w:r>
-      <w:r>
-        <w:rPr>
-          <w:rFonts w:ascii="Arial Narrow" w:hAnsi="Arial Narrow"/>
-        </w:rPr>
-        <w:t>lo que significa que est</w:t>
-      </w:r>
-      <w:r>
-        <w:rPr>
-          <w:rFonts w:ascii="Arial Narrow" w:hAnsi="Arial Narrow"/>
-        </w:rPr>
-        <w:t>ará</w:t>
-      </w:r>
-      <w:r>
-        <w:rPr>
-          <w:rFonts w:ascii="Arial Narrow" w:hAnsi="Arial Narrow"/>
-        </w:rPr>
-        <w:t xml:space="preserve"> diseñado para ofrecer respuestas estructuradas a través de acciones específicas. Las opciones de interacción pueden variar desde el uso de palabras clave con sinónimos hasta una alternativa más simplificada mediante números o letras. Esto permit</w:t>
-      </w:r>
-      <w:r>
-        <w:rPr>
-          <w:rFonts w:ascii="Arial Narrow" w:hAnsi="Arial Narrow"/>
-        </w:rPr>
-        <w:t>irá</w:t>
-      </w:r>
-      <w:r>
-        <w:rPr>
-          <w:rFonts w:ascii="Arial Narrow" w:hAnsi="Arial Narrow"/>
-        </w:rPr>
-        <w:t xml:space="preserve"> a los usuarios seleccionar sus preguntas de una lista predefinida.</w:t>
+        <w:t xml:space="preserve"> estarán diseñados según los principios fundamentales del paradigma orientado a objetos.</w:t>
+      </w:r>
+    </w:p>
+    <w:p>
+      <w:pPr>
+        <w:spacing w:line="360" w:lineRule="auto"/>
+        <w:jc w:val="both"/>
+        <w:rPr>
+          <w:rFonts w:ascii="Arial Narrow" w:hAnsi="Arial Narrow"/>
+        </w:rPr>
+      </w:pPr>
+    </w:p>
+    <w:p>
+      <w:pPr>
+        <w:spacing w:line="360" w:lineRule="auto"/>
+        <w:jc w:val="both"/>
+        <w:rPr>
+          <w:rFonts w:ascii="Arial Narrow" w:hAnsi="Arial Narrow"/>
+        </w:rPr>
+      </w:pPr>
+      <w:r>
+        <w:rPr>
+          <w:rFonts w:ascii="Arial Narrow" w:hAnsi="Arial Narrow"/>
+        </w:rPr>
+        <w:t xml:space="preserve">En este sentido, se aprovecharán las características claves del paradigma orientado a objetos, como la encapsulación, la herencia y el polimorfismo, para modelar de manera eficaz la estructura y comportamiento de los </w:t>
+      </w:r>
+      <w:proofErr w:type="spellStart"/>
+      <w:r>
+        <w:rPr>
+          <w:rFonts w:ascii="Arial Narrow" w:hAnsi="Arial Narrow"/>
+          <w:b/>
+          <w:bCs/>
+        </w:rPr>
+        <w:t>chatbots</w:t>
+      </w:r>
+      <w:proofErr w:type="spellEnd"/>
+      <w:r>
+        <w:rPr>
+          <w:rFonts w:ascii="Arial Narrow" w:hAnsi="Arial Narrow"/>
+        </w:rPr>
+        <w:t xml:space="preserve">. La encapsulación permitirá la organización interna de los componentes del </w:t>
+      </w:r>
+      <w:proofErr w:type="spellStart"/>
+      <w:r>
+        <w:rPr>
+          <w:rFonts w:ascii="Arial Narrow" w:hAnsi="Arial Narrow"/>
+          <w:b/>
+          <w:bCs/>
+        </w:rPr>
+        <w:t>chatbot</w:t>
+      </w:r>
+      <w:proofErr w:type="spellEnd"/>
+      <w:r>
+        <w:rPr>
+          <w:rFonts w:ascii="Arial Narrow" w:hAnsi="Arial Narrow"/>
+        </w:rPr>
+        <w:t>, la herencia facilitará la reutilización de código al definir relaciones jerárquicas entre clases, y el polimorfismo posibilitará adaptar las respuestas según el contexto de interacción.</w:t>
+      </w:r>
+    </w:p>
+    <w:p>
+      <w:pPr>
+        <w:spacing w:line="360" w:lineRule="auto"/>
+        <w:jc w:val="both"/>
+        <w:rPr>
+          <w:rFonts w:ascii="Arial Narrow" w:hAnsi="Arial Narrow"/>
+        </w:rPr>
+      </w:pPr>
+    </w:p>
+    <w:p>
+      <w:pPr>
+        <w:spacing w:line="360" w:lineRule="auto"/>
+        <w:jc w:val="both"/>
+        <w:rPr>
+          <w:rFonts w:ascii="Arial Narrow" w:hAnsi="Arial Narrow"/>
+        </w:rPr>
+      </w:pPr>
+      <w:r>
+        <w:rPr>
+          <w:rFonts w:ascii="Arial Narrow" w:hAnsi="Arial Narrow"/>
+        </w:rPr>
+        <w:t>Dentro de la categoría ITR, las opciones de interacción se diseñarán de manera que el usuario pueda seleccionar preguntas de una lista predefinida, aprovechando la flexibilidad y modularidad inherentes al paradigma orientado a objetos. Además, se considerará la posibilidad de incorporar sinónimos y alternativas simplificadas mediante números o letras, adaptando la flexibilidad del paradigma a la variedad de formas de interacción del usuario.</w:t>
+      </w:r>
+    </w:p>
+    <w:p>
+      <w:pPr>
+        <w:spacing w:line="360" w:lineRule="auto"/>
+        <w:jc w:val="both"/>
+        <w:rPr>
+          <w:rFonts w:ascii="Arial Narrow" w:hAnsi="Arial Narrow"/>
+        </w:rPr>
+      </w:pPr>
+    </w:p>
+    <w:p>
+      <w:pPr>
+        <w:spacing w:line="360" w:lineRule="auto"/>
+        <w:jc w:val="both"/>
+        <w:rPr>
+          <w:rFonts w:ascii="Arial Narrow" w:hAnsi="Arial Narrow"/>
+        </w:rPr>
+      </w:pPr>
+      <w:r>
+        <w:rPr>
+          <w:rFonts w:ascii="Arial Narrow" w:hAnsi="Arial Narrow"/>
+          <w:highlight w:val="yellow"/>
+        </w:rPr>
+        <w:t xml:space="preserve">En resumen, el desarrollo de los </w:t>
+      </w:r>
+      <w:proofErr w:type="spellStart"/>
+      <w:r>
+        <w:rPr>
+          <w:rFonts w:ascii="Arial Narrow" w:hAnsi="Arial Narrow"/>
+          <w:highlight w:val="yellow"/>
+        </w:rPr>
+        <w:t>chatbots</w:t>
+      </w:r>
+      <w:proofErr w:type="spellEnd"/>
+      <w:r>
+        <w:rPr>
+          <w:rFonts w:ascii="Arial Narrow" w:hAnsi="Arial Narrow"/>
+          <w:highlight w:val="yellow"/>
+        </w:rPr>
+        <w:t xml:space="preserve"> no solo se centrará en la funcionalidad específica de la ITR, sino que también se beneficiará de las ventajas que brinda el paradigma orientado a objetos para lograr una solución modular, flexible y eficiente.</w:t>
       </w:r>
     </w:p>
     <w:p>
@@ -1669,6 +1756,7 @@
       <w:bookmarkStart w:id="7" w:name="_Toc134312247"/>
       <w:bookmarkStart w:id="8" w:name="_Toc152143550"/>
       <w:r>
+        <w:lastRenderedPageBreak/>
         <w:t>Diseño de la solución</w:t>
       </w:r>
       <w:bookmarkEnd w:id="7"/>
@@ -1680,19 +1768,7 @@
         <w:rPr>
           <w:highlight w:val="yellow"/>
         </w:rPr>
-        <w:t>falta profundizar en el diseño de la solución</w:t>
-      </w:r>
-      <w:r>
-        <w:rPr>
-          <w:highlight w:val="yellow"/>
-        </w:rPr>
-        <w:t xml:space="preserve"> </w:t>
-      </w:r>
-      <w:r>
-        <w:rPr>
-          <w:highlight w:val="yellow"/>
-        </w:rPr>
-        <w:t xml:space="preserve">cómo solucionaste el </w:t>
+        <w:t xml:space="preserve">falta profundizar en el diseño de la solución cómo solucionaste el </w:t>
       </w:r>
       <w:proofErr w:type="spellStart"/>
       <w:r>
@@ -4250,16 +4326,16 @@
       <mc:AlternateContent>
         <mc:Choice Requires="wps">
           <w:drawing>
-            <wp:anchor distT="0" distB="0" distL="114300" distR="114300" simplePos="0" relativeHeight="251660288" behindDoc="1" locked="0" layoutInCell="1" allowOverlap="1" wp14:anchorId="71A8EEC3" wp14:editId="53402D6A">
+            <wp:anchor distT="0" distB="0" distL="114300" distR="114300" simplePos="0" relativeHeight="251660288" behindDoc="1" locked="0" layoutInCell="1" allowOverlap="1" wp14:anchorId="71A8EEC3" wp14:editId="530016D6">
               <wp:simplePos x="0" y="0"/>
               <wp:positionH relativeFrom="page">
                 <wp:posOffset>990600</wp:posOffset>
               </wp:positionH>
               <wp:positionV relativeFrom="page">
-                <wp:posOffset>657225</wp:posOffset>
+                <wp:posOffset>656492</wp:posOffset>
               </wp:positionV>
-              <wp:extent cx="2838450" cy="228600"/>
-              <wp:effectExtent l="0" t="0" r="6350" b="0"/>
+              <wp:extent cx="3429000" cy="228600"/>
+              <wp:effectExtent l="0" t="0" r="0" b="0"/>
               <wp:wrapNone/>
               <wp:docPr id="20" name="docshape3"/>
               <wp:cNvGraphicFramePr>
@@ -4274,7 +4350,7 @@
                     <wps:spPr bwMode="auto">
                       <a:xfrm>
                         <a:off x="0" y="0"/>
-                        <a:ext cx="2838450" cy="228600"/>
+                        <a:ext cx="3429000" cy="228600"/>
                       </a:xfrm>
                       <a:prstGeom prst="rect">
                         <a:avLst/>
@@ -4354,6 +4430,13 @@
                           <w:r>
                             <w:rPr>
                               <w:rFonts w:ascii="Arial Narrow" w:hAnsi="Arial Narrow" w:cstheme="minorHAnsi"/>
+                              <w:w w:val="105"/>
+                            </w:rPr>
+                            <w:t xml:space="preserve"> 3</w:t>
+                          </w:r>
+                          <w:r>
+                            <w:rPr>
+                              <w:rFonts w:ascii="Arial Narrow" w:hAnsi="Arial Narrow" w:cstheme="minorHAnsi"/>
                               <w:spacing w:val="41"/>
                               <w:w w:val="105"/>
                             </w:rPr>
@@ -4365,7 +4448,15 @@
                               <w:spacing w:val="-10"/>
                               <w:w w:val="105"/>
                             </w:rPr>
-                            <w:t xml:space="preserve"> - Paradigma </w:t>
+                            <w:t xml:space="preserve">- Paradigma </w:t>
+                          </w:r>
+                          <w:r>
+                            <w:rPr>
+                              <w:rFonts w:ascii="Arial Narrow" w:hAnsi="Arial Narrow" w:cstheme="minorHAnsi"/>
+                              <w:spacing w:val="-10"/>
+                              <w:w w:val="105"/>
+                            </w:rPr>
+                            <w:t>Orientado a Objeto</w:t>
                           </w:r>
                         </w:p>
                       </w:txbxContent>
@@ -4391,7 +4482,7 @@
               <v:stroke joinstyle="miter"/>
               <v:path gradientshapeok="t" o:connecttype="rect"/>
             </v:shapetype>
-            <v:shape id="docshape3" o:spid="_x0000_s1026" type="#_x0000_t202" style="position:absolute;margin-left:78pt;margin-top:51.75pt;width:223.5pt;height:18pt;z-index:-251656192;visibility:visible;mso-wrap-style:square;mso-width-percent:0;mso-height-percent:0;mso-wrap-distance-left:9pt;mso-wrap-distance-top:0;mso-wrap-distance-right:9pt;mso-wrap-distance-bottom:0;mso-position-horizontal:absolute;mso-position-horizontal-relative:page;mso-position-vertical:absolute;mso-position-vertical-relative:page;mso-width-percent:0;mso-height-percent:0;mso-width-relative:page;mso-height-relative:page;v-text-anchor:top" o:gfxdata="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" filled="f" stroked="f">
+            <v:shape id="docshape3" o:spid="_x0000_s1026" type="#_x0000_t202" style="position:absolute;margin-left:78pt;margin-top:51.7pt;width:270pt;height:18pt;z-index:-251656192;visibility:visible;mso-wrap-style:square;mso-width-percent:0;mso-height-percent:0;mso-wrap-distance-left:9pt;mso-wrap-distance-top:0;mso-wrap-distance-right:9pt;mso-wrap-distance-bottom:0;mso-position-horizontal:absolute;mso-position-horizontal-relative:page;mso-position-vertical:absolute;mso-position-vertical-relative:page;mso-width-percent:0;mso-height-percent:0;mso-width-relative:page;mso-height-relative:page;v-text-anchor:top" o:gfxdata="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" filled="f" stroked="f">
               <v:path arrowok="t"/>
               <v:textbox inset="0,0,0,0">
                 <w:txbxContent>
@@ -4444,6 +4535,13 @@
                     <w:r>
                       <w:rPr>
                         <w:rFonts w:ascii="Arial Narrow" w:hAnsi="Arial Narrow" w:cstheme="minorHAnsi"/>
+                        <w:w w:val="105"/>
+                      </w:rPr>
+                      <w:t xml:space="preserve"> 3</w:t>
+                    </w:r>
+                    <w:r>
+                      <w:rPr>
+                        <w:rFonts w:ascii="Arial Narrow" w:hAnsi="Arial Narrow" w:cstheme="minorHAnsi"/>
                         <w:spacing w:val="41"/>
                         <w:w w:val="105"/>
                       </w:rPr>
@@ -4455,7 +4553,15 @@
                         <w:spacing w:val="-10"/>
                         <w:w w:val="105"/>
                       </w:rPr>
-                      <w:t xml:space="preserve"> - Paradigma </w:t>
+                      <w:t xml:space="preserve">- Paradigma </w:t>
+                    </w:r>
+                    <w:r>
+                      <w:rPr>
+                        <w:rFonts w:ascii="Arial Narrow" w:hAnsi="Arial Narrow" w:cstheme="minorHAnsi"/>
+                        <w:spacing w:val="-10"/>
+                        <w:w w:val="105"/>
+                      </w:rPr>
+                      <w:t>Orientado a Objeto</w:t>
                     </w:r>
                   </w:p>
                 </w:txbxContent>

</xml_diff>

<commit_message>
Avance Informe, seccion Descriopcion del Problema terminado
</commit_message>
<xml_diff>
--- a/Informe_13452929_Bustamante.docx
+++ b/Informe_13452929_Bustamante.docx
@@ -1692,15 +1692,19 @@
       <w:r>
         <w:rPr>
           <w:rFonts w:ascii="Arial Narrow" w:hAnsi="Arial Narrow"/>
-          <w:highlight w:val="yellow"/>
-        </w:rPr>
-        <w:t xml:space="preserve">En resumen, el desarrollo de los </w:t>
+        </w:rPr>
+        <w:t xml:space="preserve">Por tanto, </w:t>
+      </w:r>
+      <w:r>
+        <w:rPr>
+          <w:rFonts w:ascii="Arial Narrow" w:hAnsi="Arial Narrow"/>
+        </w:rPr>
+        <w:t xml:space="preserve">el desarrollo de los </w:t>
       </w:r>
       <w:proofErr w:type="spellStart"/>
       <w:r>
         <w:rPr>
           <w:rFonts w:ascii="Arial Narrow" w:hAnsi="Arial Narrow"/>
-          <w:highlight w:val="yellow"/>
         </w:rPr>
         <w:t>chatbots</w:t>
       </w:r>
@@ -1708,7 +1712,6 @@
       <w:r>
         <w:rPr>
           <w:rFonts w:ascii="Arial Narrow" w:hAnsi="Arial Narrow"/>
-          <w:highlight w:val="yellow"/>
         </w:rPr>
         <w:t xml:space="preserve"> no solo se centrará en la funcionalidad específica de la ITR, sino que también se beneficiará de las ventajas que brinda el paradigma orientado a objetos para lograr una solución modular, flexible y eficiente.</w:t>
       </w:r>
@@ -1724,10 +1727,25 @@
     </w:p>
     <w:p>
       <w:pPr>
+        <w:rPr>
+          <w:rFonts w:ascii="Arial Narrow" w:eastAsiaTheme="majorEastAsia" w:hAnsi="Arial Narrow" w:cstheme="majorBidi"/>
+          <w:b/>
+          <w:color w:val="000000" w:themeColor="text1"/>
+          <w:sz w:val="32"/>
+          <w:szCs w:val="32"/>
+        </w:rPr>
+      </w:pPr>
+      <w:bookmarkStart w:id="6" w:name="_Toc152143549"/>
+      <w:r>
+        <w:br w:type="page"/>
+      </w:r>
+    </w:p>
+    <w:p>
+      <w:pPr>
         <w:pStyle w:val="Ttulo1"/>
       </w:pPr>
-      <w:bookmarkStart w:id="6" w:name="_Toc152143549"/>
-      <w:r>
+      <w:r>
+        <w:lastRenderedPageBreak/>
         <w:t xml:space="preserve">Análisis del </w:t>
       </w:r>
       <w:r>
@@ -1756,7 +1774,6 @@
       <w:bookmarkStart w:id="7" w:name="_Toc134312247"/>
       <w:bookmarkStart w:id="8" w:name="_Toc152143550"/>
       <w:r>
-        <w:lastRenderedPageBreak/>
         <w:t>Diseño de la solución</w:t>
       </w:r>
       <w:bookmarkEnd w:id="7"/>

</xml_diff>

<commit_message>
Avance Informe Diagramas UML-Diseño incompleto
</commit_message>
<xml_diff>
--- a/Informe_13452929_Bustamante.docx
+++ b/Informe_13452929_Bustamante.docx
@@ -1849,8 +1849,297 @@
     </w:p>
     <w:p/>
     <w:p>
+      <w:pPr>
+        <w:rPr>
+          <w:rFonts w:ascii="Arial Narrow" w:eastAsiaTheme="majorEastAsia" w:hAnsi="Arial Narrow" w:cstheme="majorBidi"/>
+          <w:b/>
+          <w:color w:val="000000" w:themeColor="text1"/>
+          <w:sz w:val="32"/>
+          <w:szCs w:val="32"/>
+        </w:rPr>
+      </w:pPr>
       <w:bookmarkStart w:id="11" w:name="_Toc134312249"/>
-    </w:p>
+      <w:r>
+        <w:rPr>
+          <w:rFonts w:ascii="Arial Narrow" w:eastAsiaTheme="majorEastAsia" w:hAnsi="Arial Narrow" w:cstheme="majorBidi"/>
+          <w:b/>
+          <w:color w:val="000000" w:themeColor="text1"/>
+          <w:sz w:val="32"/>
+          <w:szCs w:val="32"/>
+        </w:rPr>
+        <w:br w:type="page"/>
+      </w:r>
+    </w:p>
+    <w:p>
+      <w:pPr>
+        <w:rPr>
+          <w:rFonts w:ascii="Arial Narrow" w:eastAsiaTheme="majorEastAsia" w:hAnsi="Arial Narrow" w:cstheme="majorBidi"/>
+          <w:b/>
+          <w:color w:val="000000" w:themeColor="text1"/>
+          <w:sz w:val="32"/>
+          <w:szCs w:val="32"/>
+        </w:rPr>
+      </w:pPr>
+      <w:r>
+        <w:rPr>
+          <w:rFonts w:ascii="Arial Narrow" w:eastAsiaTheme="majorEastAsia" w:hAnsi="Arial Narrow" w:cstheme="majorBidi"/>
+          <w:b/>
+          <w:color w:val="000000" w:themeColor="text1"/>
+          <w:sz w:val="32"/>
+          <w:szCs w:val="32"/>
+        </w:rPr>
+        <w:lastRenderedPageBreak/>
+        <w:t>Diagramas UML previa implementación</w:t>
+      </w:r>
+    </w:p>
+    <w:p/>
+    <w:p>
+      <w:pPr>
+        <w:spacing w:line="360" w:lineRule="auto"/>
+        <w:jc w:val="both"/>
+        <w:rPr>
+          <w:rFonts w:ascii="Arial Narrow" w:hAnsi="Arial Narrow"/>
+          <w:lang w:val="es-ES"/>
+        </w:rPr>
+      </w:pPr>
+      <w:r>
+        <w:rPr>
+          <w:rFonts w:ascii="Arial Narrow" w:hAnsi="Arial Narrow"/>
+          <w:lang w:val="es-ES"/>
+        </w:rPr>
+        <w:t>a.</w:t>
+      </w:r>
+      <w:r>
+        <w:rPr>
+          <w:rFonts w:ascii="Arial Narrow" w:hAnsi="Arial Narrow"/>
+          <w:lang w:val="es-ES"/>
+        </w:rPr>
+        <w:tab/>
+      </w:r>
+      <w:proofErr w:type="spellStart"/>
+      <w:r>
+        <w:rPr>
+          <w:rFonts w:ascii="Arial Narrow" w:hAnsi="Arial Narrow"/>
+          <w:lang w:val="es-ES"/>
+        </w:rPr>
+        <w:t>System</w:t>
+      </w:r>
+      <w:proofErr w:type="spellEnd"/>
+      <w:r>
+        <w:rPr>
+          <w:rFonts w:ascii="Arial Narrow" w:hAnsi="Arial Narrow"/>
+          <w:lang w:val="es-ES"/>
+        </w:rPr>
+        <w:t>: Representa el sistema con sus atributos y comportamientos.</w:t>
+      </w:r>
+    </w:p>
+    <w:p>
+      <w:pPr>
+        <w:spacing w:line="360" w:lineRule="auto"/>
+        <w:jc w:val="both"/>
+        <w:rPr>
+          <w:rFonts w:ascii="Arial Narrow" w:hAnsi="Arial Narrow"/>
+          <w:lang w:val="es-ES"/>
+        </w:rPr>
+      </w:pPr>
+      <w:r>
+        <w:rPr>
+          <w:rFonts w:ascii="Arial Narrow" w:hAnsi="Arial Narrow"/>
+          <w:lang w:val="es-ES"/>
+        </w:rPr>
+        <w:t>b.</w:t>
+      </w:r>
+      <w:r>
+        <w:rPr>
+          <w:rFonts w:ascii="Arial Narrow" w:hAnsi="Arial Narrow"/>
+          <w:lang w:val="es-ES"/>
+        </w:rPr>
+        <w:tab/>
+      </w:r>
+      <w:proofErr w:type="spellStart"/>
+      <w:r>
+        <w:rPr>
+          <w:rFonts w:ascii="Arial Narrow" w:hAnsi="Arial Narrow"/>
+          <w:lang w:val="es-ES"/>
+        </w:rPr>
+        <w:t>Chatbot</w:t>
+      </w:r>
+      <w:proofErr w:type="spellEnd"/>
+      <w:r>
+        <w:rPr>
+          <w:rFonts w:ascii="Arial Narrow" w:hAnsi="Arial Narrow"/>
+          <w:lang w:val="es-ES"/>
+        </w:rPr>
+        <w:t xml:space="preserve">: Representa el </w:t>
+      </w:r>
+      <w:proofErr w:type="spellStart"/>
+      <w:r>
+        <w:rPr>
+          <w:rFonts w:ascii="Arial Narrow" w:hAnsi="Arial Narrow"/>
+          <w:lang w:val="es-ES"/>
+        </w:rPr>
+        <w:t>chatbot</w:t>
+      </w:r>
+      <w:proofErr w:type="spellEnd"/>
+      <w:r>
+        <w:rPr>
+          <w:rFonts w:ascii="Arial Narrow" w:hAnsi="Arial Narrow"/>
+          <w:lang w:val="es-ES"/>
+        </w:rPr>
+        <w:t xml:space="preserve"> con sus atributos y comportamientos.</w:t>
+      </w:r>
+    </w:p>
+    <w:p>
+      <w:pPr>
+        <w:spacing w:line="360" w:lineRule="auto"/>
+        <w:jc w:val="both"/>
+        <w:rPr>
+          <w:rFonts w:ascii="Arial Narrow" w:hAnsi="Arial Narrow"/>
+          <w:lang w:val="es-ES"/>
+        </w:rPr>
+      </w:pPr>
+      <w:r>
+        <w:rPr>
+          <w:rFonts w:ascii="Arial Narrow" w:hAnsi="Arial Narrow"/>
+          <w:lang w:val="es-ES"/>
+        </w:rPr>
+        <w:t>c.</w:t>
+      </w:r>
+      <w:r>
+        <w:rPr>
+          <w:rFonts w:ascii="Arial Narrow" w:hAnsi="Arial Narrow"/>
+          <w:lang w:val="es-ES"/>
+        </w:rPr>
+        <w:tab/>
+        <w:t>Flow: Representa el flujo con sus atributos y comportamientos.</w:t>
+      </w:r>
+    </w:p>
+    <w:p>
+      <w:pPr>
+        <w:spacing w:line="360" w:lineRule="auto"/>
+        <w:jc w:val="both"/>
+        <w:rPr>
+          <w:rFonts w:ascii="Arial Narrow" w:hAnsi="Arial Narrow"/>
+          <w:lang w:val="es-ES"/>
+        </w:rPr>
+      </w:pPr>
+      <w:r>
+        <w:rPr>
+          <w:rFonts w:ascii="Arial Narrow" w:hAnsi="Arial Narrow"/>
+          <w:lang w:val="es-ES"/>
+        </w:rPr>
+        <w:t>d.</w:t>
+      </w:r>
+      <w:r>
+        <w:rPr>
+          <w:rFonts w:ascii="Arial Narrow" w:hAnsi="Arial Narrow"/>
+          <w:lang w:val="es-ES"/>
+        </w:rPr>
+        <w:tab/>
+      </w:r>
+      <w:proofErr w:type="spellStart"/>
+      <w:r>
+        <w:rPr>
+          <w:rFonts w:ascii="Arial Narrow" w:hAnsi="Arial Narrow"/>
+          <w:lang w:val="es-ES"/>
+        </w:rPr>
+        <w:t>Option</w:t>
+      </w:r>
+      <w:proofErr w:type="spellEnd"/>
+      <w:r>
+        <w:rPr>
+          <w:rFonts w:ascii="Arial Narrow" w:hAnsi="Arial Narrow"/>
+          <w:lang w:val="es-ES"/>
+        </w:rPr>
+        <w:t xml:space="preserve">: Representa cada </w:t>
+      </w:r>
+      <w:proofErr w:type="spellStart"/>
+      <w:r>
+        <w:rPr>
+          <w:rFonts w:ascii="Arial Narrow" w:hAnsi="Arial Narrow"/>
+          <w:lang w:val="es-ES"/>
+        </w:rPr>
+        <w:t>option</w:t>
+      </w:r>
+      <w:proofErr w:type="spellEnd"/>
+      <w:r>
+        <w:rPr>
+          <w:rFonts w:ascii="Arial Narrow" w:hAnsi="Arial Narrow"/>
+          <w:lang w:val="es-ES"/>
+        </w:rPr>
+        <w:t xml:space="preserve"> con sus atributos y comportamientos.</w:t>
+      </w:r>
+    </w:p>
+    <w:p>
+      <w:pPr>
+        <w:spacing w:line="360" w:lineRule="auto"/>
+        <w:jc w:val="both"/>
+        <w:rPr>
+          <w:rFonts w:ascii="Arial Narrow" w:hAnsi="Arial Narrow"/>
+          <w:lang w:val="es-ES"/>
+        </w:rPr>
+      </w:pPr>
+      <w:r>
+        <w:rPr>
+          <w:rFonts w:ascii="Arial Narrow" w:hAnsi="Arial Narrow"/>
+          <w:lang w:val="es-ES"/>
+        </w:rPr>
+        <w:t>e.</w:t>
+      </w:r>
+      <w:r>
+        <w:rPr>
+          <w:rFonts w:ascii="Arial Narrow" w:hAnsi="Arial Narrow"/>
+          <w:lang w:val="es-ES"/>
+        </w:rPr>
+        <w:tab/>
+      </w:r>
+      <w:proofErr w:type="spellStart"/>
+      <w:r>
+        <w:rPr>
+          <w:rFonts w:ascii="Arial Narrow" w:hAnsi="Arial Narrow"/>
+          <w:lang w:val="es-ES"/>
+        </w:rPr>
+        <w:t>User</w:t>
+      </w:r>
+      <w:proofErr w:type="spellEnd"/>
+      <w:r>
+        <w:rPr>
+          <w:rFonts w:ascii="Arial Narrow" w:hAnsi="Arial Narrow"/>
+          <w:lang w:val="es-ES"/>
+        </w:rPr>
+        <w:t>: Representa a cada usuario y su comportamiento asociado.</w:t>
+      </w:r>
+    </w:p>
+    <w:p>
+      <w:pPr>
+        <w:spacing w:line="360" w:lineRule="auto"/>
+        <w:jc w:val="both"/>
+        <w:rPr>
+          <w:rFonts w:ascii="Arial Narrow" w:hAnsi="Arial Narrow"/>
+          <w:lang w:val="es-ES"/>
+        </w:rPr>
+      </w:pPr>
+    </w:p>
+    <w:p>
+      <w:pPr>
+        <w:spacing w:line="360" w:lineRule="auto"/>
+        <w:jc w:val="both"/>
+        <w:rPr>
+          <w:rFonts w:ascii="Arial Narrow" w:hAnsi="Arial Narrow"/>
+          <w:lang w:val="es-ES"/>
+        </w:rPr>
+      </w:pPr>
+    </w:p>
+    <w:p/>
+    <w:p>
+      <w:pPr>
+        <w:pStyle w:val="Ttulo1"/>
+      </w:pPr>
+      <w:r>
+        <w:t>Diagramas UML posterior a implementación</w:t>
+      </w:r>
+    </w:p>
+    <w:p/>
     <w:p>
       <w:pPr>
         <w:pStyle w:val="Ttulo1"/>
@@ -1891,14 +2180,12 @@
         </w:rPr>
         <w:t xml:space="preserve">A </w:t>
       </w:r>
-      <w:proofErr w:type="gramStart"/>
-      <w:r>
-        <w:rPr>
-          <w:rFonts w:ascii="Arial Narrow" w:hAnsi="Arial Narrow"/>
-        </w:rPr>
-        <w:t>continuación</w:t>
-      </w:r>
-      <w:proofErr w:type="gramEnd"/>
+      <w:r>
+        <w:rPr>
+          <w:rFonts w:ascii="Arial Narrow" w:hAnsi="Arial Narrow"/>
+        </w:rPr>
+        <w:t>continuación,</w:t>
+      </w:r>
       <w:r>
         <w:rPr>
           <w:rFonts w:ascii="Arial Narrow" w:hAnsi="Arial Narrow"/>
@@ -4072,23 +4359,7 @@
           <w:rFonts w:ascii="Arial Narrow" w:hAnsi="Arial Narrow"/>
           <w:highlight w:val="yellow"/>
         </w:rPr>
-        <w:t xml:space="preserve">falto comparar la experiencia de este paradigma con el paradigma anterior (funcional) y </w:t>
-      </w:r>
-      <w:proofErr w:type="gramStart"/>
-      <w:r>
-        <w:rPr>
-          <w:rFonts w:ascii="Arial Narrow" w:hAnsi="Arial Narrow"/>
-          <w:highlight w:val="yellow"/>
-        </w:rPr>
-        <w:t>otros experiencias previas</w:t>
-      </w:r>
-      <w:proofErr w:type="gramEnd"/>
-      <w:r>
-        <w:rPr>
-          <w:rFonts w:ascii="Arial Narrow" w:hAnsi="Arial Narrow"/>
-          <w:highlight w:val="yellow"/>
-        </w:rPr>
-        <w:t xml:space="preserve"> que has tenido (por ejemplo, </w:t>
+        <w:t xml:space="preserve">falto comparar la experiencia de este paradigma con el paradigma anterior (funcional) y otros experiencias previas que has tenido (por ejemplo, </w:t>
       </w:r>
       <w:proofErr w:type="spellStart"/>
       <w:r>
@@ -4187,16 +4458,6 @@
       <w:bookmarkEnd w:id="39"/>
     </w:p>
     <w:p/>
-    <w:p>
-      <w:pPr>
-        <w:spacing w:line="360" w:lineRule="auto"/>
-        <w:jc w:val="both"/>
-        <w:rPr>
-          <w:rFonts w:ascii="Arial Narrow" w:hAnsi="Arial Narrow"/>
-          <w:lang w:val="es-ES"/>
-        </w:rPr>
-      </w:pPr>
-    </w:p>
     <w:sectPr>
       <w:headerReference w:type="default" r:id="rId9"/>
       <w:footerReference w:type="default" r:id="rId10"/>

</xml_diff>

<commit_message>
Mejoras UML previa implementacion
</commit_message>
<xml_diff>
--- a/Informe_13452929_Bustamante.docx
+++ b/Informe_13452929_Bustamante.docx
@@ -11,6 +11,7 @@
       <w:r>
         <w:rPr>
           <w:rFonts w:ascii="Arial Narrow" w:hAnsi="Arial Narrow"/>
+          <w:noProof/>
         </w:rPr>
         <w:drawing>
           <wp:inline distT="0" distB="0" distL="0" distR="0" wp14:anchorId="22A60C77" wp14:editId="5738F903">
@@ -192,6 +193,7 @@
       <w:r>
         <w:rPr>
           <w:rFonts w:ascii="Arial Narrow" w:hAnsi="Arial Narrow"/>
+          <w:noProof/>
         </w:rPr>
         <mc:AlternateContent>
           <mc:Choice Requires="wps">
@@ -365,6 +367,7 @@
       <w:r>
         <w:rPr>
           <w:rFonts w:ascii="Arial Narrow" w:hAnsi="Arial Narrow"/>
+          <w:noProof/>
         </w:rPr>
         <mc:AlternateContent>
           <mc:Choice Requires="wps">
@@ -667,6 +670,12 @@
     <w:sdt>
       <w:sdtPr>
         <w:rPr>
+          <w:rFonts w:ascii="Times New Roman" w:eastAsia="Times New Roman" w:hAnsi="Times New Roman" w:cs="Times New Roman"/>
+          <w:b w:val="0"/>
+          <w:bCs w:val="0"/>
+          <w:color w:val="auto"/>
+          <w:sz w:val="24"/>
+          <w:szCs w:val="24"/>
           <w:lang w:val="es-ES"/>
         </w:rPr>
         <w:id w:val="-1679655307"/>
@@ -675,14 +684,6 @@
           <w:docPartUnique/>
         </w:docPartObj>
       </w:sdtPr>
-      <w:sdtEndPr>
-        <w:rPr>
-          <w:rFonts w:ascii="Times New Roman" w:eastAsia="Times New Roman" w:hAnsi="Times New Roman" w:cs="Times New Roman"/>
-          <w:color w:val="auto"/>
-          <w:sz w:val="24"/>
-          <w:szCs w:val="24"/>
-        </w:rPr>
-      </w:sdtEndPr>
       <w:sdtContent>
         <w:p>
           <w:pPr>
@@ -2740,6 +2741,53 @@
           <w:rFonts w:ascii="Arial Narrow" w:hAnsi="Arial Narrow"/>
         </w:rPr>
       </w:pPr>
+      <w:r>
+        <w:rPr>
+          <w:rFonts w:ascii="Arial Narrow" w:hAnsi="Arial Narrow"/>
+          <w:noProof/>
+        </w:rPr>
+        <w:drawing>
+          <wp:inline distT="0" distB="0" distL="0" distR="0" wp14:anchorId="70E6DCCB" wp14:editId="04316F49">
+            <wp:extent cx="5612130" cy="2510155"/>
+            <wp:effectExtent l="0" t="0" r="7620" b="4445"/>
+            <wp:docPr id="1370046700" name="Imagen 1" descr="Diagrama, Esquemático&#10;&#10;Descripción generada automáticamente"/>
+            <wp:cNvGraphicFramePr>
+              <a:graphicFrameLocks xmlns:a="http://schemas.openxmlformats.org/drawingml/2006/main" noChangeAspect="1"/>
+            </wp:cNvGraphicFramePr>
+            <a:graphic xmlns:a="http://schemas.openxmlformats.org/drawingml/2006/main">
+              <a:graphicData uri="http://schemas.openxmlformats.org/drawingml/2006/picture">
+                <pic:pic xmlns:pic="http://schemas.openxmlformats.org/drawingml/2006/picture">
+                  <pic:nvPicPr>
+                    <pic:cNvPr id="1370046700" name="Imagen 1" descr="Diagrama, Esquemático&#10;&#10;Descripción generada automáticamente"/>
+                    <pic:cNvPicPr/>
+                  </pic:nvPicPr>
+                  <pic:blipFill>
+                    <a:blip r:embed="rId9">
+                      <a:extLst>
+                        <a:ext uri="{28A0092B-C50C-407E-A947-70E740481C1C}">
+                          <a14:useLocalDpi xmlns:a14="http://schemas.microsoft.com/office/drawing/2010/main" val="0"/>
+                        </a:ext>
+                      </a:extLst>
+                    </a:blip>
+                    <a:stretch>
+                      <a:fillRect/>
+                    </a:stretch>
+                  </pic:blipFill>
+                  <pic:spPr>
+                    <a:xfrm>
+                      <a:off x="0" y="0"/>
+                      <a:ext cx="5612130" cy="2510155"/>
+                    </a:xfrm>
+                    <a:prstGeom prst="rect">
+                      <a:avLst/>
+                    </a:prstGeom>
+                  </pic:spPr>
+                </pic:pic>
+              </a:graphicData>
+            </a:graphic>
+          </wp:inline>
+        </w:drawing>
+      </w:r>
     </w:p>
     <w:p>
       <w:pPr>
@@ -2804,39 +2852,21 @@
         <w:rPr>
           <w:rFonts w:ascii="Arial Narrow" w:hAnsi="Arial Narrow"/>
         </w:rPr>
+        <w:t xml:space="preserve"> – Flow – </w:t>
+      </w:r>
+      <w:proofErr w:type="spellStart"/>
+      <w:r>
+        <w:rPr>
+          <w:rFonts w:ascii="Arial Narrow" w:hAnsi="Arial Narrow"/>
+        </w:rPr>
+        <w:t>Option</w:t>
+      </w:r>
+      <w:proofErr w:type="spellEnd"/>
+      <w:r>
+        <w:rPr>
+          <w:rFonts w:ascii="Arial Narrow" w:hAnsi="Arial Narrow"/>
+        </w:rPr>
         <w:t xml:space="preserve"> – </w:t>
-      </w:r>
-      <w:r>
-        <w:rPr>
-          <w:rFonts w:ascii="Arial Narrow" w:hAnsi="Arial Narrow"/>
-        </w:rPr>
-        <w:t>Flow</w:t>
-      </w:r>
-      <w:r>
-        <w:rPr>
-          <w:rFonts w:ascii="Arial Narrow" w:hAnsi="Arial Narrow"/>
-        </w:rPr>
-        <w:t xml:space="preserve"> – </w:t>
-      </w:r>
-      <w:proofErr w:type="spellStart"/>
-      <w:r>
-        <w:rPr>
-          <w:rFonts w:ascii="Arial Narrow" w:hAnsi="Arial Narrow"/>
-        </w:rPr>
-        <w:t>Option</w:t>
-      </w:r>
-      <w:proofErr w:type="spellEnd"/>
-      <w:r>
-        <w:rPr>
-          <w:rFonts w:ascii="Arial Narrow" w:hAnsi="Arial Narrow"/>
-        </w:rPr>
-        <w:t xml:space="preserve"> </w:t>
-      </w:r>
-      <w:r>
-        <w:rPr>
-          <w:rFonts w:ascii="Arial Narrow" w:hAnsi="Arial Narrow"/>
-        </w:rPr>
-        <w:t xml:space="preserve">– </w:t>
       </w:r>
       <w:proofErr w:type="spellStart"/>
       <w:r>
@@ -4724,9 +4754,9 @@
       </w:pPr>
     </w:p>
     <w:sectPr>
-      <w:headerReference w:type="default" r:id="rId9"/>
-      <w:footerReference w:type="default" r:id="rId10"/>
-      <w:footerReference w:type="first" r:id="rId11"/>
+      <w:headerReference w:type="default" r:id="rId10"/>
+      <w:footerReference w:type="default" r:id="rId11"/>
+      <w:footerReference w:type="first" r:id="rId12"/>
       <w:pgSz w:w="12240" w:h="15840"/>
       <w:pgMar w:top="1417" w:right="1701" w:bottom="1417" w:left="1701" w:header="708" w:footer="708" w:gutter="0"/>
       <w:pgNumType w:start="0"/>

</xml_diff>

<commit_message>
Avance RF System, User
</commit_message>
<xml_diff>
--- a/Informe_13452929_Bustamante.docx
+++ b/Informe_13452929_Bustamante.docx
@@ -2671,86 +2671,16 @@
           <w:rFonts w:ascii="Arial Narrow" w:hAnsi="Arial Narrow"/>
         </w:rPr>
       </w:pPr>
-      <w:proofErr w:type="spellStart"/>
-      <w:r>
-        <w:rPr>
-          <w:rFonts w:ascii="Arial Narrow" w:hAnsi="Arial Narrow"/>
-        </w:rPr>
-        <w:t>System</w:t>
-      </w:r>
-      <w:proofErr w:type="spellEnd"/>
-      <w:r>
-        <w:rPr>
-          <w:rFonts w:ascii="Arial Narrow" w:hAnsi="Arial Narrow"/>
-        </w:rPr>
-        <w:t xml:space="preserve"> – </w:t>
-      </w:r>
-      <w:proofErr w:type="spellStart"/>
-      <w:r>
-        <w:rPr>
-          <w:rFonts w:ascii="Arial Narrow" w:hAnsi="Arial Narrow"/>
-        </w:rPr>
-        <w:t>Chatbot</w:t>
-      </w:r>
-      <w:proofErr w:type="spellEnd"/>
-      <w:r>
-        <w:rPr>
-          <w:rFonts w:ascii="Arial Narrow" w:hAnsi="Arial Narrow"/>
-        </w:rPr>
-        <w:t xml:space="preserve"> – Flow – </w:t>
-      </w:r>
-      <w:proofErr w:type="spellStart"/>
-      <w:r>
-        <w:rPr>
-          <w:rFonts w:ascii="Arial Narrow" w:hAnsi="Arial Narrow"/>
-        </w:rPr>
-        <w:t>Option</w:t>
-      </w:r>
-      <w:proofErr w:type="spellEnd"/>
-      <w:r>
-        <w:rPr>
-          <w:rFonts w:ascii="Arial Narrow" w:hAnsi="Arial Narrow"/>
-        </w:rPr>
-        <w:t xml:space="preserve"> – </w:t>
-      </w:r>
-      <w:proofErr w:type="spellStart"/>
-      <w:r>
-        <w:rPr>
-          <w:rFonts w:ascii="Arial Narrow" w:hAnsi="Arial Narrow"/>
-        </w:rPr>
-        <w:t>User</w:t>
-      </w:r>
-      <w:proofErr w:type="spellEnd"/>
-      <w:r>
-        <w:rPr>
-          <w:rFonts w:ascii="Arial Narrow" w:hAnsi="Arial Narrow"/>
-        </w:rPr>
-        <w:t xml:space="preserve"> </w:t>
-      </w:r>
-    </w:p>
-    <w:p>
-      <w:pPr>
-        <w:rPr>
-          <w:rFonts w:ascii="Arial Narrow" w:hAnsi="Arial Narrow"/>
-        </w:rPr>
-      </w:pPr>
-    </w:p>
-    <w:p>
-      <w:pPr>
-        <w:rPr>
-          <w:rFonts w:ascii="Arial Narrow" w:hAnsi="Arial Narrow"/>
-        </w:rPr>
-      </w:pPr>
       <w:r>
         <w:rPr>
           <w:rFonts w:ascii="Arial Narrow" w:hAnsi="Arial Narrow"/>
           <w:noProof/>
         </w:rPr>
         <w:drawing>
-          <wp:inline distT="0" distB="0" distL="0" distR="0" wp14:anchorId="70E6DCCB" wp14:editId="04316F49">
-            <wp:extent cx="5612130" cy="2510155"/>
-            <wp:effectExtent l="0" t="0" r="7620" b="4445"/>
-            <wp:docPr id="1370046700" name="Imagen 1" descr="Diagrama, Esquemático&#10;&#10;Descripción generada automáticamente"/>
+          <wp:inline distT="0" distB="0" distL="0" distR="0" wp14:anchorId="6A1FEFA6" wp14:editId="2B70F9D5">
+            <wp:extent cx="5612130" cy="5100320"/>
+            <wp:effectExtent l="0" t="0" r="7620" b="5080"/>
+            <wp:docPr id="1278364626" name="Imagen 1" descr="Diagrama&#10;&#10;Descripción generada automáticamente"/>
             <wp:cNvGraphicFramePr>
               <a:graphicFrameLocks xmlns:a="http://schemas.openxmlformats.org/drawingml/2006/main" noChangeAspect="1"/>
             </wp:cNvGraphicFramePr>
@@ -2758,7 +2688,7 @@
               <a:graphicData uri="http://schemas.openxmlformats.org/drawingml/2006/picture">
                 <pic:pic xmlns:pic="http://schemas.openxmlformats.org/drawingml/2006/picture">
                   <pic:nvPicPr>
-                    <pic:cNvPr id="1370046700" name="Imagen 1" descr="Diagrama, Esquemático&#10;&#10;Descripción generada automáticamente"/>
+                    <pic:cNvPr id="1278364626" name="Imagen 1" descr="Diagrama&#10;&#10;Descripción generada automáticamente"/>
                     <pic:cNvPicPr/>
                   </pic:nvPicPr>
                   <pic:blipFill>
@@ -2776,7 +2706,7 @@
                   <pic:spPr>
                     <a:xfrm>
                       <a:off x="0" y="0"/>
-                      <a:ext cx="5612130" cy="2510155"/>
+                      <a:ext cx="5612130" cy="5100320"/>
                     </a:xfrm>
                     <a:prstGeom prst="rect">
                       <a:avLst/>
@@ -2929,7 +2859,14 @@
         <w:rPr>
           <w:rFonts w:ascii="Arial Narrow" w:hAnsi="Arial Narrow"/>
         </w:rPr>
-        <w:t xml:space="preserve">Para operar esta simulación es necesario hacer el registro del usuario, es decir, deberá seleccionar o ingresar al sistema con su usuario, si no existe, deberá crear el usuario y asignar el tipo de usuario con que se conectará al sistema, posterior a ello se asignarán los menús correspondientes al tipo de usuario asignado y podrá interactuar con el sistema simplificado de </w:t>
+        <w:t xml:space="preserve">Para operar esta simulación es necesario hacer el registro del usuario, es decir, deberá seleccionar o ingresar al sistema con su usuario, si no existe, deberá crear el usuario y asignar el tipo de usuario con que se conectará al sistema, posterior a ello se asignarán los menús correspondientes al tipo de </w:t>
+      </w:r>
+      <w:r>
+        <w:rPr>
+          <w:rFonts w:ascii="Arial Narrow" w:hAnsi="Arial Narrow"/>
+        </w:rPr>
+        <w:lastRenderedPageBreak/>
+        <w:t xml:space="preserve">usuario asignado y podrá interactuar con el sistema simplificado de </w:t>
       </w:r>
       <w:proofErr w:type="spellStart"/>
       <w:r>
@@ -2945,6 +2882,14 @@
         </w:rPr>
         <w:t xml:space="preserve"> a través de menús, en donde deberá seleccionar la opción deseada para avanzar en su recorrido.</w:t>
       </w:r>
+      <w:r>
+        <w:rPr>
+          <w:rFonts w:ascii="Arial Narrow" w:hAnsi="Arial Narrow"/>
+        </w:rPr>
+        <w:t xml:space="preserve"> </w:t>
+      </w:r>
+      <w:bookmarkStart w:id="22" w:name="_Toc134312250"/>
+      <w:bookmarkStart w:id="23" w:name="_Toc152143553"/>
     </w:p>
     <w:p>
       <w:pPr>
@@ -2957,12 +2902,399 @@
     </w:p>
     <w:p>
       <w:pPr>
-        <w:rPr>
-          <w:rFonts w:ascii="Arial Narrow" w:eastAsiaTheme="majorEastAsia" w:hAnsi="Arial Narrow"/>
-        </w:rPr>
-      </w:pPr>
-      <w:bookmarkStart w:id="22" w:name="_Toc134312250"/>
-      <w:bookmarkStart w:id="23" w:name="_Toc152143553"/>
+        <w:spacing w:line="360" w:lineRule="auto"/>
+        <w:jc w:val="both"/>
+        <w:rPr>
+          <w:rFonts w:ascii="Arial Narrow" w:hAnsi="Arial Narrow"/>
+        </w:rPr>
+      </w:pPr>
+      <w:r>
+        <w:rPr>
+          <w:rFonts w:ascii="Arial Narrow" w:hAnsi="Arial Narrow"/>
+        </w:rPr>
+        <w:t>(Sistema Operativo y versión exacta de JDK).</w:t>
+      </w:r>
+    </w:p>
+    <w:p>
+      <w:bookmarkStart w:id="24" w:name="_Toc152970374"/>
+    </w:p>
+    <w:p>
+      <w:pPr>
+        <w:rPr>
+          <w:rFonts w:ascii="Arial Narrow" w:hAnsi="Arial Narrow"/>
+          <w:highlight w:val="yellow"/>
+        </w:rPr>
+      </w:pPr>
+      <w:r>
+        <w:rPr>
+          <w:rFonts w:ascii="Arial Narrow" w:hAnsi="Arial Narrow"/>
+          <w:highlight w:val="yellow"/>
+        </w:rPr>
+        <w:t xml:space="preserve">Formato Java </w:t>
+      </w:r>
+      <w:proofErr w:type="spellStart"/>
+      <w:r>
+        <w:rPr>
+          <w:rFonts w:ascii="Arial Narrow" w:hAnsi="Arial Narrow"/>
+          <w:highlight w:val="yellow"/>
+        </w:rPr>
+        <w:t>doc</w:t>
+      </w:r>
+      <w:proofErr w:type="spellEnd"/>
+      <w:r>
+        <w:rPr>
+          <w:rFonts w:ascii="Arial Narrow" w:hAnsi="Arial Narrow"/>
+          <w:highlight w:val="yellow"/>
+        </w:rPr>
+        <w:t xml:space="preserve"> para justificar </w:t>
+      </w:r>
+      <w:proofErr w:type="spellStart"/>
+      <w:r>
+        <w:rPr>
+          <w:rFonts w:ascii="Arial Narrow" w:hAnsi="Arial Narrow"/>
+          <w:highlight w:val="yellow"/>
+        </w:rPr>
+        <w:t>codigo</w:t>
+      </w:r>
+      <w:proofErr w:type="spellEnd"/>
+    </w:p>
+    <w:p>
+      <w:pPr>
+        <w:rPr>
+          <w:rFonts w:ascii="Arial Narrow" w:hAnsi="Arial Narrow"/>
+          <w:highlight w:val="yellow"/>
+        </w:rPr>
+      </w:pPr>
+      <w:r>
+        <w:rPr>
+          <w:rFonts w:ascii="Arial Narrow" w:hAnsi="Arial Narrow"/>
+          <w:highlight w:val="yellow"/>
+        </w:rPr>
+        <w:t xml:space="preserve">/** </w:t>
+      </w:r>
+    </w:p>
+    <w:p>
+      <w:pPr>
+        <w:rPr>
+          <w:rFonts w:ascii="Arial Narrow" w:hAnsi="Arial Narrow"/>
+          <w:highlight w:val="yellow"/>
+        </w:rPr>
+      </w:pPr>
+      <w:r>
+        <w:rPr>
+          <w:rFonts w:ascii="Arial Narrow" w:hAnsi="Arial Narrow"/>
+          <w:highlight w:val="yellow"/>
+        </w:rPr>
+        <w:t xml:space="preserve">* Hero </w:t>
+      </w:r>
+      <w:proofErr w:type="spellStart"/>
+      <w:r>
+        <w:rPr>
+          <w:rFonts w:ascii="Arial Narrow" w:hAnsi="Arial Narrow"/>
+          <w:highlight w:val="yellow"/>
+        </w:rPr>
+        <w:t>is</w:t>
+      </w:r>
+      <w:proofErr w:type="spellEnd"/>
+      <w:r>
+        <w:rPr>
+          <w:rFonts w:ascii="Arial Narrow" w:hAnsi="Arial Narrow"/>
+          <w:highlight w:val="yellow"/>
+        </w:rPr>
+        <w:t xml:space="preserve"> </w:t>
+      </w:r>
+      <w:proofErr w:type="spellStart"/>
+      <w:r>
+        <w:rPr>
+          <w:rFonts w:ascii="Arial Narrow" w:hAnsi="Arial Narrow"/>
+          <w:highlight w:val="yellow"/>
+        </w:rPr>
+        <w:t>the</w:t>
+      </w:r>
+      <w:proofErr w:type="spellEnd"/>
+      <w:r>
+        <w:rPr>
+          <w:rFonts w:ascii="Arial Narrow" w:hAnsi="Arial Narrow"/>
+          <w:highlight w:val="yellow"/>
+        </w:rPr>
+        <w:t xml:space="preserve"> </w:t>
+      </w:r>
+      <w:proofErr w:type="spellStart"/>
+      <w:r>
+        <w:rPr>
+          <w:rFonts w:ascii="Arial Narrow" w:hAnsi="Arial Narrow"/>
+          <w:highlight w:val="yellow"/>
+        </w:rPr>
+        <w:t>main</w:t>
+      </w:r>
+      <w:proofErr w:type="spellEnd"/>
+      <w:r>
+        <w:rPr>
+          <w:rFonts w:ascii="Arial Narrow" w:hAnsi="Arial Narrow"/>
+          <w:highlight w:val="yellow"/>
+        </w:rPr>
+        <w:t xml:space="preserve"> </w:t>
+      </w:r>
+      <w:proofErr w:type="spellStart"/>
+      <w:r>
+        <w:rPr>
+          <w:rFonts w:ascii="Arial Narrow" w:hAnsi="Arial Narrow"/>
+          <w:highlight w:val="yellow"/>
+        </w:rPr>
+        <w:t>entity</w:t>
+      </w:r>
+      <w:proofErr w:type="spellEnd"/>
+      <w:r>
+        <w:rPr>
+          <w:rFonts w:ascii="Arial Narrow" w:hAnsi="Arial Narrow"/>
+          <w:highlight w:val="yellow"/>
+        </w:rPr>
+        <w:t xml:space="preserve"> </w:t>
+      </w:r>
+      <w:proofErr w:type="spellStart"/>
+      <w:r>
+        <w:rPr>
+          <w:rFonts w:ascii="Arial Narrow" w:hAnsi="Arial Narrow"/>
+          <w:highlight w:val="yellow"/>
+        </w:rPr>
+        <w:t>we'll</w:t>
+      </w:r>
+      <w:proofErr w:type="spellEnd"/>
+      <w:r>
+        <w:rPr>
+          <w:rFonts w:ascii="Arial Narrow" w:hAnsi="Arial Narrow"/>
+          <w:highlight w:val="yellow"/>
+        </w:rPr>
+        <w:t xml:space="preserve"> be </w:t>
+      </w:r>
+      <w:proofErr w:type="spellStart"/>
+      <w:r>
+        <w:rPr>
+          <w:rFonts w:ascii="Arial Narrow" w:hAnsi="Arial Narrow"/>
+          <w:highlight w:val="yellow"/>
+        </w:rPr>
+        <w:t>using</w:t>
+      </w:r>
+      <w:proofErr w:type="spellEnd"/>
+      <w:r>
+        <w:rPr>
+          <w:rFonts w:ascii="Arial Narrow" w:hAnsi="Arial Narrow"/>
+          <w:highlight w:val="yellow"/>
+        </w:rPr>
+        <w:t xml:space="preserve"> </w:t>
+      </w:r>
+      <w:proofErr w:type="spellStart"/>
+      <w:r>
+        <w:rPr>
+          <w:rFonts w:ascii="Arial Narrow" w:hAnsi="Arial Narrow"/>
+          <w:highlight w:val="yellow"/>
+        </w:rPr>
+        <w:t>to</w:t>
+      </w:r>
+      <w:proofErr w:type="spellEnd"/>
+      <w:r>
+        <w:rPr>
+          <w:rFonts w:ascii="Arial Narrow" w:hAnsi="Arial Narrow"/>
+          <w:highlight w:val="yellow"/>
+        </w:rPr>
+        <w:t xml:space="preserve"> . . . </w:t>
+      </w:r>
+    </w:p>
+    <w:p>
+      <w:pPr>
+        <w:rPr>
+          <w:rFonts w:ascii="Arial Narrow" w:hAnsi="Arial Narrow"/>
+          <w:highlight w:val="yellow"/>
+        </w:rPr>
+      </w:pPr>
+      <w:r>
+        <w:rPr>
+          <w:rFonts w:ascii="Arial Narrow" w:hAnsi="Arial Narrow"/>
+          <w:highlight w:val="yellow"/>
+        </w:rPr>
+        <w:t xml:space="preserve">* </w:t>
+      </w:r>
+    </w:p>
+    <w:p>
+      <w:pPr>
+        <w:rPr>
+          <w:rFonts w:ascii="Arial Narrow" w:hAnsi="Arial Narrow"/>
+          <w:highlight w:val="yellow"/>
+        </w:rPr>
+      </w:pPr>
+      <w:r>
+        <w:rPr>
+          <w:rFonts w:ascii="Arial Narrow" w:hAnsi="Arial Narrow"/>
+          <w:highlight w:val="yellow"/>
+        </w:rPr>
+        <w:t xml:space="preserve">* </w:t>
+      </w:r>
+      <w:proofErr w:type="spellStart"/>
+      <w:r>
+        <w:rPr>
+          <w:rFonts w:ascii="Arial Narrow" w:hAnsi="Arial Narrow"/>
+          <w:highlight w:val="yellow"/>
+        </w:rPr>
+        <w:t>Please</w:t>
+      </w:r>
+      <w:proofErr w:type="spellEnd"/>
+      <w:r>
+        <w:rPr>
+          <w:rFonts w:ascii="Arial Narrow" w:hAnsi="Arial Narrow"/>
+          <w:highlight w:val="yellow"/>
+        </w:rPr>
+        <w:t xml:space="preserve"> </w:t>
+      </w:r>
+      <w:proofErr w:type="spellStart"/>
+      <w:r>
+        <w:rPr>
+          <w:rFonts w:ascii="Arial Narrow" w:hAnsi="Arial Narrow"/>
+          <w:highlight w:val="yellow"/>
+        </w:rPr>
+        <w:t>see</w:t>
+      </w:r>
+      <w:proofErr w:type="spellEnd"/>
+      <w:r>
+        <w:rPr>
+          <w:rFonts w:ascii="Arial Narrow" w:hAnsi="Arial Narrow"/>
+          <w:highlight w:val="yellow"/>
+        </w:rPr>
+        <w:t xml:space="preserve"> </w:t>
+      </w:r>
+      <w:proofErr w:type="spellStart"/>
+      <w:r>
+        <w:rPr>
+          <w:rFonts w:ascii="Arial Narrow" w:hAnsi="Arial Narrow"/>
+          <w:highlight w:val="yellow"/>
+        </w:rPr>
+        <w:t>the</w:t>
+      </w:r>
+      <w:proofErr w:type="spellEnd"/>
+      <w:r>
+        <w:rPr>
+          <w:rFonts w:ascii="Arial Narrow" w:hAnsi="Arial Narrow"/>
+          <w:highlight w:val="yellow"/>
+        </w:rPr>
+        <w:t xml:space="preserve"> {@link </w:t>
+      </w:r>
+      <w:proofErr w:type="spellStart"/>
+      <w:proofErr w:type="gramStart"/>
+      <w:r>
+        <w:rPr>
+          <w:rFonts w:ascii="Arial Narrow" w:hAnsi="Arial Narrow"/>
+          <w:highlight w:val="yellow"/>
+        </w:rPr>
+        <w:t>com.baeldung</w:t>
+      </w:r>
+      <w:proofErr w:type="gramEnd"/>
+      <w:r>
+        <w:rPr>
+          <w:rFonts w:ascii="Arial Narrow" w:hAnsi="Arial Narrow"/>
+          <w:highlight w:val="yellow"/>
+        </w:rPr>
+        <w:t>.javadoc.Person</w:t>
+      </w:r>
+      <w:proofErr w:type="spellEnd"/>
+      <w:r>
+        <w:rPr>
+          <w:rFonts w:ascii="Arial Narrow" w:hAnsi="Arial Narrow"/>
+          <w:highlight w:val="yellow"/>
+        </w:rPr>
+        <w:t xml:space="preserve">} </w:t>
+      </w:r>
+      <w:proofErr w:type="spellStart"/>
+      <w:r>
+        <w:rPr>
+          <w:rFonts w:ascii="Arial Narrow" w:hAnsi="Arial Narrow"/>
+          <w:highlight w:val="yellow"/>
+        </w:rPr>
+        <w:t>class</w:t>
+      </w:r>
+      <w:proofErr w:type="spellEnd"/>
+      <w:r>
+        <w:rPr>
+          <w:rFonts w:ascii="Arial Narrow" w:hAnsi="Arial Narrow"/>
+          <w:highlight w:val="yellow"/>
+        </w:rPr>
+        <w:t xml:space="preserve"> </w:t>
+      </w:r>
+      <w:proofErr w:type="spellStart"/>
+      <w:r>
+        <w:rPr>
+          <w:rFonts w:ascii="Arial Narrow" w:hAnsi="Arial Narrow"/>
+          <w:highlight w:val="yellow"/>
+        </w:rPr>
+        <w:t>for</w:t>
+      </w:r>
+      <w:proofErr w:type="spellEnd"/>
+      <w:r>
+        <w:rPr>
+          <w:rFonts w:ascii="Arial Narrow" w:hAnsi="Arial Narrow"/>
+          <w:highlight w:val="yellow"/>
+        </w:rPr>
+        <w:t xml:space="preserve"> true </w:t>
+      </w:r>
+      <w:proofErr w:type="spellStart"/>
+      <w:r>
+        <w:rPr>
+          <w:rFonts w:ascii="Arial Narrow" w:hAnsi="Arial Narrow"/>
+          <w:highlight w:val="yellow"/>
+        </w:rPr>
+        <w:t>identity</w:t>
+      </w:r>
+      <w:proofErr w:type="spellEnd"/>
+      <w:r>
+        <w:rPr>
+          <w:rFonts w:ascii="Arial Narrow" w:hAnsi="Arial Narrow"/>
+          <w:highlight w:val="yellow"/>
+        </w:rPr>
+        <w:t xml:space="preserve"> </w:t>
+      </w:r>
+    </w:p>
+    <w:p>
+      <w:pPr>
+        <w:rPr>
+          <w:rFonts w:ascii="Arial Narrow" w:hAnsi="Arial Narrow"/>
+          <w:highlight w:val="yellow"/>
+        </w:rPr>
+      </w:pPr>
+      <w:r>
+        <w:rPr>
+          <w:rFonts w:ascii="Arial Narrow" w:hAnsi="Arial Narrow"/>
+          <w:highlight w:val="yellow"/>
+        </w:rPr>
+        <w:t xml:space="preserve">* @author Captain </w:t>
+      </w:r>
+      <w:proofErr w:type="spellStart"/>
+      <w:r>
+        <w:rPr>
+          <w:rFonts w:ascii="Arial Narrow" w:hAnsi="Arial Narrow"/>
+          <w:highlight w:val="yellow"/>
+        </w:rPr>
+        <w:t>America</w:t>
+      </w:r>
+      <w:proofErr w:type="spellEnd"/>
+      <w:r>
+        <w:rPr>
+          <w:rFonts w:ascii="Arial Narrow" w:hAnsi="Arial Narrow"/>
+          <w:highlight w:val="yellow"/>
+        </w:rPr>
+        <w:t xml:space="preserve"> * </w:t>
+      </w:r>
+    </w:p>
+    <w:p>
+      <w:pPr>
+        <w:rPr>
+          <w:rFonts w:ascii="Arial Narrow" w:hAnsi="Arial Narrow"/>
+        </w:rPr>
+      </w:pPr>
+      <w:r>
+        <w:rPr>
+          <w:rFonts w:ascii="Arial Narrow" w:hAnsi="Arial Narrow"/>
+          <w:highlight w:val="yellow"/>
+        </w:rPr>
+        <w:t>*/</w:t>
+      </w:r>
       <w:r>
         <w:rPr>
           <w:rFonts w:ascii="Arial Narrow" w:hAnsi="Arial Narrow"/>
@@ -2974,7 +3306,6 @@
       <w:pPr>
         <w:pStyle w:val="Ttulo1"/>
       </w:pPr>
-      <w:bookmarkStart w:id="24" w:name="_Toc152970374"/>
       <w:r>
         <w:lastRenderedPageBreak/>
         <w:t>Resultados y evaluación</w:t>
@@ -7321,6 +7652,11 @@
       <w:lang w:eastAsia="es-MX"/>
     </w:rPr>
   </w:style>
+  <w:style w:type="character" w:customStyle="1" w:styleId="hljs-doctag">
+    <w:name w:val="hljs-doctag"/>
+    <w:basedOn w:val="Fuentedeprrafopredeter"/>
+    <w:rsid w:val="008E275D"/>
+  </w:style>
 </w:styles>
 </file>
 

</xml_diff>

<commit_message>
Mejora RF comodin e Informe Comodin
</commit_message>
<xml_diff>
--- a/Informe_13452929_Bustamante.docx
+++ b/Informe_13452929_Bustamante.docx
@@ -1,6 +1,6 @@
 
 <file path=word/document.xml><?xml version="1.0" encoding="utf-8"?>
-<w:document xmlns:wpc="http://schemas.microsoft.com/office/word/2010/wordprocessingCanvas" xmlns:cx="http://schemas.microsoft.com/office/drawing/2014/chartex" xmlns:cx1="http://schemas.microsoft.com/office/drawing/2015/9/8/chartex" xmlns:cx2="http://schemas.microsoft.com/office/drawing/2015/10/21/chartex" xmlns:cx3="http://schemas.microsoft.com/office/drawing/2016/5/9/chartex" xmlns:cx4="http://schemas.microsoft.com/office/drawing/2016/5/10/chartex" xmlns:cx5="http://schemas.microsoft.com/office/drawing/2016/5/11/chartex" xmlns:cx6="http://schemas.microsoft.com/office/drawing/2016/5/12/chartex" xmlns:cx7="http://schemas.microsoft.com/office/drawing/2016/5/13/chartex" xmlns:cx8="http://schemas.microsoft.com/office/drawing/2016/5/14/chartex" xmlns:mc="http://schemas.openxmlformats.org/markup-compatibility/2006" xmlns:aink="http://schemas.microsoft.com/office/drawing/2016/ink" xmlns:am3d="http://schemas.microsoft.com/office/drawing/2017/model3d" xmlns:o="urn:schemas-microsoft-com:office:office" xmlns:oel="http://schemas.microsoft.com/office/2019/extlst" xmlns:r="http://schemas.openxmlformats.org/officeDocument/2006/relationships" xmlns:m="http://schemas.openxmlformats.org/officeDocument/2006/math" xmlns:v="urn:schemas-microsoft-com:vml" xmlns:wp14="http://schemas.microsoft.com/office/word/2010/wordprocessingDrawing" xmlns:wp="http://schemas.openxmlformats.org/drawingml/2006/wordprocessingDrawing" xmlns:w10="urn:schemas-microsoft-com:office:word" xmlns:w="http://schemas.openxmlformats.org/wordprocessingml/2006/main" xmlns:w14="http://schemas.microsoft.com/office/word/2010/wordml" xmlns:w15="http://schemas.microsoft.com/office/word/2012/wordml" xmlns:w16cex="http://schemas.microsoft.com/office/word/2018/wordml/cex" xmlns:w16cid="http://schemas.microsoft.com/office/word/2016/wordml/cid" xmlns:w16="http://schemas.microsoft.com/office/word/2018/wordml" xmlns:w16sdtdh="http://schemas.microsoft.com/office/word/2020/wordml/sdtdatahash" xmlns:w16se="http://schemas.microsoft.com/office/word/2015/wordml/symex" xmlns:wpg="http://schemas.microsoft.com/office/word/2010/wordprocessingGroup" xmlns:wpi="http://schemas.microsoft.com/office/word/2010/wordprocessingInk" xmlns:wne="http://schemas.microsoft.com/office/word/2006/wordml" xmlns:wps="http://schemas.microsoft.com/office/word/2010/wordprocessingShape" mc:Ignorable="w14 w15 w16se w16cid w16 w16cex w16sdtdh wp14">
+<w:document xmlns:wpc="http://schemas.microsoft.com/office/word/2010/wordprocessingCanvas" xmlns:cx="http://schemas.microsoft.com/office/drawing/2014/chartex" xmlns:mc="http://schemas.openxmlformats.org/markup-compatibility/2006" xmlns:o="urn:schemas-microsoft-com:office:office" xmlns:r="http://schemas.openxmlformats.org/officeDocument/2006/relationships" xmlns:m="http://schemas.openxmlformats.org/officeDocument/2006/math" xmlns:v="urn:schemas-microsoft-com:vml" xmlns:wp14="http://schemas.microsoft.com/office/word/2010/wordprocessingDrawing" xmlns:wp="http://schemas.openxmlformats.org/drawingml/2006/wordprocessingDrawing" xmlns:w10="urn:schemas-microsoft-com:office:word" xmlns:w="http://schemas.openxmlformats.org/wordprocessingml/2006/main" xmlns:w14="http://schemas.microsoft.com/office/word/2010/wordml" xmlns:w15="http://schemas.microsoft.com/office/word/2012/wordml" xmlns:w16se="http://schemas.microsoft.com/office/word/2015/wordml/symex" xmlns:wpg="http://schemas.microsoft.com/office/word/2010/wordprocessingGroup" xmlns:wpi="http://schemas.microsoft.com/office/word/2010/wordprocessingInk" xmlns:wne="http://schemas.microsoft.com/office/word/2006/wordml" xmlns:wps="http://schemas.microsoft.com/office/word/2010/wordprocessingShape" mc:Ignorable="w14 w15 w16se wp14">
   <w:body>
     <w:p>
       <w:pPr>
@@ -12,6 +12,7 @@
         <w:rPr>
           <w:rFonts w:ascii="Arial Narrow" w:hAnsi="Arial Narrow"/>
           <w:noProof/>
+          <w:lang w:val="en-US" w:eastAsia="en-US"/>
         </w:rPr>
         <w:drawing>
           <wp:inline distT="0" distB="0" distL="0" distR="0" wp14:anchorId="22A60C77" wp14:editId="5738F903">
@@ -194,6 +195,7 @@
         <w:rPr>
           <w:rFonts w:ascii="Arial Narrow" w:hAnsi="Arial Narrow"/>
           <w:noProof/>
+          <w:lang w:val="en-US" w:eastAsia="en-US"/>
         </w:rPr>
         <mc:AlternateContent>
           <mc:Choice Requires="wps">
@@ -288,7 +290,7 @@
               </wp:anchor>
             </w:drawing>
           </mc:Choice>
-          <mc:Fallback xmlns:w16du="http://schemas.microsoft.com/office/word/2023/wordml/word16du">
+          <mc:Fallback xmlns:w16du="http://schemas.microsoft.com/office/word/2023/wordml/word16du" xmlns:w16sdtdh="http://schemas.microsoft.com/office/word/2020/wordml/sdtdatahash" xmlns:w16="http://schemas.microsoft.com/office/word/2018/wordml" xmlns:w16cid="http://schemas.microsoft.com/office/word/2016/wordml/cid" xmlns:w16cex="http://schemas.microsoft.com/office/word/2018/wordml/cex" xmlns:oel="http://schemas.microsoft.com/office/2019/extlst" xmlns:am3d="http://schemas.microsoft.com/office/drawing/2017/model3d" xmlns:aink="http://schemas.microsoft.com/office/drawing/2016/ink" xmlns:cx8="http://schemas.microsoft.com/office/drawing/2016/5/14/chartex" xmlns:cx7="http://schemas.microsoft.com/office/drawing/2016/5/13/chartex" xmlns:cx6="http://schemas.microsoft.com/office/drawing/2016/5/12/chartex" xmlns:cx5="http://schemas.microsoft.com/office/drawing/2016/5/11/chartex" xmlns:cx4="http://schemas.microsoft.com/office/drawing/2016/5/10/chartex" xmlns:cx3="http://schemas.microsoft.com/office/drawing/2016/5/9/chartex" xmlns:cx2="http://schemas.microsoft.com/office/drawing/2015/10/21/chartex" xmlns:cx1="http://schemas.microsoft.com/office/drawing/2015/9/8/chartex">
             <w:pict>
               <v:shape w14:anchorId="12D8EAEC" id="docshape1" o:spid="_x0000_s1026" style="position:absolute;margin-left:85.05pt;margin-top:10.75pt;width:425.85pt;height:.1pt;z-index:-251657216;visibility:visible;mso-wrap-style:square;mso-width-percent:0;mso-height-percent:0;mso-wrap-distance-left:0;mso-wrap-distance-top:0;mso-wrap-distance-right:0;mso-wrap-distance-bottom:0;mso-position-horizontal:absolute;mso-position-horizontal-relative:page;mso-position-vertical:absolute;mso-position-vertical-relative:text;mso-width-percent:0;mso-height-percent:0;mso-width-relative:page;mso-height-relative:page;v-text-anchor:top" coordsize="8517,1270" o:gfxdata="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" path="m,l8516,e" filled="f" strokeweight=".20003mm">
                 <v:path arrowok="t" o:connecttype="custom" o:connectlocs="0,0;5407660,0" o:connectangles="0,0"/>
@@ -368,6 +370,7 @@
         <w:rPr>
           <w:rFonts w:ascii="Arial Narrow" w:hAnsi="Arial Narrow"/>
           <w:noProof/>
+          <w:lang w:val="en-US" w:eastAsia="en-US"/>
         </w:rPr>
         <mc:AlternateContent>
           <mc:Choice Requires="wps">
@@ -462,7 +465,7 @@
               </wp:anchor>
             </w:drawing>
           </mc:Choice>
-          <mc:Fallback xmlns:w16du="http://schemas.microsoft.com/office/word/2023/wordml/word16du">
+          <mc:Fallback xmlns:w16du="http://schemas.microsoft.com/office/word/2023/wordml/word16du" xmlns:w16sdtdh="http://schemas.microsoft.com/office/word/2020/wordml/sdtdatahash" xmlns:w16="http://schemas.microsoft.com/office/word/2018/wordml" xmlns:w16cid="http://schemas.microsoft.com/office/word/2016/wordml/cid" xmlns:w16cex="http://schemas.microsoft.com/office/word/2018/wordml/cex" xmlns:oel="http://schemas.microsoft.com/office/2019/extlst" xmlns:am3d="http://schemas.microsoft.com/office/drawing/2017/model3d" xmlns:aink="http://schemas.microsoft.com/office/drawing/2016/ink" xmlns:cx8="http://schemas.microsoft.com/office/drawing/2016/5/14/chartex" xmlns:cx7="http://schemas.microsoft.com/office/drawing/2016/5/13/chartex" xmlns:cx6="http://schemas.microsoft.com/office/drawing/2016/5/12/chartex" xmlns:cx5="http://schemas.microsoft.com/office/drawing/2016/5/11/chartex" xmlns:cx4="http://schemas.microsoft.com/office/drawing/2016/5/10/chartex" xmlns:cx3="http://schemas.microsoft.com/office/drawing/2016/5/9/chartex" xmlns:cx2="http://schemas.microsoft.com/office/drawing/2015/10/21/chartex" xmlns:cx1="http://schemas.microsoft.com/office/drawing/2015/9/8/chartex">
             <w:pict>
               <v:shape w14:anchorId="0DA351F0" id="docshape2" o:spid="_x0000_s1026" style="position:absolute;margin-left:85.05pt;margin-top:8.9pt;width:425.85pt;height:.1pt;z-index:-251656192;visibility:visible;mso-wrap-style:square;mso-width-percent:0;mso-height-percent:0;mso-wrap-distance-left:0;mso-wrap-distance-top:0;mso-wrap-distance-right:0;mso-wrap-distance-bottom:0;mso-position-horizontal:absolute;mso-position-horizontal-relative:page;mso-position-vertical:absolute;mso-position-vertical-relative:text;mso-width-percent:0;mso-height-percent:0;mso-width-relative:page;mso-height-relative:page;v-text-anchor:top" coordsize="8517,1270" o:gfxdata="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" path="m,l8516,e" filled="f" strokeweight=".20003mm">
                 <v:path arrowok="t" o:connecttype="custom" o:connectlocs="0,0;5407660,0" o:connectangles="0,0"/>
@@ -696,6 +699,7 @@
           <w:docPartUnique/>
         </w:docPartObj>
       </w:sdtPr>
+      <w:sdtEndPr/>
       <w:sdtContent>
         <w:p>
           <w:pPr>
@@ -721,11 +725,9 @@
               <w:i w:val="0"/>
               <w:iCs w:val="0"/>
               <w:noProof/>
-              <w:kern w:val="2"/>
               <w:sz w:val="22"/>
               <w:szCs w:val="22"/>
-              <w:lang w:eastAsia="es-CL"/>
-              <w14:ligatures w14:val="standardContextual"/>
+              <w:lang w:val="en-US" w:eastAsia="en-US"/>
             </w:rPr>
           </w:pPr>
           <w:r>
@@ -737,7 +739,7 @@
           <w:r>
             <w:fldChar w:fldCharType="separate"/>
           </w:r>
-          <w:hyperlink w:anchor="_Toc152970365" w:history="1">
+          <w:hyperlink w:anchor="_Toc153872170" w:history="1">
             <w:r>
               <w:rPr>
                 <w:rStyle w:val="Hipervnculo"/>
@@ -764,7 +766,7 @@
                 <w:noProof/>
                 <w:webHidden/>
               </w:rPr>
-              <w:instrText xml:space="preserve"> PAGEREF _Toc152970365 \h </w:instrText>
+              <w:instrText xml:space="preserve"> PAGEREF _Toc153872170 \h </w:instrText>
             </w:r>
             <w:r>
               <w:rPr>
@@ -808,14 +810,12 @@
               <w:i w:val="0"/>
               <w:iCs w:val="0"/>
               <w:noProof/>
-              <w:kern w:val="2"/>
               <w:sz w:val="22"/>
               <w:szCs w:val="22"/>
-              <w:lang w:eastAsia="es-CL"/>
-              <w14:ligatures w14:val="standardContextual"/>
+              <w:lang w:val="en-US" w:eastAsia="en-US"/>
             </w:rPr>
           </w:pPr>
-          <w:hyperlink w:anchor="_Toc152970366" w:history="1">
+          <w:hyperlink w:anchor="_Toc153872171" w:history="1">
             <w:r>
               <w:rPr>
                 <w:rStyle w:val="Hipervnculo"/>
@@ -842,7 +842,7 @@
                 <w:noProof/>
                 <w:webHidden/>
               </w:rPr>
-              <w:instrText xml:space="preserve"> PAGEREF _Toc152970366 \h </w:instrText>
+              <w:instrText xml:space="preserve"> PAGEREF _Toc153872171 \h </w:instrText>
             </w:r>
             <w:r>
               <w:rPr>
@@ -886,14 +886,12 @@
               <w:i w:val="0"/>
               <w:iCs w:val="0"/>
               <w:noProof/>
-              <w:kern w:val="2"/>
               <w:sz w:val="22"/>
               <w:szCs w:val="22"/>
-              <w:lang w:eastAsia="es-CL"/>
-              <w14:ligatures w14:val="standardContextual"/>
+              <w:lang w:val="en-US" w:eastAsia="en-US"/>
             </w:rPr>
           </w:pPr>
-          <w:hyperlink w:anchor="_Toc152970367" w:history="1">
+          <w:hyperlink w:anchor="_Toc153872172" w:history="1">
             <w:r>
               <w:rPr>
                 <w:rStyle w:val="Hipervnculo"/>
@@ -920,7 +918,7 @@
                 <w:noProof/>
                 <w:webHidden/>
               </w:rPr>
-              <w:instrText xml:space="preserve"> PAGEREF _Toc152970367 \h </w:instrText>
+              <w:instrText xml:space="preserve"> PAGEREF _Toc153872172 \h </w:instrText>
             </w:r>
             <w:r>
               <w:rPr>
@@ -964,20 +962,18 @@
               <w:i w:val="0"/>
               <w:iCs w:val="0"/>
               <w:noProof/>
-              <w:kern w:val="2"/>
               <w:sz w:val="22"/>
               <w:szCs w:val="22"/>
-              <w:lang w:eastAsia="es-CL"/>
-              <w14:ligatures w14:val="standardContextual"/>
+              <w:lang w:val="en-US" w:eastAsia="en-US"/>
             </w:rPr>
           </w:pPr>
-          <w:hyperlink w:anchor="_Toc152970368" w:history="1">
+          <w:hyperlink w:anchor="_Toc153872173" w:history="1">
             <w:r>
               <w:rPr>
                 <w:rStyle w:val="Hipervnculo"/>
                 <w:noProof/>
               </w:rPr>
-              <w:t>Análisis del problema</w:t>
+              <w:t>Análisis del problema y Diseño de la solución</w:t>
             </w:r>
             <w:r>
               <w:rPr>
@@ -998,7 +994,7 @@
                 <w:noProof/>
                 <w:webHidden/>
               </w:rPr>
-              <w:instrText xml:space="preserve"> PAGEREF _Toc152970368 \h </w:instrText>
+              <w:instrText xml:space="preserve"> PAGEREF _Toc153872173 \h </w:instrText>
             </w:r>
             <w:r>
               <w:rPr>
@@ -1042,20 +1038,18 @@
               <w:i w:val="0"/>
               <w:iCs w:val="0"/>
               <w:noProof/>
-              <w:kern w:val="2"/>
               <w:sz w:val="22"/>
               <w:szCs w:val="22"/>
-              <w:lang w:eastAsia="es-CL"/>
-              <w14:ligatures w14:val="standardContextual"/>
+              <w:lang w:val="en-US" w:eastAsia="en-US"/>
             </w:rPr>
           </w:pPr>
-          <w:hyperlink w:anchor="_Toc152970369" w:history="1">
+          <w:hyperlink w:anchor="_Toc153872174" w:history="1">
             <w:r>
               <w:rPr>
                 <w:rStyle w:val="Hipervnculo"/>
                 <w:noProof/>
               </w:rPr>
-              <w:t>Diseño de la solución</w:t>
+              <w:t>Aspectos de la implementación</w:t>
             </w:r>
             <w:r>
               <w:rPr>
@@ -1076,7 +1070,7 @@
                 <w:noProof/>
                 <w:webHidden/>
               </w:rPr>
-              <w:instrText xml:space="preserve"> PAGEREF _Toc152970369 \h </w:instrText>
+              <w:instrText xml:space="preserve"> PAGEREF _Toc153872174 \h </w:instrText>
             </w:r>
             <w:r>
               <w:rPr>
@@ -1096,7 +1090,7 @@
                 <w:noProof/>
                 <w:webHidden/>
               </w:rPr>
-              <w:t>5</w:t>
+              <w:t>6</w:t>
             </w:r>
             <w:r>
               <w:rPr>
@@ -1120,20 +1114,18 @@
               <w:i w:val="0"/>
               <w:iCs w:val="0"/>
               <w:noProof/>
-              <w:kern w:val="2"/>
               <w:sz w:val="22"/>
               <w:szCs w:val="22"/>
-              <w:lang w:eastAsia="es-CL"/>
-              <w14:ligatures w14:val="standardContextual"/>
+              <w:lang w:val="en-US" w:eastAsia="en-US"/>
             </w:rPr>
           </w:pPr>
-          <w:hyperlink w:anchor="_Toc152970370" w:history="1">
+          <w:hyperlink w:anchor="_Toc153872175" w:history="1">
             <w:r>
               <w:rPr>
                 <w:rStyle w:val="Hipervnculo"/>
                 <w:noProof/>
               </w:rPr>
-              <w:t>Consideraciones de implementación</w:t>
+              <w:t>Diagramas UML previa implementación</w:t>
             </w:r>
             <w:r>
               <w:rPr>
@@ -1154,7 +1146,7 @@
                 <w:noProof/>
                 <w:webHidden/>
               </w:rPr>
-              <w:instrText xml:space="preserve"> PAGEREF _Toc152970370 \h </w:instrText>
+              <w:instrText xml:space="preserve"> PAGEREF _Toc153872175 \h </w:instrText>
             </w:r>
             <w:r>
               <w:rPr>
@@ -1174,7 +1166,7 @@
                 <w:noProof/>
                 <w:webHidden/>
               </w:rPr>
-              <w:t>5</w:t>
+              <w:t>7</w:t>
             </w:r>
             <w:r>
               <w:rPr>
@@ -1198,20 +1190,18 @@
               <w:i w:val="0"/>
               <w:iCs w:val="0"/>
               <w:noProof/>
-              <w:kern w:val="2"/>
               <w:sz w:val="22"/>
               <w:szCs w:val="22"/>
-              <w:lang w:eastAsia="es-CL"/>
-              <w14:ligatures w14:val="standardContextual"/>
+              <w:lang w:val="en-US" w:eastAsia="en-US"/>
             </w:rPr>
           </w:pPr>
-          <w:hyperlink w:anchor="_Toc152970371" w:history="1">
+          <w:hyperlink w:anchor="_Toc153872176" w:history="1">
             <w:r>
               <w:rPr>
                 <w:rStyle w:val="Hipervnculo"/>
                 <w:noProof/>
               </w:rPr>
-              <w:t>Diagramas UML previa implementación</w:t>
+              <w:t>Diagramas UML posterior a implementación</w:t>
             </w:r>
             <w:r>
               <w:rPr>
@@ -1232,7 +1222,7 @@
                 <w:noProof/>
                 <w:webHidden/>
               </w:rPr>
-              <w:instrText xml:space="preserve"> PAGEREF _Toc152970371 \h </w:instrText>
+              <w:instrText xml:space="preserve"> PAGEREF _Toc153872176 \h </w:instrText>
             </w:r>
             <w:r>
               <w:rPr>
@@ -1252,7 +1242,7 @@
                 <w:noProof/>
                 <w:webHidden/>
               </w:rPr>
-              <w:t>6</w:t>
+              <w:t>8</w:t>
             </w:r>
             <w:r>
               <w:rPr>
@@ -1276,20 +1266,18 @@
               <w:i w:val="0"/>
               <w:iCs w:val="0"/>
               <w:noProof/>
-              <w:kern w:val="2"/>
               <w:sz w:val="22"/>
               <w:szCs w:val="22"/>
-              <w:lang w:eastAsia="es-CL"/>
-              <w14:ligatures w14:val="standardContextual"/>
+              <w:lang w:val="en-US" w:eastAsia="en-US"/>
             </w:rPr>
           </w:pPr>
-          <w:hyperlink w:anchor="_Toc152970372" w:history="1">
+          <w:hyperlink w:anchor="_Toc153872177" w:history="1">
             <w:r>
               <w:rPr>
                 <w:rStyle w:val="Hipervnculo"/>
                 <w:noProof/>
               </w:rPr>
-              <w:t>Diagramas UML posterior a implementación</w:t>
+              <w:t>Instrucciones de uso</w:t>
             </w:r>
             <w:r>
               <w:rPr>
@@ -1310,7 +1298,7 @@
                 <w:noProof/>
                 <w:webHidden/>
               </w:rPr>
-              <w:instrText xml:space="preserve"> PAGEREF _Toc152970372 \h </w:instrText>
+              <w:instrText xml:space="preserve"> PAGEREF _Toc153872177 \h </w:instrText>
             </w:r>
             <w:r>
               <w:rPr>
@@ -1330,7 +1318,7 @@
                 <w:noProof/>
                 <w:webHidden/>
               </w:rPr>
-              <w:t>6</w:t>
+              <w:t>9</w:t>
             </w:r>
             <w:r>
               <w:rPr>
@@ -1354,20 +1342,18 @@
               <w:i w:val="0"/>
               <w:iCs w:val="0"/>
               <w:noProof/>
-              <w:kern w:val="2"/>
               <w:sz w:val="22"/>
               <w:szCs w:val="22"/>
-              <w:lang w:eastAsia="es-CL"/>
-              <w14:ligatures w14:val="standardContextual"/>
+              <w:lang w:val="en-US" w:eastAsia="en-US"/>
             </w:rPr>
           </w:pPr>
-          <w:hyperlink w:anchor="_Toc152970373" w:history="1">
+          <w:hyperlink w:anchor="_Toc153872178" w:history="1">
             <w:r>
               <w:rPr>
                 <w:rStyle w:val="Hipervnculo"/>
                 <w:noProof/>
               </w:rPr>
-              <w:t>Instrucciones de uso</w:t>
+              <w:t>Resultados y evaluación</w:t>
             </w:r>
             <w:r>
               <w:rPr>
@@ -1388,7 +1374,7 @@
                 <w:noProof/>
                 <w:webHidden/>
               </w:rPr>
-              <w:instrText xml:space="preserve"> PAGEREF _Toc152970373 \h </w:instrText>
+              <w:instrText xml:space="preserve"> PAGEREF _Toc153872178 \h </w:instrText>
             </w:r>
             <w:r>
               <w:rPr>
@@ -1408,7 +1394,7 @@
                 <w:noProof/>
                 <w:webHidden/>
               </w:rPr>
-              <w:t>6</w:t>
+              <w:t>10</w:t>
             </w:r>
             <w:r>
               <w:rPr>
@@ -1432,20 +1418,18 @@
               <w:i w:val="0"/>
               <w:iCs w:val="0"/>
               <w:noProof/>
-              <w:kern w:val="2"/>
               <w:sz w:val="22"/>
               <w:szCs w:val="22"/>
-              <w:lang w:eastAsia="es-CL"/>
-              <w14:ligatures w14:val="standardContextual"/>
+              <w:lang w:val="en-US" w:eastAsia="en-US"/>
             </w:rPr>
           </w:pPr>
-          <w:hyperlink w:anchor="_Toc152970374" w:history="1">
+          <w:hyperlink w:anchor="_Toc153872179" w:history="1">
             <w:r>
               <w:rPr>
                 <w:rStyle w:val="Hipervnculo"/>
                 <w:noProof/>
               </w:rPr>
-              <w:t>Resultados y evaluación</w:t>
+              <w:t>Conclusiones</w:t>
             </w:r>
             <w:r>
               <w:rPr>
@@ -1466,7 +1450,7 @@
                 <w:noProof/>
                 <w:webHidden/>
               </w:rPr>
-              <w:instrText xml:space="preserve"> PAGEREF _Toc152970374 \h </w:instrText>
+              <w:instrText xml:space="preserve"> PAGEREF _Toc153872179 \h </w:instrText>
             </w:r>
             <w:r>
               <w:rPr>
@@ -1486,7 +1470,7 @@
                 <w:noProof/>
                 <w:webHidden/>
               </w:rPr>
-              <w:t>7</w:t>
+              <w:t>11</w:t>
             </w:r>
             <w:r>
               <w:rPr>
@@ -1510,20 +1494,18 @@
               <w:i w:val="0"/>
               <w:iCs w:val="0"/>
               <w:noProof/>
-              <w:kern w:val="2"/>
               <w:sz w:val="22"/>
               <w:szCs w:val="22"/>
-              <w:lang w:eastAsia="es-CL"/>
-              <w14:ligatures w14:val="standardContextual"/>
+              <w:lang w:val="en-US" w:eastAsia="en-US"/>
             </w:rPr>
           </w:pPr>
-          <w:hyperlink w:anchor="_Toc152970375" w:history="1">
+          <w:hyperlink w:anchor="_Toc153872180" w:history="1">
             <w:r>
               <w:rPr>
                 <w:rStyle w:val="Hipervnculo"/>
                 <w:noProof/>
               </w:rPr>
-              <w:t>Conclusiones</w:t>
+              <w:t>Referencias</w:t>
             </w:r>
             <w:r>
               <w:rPr>
@@ -1544,7 +1526,7 @@
                 <w:noProof/>
                 <w:webHidden/>
               </w:rPr>
-              <w:instrText xml:space="preserve"> PAGEREF _Toc152970375 \h </w:instrText>
+              <w:instrText xml:space="preserve"> PAGEREF _Toc153872180 \h </w:instrText>
             </w:r>
             <w:r>
               <w:rPr>
@@ -1564,85 +1546,7 @@
                 <w:noProof/>
                 <w:webHidden/>
               </w:rPr>
-              <w:t>7</w:t>
-            </w:r>
-            <w:r>
-              <w:rPr>
-                <w:noProof/>
-                <w:webHidden/>
-              </w:rPr>
-              <w:fldChar w:fldCharType="end"/>
-            </w:r>
-          </w:hyperlink>
-        </w:p>
-        <w:p>
-          <w:pPr>
-            <w:pStyle w:val="TDC1"/>
-            <w:tabs>
-              <w:tab w:val="right" w:leader="dot" w:pos="8828"/>
-            </w:tabs>
-            <w:rPr>
-              <w:rFonts w:eastAsiaTheme="minorEastAsia" w:cstheme="minorBidi"/>
-              <w:b w:val="0"/>
-              <w:bCs w:val="0"/>
-              <w:i w:val="0"/>
-              <w:iCs w:val="0"/>
-              <w:noProof/>
-              <w:kern w:val="2"/>
-              <w:sz w:val="22"/>
-              <w:szCs w:val="22"/>
-              <w:lang w:eastAsia="es-CL"/>
-              <w14:ligatures w14:val="standardContextual"/>
-            </w:rPr>
-          </w:pPr>
-          <w:hyperlink w:anchor="_Toc152970376" w:history="1">
-            <w:r>
-              <w:rPr>
-                <w:rStyle w:val="Hipervnculo"/>
-                <w:noProof/>
-              </w:rPr>
-              <w:t>Referencias</w:t>
-            </w:r>
-            <w:r>
-              <w:rPr>
-                <w:noProof/>
-                <w:webHidden/>
-              </w:rPr>
-              <w:tab/>
-            </w:r>
-            <w:r>
-              <w:rPr>
-                <w:noProof/>
-                <w:webHidden/>
-              </w:rPr>
-              <w:fldChar w:fldCharType="begin"/>
-            </w:r>
-            <w:r>
-              <w:rPr>
-                <w:noProof/>
-                <w:webHidden/>
-              </w:rPr>
-              <w:instrText xml:space="preserve"> PAGEREF _Toc152970376 \h </w:instrText>
-            </w:r>
-            <w:r>
-              <w:rPr>
-                <w:noProof/>
-                <w:webHidden/>
-              </w:rPr>
-            </w:r>
-            <w:r>
-              <w:rPr>
-                <w:noProof/>
-                <w:webHidden/>
-              </w:rPr>
-              <w:fldChar w:fldCharType="separate"/>
-            </w:r>
-            <w:r>
-              <w:rPr>
-                <w:noProof/>
-                <w:webHidden/>
-              </w:rPr>
-              <w:t>7</w:t>
+              <w:t>11</w:t>
             </w:r>
             <w:r>
               <w:rPr>
@@ -1684,7 +1588,7 @@
       </w:pPr>
       <w:bookmarkStart w:id="0" w:name="_Toc134312243"/>
       <w:bookmarkStart w:id="1" w:name="_Toc152143546"/>
-      <w:bookmarkStart w:id="2" w:name="_Toc152970365"/>
+      <w:bookmarkStart w:id="2" w:name="_Toc153872170"/>
       <w:r>
         <w:lastRenderedPageBreak/>
         <w:t>Introducción</w:t>
@@ -1746,7 +1650,25 @@
           <w:b/>
           <w:bCs/>
         </w:rPr>
-        <w:t>Sistema para la creación, despliegue y administración de chatbots simplificado.</w:t>
+        <w:t xml:space="preserve">Sistema para la creación, despliegue y administración de </w:t>
+      </w:r>
+      <w:proofErr w:type="spellStart"/>
+      <w:r>
+        <w:rPr>
+          <w:rFonts w:ascii="Arial Narrow" w:hAnsi="Arial Narrow"/>
+          <w:b/>
+          <w:bCs/>
+        </w:rPr>
+        <w:t>chatbots</w:t>
+      </w:r>
+      <w:proofErr w:type="spellEnd"/>
+      <w:r>
+        <w:rPr>
+          <w:rFonts w:ascii="Arial Narrow" w:hAnsi="Arial Narrow"/>
+          <w:b/>
+          <w:bCs/>
+        </w:rPr>
+        <w:t xml:space="preserve"> simplificado.</w:t>
       </w:r>
       <w:r>
         <w:rPr>
@@ -1776,8 +1698,16 @@
         <w:rPr>
           <w:rFonts w:ascii="Arial Narrow" w:hAnsi="Arial Narrow"/>
         </w:rPr>
-        <w:t>Para llevar a cabo esta implementación, utilizaremos el lenguaje de programación Java, con el cual, buscaremos brindar una solución integral a los requerimientos funcionales establecidos, de modo que la solución propuesta permita al usuario realizar diversas acciones sobre este sistema de administración de chatbot</w:t>
-      </w:r>
+        <w:t xml:space="preserve">Para llevar a cabo esta implementación, utilizaremos el lenguaje de programación Java, con el cual, buscaremos brindar una solución integral a los requerimientos funcionales establecidos, de modo que la solución propuesta permita al usuario realizar diversas acciones sobre este sistema de administración de </w:t>
+      </w:r>
+      <w:proofErr w:type="spellStart"/>
+      <w:r>
+        <w:rPr>
+          <w:rFonts w:ascii="Arial Narrow" w:hAnsi="Arial Narrow"/>
+        </w:rPr>
+        <w:t>chatbot</w:t>
+      </w:r>
+      <w:proofErr w:type="spellEnd"/>
       <w:r>
         <w:rPr>
           <w:rFonts w:ascii="Arial Narrow" w:hAnsi="Arial Narrow"/>
@@ -1812,7 +1742,21 @@
         <w:rPr>
           <w:rFonts w:ascii="Arial Narrow" w:hAnsi="Arial Narrow"/>
         </w:rPr>
-        <w:t xml:space="preserve">un chatbot, </w:t>
+        <w:t xml:space="preserve">un </w:t>
+      </w:r>
+      <w:proofErr w:type="spellStart"/>
+      <w:r>
+        <w:rPr>
+          <w:rFonts w:ascii="Arial Narrow" w:hAnsi="Arial Narrow"/>
+        </w:rPr>
+        <w:t>chatbot</w:t>
+      </w:r>
+      <w:proofErr w:type="spellEnd"/>
+      <w:r>
+        <w:rPr>
+          <w:rFonts w:ascii="Arial Narrow" w:hAnsi="Arial Narrow"/>
+        </w:rPr>
+        <w:t xml:space="preserve">, </w:t>
       </w:r>
       <w:r>
         <w:rPr>
@@ -1890,7 +1834,21 @@
         <w:rPr>
           <w:rFonts w:ascii="Arial Narrow" w:hAnsi="Arial Narrow"/>
         </w:rPr>
-        <w:t xml:space="preserve"> modelar y organizar el sistema de administración de chatbot y sus interacciones </w:t>
+        <w:t xml:space="preserve"> modelar y organizar el sistema de administración de </w:t>
+      </w:r>
+      <w:proofErr w:type="spellStart"/>
+      <w:r>
+        <w:rPr>
+          <w:rFonts w:ascii="Arial Narrow" w:hAnsi="Arial Narrow"/>
+        </w:rPr>
+        <w:t>chatbot</w:t>
+      </w:r>
+      <w:proofErr w:type="spellEnd"/>
+      <w:r>
+        <w:rPr>
+          <w:rFonts w:ascii="Arial Narrow" w:hAnsi="Arial Narrow"/>
+        </w:rPr>
+        <w:t xml:space="preserve"> y sus interacciones </w:t>
       </w:r>
       <w:r>
         <w:rPr>
@@ -1958,7 +1916,7 @@
       <w:pPr>
         <w:pStyle w:val="Ttulo1"/>
       </w:pPr>
-      <w:bookmarkStart w:id="5" w:name="_Toc152970366"/>
+      <w:bookmarkStart w:id="5" w:name="_Toc153872171"/>
       <w:r>
         <w:lastRenderedPageBreak/>
         <w:t>Descripción del paradigma</w:t>
@@ -2204,7 +2162,7 @@
         <w:pStyle w:val="Ttulo1"/>
       </w:pPr>
       <w:bookmarkStart w:id="7" w:name="_Toc152143548"/>
-      <w:bookmarkStart w:id="8" w:name="_Toc152970367"/>
+      <w:bookmarkStart w:id="8" w:name="_Toc153872172"/>
       <w:r>
         <w:lastRenderedPageBreak/>
         <w:t>Descripción del problema</w:t>
@@ -2233,7 +2191,35 @@
         <w:rPr>
           <w:rFonts w:ascii="Arial Narrow" w:hAnsi="Arial Narrow"/>
         </w:rPr>
-        <w:t>En el contexto de esta simulación, nos enfrentamos al desafío de desarrollar chatbots utilizando el lenguaje de programación Java, con un enfoque específico en la categoría ITR (Interacción a Través del Lenguaje Natural). Esta categoría implica que los chatbots estarán diseñados según los principios fundamentales del paradigma orientado a objetos.</w:t>
+        <w:t xml:space="preserve">En el contexto de esta simulación, nos enfrentamos al desafío de desarrollar </w:t>
+      </w:r>
+      <w:proofErr w:type="spellStart"/>
+      <w:r>
+        <w:rPr>
+          <w:rFonts w:ascii="Arial Narrow" w:hAnsi="Arial Narrow"/>
+        </w:rPr>
+        <w:t>chatbots</w:t>
+      </w:r>
+      <w:proofErr w:type="spellEnd"/>
+      <w:r>
+        <w:rPr>
+          <w:rFonts w:ascii="Arial Narrow" w:hAnsi="Arial Narrow"/>
+        </w:rPr>
+        <w:t xml:space="preserve"> utilizando el lenguaje de programación Java, con un enfoque específico en la categoría ITR (Interacción a Través del Lenguaje Natural). Esta categoría implica que los </w:t>
+      </w:r>
+      <w:proofErr w:type="spellStart"/>
+      <w:r>
+        <w:rPr>
+          <w:rFonts w:ascii="Arial Narrow" w:hAnsi="Arial Narrow"/>
+        </w:rPr>
+        <w:t>chatbots</w:t>
+      </w:r>
+      <w:proofErr w:type="spellEnd"/>
+      <w:r>
+        <w:rPr>
+          <w:rFonts w:ascii="Arial Narrow" w:hAnsi="Arial Narrow"/>
+        </w:rPr>
+        <w:t xml:space="preserve"> estarán diseñados según los principios fundamentales del paradigma orientado a objetos.</w:t>
       </w:r>
     </w:p>
     <w:p>
@@ -2257,7 +2243,35 @@
         <w:rPr>
           <w:rFonts w:ascii="Arial Narrow" w:hAnsi="Arial Narrow"/>
         </w:rPr>
-        <w:t>En este sentido, se aprovecharán las características claves del paradigma orientado a objetos, como la encapsulación, la herencia y el polimorfismo, para modelar de manera eficaz la estructura y comportamiento de los chatbots. La encapsulación permitirá la organización interna de los componentes del chatbot, la herencia facilitará la reutilización de código al definir relaciones jerárquicas entre clases, y el polimorfismo posibilitará adaptar las respuestas según el contexto de interacción.</w:t>
+        <w:t xml:space="preserve">En este sentido, se aprovecharán las características claves del paradigma orientado a objetos, como la encapsulación, la herencia y el polimorfismo, para modelar de manera eficaz la estructura y comportamiento de los </w:t>
+      </w:r>
+      <w:proofErr w:type="spellStart"/>
+      <w:r>
+        <w:rPr>
+          <w:rFonts w:ascii="Arial Narrow" w:hAnsi="Arial Narrow"/>
+        </w:rPr>
+        <w:t>chatbots</w:t>
+      </w:r>
+      <w:proofErr w:type="spellEnd"/>
+      <w:r>
+        <w:rPr>
+          <w:rFonts w:ascii="Arial Narrow" w:hAnsi="Arial Narrow"/>
+        </w:rPr>
+        <w:t xml:space="preserve">. La encapsulación permitirá la organización interna de los componentes del </w:t>
+      </w:r>
+      <w:proofErr w:type="spellStart"/>
+      <w:r>
+        <w:rPr>
+          <w:rFonts w:ascii="Arial Narrow" w:hAnsi="Arial Narrow"/>
+        </w:rPr>
+        <w:t>chatbot</w:t>
+      </w:r>
+      <w:proofErr w:type="spellEnd"/>
+      <w:r>
+        <w:rPr>
+          <w:rFonts w:ascii="Arial Narrow" w:hAnsi="Arial Narrow"/>
+        </w:rPr>
+        <w:t>, la herencia facilitará la reutilización de código al definir relaciones jerárquicas entre clases, y el polimorfismo posibilitará adaptar las respuestas según el contexto de interacción.</w:t>
       </w:r>
     </w:p>
     <w:p>
@@ -2317,19 +2331,39 @@
         <w:rPr>
           <w:rFonts w:ascii="Arial Narrow" w:hAnsi="Arial Narrow"/>
         </w:rPr>
-        <w:t xml:space="preserve">Por lo anterior, </w:t>
-      </w:r>
-      <w:r>
-        <w:rPr>
-          <w:rFonts w:ascii="Arial Narrow" w:hAnsi="Arial Narrow"/>
-        </w:rPr>
-        <w:t xml:space="preserve"> </w:t>
-      </w:r>
-      <w:r>
-        <w:rPr>
-          <w:rFonts w:ascii="Arial Narrow" w:hAnsi="Arial Narrow"/>
-        </w:rPr>
-        <w:t>el desarrollo de los chatbots no solo se centrará en la funcionalidad específica de la ITR, sino que también se beneficiará de las ventajas que brinda el paradigma orientado a objetos para lograr una solución modular, flexible y eficiente.</w:t>
+        <w:t xml:space="preserve">Por lo </w:t>
+      </w:r>
+      <w:r>
+        <w:rPr>
+          <w:rFonts w:ascii="Arial Narrow" w:hAnsi="Arial Narrow"/>
+        </w:rPr>
+        <w:t xml:space="preserve">anterior, </w:t>
+      </w:r>
+      <w:r>
+        <w:rPr>
+          <w:rFonts w:ascii="Arial Narrow" w:hAnsi="Arial Narrow"/>
+        </w:rPr>
+        <w:t>el</w:t>
+      </w:r>
+      <w:r>
+        <w:rPr>
+          <w:rFonts w:ascii="Arial Narrow" w:hAnsi="Arial Narrow"/>
+        </w:rPr>
+        <w:t xml:space="preserve"> desarrollo de los </w:t>
+      </w:r>
+      <w:proofErr w:type="spellStart"/>
+      <w:r>
+        <w:rPr>
+          <w:rFonts w:ascii="Arial Narrow" w:hAnsi="Arial Narrow"/>
+        </w:rPr>
+        <w:t>chatbots</w:t>
+      </w:r>
+      <w:proofErr w:type="spellEnd"/>
+      <w:r>
+        <w:rPr>
+          <w:rFonts w:ascii="Arial Narrow" w:hAnsi="Arial Narrow"/>
+        </w:rPr>
+        <w:t xml:space="preserve"> no solo se centrará en la funcionalidad específica de la ITR, sino que también se beneficiará de las ventajas que brinda el paradigma orientado a objetos para lograr una solución modular, flexible y eficiente.</w:t>
       </w:r>
     </w:p>
     <w:p>
@@ -2350,7 +2384,6 @@
         </w:rPr>
       </w:pPr>
       <w:bookmarkStart w:id="9" w:name="_Toc152143549"/>
-      <w:bookmarkStart w:id="10" w:name="_Toc152970368"/>
       <w:r>
         <w:br w:type="page"/>
       </w:r>
@@ -2359,16 +2392,17 @@
       <w:pPr>
         <w:pStyle w:val="Ttulo1"/>
       </w:pPr>
+      <w:bookmarkStart w:id="10" w:name="_Toc153872173"/>
       <w:r>
         <w:lastRenderedPageBreak/>
         <w:t>Análisis del problema</w:t>
       </w:r>
       <w:bookmarkEnd w:id="6"/>
       <w:bookmarkEnd w:id="9"/>
+      <w:r>
+        <w:t xml:space="preserve"> y Diseño de la solución</w:t>
+      </w:r>
       <w:bookmarkEnd w:id="10"/>
-      <w:r>
-        <w:t xml:space="preserve"> y Diseño de la solución</w:t>
-      </w:r>
     </w:p>
     <w:p>
       <w:pPr>
@@ -2419,8 +2453,16 @@
         <w:rPr>
           <w:rFonts w:ascii="Arial Narrow" w:hAnsi="Arial Narrow"/>
         </w:rPr>
-        <w:t>sistema simplificado de chatbot</w:t>
-      </w:r>
+        <w:t xml:space="preserve">sistema simplificado de </w:t>
+      </w:r>
+      <w:proofErr w:type="spellStart"/>
+      <w:r>
+        <w:rPr>
+          <w:rFonts w:ascii="Arial Narrow" w:hAnsi="Arial Narrow"/>
+        </w:rPr>
+        <w:t>chatbot</w:t>
+      </w:r>
+      <w:proofErr w:type="spellEnd"/>
       <w:r>
         <w:rPr>
           <w:rFonts w:ascii="Arial Narrow" w:hAnsi="Arial Narrow"/>
@@ -2517,8 +2559,16 @@
         <w:rPr>
           <w:rFonts w:ascii="Arial Narrow" w:hAnsi="Arial Narrow"/>
         </w:rPr>
-        <w:t xml:space="preserve"> de chatbot</w:t>
-      </w:r>
+        <w:t xml:space="preserve"> de </w:t>
+      </w:r>
+      <w:proofErr w:type="spellStart"/>
+      <w:r>
+        <w:rPr>
+          <w:rFonts w:ascii="Arial Narrow" w:hAnsi="Arial Narrow"/>
+        </w:rPr>
+        <w:t>chatbot</w:t>
+      </w:r>
+      <w:proofErr w:type="spellEnd"/>
       <w:r>
         <w:rPr>
           <w:rFonts w:ascii="Arial Narrow" w:hAnsi="Arial Narrow"/>
@@ -2561,11 +2611,19 @@
         </w:rPr>
         <w:t xml:space="preserve">campo booleano </w:t>
       </w:r>
-      <w:r>
-        <w:rPr>
-          <w:rFonts w:ascii="Arial Narrow" w:hAnsi="Arial Narrow"/>
-        </w:rPr>
-        <w:t>isAdmin (true / false), con esta información lograremos desplegar el menú correspondiente al tipo de usuario.</w:t>
+      <w:proofErr w:type="spellStart"/>
+      <w:r>
+        <w:rPr>
+          <w:rFonts w:ascii="Arial Narrow" w:hAnsi="Arial Narrow"/>
+        </w:rPr>
+        <w:t>isAdmin</w:t>
+      </w:r>
+      <w:proofErr w:type="spellEnd"/>
+      <w:r>
+        <w:rPr>
+          <w:rFonts w:ascii="Arial Narrow" w:hAnsi="Arial Narrow"/>
+        </w:rPr>
+        <w:t xml:space="preserve"> (true / false), con esta información lograremos desplegar el menú correspondiente al tipo de usuario.</w:t>
       </w:r>
     </w:p>
     <w:p>
@@ -2589,7 +2647,21 @@
         <w:rPr>
           <w:rFonts w:ascii="Arial Narrow" w:hAnsi="Arial Narrow"/>
         </w:rPr>
-        <w:t xml:space="preserve">Para la creación de un chatbot, se propone la implementación de un algoritmo que mediante las opciones de un menú y posteriores solicitudes de entradas </w:t>
+        <w:t xml:space="preserve">Para la creación de un </w:t>
+      </w:r>
+      <w:proofErr w:type="spellStart"/>
+      <w:r>
+        <w:rPr>
+          <w:rFonts w:ascii="Arial Narrow" w:hAnsi="Arial Narrow"/>
+        </w:rPr>
+        <w:t>chatbot</w:t>
+      </w:r>
+      <w:proofErr w:type="spellEnd"/>
+      <w:r>
+        <w:rPr>
+          <w:rFonts w:ascii="Arial Narrow" w:hAnsi="Arial Narrow"/>
+        </w:rPr>
+        <w:t xml:space="preserve">, se propone la implementación de un algoritmo que mediante las opciones de un menú y posteriores solicitudes de entradas </w:t>
       </w:r>
       <w:r>
         <w:rPr>
@@ -2625,7 +2697,21 @@
         <w:rPr>
           <w:rFonts w:ascii="Arial Narrow" w:hAnsi="Arial Narrow"/>
         </w:rPr>
-        <w:t>ujos y finalmente el Chatbot.</w:t>
+        <w:t xml:space="preserve">ujos y finalmente el </w:t>
+      </w:r>
+      <w:proofErr w:type="spellStart"/>
+      <w:r>
+        <w:rPr>
+          <w:rFonts w:ascii="Arial Narrow" w:hAnsi="Arial Narrow"/>
+        </w:rPr>
+        <w:t>Chatbot</w:t>
+      </w:r>
+      <w:proofErr w:type="spellEnd"/>
+      <w:r>
+        <w:rPr>
+          <w:rFonts w:ascii="Arial Narrow" w:hAnsi="Arial Narrow"/>
+        </w:rPr>
+        <w:t>.</w:t>
       </w:r>
     </w:p>
     <w:p>
@@ -2649,7 +2735,49 @@
         <w:rPr>
           <w:rFonts w:ascii="Arial Narrow" w:hAnsi="Arial Narrow"/>
         </w:rPr>
-        <w:t>También, es requerido verificar la unicidad de opciones, flujos y chatbots que se agreguen al sistema, para ello implementaremos un ciclo que chequee cada lista antes de agregarlas a sus contenedores. Es decir, validará la unicidad de las opciones al momento de agregarlas a un flujo, la unicidad de los flujos al momento de agregarlos a un chatbot y la unicidad de los chatbots al agregarlos al sistema.</w:t>
+        <w:t xml:space="preserve">También, es requerido verificar la unicidad de opciones, flujos y </w:t>
+      </w:r>
+      <w:proofErr w:type="spellStart"/>
+      <w:r>
+        <w:rPr>
+          <w:rFonts w:ascii="Arial Narrow" w:hAnsi="Arial Narrow"/>
+        </w:rPr>
+        <w:t>chatbots</w:t>
+      </w:r>
+      <w:proofErr w:type="spellEnd"/>
+      <w:r>
+        <w:rPr>
+          <w:rFonts w:ascii="Arial Narrow" w:hAnsi="Arial Narrow"/>
+        </w:rPr>
+        <w:t xml:space="preserve"> que se agreguen al sistema, para ello implementaremos un ciclo que chequee cada lista antes de agregarlas a sus contenedores. Es decir, validará la unicidad de las opciones al momento de agregarlas a un flujo, la unicidad de los flujos al momento de agregarlos a un </w:t>
+      </w:r>
+      <w:proofErr w:type="spellStart"/>
+      <w:r>
+        <w:rPr>
+          <w:rFonts w:ascii="Arial Narrow" w:hAnsi="Arial Narrow"/>
+        </w:rPr>
+        <w:t>chatbot</w:t>
+      </w:r>
+      <w:proofErr w:type="spellEnd"/>
+      <w:r>
+        <w:rPr>
+          <w:rFonts w:ascii="Arial Narrow" w:hAnsi="Arial Narrow"/>
+        </w:rPr>
+        <w:t xml:space="preserve"> y la unicidad de los </w:t>
+      </w:r>
+      <w:proofErr w:type="spellStart"/>
+      <w:r>
+        <w:rPr>
+          <w:rFonts w:ascii="Arial Narrow" w:hAnsi="Arial Narrow"/>
+        </w:rPr>
+        <w:t>chatbots</w:t>
+      </w:r>
+      <w:proofErr w:type="spellEnd"/>
+      <w:r>
+        <w:rPr>
+          <w:rFonts w:ascii="Arial Narrow" w:hAnsi="Arial Narrow"/>
+        </w:rPr>
+        <w:t xml:space="preserve"> al agregarlos al sistema.</w:t>
       </w:r>
     </w:p>
     <w:p>
@@ -2679,7 +2807,21 @@
         <w:rPr>
           <w:rFonts w:ascii="Arial Narrow" w:hAnsi="Arial Narrow"/>
         </w:rPr>
-        <w:t>un chatbot,</w:t>
+        <w:t xml:space="preserve">un </w:t>
+      </w:r>
+      <w:proofErr w:type="spellStart"/>
+      <w:r>
+        <w:rPr>
+          <w:rFonts w:ascii="Arial Narrow" w:hAnsi="Arial Narrow"/>
+        </w:rPr>
+        <w:t>chatbot</w:t>
+      </w:r>
+      <w:proofErr w:type="spellEnd"/>
+      <w:r>
+        <w:rPr>
+          <w:rFonts w:ascii="Arial Narrow" w:hAnsi="Arial Narrow"/>
+        </w:rPr>
+        <w:t>,</w:t>
       </w:r>
       <w:r>
         <w:rPr>
@@ -2703,7 +2845,35 @@
         <w:rPr>
           <w:rFonts w:ascii="Arial Narrow" w:hAnsi="Arial Narrow"/>
         </w:rPr>
-        <w:t>encia, para ello se pretende realizar un algoritmo que despliegue los chatbots existentes en el sistema, de esta forma, el usuario pueda identificar el id del chatbot que desea modificar, lo seleccione y realice los cambios.</w:t>
+        <w:t xml:space="preserve">encia, para ello se pretende realizar un algoritmo que despliegue los </w:t>
+      </w:r>
+      <w:proofErr w:type="spellStart"/>
+      <w:r>
+        <w:rPr>
+          <w:rFonts w:ascii="Arial Narrow" w:hAnsi="Arial Narrow"/>
+        </w:rPr>
+        <w:t>chatbots</w:t>
+      </w:r>
+      <w:proofErr w:type="spellEnd"/>
+      <w:r>
+        <w:rPr>
+          <w:rFonts w:ascii="Arial Narrow" w:hAnsi="Arial Narrow"/>
+        </w:rPr>
+        <w:t xml:space="preserve"> existentes en el sistema, de esta forma, el usuario pueda identificar el id del </w:t>
+      </w:r>
+      <w:proofErr w:type="spellStart"/>
+      <w:r>
+        <w:rPr>
+          <w:rFonts w:ascii="Arial Narrow" w:hAnsi="Arial Narrow"/>
+        </w:rPr>
+        <w:t>chatbot</w:t>
+      </w:r>
+      <w:proofErr w:type="spellEnd"/>
+      <w:r>
+        <w:rPr>
+          <w:rFonts w:ascii="Arial Narrow" w:hAnsi="Arial Narrow"/>
+        </w:rPr>
+        <w:t xml:space="preserve"> que desea modificar, lo seleccione y realice los cambios.</w:t>
       </w:r>
       <w:r>
         <w:rPr>
@@ -2760,7 +2930,7 @@
       </w:pPr>
       <w:bookmarkStart w:id="11" w:name="_Toc134312248"/>
       <w:bookmarkStart w:id="12" w:name="_Toc152143551"/>
-      <w:bookmarkStart w:id="13" w:name="_Toc152970370"/>
+      <w:bookmarkStart w:id="13" w:name="_Toc153872174"/>
       <w:r>
         <w:lastRenderedPageBreak/>
         <w:t>Aspectos</w:t>
@@ -2791,7 +2961,21 @@
         <w:rPr>
           <w:rFonts w:ascii="Arial Narrow" w:hAnsi="Arial Narrow"/>
         </w:rPr>
-        <w:t xml:space="preserve">Para la implementación del sistema simplificado de chatbot, diseñado bajo el paradigma orientado a objeto y codificado en </w:t>
+        <w:t xml:space="preserve">Para la implementación del sistema simplificado de </w:t>
+      </w:r>
+      <w:proofErr w:type="spellStart"/>
+      <w:r>
+        <w:rPr>
+          <w:rFonts w:ascii="Arial Narrow" w:hAnsi="Arial Narrow"/>
+        </w:rPr>
+        <w:t>chatbot</w:t>
+      </w:r>
+      <w:proofErr w:type="spellEnd"/>
+      <w:r>
+        <w:rPr>
+          <w:rFonts w:ascii="Arial Narrow" w:hAnsi="Arial Narrow"/>
+        </w:rPr>
+        <w:t xml:space="preserve">, diseñado bajo el paradigma orientado a objeto y codificado en </w:t>
       </w:r>
       <w:r>
         <w:rPr>
@@ -2854,6 +3038,7 @@
           <w:rFonts w:ascii="Arial Narrow" w:hAnsi="Arial Narrow"/>
         </w:rPr>
       </w:pPr>
+      <w:proofErr w:type="spellStart"/>
       <w:r>
         <w:rPr>
           <w:rFonts w:ascii="Arial Narrow" w:hAnsi="Arial Narrow"/>
@@ -2862,11 +3047,26 @@
         </w:rPr>
         <w:t>Chatbot</w:t>
       </w:r>
-      <w:r>
-        <w:rPr>
-          <w:rFonts w:ascii="Arial Narrow" w:hAnsi="Arial Narrow"/>
-        </w:rPr>
-        <w:t xml:space="preserve">, representa al chatbot en </w:t>
+      <w:proofErr w:type="spellEnd"/>
+      <w:r>
+        <w:rPr>
+          <w:rFonts w:ascii="Arial Narrow" w:hAnsi="Arial Narrow"/>
+        </w:rPr>
+        <w:t xml:space="preserve">, representa al </w:t>
+      </w:r>
+      <w:proofErr w:type="spellStart"/>
+      <w:r>
+        <w:rPr>
+          <w:rFonts w:ascii="Arial Narrow" w:hAnsi="Arial Narrow"/>
+        </w:rPr>
+        <w:t>chatbot</w:t>
+      </w:r>
+      <w:proofErr w:type="spellEnd"/>
+      <w:r>
+        <w:rPr>
+          <w:rFonts w:ascii="Arial Narrow" w:hAnsi="Arial Narrow"/>
+        </w:rPr>
+        <w:t xml:space="preserve"> en </w:t>
       </w:r>
       <w:r>
         <w:rPr>
@@ -2940,7 +3140,19 @@
         <w:rPr>
           <w:rFonts w:ascii="Arial Narrow" w:hAnsi="Arial Narrow"/>
         </w:rPr>
-        <w:t>variables globales que almacenaran la información en forma de listas.</w:t>
+        <w:t>v</w:t>
+      </w:r>
+      <w:r>
+        <w:rPr>
+          <w:rFonts w:ascii="Arial Narrow" w:hAnsi="Arial Narrow"/>
+        </w:rPr>
+        <w:t>ariables globales que almacenará</w:t>
+      </w:r>
+      <w:r>
+        <w:rPr>
+          <w:rFonts w:ascii="Arial Narrow" w:hAnsi="Arial Narrow"/>
+        </w:rPr>
+        <w:t>n la información en forma de listas.</w:t>
       </w:r>
     </w:p>
     <w:p>
@@ -2981,6 +3193,7 @@
           <w:rFonts w:ascii="Arial Narrow" w:hAnsi="Arial Narrow"/>
         </w:rPr>
       </w:pPr>
+      <w:proofErr w:type="spellStart"/>
       <w:r>
         <w:rPr>
           <w:rFonts w:ascii="Arial Narrow" w:hAnsi="Arial Narrow"/>
@@ -2989,6 +3202,7 @@
         </w:rPr>
         <w:t>Chatbot</w:t>
       </w:r>
+      <w:proofErr w:type="spellEnd"/>
       <w:r>
         <w:rPr>
           <w:rFonts w:ascii="Arial Narrow" w:hAnsi="Arial Narrow"/>
@@ -3049,7 +3263,21 @@
         <w:rPr>
           <w:rFonts w:ascii="Arial Narrow" w:hAnsi="Arial Narrow"/>
         </w:rPr>
-        <w:t>, almacena información que el chatbot requiere para generar respuestas.</w:t>
+        <w:t xml:space="preserve">, almacena información que el </w:t>
+      </w:r>
+      <w:proofErr w:type="spellStart"/>
+      <w:r>
+        <w:rPr>
+          <w:rFonts w:ascii="Arial Narrow" w:hAnsi="Arial Narrow"/>
+        </w:rPr>
+        <w:t>chatbot</w:t>
+      </w:r>
+      <w:proofErr w:type="spellEnd"/>
+      <w:r>
+        <w:rPr>
+          <w:rFonts w:ascii="Arial Narrow" w:hAnsi="Arial Narrow"/>
+        </w:rPr>
+        <w:t xml:space="preserve"> requiere para generar respuestas.</w:t>
       </w:r>
     </w:p>
     <w:p>
@@ -3132,7 +3360,21 @@
         <w:rPr>
           <w:rFonts w:ascii="Arial Narrow" w:hAnsi="Arial Narrow"/>
         </w:rPr>
-        <w:t>- Se muestran las respuestas del chatbot en la consola.</w:t>
+        <w:t xml:space="preserve">- Se muestran las respuestas del </w:t>
+      </w:r>
+      <w:proofErr w:type="spellStart"/>
+      <w:r>
+        <w:rPr>
+          <w:rFonts w:ascii="Arial Narrow" w:hAnsi="Arial Narrow"/>
+        </w:rPr>
+        <w:t>chatbot</w:t>
+      </w:r>
+      <w:proofErr w:type="spellEnd"/>
+      <w:r>
+        <w:rPr>
+          <w:rFonts w:ascii="Arial Narrow" w:hAnsi="Arial Narrow"/>
+        </w:rPr>
+        <w:t xml:space="preserve"> en la consola.</w:t>
       </w:r>
     </w:p>
     <w:p>
@@ -3181,7 +3423,6 @@
           <w:szCs w:val="32"/>
         </w:rPr>
       </w:pPr>
-      <w:bookmarkStart w:id="15" w:name="_Toc152970371"/>
       <w:r>
         <w:br w:type="page"/>
       </w:r>
@@ -3190,6 +3431,7 @@
       <w:pPr>
         <w:pStyle w:val="Ttulo1"/>
       </w:pPr>
+      <w:bookmarkStart w:id="15" w:name="_Toc153872175"/>
       <w:r>
         <w:lastRenderedPageBreak/>
         <w:t>Diagramas UML previa implementación</w:t>
@@ -3213,6 +3455,7 @@
         <w:rPr>
           <w:rFonts w:ascii="Arial Narrow" w:hAnsi="Arial Narrow"/>
           <w:noProof/>
+          <w:lang w:val="en-US" w:eastAsia="en-US"/>
         </w:rPr>
         <w:drawing>
           <wp:inline distT="0" distB="0" distL="0" distR="0" wp14:anchorId="6A1FEFA6" wp14:editId="2B70F9D5">
@@ -3274,7 +3517,6 @@
           <w:szCs w:val="32"/>
         </w:rPr>
       </w:pPr>
-      <w:bookmarkStart w:id="16" w:name="_Toc152970372"/>
       <w:r>
         <w:br w:type="page"/>
       </w:r>
@@ -3283,18 +3525,12 @@
       <w:pPr>
         <w:pStyle w:val="Ttulo1"/>
       </w:pPr>
+      <w:bookmarkStart w:id="16" w:name="_Toc153872176"/>
       <w:r>
         <w:lastRenderedPageBreak/>
         <w:t>Diagramas UML posterior a implementación</w:t>
       </w:r>
       <w:bookmarkEnd w:id="16"/>
-    </w:p>
-    <w:p>
-      <w:pPr>
-        <w:rPr>
-          <w:rFonts w:ascii="Arial Narrow" w:hAnsi="Arial Narrow"/>
-        </w:rPr>
-      </w:pPr>
     </w:p>
     <w:p>
       <w:pPr>
@@ -3314,7 +3550,55 @@
         </w:rPr>
       </w:pPr>
       <w:bookmarkStart w:id="17" w:name="_Toc152143552"/>
-      <w:bookmarkStart w:id="18" w:name="_Toc152970373"/>
+      <w:r>
+        <w:rPr>
+          <w:noProof/>
+          <w:lang w:val="en-US" w:eastAsia="en-US"/>
+        </w:rPr>
+        <w:drawing>
+          <wp:inline distT="0" distB="0" distL="0" distR="0" wp14:anchorId="2B7CD1FA" wp14:editId="27B75F0F">
+            <wp:extent cx="5960571" cy="7658100"/>
+            <wp:effectExtent l="0" t="0" r="2540" b="0"/>
+            <wp:docPr id="4" name="Imagen 4"/>
+            <wp:cNvGraphicFramePr>
+              <a:graphicFrameLocks xmlns:a="http://schemas.openxmlformats.org/drawingml/2006/main" noChangeAspect="1"/>
+            </wp:cNvGraphicFramePr>
+            <a:graphic xmlns:a="http://schemas.openxmlformats.org/drawingml/2006/main">
+              <a:graphicData uri="http://schemas.openxmlformats.org/drawingml/2006/picture">
+                <pic:pic xmlns:pic="http://schemas.openxmlformats.org/drawingml/2006/picture">
+                  <pic:nvPicPr>
+                    <pic:cNvPr id="4" name="Uml_Post.png"/>
+                    <pic:cNvPicPr/>
+                  </pic:nvPicPr>
+                  <pic:blipFill>
+                    <a:blip r:embed="rId10">
+                      <a:extLst>
+                        <a:ext uri="{28A0092B-C50C-407E-A947-70E740481C1C}">
+                          <a14:useLocalDpi xmlns:a14="http://schemas.microsoft.com/office/drawing/2010/main" val="0"/>
+                        </a:ext>
+                      </a:extLst>
+                    </a:blip>
+                    <a:stretch>
+                      <a:fillRect/>
+                    </a:stretch>
+                  </pic:blipFill>
+                  <pic:spPr>
+                    <a:xfrm>
+                      <a:off x="0" y="0"/>
+                      <a:ext cx="5967020" cy="7666386"/>
+                    </a:xfrm>
+                    <a:prstGeom prst="rect">
+                      <a:avLst/>
+                    </a:prstGeom>
+                  </pic:spPr>
+                </pic:pic>
+              </a:graphicData>
+            </a:graphic>
+          </wp:inline>
+        </w:drawing>
+      </w:r>
+      <w:bookmarkStart w:id="18" w:name="_GoBack"/>
+      <w:bookmarkEnd w:id="18"/>
       <w:r>
         <w:br w:type="page"/>
       </w:r>
@@ -3323,13 +3607,14 @@
       <w:pPr>
         <w:pStyle w:val="Ttulo1"/>
       </w:pPr>
+      <w:bookmarkStart w:id="19" w:name="_Toc153872177"/>
       <w:r>
         <w:lastRenderedPageBreak/>
         <w:t>Instrucciones de uso</w:t>
       </w:r>
       <w:bookmarkEnd w:id="14"/>
       <w:bookmarkEnd w:id="17"/>
-      <w:bookmarkEnd w:id="18"/>
+      <w:bookmarkEnd w:id="19"/>
     </w:p>
     <w:p>
       <w:pPr>
@@ -3356,7 +3641,21 @@
         <w:rPr>
           <w:rFonts w:ascii="Arial Narrow" w:hAnsi="Arial Narrow"/>
         </w:rPr>
-        <w:t xml:space="preserve">de sistema simplificado de chatbot </w:t>
+        <w:t xml:space="preserve">de sistema simplificado de </w:t>
+      </w:r>
+      <w:proofErr w:type="spellStart"/>
+      <w:r>
+        <w:rPr>
+          <w:rFonts w:ascii="Arial Narrow" w:hAnsi="Arial Narrow"/>
+        </w:rPr>
+        <w:t>chatbot</w:t>
+      </w:r>
+      <w:proofErr w:type="spellEnd"/>
+      <w:r>
+        <w:rPr>
+          <w:rFonts w:ascii="Arial Narrow" w:hAnsi="Arial Narrow"/>
+        </w:rPr>
+        <w:t xml:space="preserve"> </w:t>
       </w:r>
       <w:r>
         <w:rPr>
@@ -3379,20 +3678,51 @@
       <w:r>
         <w:rPr>
           <w:rFonts w:ascii="Arial Narrow" w:hAnsi="Arial Narrow"/>
-        </w:rPr>
-        <w:t xml:space="preserve">iniciar sesión en el </w:t>
-      </w:r>
-      <w:r>
-        <w:rPr>
-          <w:rFonts w:ascii="Arial Narrow" w:hAnsi="Arial Narrow"/>
-        </w:rPr>
-        <w:t>sistema con su usuario, si no existe</w:t>
-      </w:r>
-      <w:r>
-        <w:rPr>
-          <w:rFonts w:ascii="Arial Narrow" w:hAnsi="Arial Narrow"/>
-        </w:rPr>
-        <w:t xml:space="preserve"> como usuario</w:t>
+          <w:i/>
+        </w:rPr>
+        <w:t>iniciar sesión</w:t>
+      </w:r>
+      <w:r>
+        <w:rPr>
+          <w:rFonts w:ascii="Arial Narrow" w:hAnsi="Arial Narrow"/>
+        </w:rPr>
+        <w:t xml:space="preserve"> en el </w:t>
+      </w:r>
+      <w:r>
+        <w:rPr>
+          <w:rFonts w:ascii="Arial Narrow" w:hAnsi="Arial Narrow"/>
+        </w:rPr>
+        <w:t xml:space="preserve">sistema con </w:t>
+      </w:r>
+      <w:r>
+        <w:rPr>
+          <w:rFonts w:ascii="Arial Narrow" w:hAnsi="Arial Narrow"/>
+        </w:rPr>
+        <w:t>“</w:t>
+      </w:r>
+      <w:r>
+        <w:rPr>
+          <w:rFonts w:ascii="Arial Narrow" w:hAnsi="Arial Narrow"/>
+        </w:rPr>
+        <w:t>usuario</w:t>
+      </w:r>
+      <w:r>
+        <w:rPr>
+          <w:rFonts w:ascii="Arial Narrow" w:hAnsi="Arial Narrow"/>
+        </w:rPr>
+        <w:t>01”</w:t>
+      </w:r>
+      <w:r>
+        <w:rPr>
+          <w:rFonts w:ascii="Arial Narrow" w:hAnsi="Arial Narrow"/>
+        </w:rPr>
+        <w:t xml:space="preserve">, </w:t>
+      </w:r>
+      <w:r>
+        <w:rPr>
+          <w:rFonts w:ascii="Arial Narrow" w:hAnsi="Arial Narrow"/>
+        </w:rPr>
+        <w:t>este usuario esta predefinido como “Administrador” para la operación del sistema simplificado. Si prefiere usar otro usuario</w:t>
       </w:r>
       <w:r>
         <w:rPr>
@@ -3416,7 +3746,20 @@
         <w:rPr>
           <w:rFonts w:ascii="Arial Narrow" w:hAnsi="Arial Narrow"/>
         </w:rPr>
-        <w:t xml:space="preserve"> mediante la opción “Registrar Usuario” </w:t>
+        <w:t xml:space="preserve"> mediante la opción “</w:t>
+      </w:r>
+      <w:r>
+        <w:rPr>
+          <w:rFonts w:ascii="Arial Narrow" w:hAnsi="Arial Narrow"/>
+          <w:i/>
+        </w:rPr>
+        <w:t>Registrar Usuario</w:t>
+      </w:r>
+      <w:r>
+        <w:rPr>
+          <w:rFonts w:ascii="Arial Narrow" w:hAnsi="Arial Narrow"/>
+        </w:rPr>
+        <w:t xml:space="preserve">” </w:t>
       </w:r>
       <w:r>
         <w:rPr>
@@ -3470,13 +3813,39 @@
         <w:rPr>
           <w:rFonts w:ascii="Arial Narrow" w:hAnsi="Arial Narrow"/>
         </w:rPr>
-        <w:t xml:space="preserve"> menú inicio e iniciar sesión con su usuario recién creado, </w:t>
-      </w:r>
-      <w:r>
-        <w:rPr>
-          <w:rFonts w:ascii="Arial Narrow" w:hAnsi="Arial Narrow"/>
-        </w:rPr>
-        <w:t xml:space="preserve">se asignarán los menús correspondientes al tipo de usuario y podrá interactuar con el sistema simplificado de chatbots a través de </w:t>
+        <w:t xml:space="preserve"> menú inicio e iniciar sesión con </w:t>
+      </w:r>
+      <w:r>
+        <w:rPr>
+          <w:rFonts w:ascii="Arial Narrow" w:hAnsi="Arial Narrow"/>
+        </w:rPr>
+        <w:t>el</w:t>
+      </w:r>
+      <w:r>
+        <w:rPr>
+          <w:rFonts w:ascii="Arial Narrow" w:hAnsi="Arial Narrow"/>
+        </w:rPr>
+        <w:t xml:space="preserve"> usuario recién creado, </w:t>
+      </w:r>
+      <w:r>
+        <w:rPr>
+          <w:rFonts w:ascii="Arial Narrow" w:hAnsi="Arial Narrow"/>
+        </w:rPr>
+        <w:t xml:space="preserve">se asignarán los menús correspondientes al tipo de usuario y podrá interactuar con el sistema simplificado de </w:t>
+      </w:r>
+      <w:proofErr w:type="spellStart"/>
+      <w:r>
+        <w:rPr>
+          <w:rFonts w:ascii="Arial Narrow" w:hAnsi="Arial Narrow"/>
+        </w:rPr>
+        <w:t>chatbots</w:t>
+      </w:r>
+      <w:proofErr w:type="spellEnd"/>
+      <w:r>
+        <w:rPr>
+          <w:rFonts w:ascii="Arial Narrow" w:hAnsi="Arial Narrow"/>
+        </w:rPr>
+        <w:t xml:space="preserve"> a través de </w:t>
       </w:r>
       <w:r>
         <w:rPr>
@@ -3494,7 +3863,19 @@
         <w:rPr>
           <w:rFonts w:ascii="Arial Narrow" w:hAnsi="Arial Narrow"/>
         </w:rPr>
-        <w:t xml:space="preserve">mediante el numero de la opción </w:t>
+        <w:t xml:space="preserve">mediante el </w:t>
+      </w:r>
+      <w:r>
+        <w:rPr>
+          <w:rFonts w:ascii="Arial Narrow" w:hAnsi="Arial Narrow"/>
+        </w:rPr>
+        <w:t>número</w:t>
+      </w:r>
+      <w:r>
+        <w:rPr>
+          <w:rFonts w:ascii="Arial Narrow" w:hAnsi="Arial Narrow"/>
+        </w:rPr>
+        <w:t xml:space="preserve"> de la opción </w:t>
       </w:r>
       <w:r>
         <w:rPr>
@@ -3508,8 +3889,8 @@
         </w:rPr>
         <w:t xml:space="preserve"> </w:t>
       </w:r>
-      <w:bookmarkStart w:id="19" w:name="_Toc134312250"/>
-      <w:bookmarkStart w:id="20" w:name="_Toc152143553"/>
+      <w:bookmarkStart w:id="20" w:name="_Toc134312250"/>
+      <w:bookmarkStart w:id="21" w:name="_Toc152143553"/>
     </w:p>
     <w:p>
       <w:pPr>
@@ -3520,6 +3901,335 @@
         </w:rPr>
       </w:pPr>
     </w:p>
+    <w:p>
+      <w:pPr>
+        <w:spacing w:line="360" w:lineRule="auto"/>
+        <w:jc w:val="both"/>
+        <w:rPr>
+          <w:rFonts w:ascii="Arial Narrow" w:hAnsi="Arial Narrow"/>
+        </w:rPr>
+      </w:pPr>
+      <w:r>
+        <w:rPr>
+          <w:rFonts w:ascii="Arial Narrow" w:hAnsi="Arial Narrow"/>
+        </w:rPr>
+        <w:t xml:space="preserve">Para operar la opción de </w:t>
+      </w:r>
+      <w:r>
+        <w:rPr>
+          <w:rFonts w:ascii="Arial Narrow" w:hAnsi="Arial Narrow"/>
+          <w:i/>
+        </w:rPr>
+        <w:t xml:space="preserve">Crear </w:t>
+      </w:r>
+      <w:proofErr w:type="spellStart"/>
+      <w:r>
+        <w:rPr>
+          <w:rFonts w:ascii="Arial Narrow" w:hAnsi="Arial Narrow"/>
+          <w:i/>
+        </w:rPr>
+        <w:t>Chatbot</w:t>
+      </w:r>
+      <w:proofErr w:type="spellEnd"/>
+      <w:r>
+        <w:rPr>
+          <w:rFonts w:ascii="Arial Narrow" w:hAnsi="Arial Narrow"/>
+        </w:rPr>
+        <w:t xml:space="preserve">, debe seguir el orden del menú, es decir, se debe crear una opción, </w:t>
+      </w:r>
+      <w:r>
+        <w:rPr>
+          <w:rFonts w:ascii="Arial Narrow" w:hAnsi="Arial Narrow"/>
+        </w:rPr>
+        <w:t xml:space="preserve">luego </w:t>
+      </w:r>
+      <w:r>
+        <w:rPr>
+          <w:rFonts w:ascii="Arial Narrow" w:hAnsi="Arial Narrow"/>
+        </w:rPr>
+        <w:t>un fl</w:t>
+      </w:r>
+      <w:r>
+        <w:rPr>
+          <w:rFonts w:ascii="Arial Narrow" w:hAnsi="Arial Narrow"/>
+        </w:rPr>
+        <w:t>u</w:t>
+      </w:r>
+      <w:r>
+        <w:rPr>
+          <w:rFonts w:ascii="Arial Narrow" w:hAnsi="Arial Narrow"/>
+        </w:rPr>
+        <w:t>jo</w:t>
+      </w:r>
+      <w:r>
+        <w:rPr>
+          <w:rFonts w:ascii="Arial Narrow" w:hAnsi="Arial Narrow"/>
+        </w:rPr>
+        <w:t xml:space="preserve"> el que recibirá la opción creada anteriormente</w:t>
+      </w:r>
+      <w:r>
+        <w:rPr>
+          <w:rFonts w:ascii="Arial Narrow" w:hAnsi="Arial Narrow"/>
+        </w:rPr>
+        <w:t xml:space="preserve"> y </w:t>
+      </w:r>
+      <w:r>
+        <w:rPr>
+          <w:rFonts w:ascii="Arial Narrow" w:hAnsi="Arial Narrow"/>
+        </w:rPr>
+        <w:t>finalmente</w:t>
+      </w:r>
+      <w:r>
+        <w:rPr>
+          <w:rFonts w:ascii="Arial Narrow" w:hAnsi="Arial Narrow"/>
+        </w:rPr>
+        <w:t xml:space="preserve"> se podrá </w:t>
+      </w:r>
+      <w:r>
+        <w:rPr>
+          <w:rFonts w:ascii="Arial Narrow" w:hAnsi="Arial Narrow"/>
+        </w:rPr>
+        <w:t xml:space="preserve">crear el </w:t>
+      </w:r>
+      <w:proofErr w:type="spellStart"/>
+      <w:r>
+        <w:rPr>
+          <w:rFonts w:ascii="Arial Narrow" w:hAnsi="Arial Narrow"/>
+        </w:rPr>
+        <w:t>chatbot</w:t>
+      </w:r>
+      <w:proofErr w:type="spellEnd"/>
+      <w:r>
+        <w:rPr>
+          <w:rFonts w:ascii="Arial Narrow" w:hAnsi="Arial Narrow"/>
+        </w:rPr>
+        <w:t>, al cual se le asignará el flujo recién creado. E</w:t>
+      </w:r>
+      <w:r>
+        <w:rPr>
+          <w:rFonts w:ascii="Arial Narrow" w:hAnsi="Arial Narrow"/>
+        </w:rPr>
+        <w:t xml:space="preserve">sto, para que el </w:t>
+      </w:r>
+      <w:proofErr w:type="spellStart"/>
+      <w:r>
+        <w:rPr>
+          <w:rFonts w:ascii="Arial Narrow" w:hAnsi="Arial Narrow"/>
+        </w:rPr>
+        <w:t>chatbot</w:t>
+      </w:r>
+      <w:proofErr w:type="spellEnd"/>
+      <w:r>
+        <w:rPr>
+          <w:rFonts w:ascii="Arial Narrow" w:hAnsi="Arial Narrow"/>
+        </w:rPr>
+        <w:t xml:space="preserve"> no este </w:t>
+      </w:r>
+      <w:r>
+        <w:rPr>
+          <w:rFonts w:ascii="Arial Narrow" w:hAnsi="Arial Narrow"/>
+        </w:rPr>
+        <w:t>vacío, es decir, no quede con flujos sin opciones.</w:t>
+      </w:r>
+    </w:p>
+    <w:p>
+      <w:pPr>
+        <w:spacing w:line="360" w:lineRule="auto"/>
+        <w:jc w:val="both"/>
+        <w:rPr>
+          <w:rFonts w:ascii="Arial Narrow" w:hAnsi="Arial Narrow"/>
+        </w:rPr>
+      </w:pPr>
+    </w:p>
+    <w:p>
+      <w:pPr>
+        <w:spacing w:line="360" w:lineRule="auto"/>
+        <w:jc w:val="both"/>
+        <w:rPr>
+          <w:rFonts w:ascii="Arial Narrow" w:hAnsi="Arial Narrow"/>
+        </w:rPr>
+      </w:pPr>
+      <w:r>
+        <w:rPr>
+          <w:rFonts w:ascii="Arial Narrow" w:hAnsi="Arial Narrow"/>
+        </w:rPr>
+        <w:t xml:space="preserve">En la sección de </w:t>
+      </w:r>
+      <w:r>
+        <w:rPr>
+          <w:rFonts w:ascii="Arial Narrow" w:hAnsi="Arial Narrow"/>
+          <w:i/>
+        </w:rPr>
+        <w:t xml:space="preserve">Modificar </w:t>
+      </w:r>
+      <w:proofErr w:type="spellStart"/>
+      <w:r>
+        <w:rPr>
+          <w:rFonts w:ascii="Arial Narrow" w:hAnsi="Arial Narrow"/>
+          <w:i/>
+        </w:rPr>
+        <w:t>Chatbot</w:t>
+      </w:r>
+      <w:proofErr w:type="spellEnd"/>
+      <w:r>
+        <w:rPr>
+          <w:rFonts w:ascii="Arial Narrow" w:hAnsi="Arial Narrow"/>
+        </w:rPr>
+        <w:t>, encontrar</w:t>
+      </w:r>
+      <w:r>
+        <w:rPr>
+          <w:rFonts w:ascii="Arial Narrow" w:hAnsi="Arial Narrow"/>
+        </w:rPr>
+        <w:t>á</w:t>
+      </w:r>
+      <w:r>
+        <w:rPr>
+          <w:rFonts w:ascii="Arial Narrow" w:hAnsi="Arial Narrow"/>
+        </w:rPr>
+        <w:t xml:space="preserve"> la opción de agregar opciones a un flujo y la opción de agregar flujos a un </w:t>
+      </w:r>
+      <w:proofErr w:type="spellStart"/>
+      <w:r>
+        <w:rPr>
+          <w:rFonts w:ascii="Arial Narrow" w:hAnsi="Arial Narrow"/>
+        </w:rPr>
+        <w:t>chatbot</w:t>
+      </w:r>
+      <w:proofErr w:type="spellEnd"/>
+      <w:r>
+        <w:rPr>
+          <w:rFonts w:ascii="Arial Narrow" w:hAnsi="Arial Narrow"/>
+        </w:rPr>
+        <w:t xml:space="preserve">, para ello dependiendo de la opción </w:t>
+      </w:r>
+      <w:r>
+        <w:rPr>
+          <w:rFonts w:ascii="Arial Narrow" w:hAnsi="Arial Narrow"/>
+        </w:rPr>
+        <w:t>seleccionada se desplegará</w:t>
+      </w:r>
+      <w:r>
+        <w:rPr>
+          <w:rFonts w:ascii="Arial Narrow" w:hAnsi="Arial Narrow"/>
+        </w:rPr>
+        <w:t xml:space="preserve">n los listados correspondientes para que elija los </w:t>
+      </w:r>
+      <w:proofErr w:type="spellStart"/>
+      <w:r>
+        <w:rPr>
+          <w:rFonts w:ascii="Arial Narrow" w:hAnsi="Arial Narrow"/>
+        </w:rPr>
+        <w:t>id’s</w:t>
+      </w:r>
+      <w:proofErr w:type="spellEnd"/>
+      <w:r>
+        <w:rPr>
+          <w:rFonts w:ascii="Arial Narrow" w:hAnsi="Arial Narrow"/>
+        </w:rPr>
+        <w:t xml:space="preserve"> necesarios para la operación de modificación.</w:t>
+      </w:r>
+    </w:p>
+    <w:p>
+      <w:pPr>
+        <w:spacing w:line="360" w:lineRule="auto"/>
+        <w:jc w:val="both"/>
+        <w:rPr>
+          <w:rFonts w:ascii="Arial Narrow" w:hAnsi="Arial Narrow"/>
+        </w:rPr>
+      </w:pPr>
+    </w:p>
+    <w:p>
+      <w:pPr>
+        <w:spacing w:line="360" w:lineRule="auto"/>
+        <w:jc w:val="both"/>
+        <w:rPr>
+          <w:rFonts w:ascii="Arial Narrow" w:hAnsi="Arial Narrow"/>
+        </w:rPr>
+      </w:pPr>
+      <w:r>
+        <w:rPr>
+          <w:rFonts w:ascii="Arial Narrow" w:hAnsi="Arial Narrow"/>
+        </w:rPr>
+        <w:t xml:space="preserve">Opción </w:t>
+      </w:r>
+      <w:r>
+        <w:rPr>
+          <w:rFonts w:ascii="Arial Narrow" w:hAnsi="Arial Narrow"/>
+          <w:i/>
+        </w:rPr>
+        <w:t xml:space="preserve">Ejecutar un </w:t>
+      </w:r>
+      <w:proofErr w:type="spellStart"/>
+      <w:r>
+        <w:rPr>
+          <w:rFonts w:ascii="Arial Narrow" w:hAnsi="Arial Narrow"/>
+          <w:i/>
+        </w:rPr>
+        <w:t>chatbot</w:t>
+      </w:r>
+      <w:proofErr w:type="spellEnd"/>
+      <w:r>
+        <w:rPr>
+          <w:rFonts w:ascii="Arial Narrow" w:hAnsi="Arial Narrow"/>
+        </w:rPr>
+        <w:t xml:space="preserve">, no implementada. Opción </w:t>
+      </w:r>
+      <w:r>
+        <w:rPr>
+          <w:rFonts w:ascii="Arial Narrow" w:hAnsi="Arial Narrow"/>
+          <w:i/>
+        </w:rPr>
+        <w:t xml:space="preserve">Visualizar </w:t>
+      </w:r>
+      <w:proofErr w:type="spellStart"/>
+      <w:r>
+        <w:rPr>
+          <w:rFonts w:ascii="Arial Narrow" w:hAnsi="Arial Narrow"/>
+          <w:i/>
+        </w:rPr>
+        <w:t>Chatbots</w:t>
+      </w:r>
+      <w:proofErr w:type="spellEnd"/>
+      <w:r>
+        <w:rPr>
+          <w:rFonts w:ascii="Arial Narrow" w:hAnsi="Arial Narrow"/>
+          <w:i/>
+        </w:rPr>
+        <w:t>, flujos y opciones</w:t>
+      </w:r>
+      <w:r>
+        <w:rPr>
+          <w:rFonts w:ascii="Arial Narrow" w:hAnsi="Arial Narrow"/>
+        </w:rPr>
+        <w:t xml:space="preserve"> implementado.</w:t>
+      </w:r>
+    </w:p>
+    <w:p>
+      <w:pPr>
+        <w:spacing w:line="360" w:lineRule="auto"/>
+        <w:jc w:val="both"/>
+        <w:rPr>
+          <w:rFonts w:ascii="Arial Narrow" w:hAnsi="Arial Narrow"/>
+        </w:rPr>
+      </w:pPr>
+    </w:p>
+    <w:p>
+      <w:pPr>
+        <w:spacing w:line="360" w:lineRule="auto"/>
+        <w:jc w:val="both"/>
+        <w:rPr>
+          <w:rFonts w:ascii="Arial Narrow" w:hAnsi="Arial Narrow"/>
+        </w:rPr>
+      </w:pPr>
+      <w:r>
+        <w:rPr>
+          <w:rFonts w:ascii="Arial Narrow" w:hAnsi="Arial Narrow"/>
+        </w:rPr>
+        <w:t>Utilizando las opciones “0” de cada menú, usted podrá volver al menú anterior o salir del sistema según sea el caso.</w:t>
+      </w:r>
+    </w:p>
+    <w:p/>
     <w:p>
       <w:pPr>
         <w:rPr>
@@ -3530,7 +4240,6 @@
           <w:szCs w:val="32"/>
         </w:rPr>
       </w:pPr>
-      <w:bookmarkStart w:id="21" w:name="_Toc152970374"/>
       <w:r>
         <w:br w:type="page"/>
       </w:r>
@@ -3539,13 +4248,14 @@
       <w:pPr>
         <w:pStyle w:val="Ttulo1"/>
       </w:pPr>
+      <w:bookmarkStart w:id="22" w:name="_Toc153872178"/>
       <w:r>
         <w:lastRenderedPageBreak/>
         <w:t>Resultados y evaluación</w:t>
       </w:r>
-      <w:bookmarkEnd w:id="19"/>
       <w:bookmarkEnd w:id="20"/>
       <w:bookmarkEnd w:id="21"/>
+      <w:bookmarkEnd w:id="22"/>
     </w:p>
     <w:p>
       <w:pPr>
@@ -3635,14 +4345,14 @@
                 <w:rFonts w:ascii="Arial Narrow" w:hAnsi="Arial Narrow"/>
               </w:rPr>
             </w:pPr>
-            <w:bookmarkStart w:id="22" w:name="_Toc152143554"/>
+            <w:bookmarkStart w:id="23" w:name="_Toc152143554"/>
             <w:r>
               <w:rPr>
                 <w:rFonts w:ascii="Arial Narrow" w:hAnsi="Arial Narrow"/>
               </w:rPr>
               <w:t>RF Nº</w:t>
             </w:r>
-            <w:bookmarkEnd w:id="22"/>
+            <w:bookmarkEnd w:id="23"/>
           </w:p>
         </w:tc>
         <w:tc>
@@ -3656,14 +4366,14 @@
                 <w:rFonts w:ascii="Arial Narrow" w:hAnsi="Arial Narrow"/>
               </w:rPr>
             </w:pPr>
-            <w:bookmarkStart w:id="23" w:name="_Toc152143555"/>
+            <w:bookmarkStart w:id="24" w:name="_Toc152143555"/>
             <w:r>
               <w:rPr>
                 <w:rFonts w:ascii="Arial Narrow" w:hAnsi="Arial Narrow"/>
               </w:rPr>
               <w:t>Requerimiento funcional</w:t>
             </w:r>
-            <w:bookmarkEnd w:id="23"/>
+            <w:bookmarkEnd w:id="24"/>
           </w:p>
         </w:tc>
         <w:tc>
@@ -3677,14 +4387,14 @@
                 <w:rFonts w:ascii="Arial Narrow" w:hAnsi="Arial Narrow"/>
               </w:rPr>
             </w:pPr>
-            <w:bookmarkStart w:id="24" w:name="_Toc152143556"/>
+            <w:bookmarkStart w:id="25" w:name="_Toc152143556"/>
             <w:r>
               <w:rPr>
                 <w:rFonts w:ascii="Arial Narrow" w:hAnsi="Arial Narrow"/>
               </w:rPr>
               <w:t>Grado de alcance</w:t>
             </w:r>
-            <w:bookmarkEnd w:id="24"/>
+            <w:bookmarkEnd w:id="25"/>
           </w:p>
         </w:tc>
         <w:tc>
@@ -3698,14 +4408,14 @@
                 <w:rFonts w:ascii="Arial Narrow" w:hAnsi="Arial Narrow"/>
               </w:rPr>
             </w:pPr>
-            <w:bookmarkStart w:id="25" w:name="_Toc152143557"/>
+            <w:bookmarkStart w:id="26" w:name="_Toc152143557"/>
             <w:r>
               <w:rPr>
                 <w:rFonts w:ascii="Arial Narrow" w:hAnsi="Arial Narrow"/>
               </w:rPr>
               <w:t>Tipo o cantidad de pruebas</w:t>
             </w:r>
-            <w:bookmarkEnd w:id="25"/>
+            <w:bookmarkEnd w:id="26"/>
             <w:r>
               <w:rPr>
                 <w:rFonts w:ascii="Arial Narrow" w:hAnsi="Arial Narrow"/>
@@ -3725,14 +4435,14 @@
                 <w:rFonts w:ascii="Arial Narrow" w:hAnsi="Arial Narrow"/>
               </w:rPr>
             </w:pPr>
-            <w:bookmarkStart w:id="26" w:name="_Toc152143558"/>
+            <w:bookmarkStart w:id="27" w:name="_Toc152143558"/>
             <w:r>
               <w:rPr>
                 <w:rFonts w:ascii="Arial Narrow" w:hAnsi="Arial Narrow"/>
               </w:rPr>
               <w:t>Éxitos</w:t>
             </w:r>
-            <w:bookmarkEnd w:id="26"/>
+            <w:bookmarkEnd w:id="27"/>
           </w:p>
         </w:tc>
         <w:tc>
@@ -3746,14 +4456,14 @@
                 <w:rFonts w:ascii="Arial Narrow" w:hAnsi="Arial Narrow"/>
               </w:rPr>
             </w:pPr>
-            <w:bookmarkStart w:id="27" w:name="_Toc152143559"/>
+            <w:bookmarkStart w:id="28" w:name="_Toc152143559"/>
             <w:r>
               <w:rPr>
                 <w:rFonts w:ascii="Arial Narrow" w:hAnsi="Arial Narrow"/>
               </w:rPr>
               <w:t>Fracasos</w:t>
             </w:r>
-            <w:bookmarkEnd w:id="27"/>
+            <w:bookmarkEnd w:id="28"/>
           </w:p>
         </w:tc>
         <w:tc>
@@ -3767,14 +4477,14 @@
                 <w:rFonts w:ascii="Arial Narrow" w:hAnsi="Arial Narrow"/>
               </w:rPr>
             </w:pPr>
-            <w:bookmarkStart w:id="28" w:name="_Toc152143560"/>
+            <w:bookmarkStart w:id="29" w:name="_Toc152143560"/>
             <w:r>
               <w:rPr>
                 <w:rFonts w:ascii="Arial Narrow" w:hAnsi="Arial Narrow"/>
               </w:rPr>
               <w:t>Razones de fallo</w:t>
             </w:r>
-            <w:bookmarkEnd w:id="28"/>
+            <w:bookmarkEnd w:id="29"/>
           </w:p>
         </w:tc>
       </w:tr>
@@ -3789,14 +4499,14 @@
                 <w:rFonts w:ascii="Arial Narrow" w:hAnsi="Arial Narrow"/>
               </w:rPr>
             </w:pPr>
-            <w:bookmarkStart w:id="29" w:name="_Toc152143561"/>
+            <w:bookmarkStart w:id="30" w:name="_Toc152143561"/>
             <w:r>
               <w:rPr>
                 <w:rFonts w:ascii="Arial Narrow" w:hAnsi="Arial Narrow"/>
               </w:rPr>
               <w:t>1</w:t>
             </w:r>
-            <w:bookmarkEnd w:id="29"/>
+            <w:bookmarkEnd w:id="30"/>
           </w:p>
         </w:tc>
         <w:tc>
@@ -3895,14 +4605,14 @@
                 <w:rFonts w:ascii="Arial Narrow" w:hAnsi="Arial Narrow"/>
               </w:rPr>
             </w:pPr>
-            <w:bookmarkStart w:id="30" w:name="_Toc152143562"/>
+            <w:bookmarkStart w:id="31" w:name="_Toc152143562"/>
             <w:r>
               <w:rPr>
                 <w:rFonts w:ascii="Arial Narrow" w:hAnsi="Arial Narrow"/>
               </w:rPr>
               <w:t>2</w:t>
             </w:r>
-            <w:bookmarkEnd w:id="30"/>
+            <w:bookmarkEnd w:id="31"/>
           </w:p>
         </w:tc>
         <w:tc>
@@ -4007,14 +4717,14 @@
                 <w:rFonts w:ascii="Arial Narrow" w:hAnsi="Arial Narrow"/>
               </w:rPr>
             </w:pPr>
-            <w:bookmarkStart w:id="31" w:name="_Toc152143563"/>
+            <w:bookmarkStart w:id="32" w:name="_Toc152143563"/>
             <w:r>
               <w:rPr>
                 <w:rFonts w:ascii="Arial Narrow" w:hAnsi="Arial Narrow"/>
               </w:rPr>
               <w:t>3</w:t>
             </w:r>
-            <w:bookmarkEnd w:id="31"/>
+            <w:bookmarkEnd w:id="32"/>
           </w:p>
         </w:tc>
         <w:tc>
@@ -4031,7 +4741,21 @@
               <w:rPr>
                 <w:rFonts w:ascii="Arial Narrow" w:hAnsi="Arial Narrow"/>
               </w:rPr>
-              <w:t>TDA Option-Constructor</w:t>
+              <w:t xml:space="preserve">TDA </w:t>
+            </w:r>
+            <w:proofErr w:type="spellStart"/>
+            <w:r>
+              <w:rPr>
+                <w:rFonts w:ascii="Arial Narrow" w:hAnsi="Arial Narrow"/>
+              </w:rPr>
+              <w:t>Option</w:t>
+            </w:r>
+            <w:proofErr w:type="spellEnd"/>
+            <w:r>
+              <w:rPr>
+                <w:rFonts w:ascii="Arial Narrow" w:hAnsi="Arial Narrow"/>
+              </w:rPr>
+              <w:t>-Constructor</w:t>
             </w:r>
           </w:p>
         </w:tc>
@@ -4125,14 +4849,14 @@
                 <w:rFonts w:ascii="Arial Narrow" w:hAnsi="Arial Narrow"/>
               </w:rPr>
             </w:pPr>
-            <w:bookmarkStart w:id="32" w:name="_Toc152143564"/>
+            <w:bookmarkStart w:id="33" w:name="_Toc152143564"/>
             <w:r>
               <w:rPr>
                 <w:rFonts w:ascii="Arial Narrow" w:hAnsi="Arial Narrow"/>
               </w:rPr>
               <w:t>4</w:t>
             </w:r>
-            <w:bookmarkEnd w:id="32"/>
+            <w:bookmarkEnd w:id="33"/>
           </w:p>
         </w:tc>
         <w:tc>
@@ -4149,7 +4873,21 @@
               <w:rPr>
                 <w:rFonts w:ascii="Arial Narrow" w:hAnsi="Arial Narrow"/>
               </w:rPr>
-              <w:t>TDA Flow-Constructor</w:t>
+              <w:t xml:space="preserve">TDA </w:t>
+            </w:r>
+            <w:proofErr w:type="spellStart"/>
+            <w:r>
+              <w:rPr>
+                <w:rFonts w:ascii="Arial Narrow" w:hAnsi="Arial Narrow"/>
+              </w:rPr>
+              <w:t>Flow</w:t>
+            </w:r>
+            <w:proofErr w:type="spellEnd"/>
+            <w:r>
+              <w:rPr>
+                <w:rFonts w:ascii="Arial Narrow" w:hAnsi="Arial Narrow"/>
+              </w:rPr>
+              <w:t>-Constructor</w:t>
             </w:r>
           </w:p>
         </w:tc>
@@ -4243,14 +4981,14 @@
                 <w:rFonts w:ascii="Arial Narrow" w:hAnsi="Arial Narrow"/>
               </w:rPr>
             </w:pPr>
-            <w:bookmarkStart w:id="33" w:name="_Toc152143565"/>
+            <w:bookmarkStart w:id="34" w:name="_Toc152143565"/>
             <w:r>
               <w:rPr>
                 <w:rFonts w:ascii="Arial Narrow" w:hAnsi="Arial Narrow"/>
               </w:rPr>
               <w:t>5</w:t>
             </w:r>
-            <w:bookmarkEnd w:id="33"/>
+            <w:bookmarkEnd w:id="34"/>
           </w:p>
         </w:tc>
         <w:tc>
@@ -4267,8 +5005,16 @@
               <w:rPr>
                 <w:rFonts w:ascii="Arial Narrow" w:hAnsi="Arial Narrow"/>
               </w:rPr>
-              <w:t>TDA Flow-flowAddOption</w:t>
-            </w:r>
+              <w:t xml:space="preserve">TDA </w:t>
+            </w:r>
+            <w:proofErr w:type="spellStart"/>
+            <w:r>
+              <w:rPr>
+                <w:rFonts w:ascii="Arial Narrow" w:hAnsi="Arial Narrow"/>
+              </w:rPr>
+              <w:t>Flow-flowAddOption</w:t>
+            </w:r>
+            <w:proofErr w:type="spellEnd"/>
           </w:p>
         </w:tc>
         <w:tc>
@@ -4285,13 +5031,7 @@
               <w:rPr>
                 <w:rFonts w:ascii="Arial Narrow" w:hAnsi="Arial Narrow"/>
               </w:rPr>
-              <w:t>0,75</w:t>
-            </w:r>
-            <w:r>
-              <w:rPr>
-                <w:rFonts w:ascii="Arial Narrow" w:hAnsi="Arial Narrow"/>
-              </w:rPr>
-              <w:t xml:space="preserve"> - 0</w:t>
+              <w:t>1</w:t>
             </w:r>
           </w:p>
         </w:tc>
@@ -4363,7 +5103,19 @@
               <w:rPr>
                 <w:rFonts w:ascii="Arial Narrow" w:hAnsi="Arial Narrow"/>
               </w:rPr>
-              <w:t>Falta implementar chequeo unicidad</w:t>
+              <w:t>Falta</w:t>
+            </w:r>
+            <w:r>
+              <w:rPr>
+                <w:rFonts w:ascii="Arial Narrow" w:hAnsi="Arial Narrow"/>
+              </w:rPr>
+              <w:t>ba</w:t>
+            </w:r>
+            <w:r>
+              <w:rPr>
+                <w:rFonts w:ascii="Arial Narrow" w:hAnsi="Arial Narrow"/>
+              </w:rPr>
+              <w:t xml:space="preserve"> implementar chequeo unicidad</w:t>
             </w:r>
           </w:p>
         </w:tc>
@@ -4379,14 +5131,14 @@
                 <w:rFonts w:ascii="Arial Narrow" w:hAnsi="Arial Narrow"/>
               </w:rPr>
             </w:pPr>
-            <w:bookmarkStart w:id="34" w:name="_Toc152143566"/>
+            <w:bookmarkStart w:id="35" w:name="_Toc152143566"/>
             <w:r>
               <w:rPr>
                 <w:rFonts w:ascii="Arial Narrow" w:hAnsi="Arial Narrow"/>
               </w:rPr>
               <w:t>6</w:t>
             </w:r>
-            <w:bookmarkEnd w:id="34"/>
+            <w:bookmarkEnd w:id="35"/>
           </w:p>
         </w:tc>
         <w:tc>
@@ -4403,7 +5155,21 @@
               <w:rPr>
                 <w:rFonts w:ascii="Arial Narrow" w:hAnsi="Arial Narrow"/>
               </w:rPr>
-              <w:t>TDA Chatbot-Constructor</w:t>
+              <w:t xml:space="preserve">TDA </w:t>
+            </w:r>
+            <w:proofErr w:type="spellStart"/>
+            <w:r>
+              <w:rPr>
+                <w:rFonts w:ascii="Arial Narrow" w:hAnsi="Arial Narrow"/>
+              </w:rPr>
+              <w:t>Chatbot</w:t>
+            </w:r>
+            <w:proofErr w:type="spellEnd"/>
+            <w:r>
+              <w:rPr>
+                <w:rFonts w:ascii="Arial Narrow" w:hAnsi="Arial Narrow"/>
+              </w:rPr>
+              <w:t>-Constructor</w:t>
             </w:r>
           </w:p>
         </w:tc>
@@ -4493,8 +5259,16 @@
               <w:rPr>
                 <w:rFonts w:ascii="Arial Narrow" w:hAnsi="Arial Narrow"/>
               </w:rPr>
-              <w:t>Faltaba agregar toString</w:t>
-            </w:r>
+              <w:t xml:space="preserve">Faltaba agregar </w:t>
+            </w:r>
+            <w:proofErr w:type="spellStart"/>
+            <w:r>
+              <w:rPr>
+                <w:rFonts w:ascii="Arial Narrow" w:hAnsi="Arial Narrow"/>
+              </w:rPr>
+              <w:t>toString</w:t>
+            </w:r>
+            <w:proofErr w:type="spellEnd"/>
           </w:p>
         </w:tc>
       </w:tr>
@@ -4509,14 +5283,14 @@
                 <w:rFonts w:ascii="Arial Narrow" w:hAnsi="Arial Narrow"/>
               </w:rPr>
             </w:pPr>
-            <w:bookmarkStart w:id="35" w:name="_Toc152143567"/>
+            <w:bookmarkStart w:id="36" w:name="_Toc152143567"/>
             <w:r>
               <w:rPr>
                 <w:rFonts w:ascii="Arial Narrow" w:hAnsi="Arial Narrow"/>
               </w:rPr>
               <w:t>7</w:t>
             </w:r>
-            <w:bookmarkEnd w:id="35"/>
+            <w:bookmarkEnd w:id="36"/>
           </w:p>
         </w:tc>
         <w:tc>
@@ -4533,8 +5307,16 @@
               <w:rPr>
                 <w:rFonts w:ascii="Arial Narrow" w:hAnsi="Arial Narrow"/>
               </w:rPr>
-              <w:t>TDA Chatbot-chatbotAddFlow</w:t>
-            </w:r>
+              <w:t xml:space="preserve">TDA </w:t>
+            </w:r>
+            <w:proofErr w:type="spellStart"/>
+            <w:r>
+              <w:rPr>
+                <w:rFonts w:ascii="Arial Narrow" w:hAnsi="Arial Narrow"/>
+              </w:rPr>
+              <w:t>Chatbot-chatbotAddFlow</w:t>
+            </w:r>
+            <w:proofErr w:type="spellEnd"/>
           </w:p>
         </w:tc>
         <w:tc>
@@ -4554,14 +5336,7 @@
               <w:rPr>
                 <w:rFonts w:ascii="Arial Narrow" w:hAnsi="Arial Narrow"/>
               </w:rPr>
-              <w:t>0,75</w:t>
-            </w:r>
-            <w:r>
-              <w:rPr>
-                <w:rFonts w:ascii="Arial Narrow" w:hAnsi="Arial Narrow"/>
-              </w:rPr>
-              <w:tab/>
-              <w:t>0</w:t>
+              <w:t>1</w:t>
             </w:r>
           </w:p>
         </w:tc>
@@ -4633,7 +5408,19 @@
               <w:rPr>
                 <w:rFonts w:ascii="Arial Narrow" w:hAnsi="Arial Narrow"/>
               </w:rPr>
-              <w:t>Falta implementar chequeo unicidad</w:t>
+              <w:t>Falta</w:t>
+            </w:r>
+            <w:r>
+              <w:rPr>
+                <w:rFonts w:ascii="Arial Narrow" w:hAnsi="Arial Narrow"/>
+              </w:rPr>
+              <w:t>ba</w:t>
+            </w:r>
+            <w:r>
+              <w:rPr>
+                <w:rFonts w:ascii="Arial Narrow" w:hAnsi="Arial Narrow"/>
+              </w:rPr>
+              <w:t xml:space="preserve"> implementar chequeo unicidad</w:t>
             </w:r>
           </w:p>
         </w:tc>
@@ -4649,14 +5436,14 @@
                 <w:rFonts w:ascii="Arial Narrow" w:hAnsi="Arial Narrow"/>
               </w:rPr>
             </w:pPr>
-            <w:bookmarkStart w:id="36" w:name="_Toc152143568"/>
+            <w:bookmarkStart w:id="37" w:name="_Toc152143568"/>
             <w:r>
               <w:rPr>
                 <w:rFonts w:ascii="Arial Narrow" w:hAnsi="Arial Narrow"/>
               </w:rPr>
               <w:t>8</w:t>
             </w:r>
-            <w:bookmarkEnd w:id="36"/>
+            <w:bookmarkEnd w:id="37"/>
           </w:p>
         </w:tc>
         <w:tc>
@@ -4785,14 +5572,14 @@
                 <w:rFonts w:ascii="Arial Narrow" w:hAnsi="Arial Narrow"/>
               </w:rPr>
             </w:pPr>
-            <w:bookmarkStart w:id="37" w:name="_Toc152143569"/>
+            <w:bookmarkStart w:id="38" w:name="_Toc152143569"/>
             <w:r>
               <w:rPr>
                 <w:rFonts w:ascii="Arial Narrow" w:hAnsi="Arial Narrow"/>
               </w:rPr>
               <w:t>9</w:t>
             </w:r>
-            <w:bookmarkEnd w:id="37"/>
+            <w:bookmarkEnd w:id="38"/>
           </w:p>
         </w:tc>
         <w:tc>
@@ -4809,7 +5596,21 @@
               <w:rPr>
                 <w:rFonts w:ascii="Arial Narrow" w:hAnsi="Arial Narrow"/>
               </w:rPr>
-              <w:t>TDA System - Constructor</w:t>
+              <w:t xml:space="preserve">TDA </w:t>
+            </w:r>
+            <w:proofErr w:type="spellStart"/>
+            <w:r>
+              <w:rPr>
+                <w:rFonts w:ascii="Arial Narrow" w:hAnsi="Arial Narrow"/>
+              </w:rPr>
+              <w:t>System</w:t>
+            </w:r>
+            <w:proofErr w:type="spellEnd"/>
+            <w:r>
+              <w:rPr>
+                <w:rFonts w:ascii="Arial Narrow" w:hAnsi="Arial Narrow"/>
+              </w:rPr>
+              <w:t xml:space="preserve"> - Constructor</w:t>
             </w:r>
           </w:p>
         </w:tc>
@@ -4903,14 +5704,14 @@
                 <w:rFonts w:ascii="Arial Narrow" w:hAnsi="Arial Narrow"/>
               </w:rPr>
             </w:pPr>
-            <w:bookmarkStart w:id="38" w:name="_Toc152143570"/>
+            <w:bookmarkStart w:id="39" w:name="_Toc152143570"/>
             <w:r>
               <w:rPr>
                 <w:rFonts w:ascii="Arial Narrow" w:hAnsi="Arial Narrow"/>
               </w:rPr>
               <w:t>10</w:t>
             </w:r>
-            <w:bookmarkEnd w:id="38"/>
+            <w:bookmarkEnd w:id="39"/>
           </w:p>
         </w:tc>
         <w:tc>
@@ -4927,8 +5728,30 @@
               <w:rPr>
                 <w:rFonts w:ascii="Arial Narrow" w:hAnsi="Arial Narrow"/>
               </w:rPr>
-              <w:t>TDA System - systemAddChatbot</w:t>
-            </w:r>
+              <w:t xml:space="preserve">TDA </w:t>
+            </w:r>
+            <w:proofErr w:type="spellStart"/>
+            <w:r>
+              <w:rPr>
+                <w:rFonts w:ascii="Arial Narrow" w:hAnsi="Arial Narrow"/>
+              </w:rPr>
+              <w:t>System</w:t>
+            </w:r>
+            <w:proofErr w:type="spellEnd"/>
+            <w:r>
+              <w:rPr>
+                <w:rFonts w:ascii="Arial Narrow" w:hAnsi="Arial Narrow"/>
+              </w:rPr>
+              <w:t xml:space="preserve"> - </w:t>
+            </w:r>
+            <w:proofErr w:type="spellStart"/>
+            <w:r>
+              <w:rPr>
+                <w:rFonts w:ascii="Arial Narrow" w:hAnsi="Arial Narrow"/>
+              </w:rPr>
+              <w:t>systemAddChatbot</w:t>
+            </w:r>
+            <w:proofErr w:type="spellEnd"/>
           </w:p>
         </w:tc>
         <w:tc>
@@ -4945,7 +5768,7 @@
               <w:rPr>
                 <w:rFonts w:ascii="Arial Narrow" w:hAnsi="Arial Narrow"/>
               </w:rPr>
-              <w:t>0</w:t>
+              <w:t>1</w:t>
             </w:r>
           </w:p>
         </w:tc>
@@ -4959,6 +5782,12 @@
                 <w:rFonts w:ascii="Arial Narrow" w:hAnsi="Arial Narrow"/>
               </w:rPr>
             </w:pPr>
+            <w:r>
+              <w:rPr>
+                <w:rFonts w:ascii="Arial Narrow" w:hAnsi="Arial Narrow"/>
+              </w:rPr>
+              <w:t>1</w:t>
+            </w:r>
           </w:p>
         </w:tc>
         <w:tc>
@@ -4971,6 +5800,12 @@
                 <w:rFonts w:ascii="Arial Narrow" w:hAnsi="Arial Narrow"/>
               </w:rPr>
             </w:pPr>
+            <w:r>
+              <w:rPr>
+                <w:rFonts w:ascii="Arial Narrow" w:hAnsi="Arial Narrow"/>
+              </w:rPr>
+              <w:t>1</w:t>
+            </w:r>
           </w:p>
         </w:tc>
         <w:tc>
@@ -5009,14 +5844,14 @@
                 <w:rFonts w:ascii="Arial Narrow" w:hAnsi="Arial Narrow"/>
               </w:rPr>
             </w:pPr>
-            <w:bookmarkStart w:id="39" w:name="_Toc152143571"/>
+            <w:bookmarkStart w:id="40" w:name="_Toc152143571"/>
             <w:r>
               <w:rPr>
                 <w:rFonts w:ascii="Arial Narrow" w:hAnsi="Arial Narrow"/>
               </w:rPr>
               <w:t>11</w:t>
             </w:r>
-            <w:bookmarkEnd w:id="39"/>
+            <w:bookmarkEnd w:id="40"/>
           </w:p>
         </w:tc>
         <w:tc>
@@ -5033,8 +5868,30 @@
               <w:rPr>
                 <w:rFonts w:ascii="Arial Narrow" w:hAnsi="Arial Narrow"/>
               </w:rPr>
-              <w:t>TDA System - systemAddUser</w:t>
-            </w:r>
+              <w:t xml:space="preserve">TDA </w:t>
+            </w:r>
+            <w:proofErr w:type="spellStart"/>
+            <w:r>
+              <w:rPr>
+                <w:rFonts w:ascii="Arial Narrow" w:hAnsi="Arial Narrow"/>
+              </w:rPr>
+              <w:t>System</w:t>
+            </w:r>
+            <w:proofErr w:type="spellEnd"/>
+            <w:r>
+              <w:rPr>
+                <w:rFonts w:ascii="Arial Narrow" w:hAnsi="Arial Narrow"/>
+              </w:rPr>
+              <w:t xml:space="preserve"> - </w:t>
+            </w:r>
+            <w:proofErr w:type="spellStart"/>
+            <w:r>
+              <w:rPr>
+                <w:rFonts w:ascii="Arial Narrow" w:hAnsi="Arial Narrow"/>
+              </w:rPr>
+              <w:t>systemAddUser</w:t>
+            </w:r>
+            <w:proofErr w:type="spellEnd"/>
           </w:p>
         </w:tc>
         <w:tc>
@@ -5127,14 +5984,14 @@
                 <w:rFonts w:ascii="Arial Narrow" w:hAnsi="Arial Narrow"/>
               </w:rPr>
             </w:pPr>
-            <w:bookmarkStart w:id="40" w:name="_Toc152143572"/>
+            <w:bookmarkStart w:id="41" w:name="_Toc152143572"/>
             <w:r>
               <w:rPr>
                 <w:rFonts w:ascii="Arial Narrow" w:hAnsi="Arial Narrow"/>
               </w:rPr>
               <w:t>12</w:t>
             </w:r>
-            <w:bookmarkEnd w:id="40"/>
+            <w:bookmarkEnd w:id="41"/>
           </w:p>
         </w:tc>
         <w:tc>
@@ -5151,8 +6008,30 @@
               <w:rPr>
                 <w:rFonts w:ascii="Arial Narrow" w:hAnsi="Arial Narrow"/>
               </w:rPr>
-              <w:t>TDA System - systemLogin</w:t>
-            </w:r>
+              <w:t xml:space="preserve">TDA </w:t>
+            </w:r>
+            <w:proofErr w:type="spellStart"/>
+            <w:r>
+              <w:rPr>
+                <w:rFonts w:ascii="Arial Narrow" w:hAnsi="Arial Narrow"/>
+              </w:rPr>
+              <w:t>System</w:t>
+            </w:r>
+            <w:proofErr w:type="spellEnd"/>
+            <w:r>
+              <w:rPr>
+                <w:rFonts w:ascii="Arial Narrow" w:hAnsi="Arial Narrow"/>
+              </w:rPr>
+              <w:t xml:space="preserve"> - </w:t>
+            </w:r>
+            <w:proofErr w:type="spellStart"/>
+            <w:r>
+              <w:rPr>
+                <w:rFonts w:ascii="Arial Narrow" w:hAnsi="Arial Narrow"/>
+              </w:rPr>
+              <w:t>systemLogin</w:t>
+            </w:r>
+            <w:proofErr w:type="spellEnd"/>
           </w:p>
         </w:tc>
         <w:tc>
@@ -5257,14 +6136,14 @@
                 <w:rFonts w:ascii="Arial Narrow" w:hAnsi="Arial Narrow"/>
               </w:rPr>
             </w:pPr>
-            <w:bookmarkStart w:id="41" w:name="_Toc152143573"/>
+            <w:bookmarkStart w:id="42" w:name="_Toc152143573"/>
             <w:r>
               <w:rPr>
                 <w:rFonts w:ascii="Arial Narrow" w:hAnsi="Arial Narrow"/>
               </w:rPr>
               <w:t>13</w:t>
             </w:r>
-            <w:bookmarkEnd w:id="41"/>
+            <w:bookmarkEnd w:id="42"/>
           </w:p>
         </w:tc>
         <w:tc>
@@ -5281,8 +6160,30 @@
               <w:rPr>
                 <w:rFonts w:ascii="Arial Narrow" w:hAnsi="Arial Narrow"/>
               </w:rPr>
-              <w:t>TDA System - systemLogout</w:t>
-            </w:r>
+              <w:t xml:space="preserve">TDA </w:t>
+            </w:r>
+            <w:proofErr w:type="spellStart"/>
+            <w:r>
+              <w:rPr>
+                <w:rFonts w:ascii="Arial Narrow" w:hAnsi="Arial Narrow"/>
+              </w:rPr>
+              <w:t>System</w:t>
+            </w:r>
+            <w:proofErr w:type="spellEnd"/>
+            <w:r>
+              <w:rPr>
+                <w:rFonts w:ascii="Arial Narrow" w:hAnsi="Arial Narrow"/>
+              </w:rPr>
+              <w:t xml:space="preserve"> - </w:t>
+            </w:r>
+            <w:proofErr w:type="spellStart"/>
+            <w:r>
+              <w:rPr>
+                <w:rFonts w:ascii="Arial Narrow" w:hAnsi="Arial Narrow"/>
+              </w:rPr>
+              <w:t>systemLogout</w:t>
+            </w:r>
+            <w:proofErr w:type="spellEnd"/>
           </w:p>
         </w:tc>
         <w:tc>
@@ -5299,13 +6200,7 @@
               <w:rPr>
                 <w:rFonts w:ascii="Arial Narrow" w:hAnsi="Arial Narrow"/>
               </w:rPr>
-              <w:t>0.75</w:t>
-            </w:r>
-            <w:r>
-              <w:rPr>
-                <w:rFonts w:ascii="Arial Narrow" w:hAnsi="Arial Narrow"/>
-              </w:rPr>
-              <w:t xml:space="preserve">  - 1 </w:t>
+              <w:t>1</w:t>
             </w:r>
           </w:p>
         </w:tc>
@@ -5381,14 +6276,14 @@
                 <w:rFonts w:ascii="Arial Narrow" w:hAnsi="Arial Narrow"/>
               </w:rPr>
             </w:pPr>
-            <w:bookmarkStart w:id="42" w:name="_Toc152143574"/>
+            <w:bookmarkStart w:id="43" w:name="_Toc152143574"/>
             <w:r>
               <w:rPr>
                 <w:rFonts w:ascii="Arial Narrow" w:hAnsi="Arial Narrow"/>
               </w:rPr>
               <w:t>14</w:t>
             </w:r>
-            <w:bookmarkEnd w:id="42"/>
+            <w:bookmarkEnd w:id="43"/>
           </w:p>
         </w:tc>
         <w:tc>
@@ -5401,12 +6296,14 @@
                 <w:rFonts w:ascii="Arial Narrow" w:hAnsi="Arial Narrow"/>
               </w:rPr>
             </w:pPr>
+            <w:proofErr w:type="spellStart"/>
             <w:r>
               <w:rPr>
                 <w:rFonts w:ascii="Arial Narrow" w:hAnsi="Arial Narrow"/>
               </w:rPr>
               <w:t>systemTalk</w:t>
             </w:r>
+            <w:proofErr w:type="spellEnd"/>
           </w:p>
         </w:tc>
         <w:tc>
@@ -5505,12 +6402,14 @@
                 <w:rFonts w:ascii="Arial Narrow" w:hAnsi="Arial Narrow"/>
               </w:rPr>
             </w:pPr>
+            <w:proofErr w:type="spellStart"/>
             <w:r>
               <w:rPr>
                 <w:rFonts w:ascii="Arial Narrow" w:hAnsi="Arial Narrow"/>
               </w:rPr>
               <w:t>system-synthesis</w:t>
             </w:r>
+            <w:proofErr w:type="spellEnd"/>
           </w:p>
         </w:tc>
         <w:tc>
@@ -5609,12 +6508,14 @@
                 <w:rFonts w:ascii="Arial Narrow" w:hAnsi="Arial Narrow"/>
               </w:rPr>
             </w:pPr>
+            <w:proofErr w:type="spellStart"/>
             <w:r>
               <w:rPr>
                 <w:rFonts w:ascii="Arial Narrow" w:hAnsi="Arial Narrow"/>
               </w:rPr>
               <w:t>system-simulate</w:t>
             </w:r>
+            <w:proofErr w:type="spellEnd"/>
           </w:p>
         </w:tc>
         <w:tc>
@@ -5734,14 +6635,6 @@
         </w:rPr>
         <w:t xml:space="preserve"> </w:t>
       </w:r>
-    </w:p>
-    <w:p>
-      <w:pPr>
-        <w:rPr>
-          <w:rFonts w:ascii="Arial Narrow" w:hAnsi="Arial Narrow"/>
-        </w:rPr>
-      </w:pPr>
-      <w:bookmarkStart w:id="43" w:name="_Toc134312251"/>
     </w:p>
     <w:p>
       <w:pPr>
@@ -5753,8 +6646,8 @@
           <w:szCs w:val="32"/>
         </w:rPr>
       </w:pPr>
-      <w:bookmarkStart w:id="44" w:name="_Toc152143575"/>
-      <w:bookmarkStart w:id="45" w:name="_Toc152970375"/>
+      <w:bookmarkStart w:id="44" w:name="_Toc134312251"/>
+      <w:bookmarkStart w:id="45" w:name="_Toc152143575"/>
       <w:r>
         <w:br w:type="page"/>
       </w:r>
@@ -5763,13 +6656,14 @@
       <w:pPr>
         <w:pStyle w:val="Ttulo1"/>
       </w:pPr>
+      <w:bookmarkStart w:id="46" w:name="_Toc153872179"/>
       <w:r>
         <w:lastRenderedPageBreak/>
         <w:t>Conclusiones</w:t>
       </w:r>
-      <w:bookmarkEnd w:id="43"/>
       <w:bookmarkEnd w:id="44"/>
       <w:bookmarkEnd w:id="45"/>
+      <w:bookmarkEnd w:id="46"/>
     </w:p>
     <w:p/>
     <w:p>
@@ -5816,12 +6710,14 @@
         </w:rPr>
         <w:t xml:space="preserve">ción de un sistema simplificado de </w:t>
       </w:r>
+      <w:proofErr w:type="spellStart"/>
       <w:r>
         <w:rPr>
           <w:rFonts w:ascii="Arial Narrow" w:hAnsi="Arial Narrow"/>
         </w:rPr>
         <w:t>chatbot</w:t>
       </w:r>
+      <w:proofErr w:type="spellEnd"/>
       <w:r>
         <w:rPr>
           <w:rFonts w:ascii="Arial Narrow" w:hAnsi="Arial Narrow"/>
@@ -5862,7 +6758,21 @@
         <w:rPr>
           <w:rFonts w:ascii="Arial Narrow" w:hAnsi="Arial Narrow"/>
         </w:rPr>
-        <w:t xml:space="preserve">El chatbot, </w:t>
+        <w:t xml:space="preserve">El </w:t>
+      </w:r>
+      <w:proofErr w:type="spellStart"/>
+      <w:r>
+        <w:rPr>
+          <w:rFonts w:ascii="Arial Narrow" w:hAnsi="Arial Narrow"/>
+        </w:rPr>
+        <w:t>chatbot</w:t>
+      </w:r>
+      <w:proofErr w:type="spellEnd"/>
+      <w:r>
+        <w:rPr>
+          <w:rFonts w:ascii="Arial Narrow" w:hAnsi="Arial Narrow"/>
+        </w:rPr>
+        <w:t xml:space="preserve">, </w:t>
       </w:r>
       <w:r>
         <w:rPr>
@@ -5906,11 +6816,19 @@
         </w:rPr>
         <w:t xml:space="preserve">sistema de </w:t>
       </w:r>
-      <w:r>
-        <w:rPr>
-          <w:rFonts w:ascii="Arial Narrow" w:hAnsi="Arial Narrow"/>
-        </w:rPr>
-        <w:t>chatbot adaptado a las necesidades identificadas.</w:t>
+      <w:proofErr w:type="spellStart"/>
+      <w:r>
+        <w:rPr>
+          <w:rFonts w:ascii="Arial Narrow" w:hAnsi="Arial Narrow"/>
+        </w:rPr>
+        <w:t>chatbot</w:t>
+      </w:r>
+      <w:proofErr w:type="spellEnd"/>
+      <w:r>
+        <w:rPr>
+          <w:rFonts w:ascii="Arial Narrow" w:hAnsi="Arial Narrow"/>
+        </w:rPr>
+        <w:t xml:space="preserve"> adaptado a las necesidades identificadas.</w:t>
       </w:r>
       <w:r>
         <w:rPr>
@@ -5988,7 +6906,21 @@
         <w:rPr>
           <w:rFonts w:ascii="Arial Narrow" w:hAnsi="Arial Narrow"/>
         </w:rPr>
-        <w:t xml:space="preserve">. La estructura creada para las entidades de “Usuario”, “Chatbot”, “Interfaz de Usuario” facilito la comprensión del sistema. En el </w:t>
+        <w:t>. La estructura creada para las entidades de “Usuario”, “</w:t>
+      </w:r>
+      <w:proofErr w:type="spellStart"/>
+      <w:r>
+        <w:rPr>
+          <w:rFonts w:ascii="Arial Narrow" w:hAnsi="Arial Narrow"/>
+        </w:rPr>
+        <w:t>Chatbot</w:t>
+      </w:r>
+      <w:proofErr w:type="spellEnd"/>
+      <w:r>
+        <w:rPr>
+          <w:rFonts w:ascii="Arial Narrow" w:hAnsi="Arial Narrow"/>
+        </w:rPr>
+        <w:t xml:space="preserve">”, “Interfaz de Usuario” facilito la comprensión del sistema. En el </w:t>
       </w:r>
       <w:r>
         <w:rPr>
@@ -6042,7 +6974,21 @@
         <w:rPr>
           <w:rFonts w:ascii="Arial Narrow" w:hAnsi="Arial Narrow"/>
         </w:rPr>
-        <w:t xml:space="preserve"> que se centra en lo que quiere lograr en lugar del como hacerlo, mediante reglas y relaciones lógicas, fue menos complejo que el </w:t>
+        <w:t xml:space="preserve"> que se centra en lo que quiere lograr en lugar del </w:t>
+      </w:r>
+      <w:proofErr w:type="spellStart"/>
+      <w:r>
+        <w:rPr>
+          <w:rFonts w:ascii="Arial Narrow" w:hAnsi="Arial Narrow"/>
+        </w:rPr>
+        <w:t>como</w:t>
+      </w:r>
+      <w:proofErr w:type="spellEnd"/>
+      <w:r>
+        <w:rPr>
+          <w:rFonts w:ascii="Arial Narrow" w:hAnsi="Arial Narrow"/>
+        </w:rPr>
+        <w:t xml:space="preserve"> hacerlo, mediante reglas y relaciones lógicas, fue menos complejo que el </w:t>
       </w:r>
       <w:r>
         <w:rPr>
@@ -6054,7 +7000,21 @@
         <w:rPr>
           <w:rFonts w:ascii="Arial Narrow" w:hAnsi="Arial Narrow"/>
         </w:rPr>
-        <w:t>implementar el proyecto de chatbot simplificado</w:t>
+        <w:t xml:space="preserve">implementar el proyecto de </w:t>
+      </w:r>
+      <w:proofErr w:type="spellStart"/>
+      <w:r>
+        <w:rPr>
+          <w:rFonts w:ascii="Arial Narrow" w:hAnsi="Arial Narrow"/>
+        </w:rPr>
+        <w:t>chatbot</w:t>
+      </w:r>
+      <w:proofErr w:type="spellEnd"/>
+      <w:r>
+        <w:rPr>
+          <w:rFonts w:ascii="Arial Narrow" w:hAnsi="Arial Narrow"/>
+        </w:rPr>
+        <w:t xml:space="preserve"> simplificado</w:t>
       </w:r>
       <w:r>
         <w:rPr>
@@ -6075,15 +7035,15 @@
       <w:pPr>
         <w:pStyle w:val="Ttulo1"/>
       </w:pPr>
-      <w:bookmarkStart w:id="46" w:name="_Toc134312252"/>
-      <w:bookmarkStart w:id="47" w:name="_Toc152143576"/>
-      <w:bookmarkStart w:id="48" w:name="_Toc152970376"/>
+      <w:bookmarkStart w:id="47" w:name="_Toc134312252"/>
+      <w:bookmarkStart w:id="48" w:name="_Toc152143576"/>
+      <w:bookmarkStart w:id="49" w:name="_Toc153872180"/>
       <w:r>
         <w:t>Referencias</w:t>
       </w:r>
-      <w:bookmarkEnd w:id="46"/>
       <w:bookmarkEnd w:id="47"/>
       <w:bookmarkEnd w:id="48"/>
+      <w:bookmarkEnd w:id="49"/>
     </w:p>
     <w:p>
       <w:pPr>
@@ -6111,7 +7071,7 @@
         </w:rPr>
         <w:t xml:space="preserve">Campus Virtual, (2023). Paradigmas de Programación. </w:t>
       </w:r>
-      <w:hyperlink r:id="rId10" w:history="1">
+      <w:hyperlink r:id="rId11" w:history="1">
         <w:r>
           <w:rPr>
             <w:rStyle w:val="Hipervnculo"/>
@@ -6168,7 +7128,7 @@
           <w:rFonts w:ascii="Arial Narrow" w:hAnsi="Arial Narrow"/>
         </w:rPr>
       </w:pPr>
-      <w:hyperlink r:id="rId11" w:history="1">
+      <w:hyperlink r:id="rId12" w:history="1">
         <w:r>
           <w:rPr>
             <w:rStyle w:val="Hipervnculo"/>
@@ -6196,9 +7156,9 @@
       </w:pPr>
     </w:p>
     <w:sectPr>
-      <w:headerReference w:type="default" r:id="rId12"/>
-      <w:footerReference w:type="default" r:id="rId13"/>
-      <w:footerReference w:type="first" r:id="rId14"/>
+      <w:headerReference w:type="default" r:id="rId13"/>
+      <w:footerReference w:type="default" r:id="rId14"/>
+      <w:footerReference w:type="first" r:id="rId15"/>
       <w:pgSz w:w="12240" w:h="15840"/>
       <w:pgMar w:top="1417" w:right="1701" w:bottom="1417" w:left="1701" w:header="708" w:footer="708" w:gutter="0"/>
       <w:pgNumType w:start="0"/>
@@ -6211,7 +7171,7 @@
 </file>
 
 <file path=word/endnotes.xml><?xml version="1.0" encoding="utf-8"?>
-<w:endnotes xmlns:wpc="http://schemas.microsoft.com/office/word/2010/wordprocessingCanvas" xmlns:cx="http://schemas.microsoft.com/office/drawing/2014/chartex" xmlns:cx1="http://schemas.microsoft.com/office/drawing/2015/9/8/chartex" xmlns:cx2="http://schemas.microsoft.com/office/drawing/2015/10/21/chartex" xmlns:cx3="http://schemas.microsoft.com/office/drawing/2016/5/9/chartex" xmlns:cx4="http://schemas.microsoft.com/office/drawing/2016/5/10/chartex" xmlns:cx5="http://schemas.microsoft.com/office/drawing/2016/5/11/chartex" xmlns:cx6="http://schemas.microsoft.com/office/drawing/2016/5/12/chartex" xmlns:cx7="http://schemas.microsoft.com/office/drawing/2016/5/13/chartex" xmlns:cx8="http://schemas.microsoft.com/office/drawing/2016/5/14/chartex" xmlns:mc="http://schemas.openxmlformats.org/markup-compatibility/2006" xmlns:aink="http://schemas.microsoft.com/office/drawing/2016/ink" xmlns:am3d="http://schemas.microsoft.com/office/drawing/2017/model3d" xmlns:o="urn:schemas-microsoft-com:office:office" xmlns:oel="http://schemas.microsoft.com/office/2019/extlst" xmlns:r="http://schemas.openxmlformats.org/officeDocument/2006/relationships" xmlns:m="http://schemas.openxmlformats.org/officeDocument/2006/math" xmlns:v="urn:schemas-microsoft-com:vml" xmlns:wp14="http://schemas.microsoft.com/office/word/2010/wordprocessingDrawing" xmlns:wp="http://schemas.openxmlformats.org/drawingml/2006/wordprocessingDrawing" xmlns:w10="urn:schemas-microsoft-com:office:word" xmlns:w="http://schemas.openxmlformats.org/wordprocessingml/2006/main" xmlns:w14="http://schemas.microsoft.com/office/word/2010/wordml" xmlns:w15="http://schemas.microsoft.com/office/word/2012/wordml" xmlns:w16cex="http://schemas.microsoft.com/office/word/2018/wordml/cex" xmlns:w16cid="http://schemas.microsoft.com/office/word/2016/wordml/cid" xmlns:w16="http://schemas.microsoft.com/office/word/2018/wordml" xmlns:w16sdtdh="http://schemas.microsoft.com/office/word/2020/wordml/sdtdatahash" xmlns:w16se="http://schemas.microsoft.com/office/word/2015/wordml/symex" xmlns:wpg="http://schemas.microsoft.com/office/word/2010/wordprocessingGroup" xmlns:wpi="http://schemas.microsoft.com/office/word/2010/wordprocessingInk" xmlns:wne="http://schemas.microsoft.com/office/word/2006/wordml" xmlns:wps="http://schemas.microsoft.com/office/word/2010/wordprocessingShape" mc:Ignorable="w14 w15 w16se w16cid w16 w16cex w16sdtdh wp14">
+<w:endnotes xmlns:wpc="http://schemas.microsoft.com/office/word/2010/wordprocessingCanvas" xmlns:cx="http://schemas.microsoft.com/office/drawing/2014/chartex" xmlns:mc="http://schemas.openxmlformats.org/markup-compatibility/2006" xmlns:o="urn:schemas-microsoft-com:office:office" xmlns:r="http://schemas.openxmlformats.org/officeDocument/2006/relationships" xmlns:m="http://schemas.openxmlformats.org/officeDocument/2006/math" xmlns:v="urn:schemas-microsoft-com:vml" xmlns:wp14="http://schemas.microsoft.com/office/word/2010/wordprocessingDrawing" xmlns:wp="http://schemas.openxmlformats.org/drawingml/2006/wordprocessingDrawing" xmlns:w10="urn:schemas-microsoft-com:office:word" xmlns:w="http://schemas.openxmlformats.org/wordprocessingml/2006/main" xmlns:w14="http://schemas.microsoft.com/office/word/2010/wordml" xmlns:w15="http://schemas.microsoft.com/office/word/2012/wordml" xmlns:w16se="http://schemas.microsoft.com/office/word/2015/wordml/symex" xmlns:wpg="http://schemas.microsoft.com/office/word/2010/wordprocessingGroup" xmlns:wpi="http://schemas.microsoft.com/office/word/2010/wordprocessingInk" xmlns:wne="http://schemas.microsoft.com/office/word/2006/wordml" xmlns:wps="http://schemas.microsoft.com/office/word/2010/wordprocessingShape" mc:Ignorable="w14 w15 w16se wp14">
   <w:endnote w:type="separator" w:id="-1">
     <w:p>
       <w:r>
@@ -6230,7 +7190,7 @@
 </file>
 
 <file path=word/footer1.xml><?xml version="1.0" encoding="utf-8"?>
-<w:ftr xmlns:wpc="http://schemas.microsoft.com/office/word/2010/wordprocessingCanvas" xmlns:cx="http://schemas.microsoft.com/office/drawing/2014/chartex" xmlns:cx1="http://schemas.microsoft.com/office/drawing/2015/9/8/chartex" xmlns:cx2="http://schemas.microsoft.com/office/drawing/2015/10/21/chartex" xmlns:cx3="http://schemas.microsoft.com/office/drawing/2016/5/9/chartex" xmlns:cx4="http://schemas.microsoft.com/office/drawing/2016/5/10/chartex" xmlns:cx5="http://schemas.microsoft.com/office/drawing/2016/5/11/chartex" xmlns:cx6="http://schemas.microsoft.com/office/drawing/2016/5/12/chartex" xmlns:cx7="http://schemas.microsoft.com/office/drawing/2016/5/13/chartex" xmlns:cx8="http://schemas.microsoft.com/office/drawing/2016/5/14/chartex" xmlns:mc="http://schemas.openxmlformats.org/markup-compatibility/2006" xmlns:aink="http://schemas.microsoft.com/office/drawing/2016/ink" xmlns:am3d="http://schemas.microsoft.com/office/drawing/2017/model3d" xmlns:o="urn:schemas-microsoft-com:office:office" xmlns:oel="http://schemas.microsoft.com/office/2019/extlst" xmlns:r="http://schemas.openxmlformats.org/officeDocument/2006/relationships" xmlns:m="http://schemas.openxmlformats.org/officeDocument/2006/math" xmlns:v="urn:schemas-microsoft-com:vml" xmlns:wp14="http://schemas.microsoft.com/office/word/2010/wordprocessingDrawing" xmlns:wp="http://schemas.openxmlformats.org/drawingml/2006/wordprocessingDrawing" xmlns:w10="urn:schemas-microsoft-com:office:word" xmlns:w="http://schemas.openxmlformats.org/wordprocessingml/2006/main" xmlns:w14="http://schemas.microsoft.com/office/word/2010/wordml" xmlns:w15="http://schemas.microsoft.com/office/word/2012/wordml" xmlns:w16cex="http://schemas.microsoft.com/office/word/2018/wordml/cex" xmlns:w16cid="http://schemas.microsoft.com/office/word/2016/wordml/cid" xmlns:w16="http://schemas.microsoft.com/office/word/2018/wordml" xmlns:w16sdtdh="http://schemas.microsoft.com/office/word/2020/wordml/sdtdatahash" xmlns:w16se="http://schemas.microsoft.com/office/word/2015/wordml/symex" xmlns:wpg="http://schemas.microsoft.com/office/word/2010/wordprocessingGroup" xmlns:wpi="http://schemas.microsoft.com/office/word/2010/wordprocessingInk" xmlns:wne="http://schemas.microsoft.com/office/word/2006/wordml" xmlns:wps="http://schemas.microsoft.com/office/word/2010/wordprocessingShape" mc:Ignorable="w14 w15 w16se w16cid w16 w16cex w16sdtdh wp14">
+<w:ftr xmlns:wpc="http://schemas.microsoft.com/office/word/2010/wordprocessingCanvas" xmlns:cx="http://schemas.microsoft.com/office/drawing/2014/chartex" xmlns:mc="http://schemas.openxmlformats.org/markup-compatibility/2006" xmlns:o="urn:schemas-microsoft-com:office:office" xmlns:r="http://schemas.openxmlformats.org/officeDocument/2006/relationships" xmlns:m="http://schemas.openxmlformats.org/officeDocument/2006/math" xmlns:v="urn:schemas-microsoft-com:vml" xmlns:wp14="http://schemas.microsoft.com/office/word/2010/wordprocessingDrawing" xmlns:wp="http://schemas.openxmlformats.org/drawingml/2006/wordprocessingDrawing" xmlns:w10="urn:schemas-microsoft-com:office:word" xmlns:w="http://schemas.openxmlformats.org/wordprocessingml/2006/main" xmlns:w14="http://schemas.microsoft.com/office/word/2010/wordml" xmlns:w15="http://schemas.microsoft.com/office/word/2012/wordml" xmlns:w16se="http://schemas.microsoft.com/office/word/2015/wordml/symex" xmlns:wpg="http://schemas.microsoft.com/office/word/2010/wordprocessingGroup" xmlns:wpi="http://schemas.microsoft.com/office/word/2010/wordprocessingInk" xmlns:wne="http://schemas.microsoft.com/office/word/2006/wordml" xmlns:wps="http://schemas.microsoft.com/office/word/2010/wordprocessingShape" mc:Ignorable="w14 w15 w16se wp14">
   <w:p>
     <w:pPr>
       <w:pStyle w:val="Piedepgina"/>
@@ -6267,7 +7227,7 @@
         <w:noProof/>
         <w:color w:val="000000" w:themeColor="text1"/>
       </w:rPr>
-      <w:t>3</w:t>
+      <w:t>11</w:t>
     </w:r>
     <w:r>
       <w:rPr>
@@ -6286,7 +7246,7 @@
 </file>
 
 <file path=word/footer2.xml><?xml version="1.0" encoding="utf-8"?>
-<w:ftr xmlns:wpc="http://schemas.microsoft.com/office/word/2010/wordprocessingCanvas" xmlns:cx="http://schemas.microsoft.com/office/drawing/2014/chartex" xmlns:cx1="http://schemas.microsoft.com/office/drawing/2015/9/8/chartex" xmlns:cx2="http://schemas.microsoft.com/office/drawing/2015/10/21/chartex" xmlns:cx3="http://schemas.microsoft.com/office/drawing/2016/5/9/chartex" xmlns:cx4="http://schemas.microsoft.com/office/drawing/2016/5/10/chartex" xmlns:cx5="http://schemas.microsoft.com/office/drawing/2016/5/11/chartex" xmlns:cx6="http://schemas.microsoft.com/office/drawing/2016/5/12/chartex" xmlns:cx7="http://schemas.microsoft.com/office/drawing/2016/5/13/chartex" xmlns:cx8="http://schemas.microsoft.com/office/drawing/2016/5/14/chartex" xmlns:mc="http://schemas.openxmlformats.org/markup-compatibility/2006" xmlns:aink="http://schemas.microsoft.com/office/drawing/2016/ink" xmlns:am3d="http://schemas.microsoft.com/office/drawing/2017/model3d" xmlns:o="urn:schemas-microsoft-com:office:office" xmlns:oel="http://schemas.microsoft.com/office/2019/extlst" xmlns:r="http://schemas.openxmlformats.org/officeDocument/2006/relationships" xmlns:m="http://schemas.openxmlformats.org/officeDocument/2006/math" xmlns:v="urn:schemas-microsoft-com:vml" xmlns:wp14="http://schemas.microsoft.com/office/word/2010/wordprocessingDrawing" xmlns:wp="http://schemas.openxmlformats.org/drawingml/2006/wordprocessingDrawing" xmlns:w10="urn:schemas-microsoft-com:office:word" xmlns:w="http://schemas.openxmlformats.org/wordprocessingml/2006/main" xmlns:w14="http://schemas.microsoft.com/office/word/2010/wordml" xmlns:w15="http://schemas.microsoft.com/office/word/2012/wordml" xmlns:w16cex="http://schemas.microsoft.com/office/word/2018/wordml/cex" xmlns:w16cid="http://schemas.microsoft.com/office/word/2016/wordml/cid" xmlns:w16="http://schemas.microsoft.com/office/word/2018/wordml" xmlns:w16sdtdh="http://schemas.microsoft.com/office/word/2020/wordml/sdtdatahash" xmlns:w16se="http://schemas.microsoft.com/office/word/2015/wordml/symex" xmlns:wpg="http://schemas.microsoft.com/office/word/2010/wordprocessingGroup" xmlns:wpi="http://schemas.microsoft.com/office/word/2010/wordprocessingInk" xmlns:wne="http://schemas.microsoft.com/office/word/2006/wordml" xmlns:wps="http://schemas.microsoft.com/office/word/2010/wordprocessingShape" mc:Ignorable="w14 w15 w16se w16cid w16 w16cex w16sdtdh wp14">
+<w:ftr xmlns:wpc="http://schemas.microsoft.com/office/word/2010/wordprocessingCanvas" xmlns:cx="http://schemas.microsoft.com/office/drawing/2014/chartex" xmlns:mc="http://schemas.openxmlformats.org/markup-compatibility/2006" xmlns:o="urn:schemas-microsoft-com:office:office" xmlns:r="http://schemas.openxmlformats.org/officeDocument/2006/relationships" xmlns:m="http://schemas.openxmlformats.org/officeDocument/2006/math" xmlns:v="urn:schemas-microsoft-com:vml" xmlns:wp14="http://schemas.microsoft.com/office/word/2010/wordprocessingDrawing" xmlns:wp="http://schemas.openxmlformats.org/drawingml/2006/wordprocessingDrawing" xmlns:w10="urn:schemas-microsoft-com:office:word" xmlns:w="http://schemas.openxmlformats.org/wordprocessingml/2006/main" xmlns:w14="http://schemas.microsoft.com/office/word/2010/wordml" xmlns:w15="http://schemas.microsoft.com/office/word/2012/wordml" xmlns:w16se="http://schemas.microsoft.com/office/word/2015/wordml/symex" xmlns:wpg="http://schemas.microsoft.com/office/word/2010/wordprocessingGroup" xmlns:wpi="http://schemas.microsoft.com/office/word/2010/wordprocessingInk" xmlns:wne="http://schemas.microsoft.com/office/word/2006/wordml" xmlns:wps="http://schemas.microsoft.com/office/word/2010/wordprocessingShape" mc:Ignorable="w14 w15 w16se wp14">
   <w:p>
     <w:pPr>
       <w:pStyle w:val="Piedepgina"/>
@@ -6305,7 +7265,7 @@
 </file>
 
 <file path=word/footnotes.xml><?xml version="1.0" encoding="utf-8"?>
-<w:footnotes xmlns:wpc="http://schemas.microsoft.com/office/word/2010/wordprocessingCanvas" xmlns:cx="http://schemas.microsoft.com/office/drawing/2014/chartex" xmlns:cx1="http://schemas.microsoft.com/office/drawing/2015/9/8/chartex" xmlns:cx2="http://schemas.microsoft.com/office/drawing/2015/10/21/chartex" xmlns:cx3="http://schemas.microsoft.com/office/drawing/2016/5/9/chartex" xmlns:cx4="http://schemas.microsoft.com/office/drawing/2016/5/10/chartex" xmlns:cx5="http://schemas.microsoft.com/office/drawing/2016/5/11/chartex" xmlns:cx6="http://schemas.microsoft.com/office/drawing/2016/5/12/chartex" xmlns:cx7="http://schemas.microsoft.com/office/drawing/2016/5/13/chartex" xmlns:cx8="http://schemas.microsoft.com/office/drawing/2016/5/14/chartex" xmlns:mc="http://schemas.openxmlformats.org/markup-compatibility/2006" xmlns:aink="http://schemas.microsoft.com/office/drawing/2016/ink" xmlns:am3d="http://schemas.microsoft.com/office/drawing/2017/model3d" xmlns:o="urn:schemas-microsoft-com:office:office" xmlns:oel="http://schemas.microsoft.com/office/2019/extlst" xmlns:r="http://schemas.openxmlformats.org/officeDocument/2006/relationships" xmlns:m="http://schemas.openxmlformats.org/officeDocument/2006/math" xmlns:v="urn:schemas-microsoft-com:vml" xmlns:wp14="http://schemas.microsoft.com/office/word/2010/wordprocessingDrawing" xmlns:wp="http://schemas.openxmlformats.org/drawingml/2006/wordprocessingDrawing" xmlns:w10="urn:schemas-microsoft-com:office:word" xmlns:w="http://schemas.openxmlformats.org/wordprocessingml/2006/main" xmlns:w14="http://schemas.microsoft.com/office/word/2010/wordml" xmlns:w15="http://schemas.microsoft.com/office/word/2012/wordml" xmlns:w16cex="http://schemas.microsoft.com/office/word/2018/wordml/cex" xmlns:w16cid="http://schemas.microsoft.com/office/word/2016/wordml/cid" xmlns:w16="http://schemas.microsoft.com/office/word/2018/wordml" xmlns:w16sdtdh="http://schemas.microsoft.com/office/word/2020/wordml/sdtdatahash" xmlns:w16se="http://schemas.microsoft.com/office/word/2015/wordml/symex" xmlns:wpg="http://schemas.microsoft.com/office/word/2010/wordprocessingGroup" xmlns:wpi="http://schemas.microsoft.com/office/word/2010/wordprocessingInk" xmlns:wne="http://schemas.microsoft.com/office/word/2006/wordml" xmlns:wps="http://schemas.microsoft.com/office/word/2010/wordprocessingShape" mc:Ignorable="w14 w15 w16se w16cid w16 w16cex w16sdtdh wp14">
+<w:footnotes xmlns:wpc="http://schemas.microsoft.com/office/word/2010/wordprocessingCanvas" xmlns:cx="http://schemas.microsoft.com/office/drawing/2014/chartex" xmlns:mc="http://schemas.openxmlformats.org/markup-compatibility/2006" xmlns:o="urn:schemas-microsoft-com:office:office" xmlns:r="http://schemas.openxmlformats.org/officeDocument/2006/relationships" xmlns:m="http://schemas.openxmlformats.org/officeDocument/2006/math" xmlns:v="urn:schemas-microsoft-com:vml" xmlns:wp14="http://schemas.microsoft.com/office/word/2010/wordprocessingDrawing" xmlns:wp="http://schemas.openxmlformats.org/drawingml/2006/wordprocessingDrawing" xmlns:w10="urn:schemas-microsoft-com:office:word" xmlns:w="http://schemas.openxmlformats.org/wordprocessingml/2006/main" xmlns:w14="http://schemas.microsoft.com/office/word/2010/wordml" xmlns:w15="http://schemas.microsoft.com/office/word/2012/wordml" xmlns:w16se="http://schemas.microsoft.com/office/word/2015/wordml/symex" xmlns:wpg="http://schemas.microsoft.com/office/word/2010/wordprocessingGroup" xmlns:wpi="http://schemas.microsoft.com/office/word/2010/wordprocessingInk" xmlns:wne="http://schemas.microsoft.com/office/word/2006/wordml" xmlns:wps="http://schemas.microsoft.com/office/word/2010/wordprocessingShape" mc:Ignorable="w14 w15 w16se wp14">
   <w:footnote w:type="separator" w:id="-1">
     <w:p>
       <w:r>
@@ -6324,7 +7284,7 @@
 </file>
 
 <file path=word/header1.xml><?xml version="1.0" encoding="utf-8"?>
-<w:hdr xmlns:wpc="http://schemas.microsoft.com/office/word/2010/wordprocessingCanvas" xmlns:cx="http://schemas.microsoft.com/office/drawing/2014/chartex" xmlns:cx1="http://schemas.microsoft.com/office/drawing/2015/9/8/chartex" xmlns:cx2="http://schemas.microsoft.com/office/drawing/2015/10/21/chartex" xmlns:cx3="http://schemas.microsoft.com/office/drawing/2016/5/9/chartex" xmlns:cx4="http://schemas.microsoft.com/office/drawing/2016/5/10/chartex" xmlns:cx5="http://schemas.microsoft.com/office/drawing/2016/5/11/chartex" xmlns:cx6="http://schemas.microsoft.com/office/drawing/2016/5/12/chartex" xmlns:cx7="http://schemas.microsoft.com/office/drawing/2016/5/13/chartex" xmlns:cx8="http://schemas.microsoft.com/office/drawing/2016/5/14/chartex" xmlns:mc="http://schemas.openxmlformats.org/markup-compatibility/2006" xmlns:aink="http://schemas.microsoft.com/office/drawing/2016/ink" xmlns:am3d="http://schemas.microsoft.com/office/drawing/2017/model3d" xmlns:o="urn:schemas-microsoft-com:office:office" xmlns:oel="http://schemas.microsoft.com/office/2019/extlst" xmlns:r="http://schemas.openxmlformats.org/officeDocument/2006/relationships" xmlns:m="http://schemas.openxmlformats.org/officeDocument/2006/math" xmlns:v="urn:schemas-microsoft-com:vml" xmlns:wp14="http://schemas.microsoft.com/office/word/2010/wordprocessingDrawing" xmlns:wp="http://schemas.openxmlformats.org/drawingml/2006/wordprocessingDrawing" xmlns:w10="urn:schemas-microsoft-com:office:word" xmlns:w="http://schemas.openxmlformats.org/wordprocessingml/2006/main" xmlns:w14="http://schemas.microsoft.com/office/word/2010/wordml" xmlns:w15="http://schemas.microsoft.com/office/word/2012/wordml" xmlns:w16cex="http://schemas.microsoft.com/office/word/2018/wordml/cex" xmlns:w16cid="http://schemas.microsoft.com/office/word/2016/wordml/cid" xmlns:w16="http://schemas.microsoft.com/office/word/2018/wordml" xmlns:w16sdtdh="http://schemas.microsoft.com/office/word/2020/wordml/sdtdatahash" xmlns:w16se="http://schemas.microsoft.com/office/word/2015/wordml/symex" xmlns:wpg="http://schemas.microsoft.com/office/word/2010/wordprocessingGroup" xmlns:wpi="http://schemas.microsoft.com/office/word/2010/wordprocessingInk" xmlns:wne="http://schemas.microsoft.com/office/word/2006/wordml" xmlns:wps="http://schemas.microsoft.com/office/word/2010/wordprocessingShape" mc:Ignorable="w14 w15 w16se w16cid w16 w16cex w16sdtdh wp14">
+<w:hdr xmlns:wpc="http://schemas.microsoft.com/office/word/2010/wordprocessingCanvas" xmlns:cx="http://schemas.microsoft.com/office/drawing/2014/chartex" xmlns:mc="http://schemas.openxmlformats.org/markup-compatibility/2006" xmlns:o="urn:schemas-microsoft-com:office:office" xmlns:r="http://schemas.openxmlformats.org/officeDocument/2006/relationships" xmlns:m="http://schemas.openxmlformats.org/officeDocument/2006/math" xmlns:v="urn:schemas-microsoft-com:vml" xmlns:wp14="http://schemas.microsoft.com/office/word/2010/wordprocessingDrawing" xmlns:wp="http://schemas.openxmlformats.org/drawingml/2006/wordprocessingDrawing" xmlns:w10="urn:schemas-microsoft-com:office:word" xmlns:w="http://schemas.openxmlformats.org/wordprocessingml/2006/main" xmlns:w14="http://schemas.microsoft.com/office/word/2010/wordml" xmlns:w15="http://schemas.microsoft.com/office/word/2012/wordml" xmlns:w16se="http://schemas.microsoft.com/office/word/2015/wordml/symex" xmlns:wpg="http://schemas.microsoft.com/office/word/2010/wordprocessingGroup" xmlns:wpi="http://schemas.microsoft.com/office/word/2010/wordprocessingInk" xmlns:wne="http://schemas.microsoft.com/office/word/2006/wordml" xmlns:wps="http://schemas.microsoft.com/office/word/2010/wordprocessingShape" mc:Ignorable="w14 w15 w16se wp14">
   <w:p>
     <w:pPr>
       <w:pStyle w:val="Textoindependiente"/>
@@ -6491,7 +7451,7 @@
             </wp:anchor>
           </w:drawing>
         </mc:Choice>
-        <mc:Fallback>
+        <mc:Fallback xmlns:w16sdtdh="http://schemas.microsoft.com/office/word/2020/wordml/sdtdatahash" xmlns:w16="http://schemas.microsoft.com/office/word/2018/wordml" xmlns:w16cid="http://schemas.microsoft.com/office/word/2016/wordml/cid" xmlns:w16cex="http://schemas.microsoft.com/office/word/2018/wordml/cex" xmlns:oel="http://schemas.microsoft.com/office/2019/extlst" xmlns:am3d="http://schemas.microsoft.com/office/drawing/2017/model3d" xmlns:aink="http://schemas.microsoft.com/office/drawing/2016/ink" xmlns:cx8="http://schemas.microsoft.com/office/drawing/2016/5/14/chartex" xmlns:cx7="http://schemas.microsoft.com/office/drawing/2016/5/13/chartex" xmlns:cx6="http://schemas.microsoft.com/office/drawing/2016/5/12/chartex" xmlns:cx5="http://schemas.microsoft.com/office/drawing/2016/5/11/chartex" xmlns:cx4="http://schemas.microsoft.com/office/drawing/2016/5/10/chartex" xmlns:cx3="http://schemas.microsoft.com/office/drawing/2016/5/9/chartex" xmlns:cx2="http://schemas.microsoft.com/office/drawing/2015/10/21/chartex" xmlns:cx1="http://schemas.microsoft.com/office/drawing/2015/9/8/chartex">
           <w:pict>
             <v:shapetype w14:anchorId="71A8EEC3" id="_x0000_t202" coordsize="21600,21600" o:spt="202" path="m,l,21600r21600,l21600,xe">
               <v:stroke joinstyle="miter"/>
@@ -6655,7 +7615,7 @@
             </wp:anchor>
           </w:drawing>
         </mc:Choice>
-        <mc:Fallback xmlns:w16du="http://schemas.microsoft.com/office/word/2023/wordml/word16du">
+        <mc:Fallback xmlns:w16du="http://schemas.microsoft.com/office/word/2023/wordml/word16du" xmlns:w16sdtdh="http://schemas.microsoft.com/office/word/2020/wordml/sdtdatahash" xmlns:w16="http://schemas.microsoft.com/office/word/2018/wordml" xmlns:w16cid="http://schemas.microsoft.com/office/word/2016/wordml/cid" xmlns:w16cex="http://schemas.microsoft.com/office/word/2018/wordml/cex" xmlns:oel="http://schemas.microsoft.com/office/2019/extlst" xmlns:am3d="http://schemas.microsoft.com/office/drawing/2017/model3d" xmlns:aink="http://schemas.microsoft.com/office/drawing/2016/ink" xmlns:cx8="http://schemas.microsoft.com/office/drawing/2016/5/14/chartex" xmlns:cx7="http://schemas.microsoft.com/office/drawing/2016/5/13/chartex" xmlns:cx6="http://schemas.microsoft.com/office/drawing/2016/5/12/chartex" xmlns:cx5="http://schemas.microsoft.com/office/drawing/2016/5/11/chartex" xmlns:cx4="http://schemas.microsoft.com/office/drawing/2016/5/10/chartex" xmlns:cx3="http://schemas.microsoft.com/office/drawing/2016/5/9/chartex" xmlns:cx2="http://schemas.microsoft.com/office/drawing/2015/10/21/chartex" xmlns:cx1="http://schemas.microsoft.com/office/drawing/2015/9/8/chartex">
           <w:pict>
             <v:line w14:anchorId="088D3CD3" id="Line 3" o:spid="_x0000_s1026" style="position:absolute;z-index:-251657216;visibility:visible;mso-wrap-style:square;mso-width-percent:0;mso-height-percent:0;mso-wrap-distance-left:9pt;mso-wrap-distance-top:0;mso-wrap-distance-right:9pt;mso-wrap-distance-bottom:0;mso-position-horizontal:absolute;mso-position-horizontal-relative:page;mso-position-vertical:absolute;mso-position-vertical-relative:page;mso-width-percent:0;mso-height-percent:0;mso-width-relative:page;mso-height-relative:page" from="77.65pt,65.25pt" to="503.45pt,65.25pt" o:gfxdata="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" strokeweight=".14042mm">
               <o:lock v:ext="edit" shapetype="f"/>
@@ -6670,7 +7630,7 @@
 </file>
 
 <file path=word/numbering.xml><?xml version="1.0" encoding="utf-8"?>
-<w:numbering xmlns:wpc="http://schemas.microsoft.com/office/word/2010/wordprocessingCanvas" xmlns:cx="http://schemas.microsoft.com/office/drawing/2014/chartex" xmlns:cx1="http://schemas.microsoft.com/office/drawing/2015/9/8/chartex" xmlns:cx2="http://schemas.microsoft.com/office/drawing/2015/10/21/chartex" xmlns:cx3="http://schemas.microsoft.com/office/drawing/2016/5/9/chartex" xmlns:cx4="http://schemas.microsoft.com/office/drawing/2016/5/10/chartex" xmlns:cx5="http://schemas.microsoft.com/office/drawing/2016/5/11/chartex" xmlns:cx6="http://schemas.microsoft.com/office/drawing/2016/5/12/chartex" xmlns:cx7="http://schemas.microsoft.com/office/drawing/2016/5/13/chartex" xmlns:cx8="http://schemas.microsoft.com/office/drawing/2016/5/14/chartex" xmlns:mc="http://schemas.openxmlformats.org/markup-compatibility/2006" xmlns:aink="http://schemas.microsoft.com/office/drawing/2016/ink" xmlns:am3d="http://schemas.microsoft.com/office/drawing/2017/model3d" xmlns:o="urn:schemas-microsoft-com:office:office" xmlns:oel="http://schemas.microsoft.com/office/2019/extlst" xmlns:r="http://schemas.openxmlformats.org/officeDocument/2006/relationships" xmlns:m="http://schemas.openxmlformats.org/officeDocument/2006/math" xmlns:v="urn:schemas-microsoft-com:vml" xmlns:wp14="http://schemas.microsoft.com/office/word/2010/wordprocessingDrawing" xmlns:wp="http://schemas.openxmlformats.org/drawingml/2006/wordprocessingDrawing" xmlns:w10="urn:schemas-microsoft-com:office:word" xmlns:w="http://schemas.openxmlformats.org/wordprocessingml/2006/main" xmlns:w14="http://schemas.microsoft.com/office/word/2010/wordml" xmlns:w15="http://schemas.microsoft.com/office/word/2012/wordml" xmlns:w16cex="http://schemas.microsoft.com/office/word/2018/wordml/cex" xmlns:w16cid="http://schemas.microsoft.com/office/word/2016/wordml/cid" xmlns:w16="http://schemas.microsoft.com/office/word/2018/wordml" xmlns:w16sdtdh="http://schemas.microsoft.com/office/word/2020/wordml/sdtdatahash" xmlns:w16se="http://schemas.microsoft.com/office/word/2015/wordml/symex" xmlns:wpg="http://schemas.microsoft.com/office/word/2010/wordprocessingGroup" xmlns:wpi="http://schemas.microsoft.com/office/word/2010/wordprocessingInk" xmlns:wne="http://schemas.microsoft.com/office/word/2006/wordml" xmlns:wps="http://schemas.microsoft.com/office/word/2010/wordprocessingShape" mc:Ignorable="w14 w15 w16se w16cid w16 w16cex w16sdtdh wp14">
+<w:numbering xmlns:wpc="http://schemas.microsoft.com/office/word/2010/wordprocessingCanvas" xmlns:cx="http://schemas.microsoft.com/office/drawing/2014/chartex" xmlns:mc="http://schemas.openxmlformats.org/markup-compatibility/2006" xmlns:o="urn:schemas-microsoft-com:office:office" xmlns:r="http://schemas.openxmlformats.org/officeDocument/2006/relationships" xmlns:m="http://schemas.openxmlformats.org/officeDocument/2006/math" xmlns:v="urn:schemas-microsoft-com:vml" xmlns:wp14="http://schemas.microsoft.com/office/word/2010/wordprocessingDrawing" xmlns:wp="http://schemas.openxmlformats.org/drawingml/2006/wordprocessingDrawing" xmlns:w10="urn:schemas-microsoft-com:office:word" xmlns:w="http://schemas.openxmlformats.org/wordprocessingml/2006/main" xmlns:w14="http://schemas.microsoft.com/office/word/2010/wordml" xmlns:w15="http://schemas.microsoft.com/office/word/2012/wordml" xmlns:w16se="http://schemas.microsoft.com/office/word/2015/wordml/symex" xmlns:wpg="http://schemas.microsoft.com/office/word/2010/wordprocessingGroup" xmlns:wpi="http://schemas.microsoft.com/office/word/2010/wordprocessingInk" xmlns:wne="http://schemas.microsoft.com/office/word/2006/wordml" xmlns:wps="http://schemas.microsoft.com/office/word/2010/wordprocessingShape" mc:Ignorable="w14 w15 w16se wp14">
   <w:abstractNum w:abstractNumId="0" w15:restartNumberingAfterBreak="0">
     <w:nsid w:val="05CA508C"/>
     <w:multiLevelType w:val="multilevel"/>
@@ -8589,62 +9549,62 @@
       </w:rPr>
     </w:lvl>
   </w:abstractNum>
-  <w:num w:numId="1" w16cid:durableId="163395632">
+  <w:num w:numId="1">
     <w:abstractNumId w:val="5"/>
   </w:num>
-  <w:num w:numId="2" w16cid:durableId="846750922">
+  <w:num w:numId="2">
     <w:abstractNumId w:val="1"/>
   </w:num>
-  <w:num w:numId="3" w16cid:durableId="848255562">
+  <w:num w:numId="3">
     <w:abstractNumId w:val="7"/>
   </w:num>
-  <w:num w:numId="4" w16cid:durableId="1169057501">
+  <w:num w:numId="4">
     <w:abstractNumId w:val="8"/>
   </w:num>
-  <w:num w:numId="5" w16cid:durableId="1904754069">
+  <w:num w:numId="5">
     <w:abstractNumId w:val="0"/>
   </w:num>
-  <w:num w:numId="6" w16cid:durableId="1336106550">
+  <w:num w:numId="6">
     <w:abstractNumId w:val="9"/>
   </w:num>
-  <w:num w:numId="7" w16cid:durableId="1227296833">
+  <w:num w:numId="7">
     <w:abstractNumId w:val="6"/>
   </w:num>
-  <w:num w:numId="8" w16cid:durableId="1434202345">
+  <w:num w:numId="8">
     <w:abstractNumId w:val="3"/>
   </w:num>
-  <w:num w:numId="9" w16cid:durableId="296423693">
+  <w:num w:numId="9">
     <w:abstractNumId w:val="10"/>
   </w:num>
-  <w:num w:numId="10" w16cid:durableId="244075639">
+  <w:num w:numId="10">
     <w:abstractNumId w:val="11"/>
   </w:num>
-  <w:num w:numId="11" w16cid:durableId="46536764">
+  <w:num w:numId="11">
     <w:abstractNumId w:val="16"/>
   </w:num>
-  <w:num w:numId="12" w16cid:durableId="155730396">
+  <w:num w:numId="12">
     <w:abstractNumId w:val="13"/>
   </w:num>
-  <w:num w:numId="13" w16cid:durableId="1689480320">
+  <w:num w:numId="13">
     <w:abstractNumId w:val="4"/>
   </w:num>
-  <w:num w:numId="14" w16cid:durableId="958881607">
+  <w:num w:numId="14">
     <w:abstractNumId w:val="15"/>
   </w:num>
-  <w:num w:numId="15" w16cid:durableId="1955015929">
+  <w:num w:numId="15">
     <w:abstractNumId w:val="14"/>
   </w:num>
-  <w:num w:numId="16" w16cid:durableId="94643624">
+  <w:num w:numId="16">
     <w:abstractNumId w:val="12"/>
   </w:num>
-  <w:num w:numId="17" w16cid:durableId="1394621097">
+  <w:num w:numId="17">
     <w:abstractNumId w:val="2"/>
   </w:num>
 </w:numbering>
 </file>
 
 <file path=word/styles.xml><?xml version="1.0" encoding="utf-8"?>
-<w:styles xmlns:mc="http://schemas.openxmlformats.org/markup-compatibility/2006" xmlns:r="http://schemas.openxmlformats.org/officeDocument/2006/relationships" xmlns:w="http://schemas.openxmlformats.org/wordprocessingml/2006/main" xmlns:w14="http://schemas.microsoft.com/office/word/2010/wordml" xmlns:w15="http://schemas.microsoft.com/office/word/2012/wordml" xmlns:w16cex="http://schemas.microsoft.com/office/word/2018/wordml/cex" xmlns:w16cid="http://schemas.microsoft.com/office/word/2016/wordml/cid" xmlns:w16="http://schemas.microsoft.com/office/word/2018/wordml" xmlns:w16sdtdh="http://schemas.microsoft.com/office/word/2020/wordml/sdtdatahash" xmlns:w16se="http://schemas.microsoft.com/office/word/2015/wordml/symex" mc:Ignorable="w14 w15 w16se w16cid w16 w16cex w16sdtdh">
+<w:styles xmlns:mc="http://schemas.openxmlformats.org/markup-compatibility/2006" xmlns:r="http://schemas.openxmlformats.org/officeDocument/2006/relationships" xmlns:w="http://schemas.openxmlformats.org/wordprocessingml/2006/main" xmlns:w14="http://schemas.microsoft.com/office/word/2010/wordml" xmlns:w15="http://schemas.microsoft.com/office/word/2012/wordml" xmlns:w16se="http://schemas.microsoft.com/office/word/2015/wordml/symex" mc:Ignorable="w14 w15 w16se">
   <w:docDefaults>
     <w:rPrDefault>
       <w:rPr>
@@ -8656,7 +9616,7 @@
     </w:rPrDefault>
     <w:pPrDefault/>
   </w:docDefaults>
-  <w:latentStyles w:defLockedState="0" w:defUIPriority="99" w:defSemiHidden="0" w:defUnhideWhenUsed="0" w:defQFormat="0" w:count="376">
+  <w:latentStyles w:defLockedState="0" w:defUIPriority="99" w:defSemiHidden="0" w:defUnhideWhenUsed="0" w:defQFormat="0" w:count="371">
     <w:lsdException w:name="Normal" w:uiPriority="0" w:qFormat="1"/>
     <w:lsdException w:name="heading 1" w:uiPriority="9" w:qFormat="1"/>
     <w:lsdException w:name="heading 2" w:semiHidden="1" w:uiPriority="9" w:unhideWhenUsed="1" w:qFormat="1"/>
@@ -9028,11 +9988,6 @@
     <w:lsdException w:name="List Table 5 Dark Accent 6" w:uiPriority="50"/>
     <w:lsdException w:name="List Table 6 Colorful Accent 6" w:uiPriority="51"/>
     <w:lsdException w:name="List Table 7 Colorful Accent 6" w:uiPriority="52"/>
-    <w:lsdException w:name="Mention" w:semiHidden="1" w:unhideWhenUsed="1"/>
-    <w:lsdException w:name="Smart Hyperlink" w:semiHidden="1" w:unhideWhenUsed="1"/>
-    <w:lsdException w:name="Hashtag" w:semiHidden="1" w:unhideWhenUsed="1"/>
-    <w:lsdException w:name="Unresolved Mention" w:semiHidden="1" w:unhideWhenUsed="1"/>
-    <w:lsdException w:name="Smart Link" w:semiHidden="1" w:unhideWhenUsed="1"/>
   </w:latentStyles>
   <w:style w:type="paragraph" w:default="1" w:styleId="Normal">
     <w:name w:val="Normal"/>
@@ -9576,7 +10531,7 @@
     <w:basedOn w:val="Fuentedeprrafopredeter"/>
     <w:rsid w:val="008E275D"/>
   </w:style>
-  <w:style w:type="character" w:styleId="Mencinsinresolver">
+  <w:style w:type="character" w:customStyle="1" w:styleId="UnresolvedMention">
     <w:name w:val="Unresolved Mention"/>
     <w:basedOn w:val="Fuentedeprrafopredeter"/>
     <w:uiPriority w:val="99"/>
@@ -9891,7 +10846,7 @@
 </file>
 
 <file path=customXml/itemProps1.xml><?xml version="1.0" encoding="utf-8"?>
-<ds:datastoreItem xmlns:ds="http://schemas.openxmlformats.org/officeDocument/2006/customXml" ds:itemID="{7599B241-A14B-4DA9-9DB5-BD123B35E19C}">
+<ds:datastoreItem xmlns:ds="http://schemas.openxmlformats.org/officeDocument/2006/customXml" ds:itemID="{D63A1821-7EC1-4389-A1A2-6D2C3BEB3AE9}">
   <ds:schemaRefs>
     <ds:schemaRef ds:uri="http://schemas.openxmlformats.org/officeDocument/2006/bibliography"/>
   </ds:schemaRefs>

</xml_diff>

<commit_message>
Mejoras en el codigo de RF, System-talk implementado e Informe para comodin
</commit_message>
<xml_diff>
--- a/Informe_13452929_Bustamante.docx
+++ b/Informe_13452929_Bustamante.docx
@@ -1,6 +1,6 @@
 
 <file path=word/document.xml><?xml version="1.0" encoding="utf-8"?>
-<w:document xmlns:wpc="http://schemas.microsoft.com/office/word/2010/wordprocessingCanvas" xmlns:cx="http://schemas.microsoft.com/office/drawing/2014/chartex" xmlns:mc="http://schemas.openxmlformats.org/markup-compatibility/2006" xmlns:o="urn:schemas-microsoft-com:office:office" xmlns:r="http://schemas.openxmlformats.org/officeDocument/2006/relationships" xmlns:m="http://schemas.openxmlformats.org/officeDocument/2006/math" xmlns:v="urn:schemas-microsoft-com:vml" xmlns:wp14="http://schemas.microsoft.com/office/word/2010/wordprocessingDrawing" xmlns:wp="http://schemas.openxmlformats.org/drawingml/2006/wordprocessingDrawing" xmlns:w10="urn:schemas-microsoft-com:office:word" xmlns:w="http://schemas.openxmlformats.org/wordprocessingml/2006/main" xmlns:w14="http://schemas.microsoft.com/office/word/2010/wordml" xmlns:w15="http://schemas.microsoft.com/office/word/2012/wordml" xmlns:w16se="http://schemas.microsoft.com/office/word/2015/wordml/symex" xmlns:wpg="http://schemas.microsoft.com/office/word/2010/wordprocessingGroup" xmlns:wpi="http://schemas.microsoft.com/office/word/2010/wordprocessingInk" xmlns:wne="http://schemas.microsoft.com/office/word/2006/wordml" xmlns:wps="http://schemas.microsoft.com/office/word/2010/wordprocessingShape" mc:Ignorable="w14 w15 w16se wp14">
+<w:document xmlns:wpc="http://schemas.microsoft.com/office/word/2010/wordprocessingCanvas" xmlns:cx="http://schemas.microsoft.com/office/drawing/2014/chartex" xmlns:cx1="http://schemas.microsoft.com/office/drawing/2015/9/8/chartex" xmlns:cx2="http://schemas.microsoft.com/office/drawing/2015/10/21/chartex" xmlns:cx3="http://schemas.microsoft.com/office/drawing/2016/5/9/chartex" xmlns:cx4="http://schemas.microsoft.com/office/drawing/2016/5/10/chartex" xmlns:cx5="http://schemas.microsoft.com/office/drawing/2016/5/11/chartex" xmlns:cx6="http://schemas.microsoft.com/office/drawing/2016/5/12/chartex" xmlns:cx7="http://schemas.microsoft.com/office/drawing/2016/5/13/chartex" xmlns:cx8="http://schemas.microsoft.com/office/drawing/2016/5/14/chartex" xmlns:mc="http://schemas.openxmlformats.org/markup-compatibility/2006" xmlns:aink="http://schemas.microsoft.com/office/drawing/2016/ink" xmlns:am3d="http://schemas.microsoft.com/office/drawing/2017/model3d" xmlns:o="urn:schemas-microsoft-com:office:office" xmlns:oel="http://schemas.microsoft.com/office/2019/extlst" xmlns:r="http://schemas.openxmlformats.org/officeDocument/2006/relationships" xmlns:m="http://schemas.openxmlformats.org/officeDocument/2006/math" xmlns:v="urn:schemas-microsoft-com:vml" xmlns:wp14="http://schemas.microsoft.com/office/word/2010/wordprocessingDrawing" xmlns:wp="http://schemas.openxmlformats.org/drawingml/2006/wordprocessingDrawing" xmlns:w10="urn:schemas-microsoft-com:office:word" xmlns:w="http://schemas.openxmlformats.org/wordprocessingml/2006/main" xmlns:w14="http://schemas.microsoft.com/office/word/2010/wordml" xmlns:w15="http://schemas.microsoft.com/office/word/2012/wordml" xmlns:w16cex="http://schemas.microsoft.com/office/word/2018/wordml/cex" xmlns:w16cid="http://schemas.microsoft.com/office/word/2016/wordml/cid" xmlns:w16="http://schemas.microsoft.com/office/word/2018/wordml" xmlns:w16sdtdh="http://schemas.microsoft.com/office/word/2020/wordml/sdtdatahash" xmlns:w16se="http://schemas.microsoft.com/office/word/2015/wordml/symex" xmlns:wpg="http://schemas.microsoft.com/office/word/2010/wordprocessingGroup" xmlns:wpi="http://schemas.microsoft.com/office/word/2010/wordprocessingInk" xmlns:wne="http://schemas.microsoft.com/office/word/2006/wordml" xmlns:wps="http://schemas.microsoft.com/office/word/2010/wordprocessingShape" mc:Ignorable="w14 w15 w16se w16cid w16 w16cex w16sdtdh wp14">
   <w:body>
     <w:p>
       <w:pPr>
@@ -290,7 +290,7 @@
               </wp:anchor>
             </w:drawing>
           </mc:Choice>
-          <mc:Fallback xmlns:cx1="http://schemas.microsoft.com/office/drawing/2015/9/8/chartex" xmlns:cx2="http://schemas.microsoft.com/office/drawing/2015/10/21/chartex" xmlns:cx3="http://schemas.microsoft.com/office/drawing/2016/5/9/chartex" xmlns:cx4="http://schemas.microsoft.com/office/drawing/2016/5/10/chartex" xmlns:cx5="http://schemas.microsoft.com/office/drawing/2016/5/11/chartex" xmlns:cx6="http://schemas.microsoft.com/office/drawing/2016/5/12/chartex" xmlns:cx7="http://schemas.microsoft.com/office/drawing/2016/5/13/chartex" xmlns:cx8="http://schemas.microsoft.com/office/drawing/2016/5/14/chartex" xmlns:aink="http://schemas.microsoft.com/office/drawing/2016/ink" xmlns:am3d="http://schemas.microsoft.com/office/drawing/2017/model3d" xmlns:oel="http://schemas.microsoft.com/office/2019/extlst" xmlns:w16cex="http://schemas.microsoft.com/office/word/2018/wordml/cex" xmlns:w16cid="http://schemas.microsoft.com/office/word/2016/wordml/cid" xmlns:w16="http://schemas.microsoft.com/office/word/2018/wordml" xmlns:w16sdtdh="http://schemas.microsoft.com/office/word/2020/wordml/sdtdatahash" xmlns:w16du="http://schemas.microsoft.com/office/word/2023/wordml/word16du">
+          <mc:Fallback xmlns:w16du="http://schemas.microsoft.com/office/word/2023/wordml/word16du">
             <w:pict>
               <v:shape w14:anchorId="12D8EAEC" id="docshape1" o:spid="_x0000_s1026" style="position:absolute;margin-left:85.05pt;margin-top:10.75pt;width:425.85pt;height:.1pt;z-index:-251657216;visibility:visible;mso-wrap-style:square;mso-width-percent:0;mso-height-percent:0;mso-wrap-distance-left:0;mso-wrap-distance-top:0;mso-wrap-distance-right:0;mso-wrap-distance-bottom:0;mso-position-horizontal:absolute;mso-position-horizontal-relative:page;mso-position-vertical:absolute;mso-position-vertical-relative:text;mso-width-percent:0;mso-height-percent:0;mso-width-relative:page;mso-height-relative:page;v-text-anchor:top" coordsize="8517,1270" o:gfxdata="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" path="m,l8516,e" filled="f" strokeweight=".20003mm">
                 <v:path arrowok="t" o:connecttype="custom" o:connectlocs="0,0;5407660,0" o:connectangles="0,0"/>
@@ -465,7 +465,7 @@
               </wp:anchor>
             </w:drawing>
           </mc:Choice>
-          <mc:Fallback xmlns:cx1="http://schemas.microsoft.com/office/drawing/2015/9/8/chartex" xmlns:cx2="http://schemas.microsoft.com/office/drawing/2015/10/21/chartex" xmlns:cx3="http://schemas.microsoft.com/office/drawing/2016/5/9/chartex" xmlns:cx4="http://schemas.microsoft.com/office/drawing/2016/5/10/chartex" xmlns:cx5="http://schemas.microsoft.com/office/drawing/2016/5/11/chartex" xmlns:cx6="http://schemas.microsoft.com/office/drawing/2016/5/12/chartex" xmlns:cx7="http://schemas.microsoft.com/office/drawing/2016/5/13/chartex" xmlns:cx8="http://schemas.microsoft.com/office/drawing/2016/5/14/chartex" xmlns:aink="http://schemas.microsoft.com/office/drawing/2016/ink" xmlns:am3d="http://schemas.microsoft.com/office/drawing/2017/model3d" xmlns:oel="http://schemas.microsoft.com/office/2019/extlst" xmlns:w16cex="http://schemas.microsoft.com/office/word/2018/wordml/cex" xmlns:w16cid="http://schemas.microsoft.com/office/word/2016/wordml/cid" xmlns:w16="http://schemas.microsoft.com/office/word/2018/wordml" xmlns:w16sdtdh="http://schemas.microsoft.com/office/word/2020/wordml/sdtdatahash" xmlns:w16du="http://schemas.microsoft.com/office/word/2023/wordml/word16du">
+          <mc:Fallback xmlns:w16du="http://schemas.microsoft.com/office/word/2023/wordml/word16du">
             <w:pict>
               <v:shape w14:anchorId="0DA351F0" id="docshape2" o:spid="_x0000_s1026" style="position:absolute;margin-left:85.05pt;margin-top:8.9pt;width:425.85pt;height:.1pt;z-index:-251656192;visibility:visible;mso-wrap-style:square;mso-width-percent:0;mso-height-percent:0;mso-wrap-distance-left:0;mso-wrap-distance-top:0;mso-wrap-distance-right:0;mso-wrap-distance-bottom:0;mso-position-horizontal:absolute;mso-position-horizontal-relative:page;mso-position-vertical:absolute;mso-position-vertical-relative:text;mso-width-percent:0;mso-height-percent:0;mso-width-relative:page;mso-height-relative:page;v-text-anchor:top" coordsize="8517,1270" o:gfxdata="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" path="m,l8516,e" filled="f" strokeweight=".20003mm">
                 <v:path arrowok="t" o:connecttype="custom" o:connectlocs="0,0;5407660,0" o:connectangles="0,0"/>
@@ -699,7 +699,6 @@
           <w:docPartUnique/>
         </w:docPartObj>
       </w:sdtPr>
-      <w:sdtEndPr/>
       <w:sdtContent>
         <w:p>
           <w:pPr>
@@ -1650,25 +1649,7 @@
           <w:b/>
           <w:bCs/>
         </w:rPr>
-        <w:t xml:space="preserve">Sistema para la creación, despliegue y administración de </w:t>
-      </w:r>
-      <w:proofErr w:type="spellStart"/>
-      <w:r>
-        <w:rPr>
-          <w:rFonts w:ascii="Arial Narrow" w:hAnsi="Arial Narrow"/>
-          <w:b/>
-          <w:bCs/>
-        </w:rPr>
-        <w:t>chatbots</w:t>
-      </w:r>
-      <w:proofErr w:type="spellEnd"/>
-      <w:r>
-        <w:rPr>
-          <w:rFonts w:ascii="Arial Narrow" w:hAnsi="Arial Narrow"/>
-          <w:b/>
-          <w:bCs/>
-        </w:rPr>
-        <w:t xml:space="preserve"> simplificado.</w:t>
+        <w:t>Sistema para la creación, despliegue y administración de chatbots simplificado.</w:t>
       </w:r>
       <w:r>
         <w:rPr>
@@ -1698,16 +1679,8 @@
         <w:rPr>
           <w:rFonts w:ascii="Arial Narrow" w:hAnsi="Arial Narrow"/>
         </w:rPr>
-        <w:t xml:space="preserve">Para llevar a cabo esta implementación, utilizaremos el lenguaje de programación Java, con el cual, buscaremos brindar una solución integral a los requerimientos funcionales establecidos, de modo que la solución propuesta permita al usuario realizar diversas acciones sobre este sistema de administración de </w:t>
-      </w:r>
-      <w:proofErr w:type="spellStart"/>
-      <w:r>
-        <w:rPr>
-          <w:rFonts w:ascii="Arial Narrow" w:hAnsi="Arial Narrow"/>
-        </w:rPr>
-        <w:t>chatbot</w:t>
-      </w:r>
-      <w:proofErr w:type="spellEnd"/>
+        <w:t>Para llevar a cabo esta implementación, utilizaremos el lenguaje de programación Java, con el cual, buscaremos brindar una solución integral a los requerimientos funcionales establecidos, de modo que la solución propuesta permita al usuario realizar diversas acciones sobre este sistema de administración de chatbot</w:t>
+      </w:r>
       <w:r>
         <w:rPr>
           <w:rFonts w:ascii="Arial Narrow" w:hAnsi="Arial Narrow"/>
@@ -1742,21 +1715,7 @@
         <w:rPr>
           <w:rFonts w:ascii="Arial Narrow" w:hAnsi="Arial Narrow"/>
         </w:rPr>
-        <w:t xml:space="preserve">un </w:t>
-      </w:r>
-      <w:proofErr w:type="spellStart"/>
-      <w:r>
-        <w:rPr>
-          <w:rFonts w:ascii="Arial Narrow" w:hAnsi="Arial Narrow"/>
-        </w:rPr>
-        <w:t>chatbot</w:t>
-      </w:r>
-      <w:proofErr w:type="spellEnd"/>
-      <w:r>
-        <w:rPr>
-          <w:rFonts w:ascii="Arial Narrow" w:hAnsi="Arial Narrow"/>
-        </w:rPr>
-        <w:t xml:space="preserve">, </w:t>
+        <w:t xml:space="preserve">un chatbot, </w:t>
       </w:r>
       <w:r>
         <w:rPr>
@@ -1834,21 +1793,7 @@
         <w:rPr>
           <w:rFonts w:ascii="Arial Narrow" w:hAnsi="Arial Narrow"/>
         </w:rPr>
-        <w:t xml:space="preserve"> modelar y organizar el sistema de administración de </w:t>
-      </w:r>
-      <w:proofErr w:type="spellStart"/>
-      <w:r>
-        <w:rPr>
-          <w:rFonts w:ascii="Arial Narrow" w:hAnsi="Arial Narrow"/>
-        </w:rPr>
-        <w:t>chatbot</w:t>
-      </w:r>
-      <w:proofErr w:type="spellEnd"/>
-      <w:r>
-        <w:rPr>
-          <w:rFonts w:ascii="Arial Narrow" w:hAnsi="Arial Narrow"/>
-        </w:rPr>
-        <w:t xml:space="preserve"> y sus interacciones </w:t>
+        <w:t xml:space="preserve"> modelar y organizar el sistema de administración de chatbot y sus interacciones </w:t>
       </w:r>
       <w:r>
         <w:rPr>
@@ -2191,35 +2136,7 @@
         <w:rPr>
           <w:rFonts w:ascii="Arial Narrow" w:hAnsi="Arial Narrow"/>
         </w:rPr>
-        <w:t xml:space="preserve">En el contexto de esta simulación, nos enfrentamos al desafío de desarrollar </w:t>
-      </w:r>
-      <w:proofErr w:type="spellStart"/>
-      <w:r>
-        <w:rPr>
-          <w:rFonts w:ascii="Arial Narrow" w:hAnsi="Arial Narrow"/>
-        </w:rPr>
-        <w:t>chatbots</w:t>
-      </w:r>
-      <w:proofErr w:type="spellEnd"/>
-      <w:r>
-        <w:rPr>
-          <w:rFonts w:ascii="Arial Narrow" w:hAnsi="Arial Narrow"/>
-        </w:rPr>
-        <w:t xml:space="preserve"> utilizando el lenguaje de programación Java, con un enfoque específico en la categoría ITR (Interacción a Través del Lenguaje Natural). Esta categoría implica que los </w:t>
-      </w:r>
-      <w:proofErr w:type="spellStart"/>
-      <w:r>
-        <w:rPr>
-          <w:rFonts w:ascii="Arial Narrow" w:hAnsi="Arial Narrow"/>
-        </w:rPr>
-        <w:t>chatbots</w:t>
-      </w:r>
-      <w:proofErr w:type="spellEnd"/>
-      <w:r>
-        <w:rPr>
-          <w:rFonts w:ascii="Arial Narrow" w:hAnsi="Arial Narrow"/>
-        </w:rPr>
-        <w:t xml:space="preserve"> estarán diseñados según los principios fundamentales del paradigma orientado a objetos.</w:t>
+        <w:t>En el contexto de esta simulación, nos enfrentamos al desafío de desarrollar chatbots utilizando el lenguaje de programación Java, con un enfoque específico en la categoría ITR (Interacción a Través del Lenguaje Natural). Esta categoría implica que los chatbots estarán diseñados según los principios fundamentales del paradigma orientado a objetos.</w:t>
       </w:r>
     </w:p>
     <w:p>
@@ -2243,35 +2160,7 @@
         <w:rPr>
           <w:rFonts w:ascii="Arial Narrow" w:hAnsi="Arial Narrow"/>
         </w:rPr>
-        <w:t xml:space="preserve">En este sentido, se aprovecharán las características claves del paradigma orientado a objetos, como la encapsulación, la herencia y el polimorfismo, para modelar de manera eficaz la estructura y comportamiento de los </w:t>
-      </w:r>
-      <w:proofErr w:type="spellStart"/>
-      <w:r>
-        <w:rPr>
-          <w:rFonts w:ascii="Arial Narrow" w:hAnsi="Arial Narrow"/>
-        </w:rPr>
-        <w:t>chatbots</w:t>
-      </w:r>
-      <w:proofErr w:type="spellEnd"/>
-      <w:r>
-        <w:rPr>
-          <w:rFonts w:ascii="Arial Narrow" w:hAnsi="Arial Narrow"/>
-        </w:rPr>
-        <w:t xml:space="preserve">. La encapsulación permitirá la organización interna de los componentes del </w:t>
-      </w:r>
-      <w:proofErr w:type="spellStart"/>
-      <w:r>
-        <w:rPr>
-          <w:rFonts w:ascii="Arial Narrow" w:hAnsi="Arial Narrow"/>
-        </w:rPr>
-        <w:t>chatbot</w:t>
-      </w:r>
-      <w:proofErr w:type="spellEnd"/>
-      <w:r>
-        <w:rPr>
-          <w:rFonts w:ascii="Arial Narrow" w:hAnsi="Arial Narrow"/>
-        </w:rPr>
-        <w:t>, la herencia facilitará la reutilización de código al definir relaciones jerárquicas entre clases, y el polimorfismo posibilitará adaptar las respuestas según el contexto de interacción.</w:t>
+        <w:t>En este sentido, se aprovecharán las características claves del paradigma orientado a objetos, como la encapsulación, la herencia y el polimorfismo, para modelar de manera eficaz la estructura y comportamiento de los chatbots. La encapsulación permitirá la organización interna de los componentes del chatbot, la herencia facilitará la reutilización de código al definir relaciones jerárquicas entre clases, y el polimorfismo posibilitará adaptar las respuestas según el contexto de interacción.</w:t>
       </w:r>
     </w:p>
     <w:p>
@@ -2349,21 +2238,7 @@
         <w:rPr>
           <w:rFonts w:ascii="Arial Narrow" w:hAnsi="Arial Narrow"/>
         </w:rPr>
-        <w:t xml:space="preserve"> desarrollo de los </w:t>
-      </w:r>
-      <w:proofErr w:type="spellStart"/>
-      <w:r>
-        <w:rPr>
-          <w:rFonts w:ascii="Arial Narrow" w:hAnsi="Arial Narrow"/>
-        </w:rPr>
-        <w:t>chatbots</w:t>
-      </w:r>
-      <w:proofErr w:type="spellEnd"/>
-      <w:r>
-        <w:rPr>
-          <w:rFonts w:ascii="Arial Narrow" w:hAnsi="Arial Narrow"/>
-        </w:rPr>
-        <w:t xml:space="preserve"> no solo se centrará en la funcionalidad específica de la ITR, sino que también se beneficiará de las ventajas que brinda el paradigma orientado a objetos para lograr una solución modular, flexible y eficiente.</w:t>
+        <w:t xml:space="preserve"> desarrollo de los chatbots no solo se centrará en la funcionalidad específica de la ITR, sino que también se beneficiará de las ventajas que brinda el paradigma orientado a objetos para lograr una solución modular, flexible y eficiente.</w:t>
       </w:r>
     </w:p>
     <w:p>
@@ -2453,16 +2328,8 @@
         <w:rPr>
           <w:rFonts w:ascii="Arial Narrow" w:hAnsi="Arial Narrow"/>
         </w:rPr>
-        <w:t xml:space="preserve">sistema simplificado de </w:t>
-      </w:r>
-      <w:proofErr w:type="spellStart"/>
-      <w:r>
-        <w:rPr>
-          <w:rFonts w:ascii="Arial Narrow" w:hAnsi="Arial Narrow"/>
-        </w:rPr>
-        <w:t>chatbot</w:t>
-      </w:r>
-      <w:proofErr w:type="spellEnd"/>
+        <w:t>sistema simplificado de chatbot</w:t>
+      </w:r>
       <w:r>
         <w:rPr>
           <w:rFonts w:ascii="Arial Narrow" w:hAnsi="Arial Narrow"/>
@@ -2559,16 +2426,8 @@
         <w:rPr>
           <w:rFonts w:ascii="Arial Narrow" w:hAnsi="Arial Narrow"/>
         </w:rPr>
-        <w:t xml:space="preserve"> de </w:t>
-      </w:r>
-      <w:proofErr w:type="spellStart"/>
-      <w:r>
-        <w:rPr>
-          <w:rFonts w:ascii="Arial Narrow" w:hAnsi="Arial Narrow"/>
-        </w:rPr>
-        <w:t>chatbot</w:t>
-      </w:r>
-      <w:proofErr w:type="spellEnd"/>
+        <w:t xml:space="preserve"> de chatbot</w:t>
+      </w:r>
       <w:r>
         <w:rPr>
           <w:rFonts w:ascii="Arial Narrow" w:hAnsi="Arial Narrow"/>
@@ -2611,19 +2470,11 @@
         </w:rPr>
         <w:t xml:space="preserve">campo booleano </w:t>
       </w:r>
-      <w:proofErr w:type="spellStart"/>
-      <w:r>
-        <w:rPr>
-          <w:rFonts w:ascii="Arial Narrow" w:hAnsi="Arial Narrow"/>
-        </w:rPr>
-        <w:t>isAdmin</w:t>
-      </w:r>
-      <w:proofErr w:type="spellEnd"/>
-      <w:r>
-        <w:rPr>
-          <w:rFonts w:ascii="Arial Narrow" w:hAnsi="Arial Narrow"/>
-        </w:rPr>
-        <w:t xml:space="preserve"> (true / false), con esta información lograremos desplegar el menú correspondiente al tipo de usuario.</w:t>
+      <w:r>
+        <w:rPr>
+          <w:rFonts w:ascii="Arial Narrow" w:hAnsi="Arial Narrow"/>
+        </w:rPr>
+        <w:t>isAdmin (true / false), con esta información lograremos desplegar el menú correspondiente al tipo de usuario.</w:t>
       </w:r>
     </w:p>
     <w:p>
@@ -2647,21 +2498,7 @@
         <w:rPr>
           <w:rFonts w:ascii="Arial Narrow" w:hAnsi="Arial Narrow"/>
         </w:rPr>
-        <w:t xml:space="preserve">Para la creación de un </w:t>
-      </w:r>
-      <w:proofErr w:type="spellStart"/>
-      <w:r>
-        <w:rPr>
-          <w:rFonts w:ascii="Arial Narrow" w:hAnsi="Arial Narrow"/>
-        </w:rPr>
-        <w:t>chatbot</w:t>
-      </w:r>
-      <w:proofErr w:type="spellEnd"/>
-      <w:r>
-        <w:rPr>
-          <w:rFonts w:ascii="Arial Narrow" w:hAnsi="Arial Narrow"/>
-        </w:rPr>
-        <w:t xml:space="preserve">, se propone la implementación de un algoritmo que mediante las opciones de un menú y posteriores solicitudes de entradas </w:t>
+        <w:t xml:space="preserve">Para la creación de un chatbot, se propone la implementación de un algoritmo que mediante las opciones de un menú y posteriores solicitudes de entradas </w:t>
       </w:r>
       <w:r>
         <w:rPr>
@@ -2697,21 +2534,7 @@
         <w:rPr>
           <w:rFonts w:ascii="Arial Narrow" w:hAnsi="Arial Narrow"/>
         </w:rPr>
-        <w:t xml:space="preserve">ujos y finalmente el </w:t>
-      </w:r>
-      <w:proofErr w:type="spellStart"/>
-      <w:r>
-        <w:rPr>
-          <w:rFonts w:ascii="Arial Narrow" w:hAnsi="Arial Narrow"/>
-        </w:rPr>
-        <w:t>Chatbot</w:t>
-      </w:r>
-      <w:proofErr w:type="spellEnd"/>
-      <w:r>
-        <w:rPr>
-          <w:rFonts w:ascii="Arial Narrow" w:hAnsi="Arial Narrow"/>
-        </w:rPr>
-        <w:t>.</w:t>
+        <w:t>ujos y finalmente el Chatbot.</w:t>
       </w:r>
     </w:p>
     <w:p>
@@ -2735,49 +2558,7 @@
         <w:rPr>
           <w:rFonts w:ascii="Arial Narrow" w:hAnsi="Arial Narrow"/>
         </w:rPr>
-        <w:t xml:space="preserve">También, es requerido verificar la unicidad de opciones, flujos y </w:t>
-      </w:r>
-      <w:proofErr w:type="spellStart"/>
-      <w:r>
-        <w:rPr>
-          <w:rFonts w:ascii="Arial Narrow" w:hAnsi="Arial Narrow"/>
-        </w:rPr>
-        <w:t>chatbots</w:t>
-      </w:r>
-      <w:proofErr w:type="spellEnd"/>
-      <w:r>
-        <w:rPr>
-          <w:rFonts w:ascii="Arial Narrow" w:hAnsi="Arial Narrow"/>
-        </w:rPr>
-        <w:t xml:space="preserve"> que se agreguen al sistema, para ello implementaremos un ciclo que chequee cada lista antes de agregarlas a sus contenedores. Es decir, validará la unicidad de las opciones al momento de agregarlas a un flujo, la unicidad de los flujos al momento de agregarlos a un </w:t>
-      </w:r>
-      <w:proofErr w:type="spellStart"/>
-      <w:r>
-        <w:rPr>
-          <w:rFonts w:ascii="Arial Narrow" w:hAnsi="Arial Narrow"/>
-        </w:rPr>
-        <w:t>chatbot</w:t>
-      </w:r>
-      <w:proofErr w:type="spellEnd"/>
-      <w:r>
-        <w:rPr>
-          <w:rFonts w:ascii="Arial Narrow" w:hAnsi="Arial Narrow"/>
-        </w:rPr>
-        <w:t xml:space="preserve"> y la unicidad de los </w:t>
-      </w:r>
-      <w:proofErr w:type="spellStart"/>
-      <w:r>
-        <w:rPr>
-          <w:rFonts w:ascii="Arial Narrow" w:hAnsi="Arial Narrow"/>
-        </w:rPr>
-        <w:t>chatbots</w:t>
-      </w:r>
-      <w:proofErr w:type="spellEnd"/>
-      <w:r>
-        <w:rPr>
-          <w:rFonts w:ascii="Arial Narrow" w:hAnsi="Arial Narrow"/>
-        </w:rPr>
-        <w:t xml:space="preserve"> al agregarlos al sistema.</w:t>
+        <w:t>También, es requerido verificar la unicidad de opciones, flujos y chatbots que se agreguen al sistema, para ello implementaremos un ciclo que chequee cada lista antes de agregarlas a sus contenedores. Es decir, validará la unicidad de las opciones al momento de agregarlas a un flujo, la unicidad de los flujos al momento de agregarlos a un chatbot y la unicidad de los chatbots al agregarlos al sistema.</w:t>
       </w:r>
     </w:p>
     <w:p>
@@ -2807,21 +2588,7 @@
         <w:rPr>
           <w:rFonts w:ascii="Arial Narrow" w:hAnsi="Arial Narrow"/>
         </w:rPr>
-        <w:t xml:space="preserve">un </w:t>
-      </w:r>
-      <w:proofErr w:type="spellStart"/>
-      <w:r>
-        <w:rPr>
-          <w:rFonts w:ascii="Arial Narrow" w:hAnsi="Arial Narrow"/>
-        </w:rPr>
-        <w:t>chatbot</w:t>
-      </w:r>
-      <w:proofErr w:type="spellEnd"/>
-      <w:r>
-        <w:rPr>
-          <w:rFonts w:ascii="Arial Narrow" w:hAnsi="Arial Narrow"/>
-        </w:rPr>
-        <w:t>,</w:t>
+        <w:t>un chatbot,</w:t>
       </w:r>
       <w:r>
         <w:rPr>
@@ -2845,35 +2612,7 @@
         <w:rPr>
           <w:rFonts w:ascii="Arial Narrow" w:hAnsi="Arial Narrow"/>
         </w:rPr>
-        <w:t xml:space="preserve">encia, para ello se pretende realizar un algoritmo que despliegue los </w:t>
-      </w:r>
-      <w:proofErr w:type="spellStart"/>
-      <w:r>
-        <w:rPr>
-          <w:rFonts w:ascii="Arial Narrow" w:hAnsi="Arial Narrow"/>
-        </w:rPr>
-        <w:t>chatbots</w:t>
-      </w:r>
-      <w:proofErr w:type="spellEnd"/>
-      <w:r>
-        <w:rPr>
-          <w:rFonts w:ascii="Arial Narrow" w:hAnsi="Arial Narrow"/>
-        </w:rPr>
-        <w:t xml:space="preserve"> existentes en el sistema, de esta forma, el usuario pueda identificar el id del </w:t>
-      </w:r>
-      <w:proofErr w:type="spellStart"/>
-      <w:r>
-        <w:rPr>
-          <w:rFonts w:ascii="Arial Narrow" w:hAnsi="Arial Narrow"/>
-        </w:rPr>
-        <w:t>chatbot</w:t>
-      </w:r>
-      <w:proofErr w:type="spellEnd"/>
-      <w:r>
-        <w:rPr>
-          <w:rFonts w:ascii="Arial Narrow" w:hAnsi="Arial Narrow"/>
-        </w:rPr>
-        <w:t xml:space="preserve"> que desea modificar, lo seleccione y realice los cambios.</w:t>
+        <w:t>encia, para ello se pretende realizar un algoritmo que despliegue los chatbots existentes en el sistema, de esta forma, el usuario pueda identificar el id del chatbot que desea modificar, lo seleccione y realice los cambios.</w:t>
       </w:r>
       <w:r>
         <w:rPr>
@@ -2961,21 +2700,7 @@
         <w:rPr>
           <w:rFonts w:ascii="Arial Narrow" w:hAnsi="Arial Narrow"/>
         </w:rPr>
-        <w:t xml:space="preserve">Para la implementación del sistema simplificado de </w:t>
-      </w:r>
-      <w:proofErr w:type="spellStart"/>
-      <w:r>
-        <w:rPr>
-          <w:rFonts w:ascii="Arial Narrow" w:hAnsi="Arial Narrow"/>
-        </w:rPr>
-        <w:t>chatbot</w:t>
-      </w:r>
-      <w:proofErr w:type="spellEnd"/>
-      <w:r>
-        <w:rPr>
-          <w:rFonts w:ascii="Arial Narrow" w:hAnsi="Arial Narrow"/>
-        </w:rPr>
-        <w:t xml:space="preserve">, diseñado bajo el paradigma orientado a objeto y codificado en </w:t>
+        <w:t xml:space="preserve">Para la implementación del sistema simplificado de chatbot, diseñado bajo el paradigma orientado a objeto y codificado en </w:t>
       </w:r>
       <w:r>
         <w:rPr>
@@ -3038,7 +2763,6 @@
           <w:rFonts w:ascii="Arial Narrow" w:hAnsi="Arial Narrow"/>
         </w:rPr>
       </w:pPr>
-      <w:proofErr w:type="spellStart"/>
       <w:r>
         <w:rPr>
           <w:rFonts w:ascii="Arial Narrow" w:hAnsi="Arial Narrow"/>
@@ -3047,26 +2771,11 @@
         </w:rPr>
         <w:t>Chatbot</w:t>
       </w:r>
-      <w:proofErr w:type="spellEnd"/>
-      <w:r>
-        <w:rPr>
-          <w:rFonts w:ascii="Arial Narrow" w:hAnsi="Arial Narrow"/>
-        </w:rPr>
-        <w:t xml:space="preserve">, representa al </w:t>
-      </w:r>
-      <w:proofErr w:type="spellStart"/>
-      <w:r>
-        <w:rPr>
-          <w:rFonts w:ascii="Arial Narrow" w:hAnsi="Arial Narrow"/>
-        </w:rPr>
-        <w:t>chatbot</w:t>
-      </w:r>
-      <w:proofErr w:type="spellEnd"/>
-      <w:r>
-        <w:rPr>
-          <w:rFonts w:ascii="Arial Narrow" w:hAnsi="Arial Narrow"/>
-        </w:rPr>
-        <w:t xml:space="preserve"> en </w:t>
+      <w:r>
+        <w:rPr>
+          <w:rFonts w:ascii="Arial Narrow" w:hAnsi="Arial Narrow"/>
+        </w:rPr>
+        <w:t xml:space="preserve">, representa al chatbot en </w:t>
       </w:r>
       <w:r>
         <w:rPr>
@@ -3193,7 +2902,6 @@
           <w:rFonts w:ascii="Arial Narrow" w:hAnsi="Arial Narrow"/>
         </w:rPr>
       </w:pPr>
-      <w:proofErr w:type="spellStart"/>
       <w:r>
         <w:rPr>
           <w:rFonts w:ascii="Arial Narrow" w:hAnsi="Arial Narrow"/>
@@ -3202,7 +2910,6 @@
         </w:rPr>
         <w:t>Chatbot</w:t>
       </w:r>
-      <w:proofErr w:type="spellEnd"/>
       <w:r>
         <w:rPr>
           <w:rFonts w:ascii="Arial Narrow" w:hAnsi="Arial Narrow"/>
@@ -3263,21 +2970,7 @@
         <w:rPr>
           <w:rFonts w:ascii="Arial Narrow" w:hAnsi="Arial Narrow"/>
         </w:rPr>
-        <w:t xml:space="preserve">, almacena información que el </w:t>
-      </w:r>
-      <w:proofErr w:type="spellStart"/>
-      <w:r>
-        <w:rPr>
-          <w:rFonts w:ascii="Arial Narrow" w:hAnsi="Arial Narrow"/>
-        </w:rPr>
-        <w:t>chatbot</w:t>
-      </w:r>
-      <w:proofErr w:type="spellEnd"/>
-      <w:r>
-        <w:rPr>
-          <w:rFonts w:ascii="Arial Narrow" w:hAnsi="Arial Narrow"/>
-        </w:rPr>
-        <w:t xml:space="preserve"> requiere para generar respuestas.</w:t>
+        <w:t>, almacena información que el chatbot requiere para generar respuestas.</w:t>
       </w:r>
     </w:p>
     <w:p>
@@ -3360,21 +3053,7 @@
         <w:rPr>
           <w:rFonts w:ascii="Arial Narrow" w:hAnsi="Arial Narrow"/>
         </w:rPr>
-        <w:t xml:space="preserve">- Se muestran las respuestas del </w:t>
-      </w:r>
-      <w:proofErr w:type="spellStart"/>
-      <w:r>
-        <w:rPr>
-          <w:rFonts w:ascii="Arial Narrow" w:hAnsi="Arial Narrow"/>
-        </w:rPr>
-        <w:t>chatbot</w:t>
-      </w:r>
-      <w:proofErr w:type="spellEnd"/>
-      <w:r>
-        <w:rPr>
-          <w:rFonts w:ascii="Arial Narrow" w:hAnsi="Arial Narrow"/>
-        </w:rPr>
-        <w:t xml:space="preserve"> en la consola.</w:t>
+        <w:t>- Se muestran las respuestas del chatbot en la consola.</w:t>
       </w:r>
     </w:p>
     <w:p>
@@ -3639,16 +3318,142 @@
         <w:rPr>
           <w:rFonts w:ascii="Arial Narrow" w:hAnsi="Arial Narrow"/>
         </w:rPr>
-        <w:t xml:space="preserve">de sistema simplificado de </w:t>
-      </w:r>
-      <w:proofErr w:type="spellStart"/>
-      <w:r>
-        <w:rPr>
-          <w:rFonts w:ascii="Arial Narrow" w:hAnsi="Arial Narrow"/>
-        </w:rPr>
-        <w:t>chatbot</w:t>
-      </w:r>
-      <w:proofErr w:type="spellEnd"/>
+        <w:t xml:space="preserve">de sistema simplificado de chatbot </w:t>
+      </w:r>
+      <w:r>
+        <w:rPr>
+          <w:rFonts w:ascii="Arial Narrow" w:hAnsi="Arial Narrow"/>
+        </w:rPr>
+        <w:t>es necesario</w:t>
+      </w:r>
+      <w:r>
+        <w:rPr>
+          <w:rFonts w:ascii="Arial Narrow" w:hAnsi="Arial Narrow"/>
+        </w:rPr>
+        <w:t xml:space="preserve"> tener un usuario registrado</w:t>
+      </w:r>
+      <w:r>
+        <w:rPr>
+          <w:rFonts w:ascii="Arial Narrow" w:hAnsi="Arial Narrow"/>
+        </w:rPr>
+        <w:t xml:space="preserve">, es decir, deberá </w:t>
+      </w:r>
+      <w:r>
+        <w:rPr>
+          <w:rFonts w:ascii="Arial Narrow" w:hAnsi="Arial Narrow"/>
+          <w:i/>
+        </w:rPr>
+        <w:t>iniciar sesión</w:t>
+      </w:r>
+      <w:r>
+        <w:rPr>
+          <w:rFonts w:ascii="Arial Narrow" w:hAnsi="Arial Narrow"/>
+        </w:rPr>
+        <w:t xml:space="preserve"> en el </w:t>
+      </w:r>
+      <w:r>
+        <w:rPr>
+          <w:rFonts w:ascii="Arial Narrow" w:hAnsi="Arial Narrow"/>
+        </w:rPr>
+        <w:t xml:space="preserve">sistema con </w:t>
+      </w:r>
+      <w:r>
+        <w:rPr>
+          <w:rFonts w:ascii="Arial Narrow" w:hAnsi="Arial Narrow"/>
+        </w:rPr>
+        <w:t>“</w:t>
+      </w:r>
+      <w:r>
+        <w:rPr>
+          <w:rFonts w:ascii="Arial Narrow" w:hAnsi="Arial Narrow"/>
+        </w:rPr>
+        <w:t>usuario</w:t>
+      </w:r>
+      <w:r>
+        <w:rPr>
+          <w:rFonts w:ascii="Arial Narrow" w:hAnsi="Arial Narrow"/>
+        </w:rPr>
+        <w:t>01”</w:t>
+      </w:r>
+      <w:r>
+        <w:rPr>
+          <w:rFonts w:ascii="Arial Narrow" w:hAnsi="Arial Narrow"/>
+        </w:rPr>
+        <w:t xml:space="preserve">, </w:t>
+      </w:r>
+      <w:r>
+        <w:rPr>
+          <w:rFonts w:ascii="Arial Narrow" w:hAnsi="Arial Narrow"/>
+        </w:rPr>
+        <w:t>este usuario esta predefinido como “Administrador” para la operación del sistema simplificado. Si prefiere usar otro usuario</w:t>
+      </w:r>
+      <w:r>
+        <w:rPr>
+          <w:rFonts w:ascii="Arial Narrow" w:hAnsi="Arial Narrow"/>
+        </w:rPr>
+        <w:t xml:space="preserve"> deberá </w:t>
+      </w:r>
+      <w:r>
+        <w:rPr>
+          <w:rFonts w:ascii="Arial Narrow" w:hAnsi="Arial Narrow"/>
+        </w:rPr>
+        <w:t xml:space="preserve">antes </w:t>
+      </w:r>
+      <w:r>
+        <w:rPr>
+          <w:rFonts w:ascii="Arial Narrow" w:hAnsi="Arial Narrow"/>
+        </w:rPr>
+        <w:t>crear el usuario</w:t>
+      </w:r>
+      <w:r>
+        <w:rPr>
+          <w:rFonts w:ascii="Arial Narrow" w:hAnsi="Arial Narrow"/>
+        </w:rPr>
+        <w:t xml:space="preserve"> mediante la opción “</w:t>
+      </w:r>
+      <w:r>
+        <w:rPr>
+          <w:rFonts w:ascii="Arial Narrow" w:hAnsi="Arial Narrow"/>
+          <w:i/>
+        </w:rPr>
+        <w:t>Registrar Usuario</w:t>
+      </w:r>
+      <w:r>
+        <w:rPr>
+          <w:rFonts w:ascii="Arial Narrow" w:hAnsi="Arial Narrow"/>
+        </w:rPr>
+        <w:t xml:space="preserve">” </w:t>
+      </w:r>
+      <w:r>
+        <w:rPr>
+          <w:rFonts w:ascii="Arial Narrow" w:hAnsi="Arial Narrow"/>
+        </w:rPr>
+        <w:t xml:space="preserve">dependiendo del tipo de usuario con </w:t>
+      </w:r>
+      <w:r>
+        <w:rPr>
+          <w:rFonts w:ascii="Arial Narrow" w:hAnsi="Arial Narrow"/>
+        </w:rPr>
+        <w:t>que se conectará al sistema</w:t>
+      </w:r>
+      <w:r>
+        <w:rPr>
+          <w:rFonts w:ascii="Arial Narrow" w:hAnsi="Arial Narrow"/>
+        </w:rPr>
+        <w:t>. P</w:t>
+      </w:r>
+      <w:r>
+        <w:rPr>
+          <w:rFonts w:ascii="Arial Narrow" w:hAnsi="Arial Narrow"/>
+        </w:rPr>
+        <w:t>osterior a ello</w:t>
+      </w:r>
+      <w:r>
+        <w:rPr>
+          <w:rFonts w:ascii="Arial Narrow" w:hAnsi="Arial Narrow"/>
+        </w:rPr>
+        <w:t>,</w:t>
+      </w:r>
       <w:r>
         <w:rPr>
           <w:rFonts w:ascii="Arial Narrow" w:hAnsi="Arial Narrow"/>
@@ -3659,146 +3464,6 @@
         <w:rPr>
           <w:rFonts w:ascii="Arial Narrow" w:hAnsi="Arial Narrow"/>
         </w:rPr>
-        <w:t>es necesario</w:t>
-      </w:r>
-      <w:r>
-        <w:rPr>
-          <w:rFonts w:ascii="Arial Narrow" w:hAnsi="Arial Narrow"/>
-        </w:rPr>
-        <w:t xml:space="preserve"> tener un usuario registrado</w:t>
-      </w:r>
-      <w:r>
-        <w:rPr>
-          <w:rFonts w:ascii="Arial Narrow" w:hAnsi="Arial Narrow"/>
-        </w:rPr>
-        <w:t xml:space="preserve">, es decir, deberá </w:t>
-      </w:r>
-      <w:r>
-        <w:rPr>
-          <w:rFonts w:ascii="Arial Narrow" w:hAnsi="Arial Narrow"/>
-          <w:i/>
-        </w:rPr>
-        <w:t>iniciar sesión</w:t>
-      </w:r>
-      <w:r>
-        <w:rPr>
-          <w:rFonts w:ascii="Arial Narrow" w:hAnsi="Arial Narrow"/>
-        </w:rPr>
-        <w:t xml:space="preserve"> en el </w:t>
-      </w:r>
-      <w:r>
-        <w:rPr>
-          <w:rFonts w:ascii="Arial Narrow" w:hAnsi="Arial Narrow"/>
-        </w:rPr>
-        <w:t xml:space="preserve">sistema con </w:t>
-      </w:r>
-      <w:r>
-        <w:rPr>
-          <w:rFonts w:ascii="Arial Narrow" w:hAnsi="Arial Narrow"/>
-        </w:rPr>
-        <w:t>“</w:t>
-      </w:r>
-      <w:r>
-        <w:rPr>
-          <w:rFonts w:ascii="Arial Narrow" w:hAnsi="Arial Narrow"/>
-        </w:rPr>
-        <w:t>usuario</w:t>
-      </w:r>
-      <w:r>
-        <w:rPr>
-          <w:rFonts w:ascii="Arial Narrow" w:hAnsi="Arial Narrow"/>
-        </w:rPr>
-        <w:t>01”</w:t>
-      </w:r>
-      <w:r>
-        <w:rPr>
-          <w:rFonts w:ascii="Arial Narrow" w:hAnsi="Arial Narrow"/>
-        </w:rPr>
-        <w:t xml:space="preserve">, </w:t>
-      </w:r>
-      <w:r>
-        <w:rPr>
-          <w:rFonts w:ascii="Arial Narrow" w:hAnsi="Arial Narrow"/>
-        </w:rPr>
-        <w:t>este usuario esta predefinido como “Administrador” para la operación del sistema simplificado. Si prefiere usar otro usuario</w:t>
-      </w:r>
-      <w:r>
-        <w:rPr>
-          <w:rFonts w:ascii="Arial Narrow" w:hAnsi="Arial Narrow"/>
-        </w:rPr>
-        <w:t xml:space="preserve"> deberá </w:t>
-      </w:r>
-      <w:r>
-        <w:rPr>
-          <w:rFonts w:ascii="Arial Narrow" w:hAnsi="Arial Narrow"/>
-        </w:rPr>
-        <w:t xml:space="preserve">antes </w:t>
-      </w:r>
-      <w:r>
-        <w:rPr>
-          <w:rFonts w:ascii="Arial Narrow" w:hAnsi="Arial Narrow"/>
-        </w:rPr>
-        <w:t>crear el usuario</w:t>
-      </w:r>
-      <w:r>
-        <w:rPr>
-          <w:rFonts w:ascii="Arial Narrow" w:hAnsi="Arial Narrow"/>
-        </w:rPr>
-        <w:t xml:space="preserve"> mediante la opción “</w:t>
-      </w:r>
-      <w:r>
-        <w:rPr>
-          <w:rFonts w:ascii="Arial Narrow" w:hAnsi="Arial Narrow"/>
-          <w:i/>
-        </w:rPr>
-        <w:t>Registrar Usuario</w:t>
-      </w:r>
-      <w:r>
-        <w:rPr>
-          <w:rFonts w:ascii="Arial Narrow" w:hAnsi="Arial Narrow"/>
-        </w:rPr>
-        <w:t xml:space="preserve">” </w:t>
-      </w:r>
-      <w:r>
-        <w:rPr>
-          <w:rFonts w:ascii="Arial Narrow" w:hAnsi="Arial Narrow"/>
-        </w:rPr>
-        <w:t xml:space="preserve">dependiendo del tipo de usuario con </w:t>
-      </w:r>
-      <w:r>
-        <w:rPr>
-          <w:rFonts w:ascii="Arial Narrow" w:hAnsi="Arial Narrow"/>
-        </w:rPr>
-        <w:t>que se conectará al sistema</w:t>
-      </w:r>
-      <w:r>
-        <w:rPr>
-          <w:rFonts w:ascii="Arial Narrow" w:hAnsi="Arial Narrow"/>
-        </w:rPr>
-        <w:t>. P</w:t>
-      </w:r>
-      <w:r>
-        <w:rPr>
-          <w:rFonts w:ascii="Arial Narrow" w:hAnsi="Arial Narrow"/>
-        </w:rPr>
-        <w:t>osterior a ello</w:t>
-      </w:r>
-      <w:r>
-        <w:rPr>
-          <w:rFonts w:ascii="Arial Narrow" w:hAnsi="Arial Narrow"/>
-        </w:rPr>
-        <w:t>,</w:t>
-      </w:r>
-      <w:r>
-        <w:rPr>
-          <w:rFonts w:ascii="Arial Narrow" w:hAnsi="Arial Narrow"/>
-        </w:rPr>
-        <w:t xml:space="preserve"> </w:t>
-      </w:r>
-      <w:r>
-        <w:rPr>
-          <w:rFonts w:ascii="Arial Narrow" w:hAnsi="Arial Narrow"/>
-        </w:rPr>
         <w:t>deberá volver a</w:t>
       </w:r>
       <w:r>
@@ -3829,21 +3494,7 @@
         <w:rPr>
           <w:rFonts w:ascii="Arial Narrow" w:hAnsi="Arial Narrow"/>
         </w:rPr>
-        <w:t xml:space="preserve">se asignarán los menús correspondientes al tipo de usuario y podrá interactuar con el sistema simplificado de </w:t>
-      </w:r>
-      <w:proofErr w:type="spellStart"/>
-      <w:r>
-        <w:rPr>
-          <w:rFonts w:ascii="Arial Narrow" w:hAnsi="Arial Narrow"/>
-        </w:rPr>
-        <w:t>chatbots</w:t>
-      </w:r>
-      <w:proofErr w:type="spellEnd"/>
-      <w:r>
-        <w:rPr>
-          <w:rFonts w:ascii="Arial Narrow" w:hAnsi="Arial Narrow"/>
-        </w:rPr>
-        <w:t xml:space="preserve"> a través de </w:t>
+        <w:t xml:space="preserve">se asignarán los menús correspondientes al tipo de usuario y podrá interactuar con el sistema simplificado de chatbots a través de </w:t>
       </w:r>
       <w:r>
         <w:rPr>
@@ -3918,17 +3569,8 @@
           <w:rFonts w:ascii="Arial Narrow" w:hAnsi="Arial Narrow"/>
           <w:i/>
         </w:rPr>
-        <w:t xml:space="preserve">Crear </w:t>
-      </w:r>
-      <w:proofErr w:type="spellStart"/>
-      <w:r>
-        <w:rPr>
-          <w:rFonts w:ascii="Arial Narrow" w:hAnsi="Arial Narrow"/>
-          <w:i/>
-        </w:rPr>
-        <w:t>Chatbot</w:t>
-      </w:r>
-      <w:proofErr w:type="spellEnd"/>
+        <w:t>Crear Chatbot</w:t>
+      </w:r>
       <w:r>
         <w:rPr>
           <w:rFonts w:ascii="Arial Narrow" w:hAnsi="Arial Narrow"/>
@@ -3987,41 +3629,13 @@
         <w:rPr>
           <w:rFonts w:ascii="Arial Narrow" w:hAnsi="Arial Narrow"/>
         </w:rPr>
-        <w:t xml:space="preserve">crear el </w:t>
-      </w:r>
-      <w:proofErr w:type="spellStart"/>
-      <w:r>
-        <w:rPr>
-          <w:rFonts w:ascii="Arial Narrow" w:hAnsi="Arial Narrow"/>
-        </w:rPr>
-        <w:t>chatbot</w:t>
-      </w:r>
-      <w:proofErr w:type="spellEnd"/>
-      <w:r>
-        <w:rPr>
-          <w:rFonts w:ascii="Arial Narrow" w:hAnsi="Arial Narrow"/>
-        </w:rPr>
-        <w:t>, al cual se le asignará el flujo recién creado. E</w:t>
-      </w:r>
-      <w:r>
-        <w:rPr>
-          <w:rFonts w:ascii="Arial Narrow" w:hAnsi="Arial Narrow"/>
-        </w:rPr>
-        <w:t xml:space="preserve">sto, para que el </w:t>
-      </w:r>
-      <w:proofErr w:type="spellStart"/>
-      <w:r>
-        <w:rPr>
-          <w:rFonts w:ascii="Arial Narrow" w:hAnsi="Arial Narrow"/>
-        </w:rPr>
-        <w:t>chatbot</w:t>
-      </w:r>
-      <w:proofErr w:type="spellEnd"/>
-      <w:r>
-        <w:rPr>
-          <w:rFonts w:ascii="Arial Narrow" w:hAnsi="Arial Narrow"/>
-        </w:rPr>
-        <w:t xml:space="preserve"> no este </w:t>
+        <w:t>crear el chatbot, al cual se le asignará el flujo recién creado. E</w:t>
+      </w:r>
+      <w:r>
+        <w:rPr>
+          <w:rFonts w:ascii="Arial Narrow" w:hAnsi="Arial Narrow"/>
+        </w:rPr>
+        <w:t xml:space="preserve">sto, para que el chatbot no este </w:t>
       </w:r>
       <w:r>
         <w:rPr>
@@ -4058,17 +3672,8 @@
           <w:rFonts w:ascii="Arial Narrow" w:hAnsi="Arial Narrow"/>
           <w:i/>
         </w:rPr>
-        <w:t xml:space="preserve">Modificar </w:t>
-      </w:r>
-      <w:proofErr w:type="spellStart"/>
-      <w:r>
-        <w:rPr>
-          <w:rFonts w:ascii="Arial Narrow" w:hAnsi="Arial Narrow"/>
-          <w:i/>
-        </w:rPr>
-        <w:t>Chatbot</w:t>
-      </w:r>
-      <w:proofErr w:type="spellEnd"/>
+        <w:t>Modificar Chatbot</w:t>
+      </w:r>
       <w:r>
         <w:rPr>
           <w:rFonts w:ascii="Arial Narrow" w:hAnsi="Arial Narrow"/>
@@ -4085,21 +3690,7 @@
         <w:rPr>
           <w:rFonts w:ascii="Arial Narrow" w:hAnsi="Arial Narrow"/>
         </w:rPr>
-        <w:t xml:space="preserve"> la opción de agregar opciones a un flujo y la opción de agregar flujos a un </w:t>
-      </w:r>
-      <w:proofErr w:type="spellStart"/>
-      <w:r>
-        <w:rPr>
-          <w:rFonts w:ascii="Arial Narrow" w:hAnsi="Arial Narrow"/>
-        </w:rPr>
-        <w:t>chatbot</w:t>
-      </w:r>
-      <w:proofErr w:type="spellEnd"/>
-      <w:r>
-        <w:rPr>
-          <w:rFonts w:ascii="Arial Narrow" w:hAnsi="Arial Narrow"/>
-        </w:rPr>
-        <w:t xml:space="preserve">, para ello dependiendo de la opción </w:t>
+        <w:t xml:space="preserve"> la opción de agregar opciones a un flujo y la opción de agregar flujos a un chatbot, para ello dependiendo de la opción </w:t>
       </w:r>
       <w:r>
         <w:rPr>
@@ -4111,21 +3702,7 @@
         <w:rPr>
           <w:rFonts w:ascii="Arial Narrow" w:hAnsi="Arial Narrow"/>
         </w:rPr>
-        <w:t xml:space="preserve">n los listados correspondientes para que elija los </w:t>
-      </w:r>
-      <w:proofErr w:type="spellStart"/>
-      <w:r>
-        <w:rPr>
-          <w:rFonts w:ascii="Arial Narrow" w:hAnsi="Arial Narrow"/>
-        </w:rPr>
-        <w:t>id’s</w:t>
-      </w:r>
-      <w:proofErr w:type="spellEnd"/>
-      <w:r>
-        <w:rPr>
-          <w:rFonts w:ascii="Arial Narrow" w:hAnsi="Arial Narrow"/>
-        </w:rPr>
-        <w:t xml:space="preserve"> necesarios para la operación de modificación.</w:t>
+        <w:t>n los listados correspondientes para que elija los id’s necesarios para la operación de modificación.</w:t>
       </w:r>
     </w:p>
     <w:p>
@@ -4156,45 +3733,32 @@
           <w:rFonts w:ascii="Arial Narrow" w:hAnsi="Arial Narrow"/>
           <w:i/>
         </w:rPr>
-        <w:t xml:space="preserve">Ejecutar un </w:t>
-      </w:r>
-      <w:proofErr w:type="spellStart"/>
+        <w:t>Ejecutar un chatbot</w:t>
+      </w:r>
+      <w:r>
+        <w:rPr>
+          <w:rFonts w:ascii="Arial Narrow" w:hAnsi="Arial Narrow"/>
+        </w:rPr>
+        <w:t xml:space="preserve">, </w:t>
+      </w:r>
+      <w:r>
+        <w:rPr>
+          <w:rFonts w:ascii="Arial Narrow" w:hAnsi="Arial Narrow"/>
+        </w:rPr>
+        <w:t>se muestra en el menú Administrador, se mueve por las opciones del menú y busca en base a palabras claves.</w:t>
+      </w:r>
+      <w:r>
+        <w:rPr>
+          <w:rFonts w:ascii="Arial Narrow" w:hAnsi="Arial Narrow"/>
+        </w:rPr>
+        <w:t xml:space="preserve"> Opción </w:t>
+      </w:r>
       <w:r>
         <w:rPr>
           <w:rFonts w:ascii="Arial Narrow" w:hAnsi="Arial Narrow"/>
           <w:i/>
         </w:rPr>
-        <w:t>chatbot</w:t>
-      </w:r>
-      <w:proofErr w:type="spellEnd"/>
-      <w:r>
-        <w:rPr>
-          <w:rFonts w:ascii="Arial Narrow" w:hAnsi="Arial Narrow"/>
-        </w:rPr>
-        <w:t xml:space="preserve">, no implementada. Opción </w:t>
-      </w:r>
-      <w:r>
-        <w:rPr>
-          <w:rFonts w:ascii="Arial Narrow" w:hAnsi="Arial Narrow"/>
-          <w:i/>
-        </w:rPr>
-        <w:t xml:space="preserve">Visualizar </w:t>
-      </w:r>
-      <w:proofErr w:type="spellStart"/>
-      <w:r>
-        <w:rPr>
-          <w:rFonts w:ascii="Arial Narrow" w:hAnsi="Arial Narrow"/>
-          <w:i/>
-        </w:rPr>
-        <w:t>Chatbots</w:t>
-      </w:r>
-      <w:proofErr w:type="spellEnd"/>
-      <w:r>
-        <w:rPr>
-          <w:rFonts w:ascii="Arial Narrow" w:hAnsi="Arial Narrow"/>
-          <w:i/>
-        </w:rPr>
-        <w:t>, flujos y opciones</w:t>
+        <w:t>Visualizar Chatbots, flujos y opciones</w:t>
       </w:r>
       <w:r>
         <w:rPr>
@@ -4677,6 +4241,12 @@
                 <w:rFonts w:ascii="Arial Narrow" w:hAnsi="Arial Narrow"/>
               </w:rPr>
             </w:pPr>
+            <w:r>
+              <w:rPr>
+                <w:rFonts w:ascii="Arial Narrow" w:hAnsi="Arial Narrow"/>
+              </w:rPr>
+              <w:t>1</w:t>
+            </w:r>
           </w:p>
         </w:tc>
         <w:tc>
@@ -4739,21 +4309,7 @@
               <w:rPr>
                 <w:rFonts w:ascii="Arial Narrow" w:hAnsi="Arial Narrow"/>
               </w:rPr>
-              <w:t xml:space="preserve">TDA </w:t>
-            </w:r>
-            <w:proofErr w:type="spellStart"/>
-            <w:r>
-              <w:rPr>
-                <w:rFonts w:ascii="Arial Narrow" w:hAnsi="Arial Narrow"/>
-              </w:rPr>
-              <w:t>Option</w:t>
-            </w:r>
-            <w:proofErr w:type="spellEnd"/>
-            <w:r>
-              <w:rPr>
-                <w:rFonts w:ascii="Arial Narrow" w:hAnsi="Arial Narrow"/>
-              </w:rPr>
-              <w:t>-Constructor</w:t>
+              <w:t>TDA Option-Constructor</w:t>
             </w:r>
           </w:p>
         </w:tc>
@@ -4871,21 +4427,7 @@
               <w:rPr>
                 <w:rFonts w:ascii="Arial Narrow" w:hAnsi="Arial Narrow"/>
               </w:rPr>
-              <w:t xml:space="preserve">TDA </w:t>
-            </w:r>
-            <w:proofErr w:type="spellStart"/>
-            <w:r>
-              <w:rPr>
-                <w:rFonts w:ascii="Arial Narrow" w:hAnsi="Arial Narrow"/>
-              </w:rPr>
-              <w:t>Flow</w:t>
-            </w:r>
-            <w:proofErr w:type="spellEnd"/>
-            <w:r>
-              <w:rPr>
-                <w:rFonts w:ascii="Arial Narrow" w:hAnsi="Arial Narrow"/>
-              </w:rPr>
-              <w:t>-Constructor</w:t>
+              <w:t>TDA Flow-Constructor</w:t>
             </w:r>
           </w:p>
         </w:tc>
@@ -5003,16 +4545,8 @@
               <w:rPr>
                 <w:rFonts w:ascii="Arial Narrow" w:hAnsi="Arial Narrow"/>
               </w:rPr>
-              <w:t xml:space="preserve">TDA </w:t>
-            </w:r>
-            <w:proofErr w:type="spellStart"/>
-            <w:r>
-              <w:rPr>
-                <w:rFonts w:ascii="Arial Narrow" w:hAnsi="Arial Narrow"/>
-              </w:rPr>
-              <w:t>Flow-flowAddOption</w:t>
-            </w:r>
-            <w:proofErr w:type="spellEnd"/>
+              <w:t>TDA Flow-flowAddOption</w:t>
+            </w:r>
           </w:p>
         </w:tc>
         <w:tc>
@@ -5153,21 +4687,7 @@
               <w:rPr>
                 <w:rFonts w:ascii="Arial Narrow" w:hAnsi="Arial Narrow"/>
               </w:rPr>
-              <w:t xml:space="preserve">TDA </w:t>
-            </w:r>
-            <w:proofErr w:type="spellStart"/>
-            <w:r>
-              <w:rPr>
-                <w:rFonts w:ascii="Arial Narrow" w:hAnsi="Arial Narrow"/>
-              </w:rPr>
-              <w:t>Chatbot</w:t>
-            </w:r>
-            <w:proofErr w:type="spellEnd"/>
-            <w:r>
-              <w:rPr>
-                <w:rFonts w:ascii="Arial Narrow" w:hAnsi="Arial Narrow"/>
-              </w:rPr>
-              <w:t>-Constructor</w:t>
+              <w:t>TDA Chatbot-Constructor</w:t>
             </w:r>
           </w:p>
         </w:tc>
@@ -5257,16 +4777,8 @@
               <w:rPr>
                 <w:rFonts w:ascii="Arial Narrow" w:hAnsi="Arial Narrow"/>
               </w:rPr>
-              <w:t xml:space="preserve">Faltaba agregar </w:t>
-            </w:r>
-            <w:proofErr w:type="spellStart"/>
-            <w:r>
-              <w:rPr>
-                <w:rFonts w:ascii="Arial Narrow" w:hAnsi="Arial Narrow"/>
-              </w:rPr>
-              <w:t>toString</w:t>
-            </w:r>
-            <w:proofErr w:type="spellEnd"/>
+              <w:t>Faltaba agregar toString</w:t>
+            </w:r>
           </w:p>
         </w:tc>
       </w:tr>
@@ -5305,16 +4817,8 @@
               <w:rPr>
                 <w:rFonts w:ascii="Arial Narrow" w:hAnsi="Arial Narrow"/>
               </w:rPr>
-              <w:t xml:space="preserve">TDA </w:t>
-            </w:r>
-            <w:proofErr w:type="spellStart"/>
-            <w:r>
-              <w:rPr>
-                <w:rFonts w:ascii="Arial Narrow" w:hAnsi="Arial Narrow"/>
-              </w:rPr>
-              <w:t>Chatbot-chatbotAddFlow</w:t>
-            </w:r>
-            <w:proofErr w:type="spellEnd"/>
+              <w:t>TDA Chatbot-chatbotAddFlow</w:t>
+            </w:r>
           </w:p>
         </w:tc>
         <w:tc>
@@ -5594,21 +5098,7 @@
               <w:rPr>
                 <w:rFonts w:ascii="Arial Narrow" w:hAnsi="Arial Narrow"/>
               </w:rPr>
-              <w:t xml:space="preserve">TDA </w:t>
-            </w:r>
-            <w:proofErr w:type="spellStart"/>
-            <w:r>
-              <w:rPr>
-                <w:rFonts w:ascii="Arial Narrow" w:hAnsi="Arial Narrow"/>
-              </w:rPr>
-              <w:t>System</w:t>
-            </w:r>
-            <w:proofErr w:type="spellEnd"/>
-            <w:r>
-              <w:rPr>
-                <w:rFonts w:ascii="Arial Narrow" w:hAnsi="Arial Narrow"/>
-              </w:rPr>
-              <w:t xml:space="preserve"> - Constructor</w:t>
+              <w:t>TDA System - Constructor</w:t>
             </w:r>
           </w:p>
         </w:tc>
@@ -5726,30 +5216,8 @@
               <w:rPr>
                 <w:rFonts w:ascii="Arial Narrow" w:hAnsi="Arial Narrow"/>
               </w:rPr>
-              <w:t xml:space="preserve">TDA </w:t>
-            </w:r>
-            <w:proofErr w:type="spellStart"/>
-            <w:r>
-              <w:rPr>
-                <w:rFonts w:ascii="Arial Narrow" w:hAnsi="Arial Narrow"/>
-              </w:rPr>
-              <w:t>System</w:t>
-            </w:r>
-            <w:proofErr w:type="spellEnd"/>
-            <w:r>
-              <w:rPr>
-                <w:rFonts w:ascii="Arial Narrow" w:hAnsi="Arial Narrow"/>
-              </w:rPr>
-              <w:t xml:space="preserve"> - </w:t>
-            </w:r>
-            <w:proofErr w:type="spellStart"/>
-            <w:r>
-              <w:rPr>
-                <w:rFonts w:ascii="Arial Narrow" w:hAnsi="Arial Narrow"/>
-              </w:rPr>
-              <w:t>systemAddChatbot</w:t>
-            </w:r>
-            <w:proofErr w:type="spellEnd"/>
+              <w:t>TDA System - systemAddChatbot</w:t>
+            </w:r>
           </w:p>
         </w:tc>
         <w:tc>
@@ -5866,30 +5334,8 @@
               <w:rPr>
                 <w:rFonts w:ascii="Arial Narrow" w:hAnsi="Arial Narrow"/>
               </w:rPr>
-              <w:t xml:space="preserve">TDA </w:t>
-            </w:r>
-            <w:proofErr w:type="spellStart"/>
-            <w:r>
-              <w:rPr>
-                <w:rFonts w:ascii="Arial Narrow" w:hAnsi="Arial Narrow"/>
-              </w:rPr>
-              <w:t>System</w:t>
-            </w:r>
-            <w:proofErr w:type="spellEnd"/>
-            <w:r>
-              <w:rPr>
-                <w:rFonts w:ascii="Arial Narrow" w:hAnsi="Arial Narrow"/>
-              </w:rPr>
-              <w:t xml:space="preserve"> - </w:t>
-            </w:r>
-            <w:proofErr w:type="spellStart"/>
-            <w:r>
-              <w:rPr>
-                <w:rFonts w:ascii="Arial Narrow" w:hAnsi="Arial Narrow"/>
-              </w:rPr>
-              <w:t>systemAddUser</w:t>
-            </w:r>
-            <w:proofErr w:type="spellEnd"/>
+              <w:t>TDA System - systemAddUser</w:t>
+            </w:r>
           </w:p>
         </w:tc>
         <w:tc>
@@ -6006,30 +5452,8 @@
               <w:rPr>
                 <w:rFonts w:ascii="Arial Narrow" w:hAnsi="Arial Narrow"/>
               </w:rPr>
-              <w:t xml:space="preserve">TDA </w:t>
-            </w:r>
-            <w:proofErr w:type="spellStart"/>
-            <w:r>
-              <w:rPr>
-                <w:rFonts w:ascii="Arial Narrow" w:hAnsi="Arial Narrow"/>
-              </w:rPr>
-              <w:t>System</w:t>
-            </w:r>
-            <w:proofErr w:type="spellEnd"/>
-            <w:r>
-              <w:rPr>
-                <w:rFonts w:ascii="Arial Narrow" w:hAnsi="Arial Narrow"/>
-              </w:rPr>
-              <w:t xml:space="preserve"> - </w:t>
-            </w:r>
-            <w:proofErr w:type="spellStart"/>
-            <w:r>
-              <w:rPr>
-                <w:rFonts w:ascii="Arial Narrow" w:hAnsi="Arial Narrow"/>
-              </w:rPr>
-              <w:t>systemLogin</w:t>
-            </w:r>
-            <w:proofErr w:type="spellEnd"/>
+              <w:t>TDA System - systemLogin</w:t>
+            </w:r>
           </w:p>
         </w:tc>
         <w:tc>
@@ -6158,30 +5582,8 @@
               <w:rPr>
                 <w:rFonts w:ascii="Arial Narrow" w:hAnsi="Arial Narrow"/>
               </w:rPr>
-              <w:t xml:space="preserve">TDA </w:t>
-            </w:r>
-            <w:proofErr w:type="spellStart"/>
-            <w:r>
-              <w:rPr>
-                <w:rFonts w:ascii="Arial Narrow" w:hAnsi="Arial Narrow"/>
-              </w:rPr>
-              <w:t>System</w:t>
-            </w:r>
-            <w:proofErr w:type="spellEnd"/>
-            <w:r>
-              <w:rPr>
-                <w:rFonts w:ascii="Arial Narrow" w:hAnsi="Arial Narrow"/>
-              </w:rPr>
-              <w:t xml:space="preserve"> - </w:t>
-            </w:r>
-            <w:proofErr w:type="spellStart"/>
-            <w:r>
-              <w:rPr>
-                <w:rFonts w:ascii="Arial Narrow" w:hAnsi="Arial Narrow"/>
-              </w:rPr>
-              <w:t>systemLogout</w:t>
-            </w:r>
-            <w:proofErr w:type="spellEnd"/>
+              <w:t>TDA System - systemLogout</w:t>
+            </w:r>
           </w:p>
         </w:tc>
         <w:tc>
@@ -6294,14 +5696,12 @@
                 <w:rFonts w:ascii="Arial Narrow" w:hAnsi="Arial Narrow"/>
               </w:rPr>
             </w:pPr>
-            <w:proofErr w:type="spellStart"/>
             <w:r>
               <w:rPr>
                 <w:rFonts w:ascii="Arial Narrow" w:hAnsi="Arial Narrow"/>
               </w:rPr>
               <w:t>systemTalk</w:t>
             </w:r>
-            <w:proofErr w:type="spellEnd"/>
           </w:p>
         </w:tc>
         <w:tc>
@@ -6318,7 +5718,7 @@
               <w:rPr>
                 <w:rFonts w:ascii="Arial Narrow" w:hAnsi="Arial Narrow"/>
               </w:rPr>
-              <w:t>0</w:t>
+              <w:t>1</w:t>
             </w:r>
           </w:p>
         </w:tc>
@@ -6400,14 +5800,12 @@
                 <w:rFonts w:ascii="Arial Narrow" w:hAnsi="Arial Narrow"/>
               </w:rPr>
             </w:pPr>
-            <w:proofErr w:type="spellStart"/>
             <w:r>
               <w:rPr>
                 <w:rFonts w:ascii="Arial Narrow" w:hAnsi="Arial Narrow"/>
               </w:rPr>
               <w:t>system-synthesis</w:t>
             </w:r>
-            <w:proofErr w:type="spellEnd"/>
           </w:p>
         </w:tc>
         <w:tc>
@@ -6506,14 +5904,12 @@
                 <w:rFonts w:ascii="Arial Narrow" w:hAnsi="Arial Narrow"/>
               </w:rPr>
             </w:pPr>
-            <w:proofErr w:type="spellStart"/>
             <w:r>
               <w:rPr>
                 <w:rFonts w:ascii="Arial Narrow" w:hAnsi="Arial Narrow"/>
               </w:rPr>
               <w:t>system-simulate</w:t>
             </w:r>
-            <w:proofErr w:type="spellEnd"/>
           </w:p>
         </w:tc>
         <w:tc>
@@ -6708,14 +6104,12 @@
         </w:rPr>
         <w:t xml:space="preserve">ción de un sistema simplificado de </w:t>
       </w:r>
-      <w:proofErr w:type="spellStart"/>
       <w:r>
         <w:rPr>
           <w:rFonts w:ascii="Arial Narrow" w:hAnsi="Arial Narrow"/>
         </w:rPr>
         <w:t>chatbot</w:t>
       </w:r>
-      <w:proofErr w:type="spellEnd"/>
       <w:r>
         <w:rPr>
           <w:rFonts w:ascii="Arial Narrow" w:hAnsi="Arial Narrow"/>
@@ -6756,16 +6150,32 @@
         <w:rPr>
           <w:rFonts w:ascii="Arial Narrow" w:hAnsi="Arial Narrow"/>
         </w:rPr>
-        <w:t xml:space="preserve">El </w:t>
-      </w:r>
-      <w:proofErr w:type="spellStart"/>
-      <w:r>
-        <w:rPr>
-          <w:rFonts w:ascii="Arial Narrow" w:hAnsi="Arial Narrow"/>
-        </w:rPr>
-        <w:t>chatbot</w:t>
-      </w:r>
-      <w:proofErr w:type="spellEnd"/>
+        <w:t xml:space="preserve">El chatbot, </w:t>
+      </w:r>
+      <w:r>
+        <w:rPr>
+          <w:rFonts w:ascii="Arial Narrow" w:hAnsi="Arial Narrow"/>
+        </w:rPr>
+        <w:t>categorizado</w:t>
+      </w:r>
+      <w:r>
+        <w:rPr>
+          <w:rFonts w:ascii="Arial Narrow" w:hAnsi="Arial Narrow"/>
+        </w:rPr>
+        <w:t xml:space="preserve"> como ITR</w:t>
+      </w:r>
+      <w:r>
+        <w:rPr>
+          <w:rFonts w:ascii="Arial Narrow" w:hAnsi="Arial Narrow"/>
+        </w:rPr>
+        <w:t xml:space="preserve"> (Iteración a Través del Lenguaje Natural)</w:t>
+      </w:r>
+      <w:r>
+        <w:rPr>
+          <w:rFonts w:ascii="Arial Narrow" w:hAnsi="Arial Narrow"/>
+        </w:rPr>
+        <w:t>, permitirá a los usuarios interactuar de manera eficiente utilizando palabras clave, números o letras. El análisis del problema ha proporcionado una visión clara de los objetivos, requisitos, alcance y limitaciones del proyecto</w:t>
+      </w:r>
       <w:r>
         <w:rPr>
           <w:rFonts w:ascii="Arial Narrow" w:hAnsi="Arial Narrow"/>
@@ -6776,36 +6186,6 @@
         <w:rPr>
           <w:rFonts w:ascii="Arial Narrow" w:hAnsi="Arial Narrow"/>
         </w:rPr>
-        <w:t>categorizado</w:t>
-      </w:r>
-      <w:r>
-        <w:rPr>
-          <w:rFonts w:ascii="Arial Narrow" w:hAnsi="Arial Narrow"/>
-        </w:rPr>
-        <w:t xml:space="preserve"> como ITR</w:t>
-      </w:r>
-      <w:r>
-        <w:rPr>
-          <w:rFonts w:ascii="Arial Narrow" w:hAnsi="Arial Narrow"/>
-        </w:rPr>
-        <w:t xml:space="preserve"> (Iteración a Través del Lenguaje Natural)</w:t>
-      </w:r>
-      <w:r>
-        <w:rPr>
-          <w:rFonts w:ascii="Arial Narrow" w:hAnsi="Arial Narrow"/>
-        </w:rPr>
-        <w:t>, permitirá a los usuarios interactuar de manera eficiente utilizando palabras clave, números o letras. El análisis del problema ha proporcionado una visión clara de los objetivos, requisitos, alcance y limitaciones del proyecto</w:t>
-      </w:r>
-      <w:r>
-        <w:rPr>
-          <w:rFonts w:ascii="Arial Narrow" w:hAnsi="Arial Narrow"/>
-        </w:rPr>
-        <w:t xml:space="preserve">, </w:t>
-      </w:r>
-      <w:r>
-        <w:rPr>
-          <w:rFonts w:ascii="Arial Narrow" w:hAnsi="Arial Narrow"/>
-        </w:rPr>
         <w:t xml:space="preserve">guiando así la estrategia de implementación para lograr un </w:t>
       </w:r>
       <w:r>
@@ -6814,39 +6194,17 @@
         </w:rPr>
         <w:t xml:space="preserve">sistema de </w:t>
       </w:r>
-      <w:proofErr w:type="spellStart"/>
-      <w:r>
-        <w:rPr>
-          <w:rFonts w:ascii="Arial Narrow" w:hAnsi="Arial Narrow"/>
-        </w:rPr>
-        <w:t>chatbot</w:t>
-      </w:r>
-      <w:proofErr w:type="spellEnd"/>
-      <w:r>
-        <w:rPr>
-          <w:rFonts w:ascii="Arial Narrow" w:hAnsi="Arial Narrow"/>
-        </w:rPr>
-        <w:t xml:space="preserve"> adaptado a las necesidades identificadas.</w:t>
-      </w:r>
-      <w:r>
-        <w:rPr>
-          <w:rFonts w:ascii="Arial Narrow" w:hAnsi="Arial Narrow"/>
-        </w:rPr>
-        <w:t xml:space="preserve"> Una de las limitaciones que se nos presentó fue el enfoque de como desarrollar la implementación de la interacción con el </w:t>
-      </w:r>
-      <w:proofErr w:type="spellStart"/>
-      <w:r>
-        <w:rPr>
-          <w:rFonts w:ascii="Arial Narrow" w:hAnsi="Arial Narrow"/>
-        </w:rPr>
-        <w:t>chatbot</w:t>
-      </w:r>
-      <w:proofErr w:type="spellEnd"/>
-      <w:r>
-        <w:rPr>
-          <w:rFonts w:ascii="Arial Narrow" w:hAnsi="Arial Narrow"/>
-        </w:rPr>
-        <w:t>, por lo que esta no se implementó.</w:t>
+      <w:r>
+        <w:rPr>
+          <w:rFonts w:ascii="Arial Narrow" w:hAnsi="Arial Narrow"/>
+        </w:rPr>
+        <w:t>chatbot adaptado a las necesidades identificadas.</w:t>
+      </w:r>
+      <w:r>
+        <w:rPr>
+          <w:rFonts w:ascii="Arial Narrow" w:hAnsi="Arial Narrow"/>
+        </w:rPr>
+        <w:t xml:space="preserve"> Una de las limitaciones que se nos presentó fue el enfoque de como desarrollar la implementación de la interacción con el chatbot, por lo que esta no se implementó.</w:t>
       </w:r>
       <w:r>
         <w:rPr>
@@ -6948,21 +6306,7 @@
         <w:rPr>
           <w:rFonts w:ascii="Arial Narrow" w:hAnsi="Arial Narrow"/>
         </w:rPr>
-        <w:t>. La estructura creada para las entidades de “Usuario”, “</w:t>
-      </w:r>
-      <w:proofErr w:type="spellStart"/>
-      <w:r>
-        <w:rPr>
-          <w:rFonts w:ascii="Arial Narrow" w:hAnsi="Arial Narrow"/>
-        </w:rPr>
-        <w:t>Chatbot</w:t>
-      </w:r>
-      <w:proofErr w:type="spellEnd"/>
-      <w:r>
-        <w:rPr>
-          <w:rFonts w:ascii="Arial Narrow" w:hAnsi="Arial Narrow"/>
-        </w:rPr>
-        <w:t xml:space="preserve">”, “Interfaz de Usuario” facilito la comprensión del sistema. En el </w:t>
+        <w:t xml:space="preserve">. La estructura creada para las entidades de “Usuario”, “Chatbot”, “Interfaz de Usuario” facilito la comprensión del sistema. En el </w:t>
       </w:r>
       <w:r>
         <w:rPr>
@@ -7024,68 +6368,52 @@
         </w:rPr>
         <w:t>cómo</w:t>
       </w:r>
-      <w:bookmarkStart w:id="46" w:name="_GoBack"/>
+      <w:r>
+        <w:rPr>
+          <w:rFonts w:ascii="Arial Narrow" w:hAnsi="Arial Narrow"/>
+        </w:rPr>
+        <w:t xml:space="preserve"> hacerlo, mediante reglas y relaciones lógicas, fue menos complejo que el </w:t>
+      </w:r>
+      <w:r>
+        <w:rPr>
+          <w:rFonts w:ascii="Arial Narrow" w:hAnsi="Arial Narrow"/>
+        </w:rPr>
+        <w:t xml:space="preserve">paradigma funcional, </w:t>
+      </w:r>
+      <w:r>
+        <w:rPr>
+          <w:rFonts w:ascii="Arial Narrow" w:hAnsi="Arial Narrow"/>
+        </w:rPr>
+        <w:t>implementar el proyecto de chatbot simplificado</w:t>
+      </w:r>
+      <w:r>
+        <w:rPr>
+          <w:rFonts w:ascii="Arial Narrow" w:hAnsi="Arial Narrow"/>
+        </w:rPr>
+        <w:t>.</w:t>
+      </w:r>
+    </w:p>
+    <w:p/>
+    <w:p>
+      <w:pPr>
+        <w:rPr>
+          <w:rFonts w:ascii="Arial Narrow" w:hAnsi="Arial Narrow"/>
+        </w:rPr>
+      </w:pPr>
+    </w:p>
+    <w:p>
+      <w:pPr>
+        <w:pStyle w:val="Ttulo1"/>
+      </w:pPr>
+      <w:bookmarkStart w:id="46" w:name="_Toc134312252"/>
+      <w:bookmarkStart w:id="47" w:name="_Toc152143576"/>
+      <w:bookmarkStart w:id="48" w:name="_Toc153872180"/>
+      <w:r>
+        <w:t>Referencias</w:t>
+      </w:r>
       <w:bookmarkEnd w:id="46"/>
-      <w:r>
-        <w:rPr>
-          <w:rFonts w:ascii="Arial Narrow" w:hAnsi="Arial Narrow"/>
-        </w:rPr>
-        <w:t xml:space="preserve"> hacerlo, mediante reglas y relaciones lógicas, fue menos complejo que el </w:t>
-      </w:r>
-      <w:r>
-        <w:rPr>
-          <w:rFonts w:ascii="Arial Narrow" w:hAnsi="Arial Narrow"/>
-        </w:rPr>
-        <w:t xml:space="preserve">paradigma funcional, </w:t>
-      </w:r>
-      <w:r>
-        <w:rPr>
-          <w:rFonts w:ascii="Arial Narrow" w:hAnsi="Arial Narrow"/>
-        </w:rPr>
-        <w:t xml:space="preserve">implementar el proyecto de </w:t>
-      </w:r>
-      <w:proofErr w:type="spellStart"/>
-      <w:r>
-        <w:rPr>
-          <w:rFonts w:ascii="Arial Narrow" w:hAnsi="Arial Narrow"/>
-        </w:rPr>
-        <w:t>chatbot</w:t>
-      </w:r>
-      <w:proofErr w:type="spellEnd"/>
-      <w:r>
-        <w:rPr>
-          <w:rFonts w:ascii="Arial Narrow" w:hAnsi="Arial Narrow"/>
-        </w:rPr>
-        <w:t xml:space="preserve"> simplificado</w:t>
-      </w:r>
-      <w:r>
-        <w:rPr>
-          <w:rFonts w:ascii="Arial Narrow" w:hAnsi="Arial Narrow"/>
-        </w:rPr>
-        <w:t>.</w:t>
-      </w:r>
-    </w:p>
-    <w:p/>
-    <w:p>
-      <w:pPr>
-        <w:rPr>
-          <w:rFonts w:ascii="Arial Narrow" w:hAnsi="Arial Narrow"/>
-        </w:rPr>
-      </w:pPr>
-    </w:p>
-    <w:p>
-      <w:pPr>
-        <w:pStyle w:val="Ttulo1"/>
-      </w:pPr>
-      <w:bookmarkStart w:id="47" w:name="_Toc134312252"/>
-      <w:bookmarkStart w:id="48" w:name="_Toc152143576"/>
-      <w:bookmarkStart w:id="49" w:name="_Toc153872180"/>
-      <w:r>
-        <w:t>Referencias</w:t>
-      </w:r>
       <w:bookmarkEnd w:id="47"/>
       <w:bookmarkEnd w:id="48"/>
-      <w:bookmarkEnd w:id="49"/>
     </w:p>
     <w:p>
       <w:pPr>
@@ -7192,6 +6520,21 @@
     </w:p>
     <w:p>
       <w:pPr>
+        <w:rPr>
+          <w:rFonts w:ascii="Arial Narrow" w:hAnsi="Arial Narrow"/>
+        </w:rPr>
+      </w:pPr>
+    </w:p>
+    <w:p>
+      <w:pPr>
+        <w:rPr>
+          <w:rFonts w:ascii="Arial Narrow" w:hAnsi="Arial Narrow"/>
+        </w:rPr>
+      </w:pPr>
+    </w:p>
+    <w:p>
+      <w:pPr>
+        <w:jc w:val="both"/>
         <w:rPr>
           <w:rFonts w:ascii="Arial Narrow" w:hAnsi="Arial Narrow"/>
         </w:rPr>
@@ -7213,7 +6556,7 @@
 </file>
 
 <file path=word/endnotes.xml><?xml version="1.0" encoding="utf-8"?>
-<w:endnotes xmlns:wpc="http://schemas.microsoft.com/office/word/2010/wordprocessingCanvas" xmlns:cx="http://schemas.microsoft.com/office/drawing/2014/chartex" xmlns:mc="http://schemas.openxmlformats.org/markup-compatibility/2006" xmlns:o="urn:schemas-microsoft-com:office:office" xmlns:r="http://schemas.openxmlformats.org/officeDocument/2006/relationships" xmlns:m="http://schemas.openxmlformats.org/officeDocument/2006/math" xmlns:v="urn:schemas-microsoft-com:vml" xmlns:wp14="http://schemas.microsoft.com/office/word/2010/wordprocessingDrawing" xmlns:wp="http://schemas.openxmlformats.org/drawingml/2006/wordprocessingDrawing" xmlns:w10="urn:schemas-microsoft-com:office:word" xmlns:w="http://schemas.openxmlformats.org/wordprocessingml/2006/main" xmlns:w14="http://schemas.microsoft.com/office/word/2010/wordml" xmlns:w15="http://schemas.microsoft.com/office/word/2012/wordml" xmlns:w16se="http://schemas.microsoft.com/office/word/2015/wordml/symex" xmlns:wpg="http://schemas.microsoft.com/office/word/2010/wordprocessingGroup" xmlns:wpi="http://schemas.microsoft.com/office/word/2010/wordprocessingInk" xmlns:wne="http://schemas.microsoft.com/office/word/2006/wordml" xmlns:wps="http://schemas.microsoft.com/office/word/2010/wordprocessingShape" mc:Ignorable="w14 w15 w16se wp14">
+<w:endnotes xmlns:wpc="http://schemas.microsoft.com/office/word/2010/wordprocessingCanvas" xmlns:cx="http://schemas.microsoft.com/office/drawing/2014/chartex" xmlns:cx1="http://schemas.microsoft.com/office/drawing/2015/9/8/chartex" xmlns:cx2="http://schemas.microsoft.com/office/drawing/2015/10/21/chartex" xmlns:cx3="http://schemas.microsoft.com/office/drawing/2016/5/9/chartex" xmlns:cx4="http://schemas.microsoft.com/office/drawing/2016/5/10/chartex" xmlns:cx5="http://schemas.microsoft.com/office/drawing/2016/5/11/chartex" xmlns:cx6="http://schemas.microsoft.com/office/drawing/2016/5/12/chartex" xmlns:cx7="http://schemas.microsoft.com/office/drawing/2016/5/13/chartex" xmlns:cx8="http://schemas.microsoft.com/office/drawing/2016/5/14/chartex" xmlns:mc="http://schemas.openxmlformats.org/markup-compatibility/2006" xmlns:aink="http://schemas.microsoft.com/office/drawing/2016/ink" xmlns:am3d="http://schemas.microsoft.com/office/drawing/2017/model3d" xmlns:o="urn:schemas-microsoft-com:office:office" xmlns:oel="http://schemas.microsoft.com/office/2019/extlst" xmlns:r="http://schemas.openxmlformats.org/officeDocument/2006/relationships" xmlns:m="http://schemas.openxmlformats.org/officeDocument/2006/math" xmlns:v="urn:schemas-microsoft-com:vml" xmlns:wp14="http://schemas.microsoft.com/office/word/2010/wordprocessingDrawing" xmlns:wp="http://schemas.openxmlformats.org/drawingml/2006/wordprocessingDrawing" xmlns:w10="urn:schemas-microsoft-com:office:word" xmlns:w="http://schemas.openxmlformats.org/wordprocessingml/2006/main" xmlns:w14="http://schemas.microsoft.com/office/word/2010/wordml" xmlns:w15="http://schemas.microsoft.com/office/word/2012/wordml" xmlns:w16cex="http://schemas.microsoft.com/office/word/2018/wordml/cex" xmlns:w16cid="http://schemas.microsoft.com/office/word/2016/wordml/cid" xmlns:w16="http://schemas.microsoft.com/office/word/2018/wordml" xmlns:w16sdtdh="http://schemas.microsoft.com/office/word/2020/wordml/sdtdatahash" xmlns:w16se="http://schemas.microsoft.com/office/word/2015/wordml/symex" xmlns:wpg="http://schemas.microsoft.com/office/word/2010/wordprocessingGroup" xmlns:wpi="http://schemas.microsoft.com/office/word/2010/wordprocessingInk" xmlns:wne="http://schemas.microsoft.com/office/word/2006/wordml" xmlns:wps="http://schemas.microsoft.com/office/word/2010/wordprocessingShape" mc:Ignorable="w14 w15 w16se w16cid w16 w16cex w16sdtdh wp14">
   <w:endnote w:type="separator" w:id="-1">
     <w:p>
       <w:r>
@@ -7232,7 +6575,7 @@
 </file>
 
 <file path=word/footer1.xml><?xml version="1.0" encoding="utf-8"?>
-<w:ftr xmlns:wpc="http://schemas.microsoft.com/office/word/2010/wordprocessingCanvas" xmlns:cx="http://schemas.microsoft.com/office/drawing/2014/chartex" xmlns:mc="http://schemas.openxmlformats.org/markup-compatibility/2006" xmlns:o="urn:schemas-microsoft-com:office:office" xmlns:r="http://schemas.openxmlformats.org/officeDocument/2006/relationships" xmlns:m="http://schemas.openxmlformats.org/officeDocument/2006/math" xmlns:v="urn:schemas-microsoft-com:vml" xmlns:wp14="http://schemas.microsoft.com/office/word/2010/wordprocessingDrawing" xmlns:wp="http://schemas.openxmlformats.org/drawingml/2006/wordprocessingDrawing" xmlns:w10="urn:schemas-microsoft-com:office:word" xmlns:w="http://schemas.openxmlformats.org/wordprocessingml/2006/main" xmlns:w14="http://schemas.microsoft.com/office/word/2010/wordml" xmlns:w15="http://schemas.microsoft.com/office/word/2012/wordml" xmlns:w16se="http://schemas.microsoft.com/office/word/2015/wordml/symex" xmlns:wpg="http://schemas.microsoft.com/office/word/2010/wordprocessingGroup" xmlns:wpi="http://schemas.microsoft.com/office/word/2010/wordprocessingInk" xmlns:wne="http://schemas.microsoft.com/office/word/2006/wordml" xmlns:wps="http://schemas.microsoft.com/office/word/2010/wordprocessingShape" mc:Ignorable="w14 w15 w16se wp14">
+<w:ftr xmlns:wpc="http://schemas.microsoft.com/office/word/2010/wordprocessingCanvas" xmlns:cx="http://schemas.microsoft.com/office/drawing/2014/chartex" xmlns:cx1="http://schemas.microsoft.com/office/drawing/2015/9/8/chartex" xmlns:cx2="http://schemas.microsoft.com/office/drawing/2015/10/21/chartex" xmlns:cx3="http://schemas.microsoft.com/office/drawing/2016/5/9/chartex" xmlns:cx4="http://schemas.microsoft.com/office/drawing/2016/5/10/chartex" xmlns:cx5="http://schemas.microsoft.com/office/drawing/2016/5/11/chartex" xmlns:cx6="http://schemas.microsoft.com/office/drawing/2016/5/12/chartex" xmlns:cx7="http://schemas.microsoft.com/office/drawing/2016/5/13/chartex" xmlns:cx8="http://schemas.microsoft.com/office/drawing/2016/5/14/chartex" xmlns:mc="http://schemas.openxmlformats.org/markup-compatibility/2006" xmlns:aink="http://schemas.microsoft.com/office/drawing/2016/ink" xmlns:am3d="http://schemas.microsoft.com/office/drawing/2017/model3d" xmlns:o="urn:schemas-microsoft-com:office:office" xmlns:oel="http://schemas.microsoft.com/office/2019/extlst" xmlns:r="http://schemas.openxmlformats.org/officeDocument/2006/relationships" xmlns:m="http://schemas.openxmlformats.org/officeDocument/2006/math" xmlns:v="urn:schemas-microsoft-com:vml" xmlns:wp14="http://schemas.microsoft.com/office/word/2010/wordprocessingDrawing" xmlns:wp="http://schemas.openxmlformats.org/drawingml/2006/wordprocessingDrawing" xmlns:w10="urn:schemas-microsoft-com:office:word" xmlns:w="http://schemas.openxmlformats.org/wordprocessingml/2006/main" xmlns:w14="http://schemas.microsoft.com/office/word/2010/wordml" xmlns:w15="http://schemas.microsoft.com/office/word/2012/wordml" xmlns:w16cex="http://schemas.microsoft.com/office/word/2018/wordml/cex" xmlns:w16cid="http://schemas.microsoft.com/office/word/2016/wordml/cid" xmlns:w16="http://schemas.microsoft.com/office/word/2018/wordml" xmlns:w16sdtdh="http://schemas.microsoft.com/office/word/2020/wordml/sdtdatahash" xmlns:w16se="http://schemas.microsoft.com/office/word/2015/wordml/symex" xmlns:wpg="http://schemas.microsoft.com/office/word/2010/wordprocessingGroup" xmlns:wpi="http://schemas.microsoft.com/office/word/2010/wordprocessingInk" xmlns:wne="http://schemas.microsoft.com/office/word/2006/wordml" xmlns:wps="http://schemas.microsoft.com/office/word/2010/wordprocessingShape" mc:Ignorable="w14 w15 w16se w16cid w16 w16cex w16sdtdh wp14">
   <w:p>
     <w:pPr>
       <w:pStyle w:val="Piedepgina"/>
@@ -7288,7 +6631,7 @@
 </file>
 
 <file path=word/footer2.xml><?xml version="1.0" encoding="utf-8"?>
-<w:ftr xmlns:wpc="http://schemas.microsoft.com/office/word/2010/wordprocessingCanvas" xmlns:cx="http://schemas.microsoft.com/office/drawing/2014/chartex" xmlns:mc="http://schemas.openxmlformats.org/markup-compatibility/2006" xmlns:o="urn:schemas-microsoft-com:office:office" xmlns:r="http://schemas.openxmlformats.org/officeDocument/2006/relationships" xmlns:m="http://schemas.openxmlformats.org/officeDocument/2006/math" xmlns:v="urn:schemas-microsoft-com:vml" xmlns:wp14="http://schemas.microsoft.com/office/word/2010/wordprocessingDrawing" xmlns:wp="http://schemas.openxmlformats.org/drawingml/2006/wordprocessingDrawing" xmlns:w10="urn:schemas-microsoft-com:office:word" xmlns:w="http://schemas.openxmlformats.org/wordprocessingml/2006/main" xmlns:w14="http://schemas.microsoft.com/office/word/2010/wordml" xmlns:w15="http://schemas.microsoft.com/office/word/2012/wordml" xmlns:w16se="http://schemas.microsoft.com/office/word/2015/wordml/symex" xmlns:wpg="http://schemas.microsoft.com/office/word/2010/wordprocessingGroup" xmlns:wpi="http://schemas.microsoft.com/office/word/2010/wordprocessingInk" xmlns:wne="http://schemas.microsoft.com/office/word/2006/wordml" xmlns:wps="http://schemas.microsoft.com/office/word/2010/wordprocessingShape" mc:Ignorable="w14 w15 w16se wp14">
+<w:ftr xmlns:wpc="http://schemas.microsoft.com/office/word/2010/wordprocessingCanvas" xmlns:cx="http://schemas.microsoft.com/office/drawing/2014/chartex" xmlns:cx1="http://schemas.microsoft.com/office/drawing/2015/9/8/chartex" xmlns:cx2="http://schemas.microsoft.com/office/drawing/2015/10/21/chartex" xmlns:cx3="http://schemas.microsoft.com/office/drawing/2016/5/9/chartex" xmlns:cx4="http://schemas.microsoft.com/office/drawing/2016/5/10/chartex" xmlns:cx5="http://schemas.microsoft.com/office/drawing/2016/5/11/chartex" xmlns:cx6="http://schemas.microsoft.com/office/drawing/2016/5/12/chartex" xmlns:cx7="http://schemas.microsoft.com/office/drawing/2016/5/13/chartex" xmlns:cx8="http://schemas.microsoft.com/office/drawing/2016/5/14/chartex" xmlns:mc="http://schemas.openxmlformats.org/markup-compatibility/2006" xmlns:aink="http://schemas.microsoft.com/office/drawing/2016/ink" xmlns:am3d="http://schemas.microsoft.com/office/drawing/2017/model3d" xmlns:o="urn:schemas-microsoft-com:office:office" xmlns:oel="http://schemas.microsoft.com/office/2019/extlst" xmlns:r="http://schemas.openxmlformats.org/officeDocument/2006/relationships" xmlns:m="http://schemas.openxmlformats.org/officeDocument/2006/math" xmlns:v="urn:schemas-microsoft-com:vml" xmlns:wp14="http://schemas.microsoft.com/office/word/2010/wordprocessingDrawing" xmlns:wp="http://schemas.openxmlformats.org/drawingml/2006/wordprocessingDrawing" xmlns:w10="urn:schemas-microsoft-com:office:word" xmlns:w="http://schemas.openxmlformats.org/wordprocessingml/2006/main" xmlns:w14="http://schemas.microsoft.com/office/word/2010/wordml" xmlns:w15="http://schemas.microsoft.com/office/word/2012/wordml" xmlns:w16cex="http://schemas.microsoft.com/office/word/2018/wordml/cex" xmlns:w16cid="http://schemas.microsoft.com/office/word/2016/wordml/cid" xmlns:w16="http://schemas.microsoft.com/office/word/2018/wordml" xmlns:w16sdtdh="http://schemas.microsoft.com/office/word/2020/wordml/sdtdatahash" xmlns:w16se="http://schemas.microsoft.com/office/word/2015/wordml/symex" xmlns:wpg="http://schemas.microsoft.com/office/word/2010/wordprocessingGroup" xmlns:wpi="http://schemas.microsoft.com/office/word/2010/wordprocessingInk" xmlns:wne="http://schemas.microsoft.com/office/word/2006/wordml" xmlns:wps="http://schemas.microsoft.com/office/word/2010/wordprocessingShape" mc:Ignorable="w14 w15 w16se w16cid w16 w16cex w16sdtdh wp14">
   <w:p>
     <w:pPr>
       <w:pStyle w:val="Piedepgina"/>
@@ -7307,7 +6650,7 @@
 </file>
 
 <file path=word/footnotes.xml><?xml version="1.0" encoding="utf-8"?>
-<w:footnotes xmlns:wpc="http://schemas.microsoft.com/office/word/2010/wordprocessingCanvas" xmlns:cx="http://schemas.microsoft.com/office/drawing/2014/chartex" xmlns:mc="http://schemas.openxmlformats.org/markup-compatibility/2006" xmlns:o="urn:schemas-microsoft-com:office:office" xmlns:r="http://schemas.openxmlformats.org/officeDocument/2006/relationships" xmlns:m="http://schemas.openxmlformats.org/officeDocument/2006/math" xmlns:v="urn:schemas-microsoft-com:vml" xmlns:wp14="http://schemas.microsoft.com/office/word/2010/wordprocessingDrawing" xmlns:wp="http://schemas.openxmlformats.org/drawingml/2006/wordprocessingDrawing" xmlns:w10="urn:schemas-microsoft-com:office:word" xmlns:w="http://schemas.openxmlformats.org/wordprocessingml/2006/main" xmlns:w14="http://schemas.microsoft.com/office/word/2010/wordml" xmlns:w15="http://schemas.microsoft.com/office/word/2012/wordml" xmlns:w16se="http://schemas.microsoft.com/office/word/2015/wordml/symex" xmlns:wpg="http://schemas.microsoft.com/office/word/2010/wordprocessingGroup" xmlns:wpi="http://schemas.microsoft.com/office/word/2010/wordprocessingInk" xmlns:wne="http://schemas.microsoft.com/office/word/2006/wordml" xmlns:wps="http://schemas.microsoft.com/office/word/2010/wordprocessingShape" mc:Ignorable="w14 w15 w16se wp14">
+<w:footnotes xmlns:wpc="http://schemas.microsoft.com/office/word/2010/wordprocessingCanvas" xmlns:cx="http://schemas.microsoft.com/office/drawing/2014/chartex" xmlns:cx1="http://schemas.microsoft.com/office/drawing/2015/9/8/chartex" xmlns:cx2="http://schemas.microsoft.com/office/drawing/2015/10/21/chartex" xmlns:cx3="http://schemas.microsoft.com/office/drawing/2016/5/9/chartex" xmlns:cx4="http://schemas.microsoft.com/office/drawing/2016/5/10/chartex" xmlns:cx5="http://schemas.microsoft.com/office/drawing/2016/5/11/chartex" xmlns:cx6="http://schemas.microsoft.com/office/drawing/2016/5/12/chartex" xmlns:cx7="http://schemas.microsoft.com/office/drawing/2016/5/13/chartex" xmlns:cx8="http://schemas.microsoft.com/office/drawing/2016/5/14/chartex" xmlns:mc="http://schemas.openxmlformats.org/markup-compatibility/2006" xmlns:aink="http://schemas.microsoft.com/office/drawing/2016/ink" xmlns:am3d="http://schemas.microsoft.com/office/drawing/2017/model3d" xmlns:o="urn:schemas-microsoft-com:office:office" xmlns:oel="http://schemas.microsoft.com/office/2019/extlst" xmlns:r="http://schemas.openxmlformats.org/officeDocument/2006/relationships" xmlns:m="http://schemas.openxmlformats.org/officeDocument/2006/math" xmlns:v="urn:schemas-microsoft-com:vml" xmlns:wp14="http://schemas.microsoft.com/office/word/2010/wordprocessingDrawing" xmlns:wp="http://schemas.openxmlformats.org/drawingml/2006/wordprocessingDrawing" xmlns:w10="urn:schemas-microsoft-com:office:word" xmlns:w="http://schemas.openxmlformats.org/wordprocessingml/2006/main" xmlns:w14="http://schemas.microsoft.com/office/word/2010/wordml" xmlns:w15="http://schemas.microsoft.com/office/word/2012/wordml" xmlns:w16cex="http://schemas.microsoft.com/office/word/2018/wordml/cex" xmlns:w16cid="http://schemas.microsoft.com/office/word/2016/wordml/cid" xmlns:w16="http://schemas.microsoft.com/office/word/2018/wordml" xmlns:w16sdtdh="http://schemas.microsoft.com/office/word/2020/wordml/sdtdatahash" xmlns:w16se="http://schemas.microsoft.com/office/word/2015/wordml/symex" xmlns:wpg="http://schemas.microsoft.com/office/word/2010/wordprocessingGroup" xmlns:wpi="http://schemas.microsoft.com/office/word/2010/wordprocessingInk" xmlns:wne="http://schemas.microsoft.com/office/word/2006/wordml" xmlns:wps="http://schemas.microsoft.com/office/word/2010/wordprocessingShape" mc:Ignorable="w14 w15 w16se w16cid w16 w16cex w16sdtdh wp14">
   <w:footnote w:type="separator" w:id="-1">
     <w:p>
       <w:r>
@@ -7326,7 +6669,7 @@
 </file>
 
 <file path=word/header1.xml><?xml version="1.0" encoding="utf-8"?>
-<w:hdr xmlns:wpc="http://schemas.microsoft.com/office/word/2010/wordprocessingCanvas" xmlns:cx="http://schemas.microsoft.com/office/drawing/2014/chartex" xmlns:mc="http://schemas.openxmlformats.org/markup-compatibility/2006" xmlns:o="urn:schemas-microsoft-com:office:office" xmlns:r="http://schemas.openxmlformats.org/officeDocument/2006/relationships" xmlns:m="http://schemas.openxmlformats.org/officeDocument/2006/math" xmlns:v="urn:schemas-microsoft-com:vml" xmlns:wp14="http://schemas.microsoft.com/office/word/2010/wordprocessingDrawing" xmlns:wp="http://schemas.openxmlformats.org/drawingml/2006/wordprocessingDrawing" xmlns:w10="urn:schemas-microsoft-com:office:word" xmlns:w="http://schemas.openxmlformats.org/wordprocessingml/2006/main" xmlns:w14="http://schemas.microsoft.com/office/word/2010/wordml" xmlns:w15="http://schemas.microsoft.com/office/word/2012/wordml" xmlns:w16se="http://schemas.microsoft.com/office/word/2015/wordml/symex" xmlns:wpg="http://schemas.microsoft.com/office/word/2010/wordprocessingGroup" xmlns:wpi="http://schemas.microsoft.com/office/word/2010/wordprocessingInk" xmlns:wne="http://schemas.microsoft.com/office/word/2006/wordml" xmlns:wps="http://schemas.microsoft.com/office/word/2010/wordprocessingShape" mc:Ignorable="w14 w15 w16se wp14">
+<w:hdr xmlns:wpc="http://schemas.microsoft.com/office/word/2010/wordprocessingCanvas" xmlns:cx="http://schemas.microsoft.com/office/drawing/2014/chartex" xmlns:cx1="http://schemas.microsoft.com/office/drawing/2015/9/8/chartex" xmlns:cx2="http://schemas.microsoft.com/office/drawing/2015/10/21/chartex" xmlns:cx3="http://schemas.microsoft.com/office/drawing/2016/5/9/chartex" xmlns:cx4="http://schemas.microsoft.com/office/drawing/2016/5/10/chartex" xmlns:cx5="http://schemas.microsoft.com/office/drawing/2016/5/11/chartex" xmlns:cx6="http://schemas.microsoft.com/office/drawing/2016/5/12/chartex" xmlns:cx7="http://schemas.microsoft.com/office/drawing/2016/5/13/chartex" xmlns:cx8="http://schemas.microsoft.com/office/drawing/2016/5/14/chartex" xmlns:mc="http://schemas.openxmlformats.org/markup-compatibility/2006" xmlns:aink="http://schemas.microsoft.com/office/drawing/2016/ink" xmlns:am3d="http://schemas.microsoft.com/office/drawing/2017/model3d" xmlns:o="urn:schemas-microsoft-com:office:office" xmlns:oel="http://schemas.microsoft.com/office/2019/extlst" xmlns:r="http://schemas.openxmlformats.org/officeDocument/2006/relationships" xmlns:m="http://schemas.openxmlformats.org/officeDocument/2006/math" xmlns:v="urn:schemas-microsoft-com:vml" xmlns:wp14="http://schemas.microsoft.com/office/word/2010/wordprocessingDrawing" xmlns:wp="http://schemas.openxmlformats.org/drawingml/2006/wordprocessingDrawing" xmlns:w10="urn:schemas-microsoft-com:office:word" xmlns:w="http://schemas.openxmlformats.org/wordprocessingml/2006/main" xmlns:w14="http://schemas.microsoft.com/office/word/2010/wordml" xmlns:w15="http://schemas.microsoft.com/office/word/2012/wordml" xmlns:w16cex="http://schemas.microsoft.com/office/word/2018/wordml/cex" xmlns:w16cid="http://schemas.microsoft.com/office/word/2016/wordml/cid" xmlns:w16="http://schemas.microsoft.com/office/word/2018/wordml" xmlns:w16sdtdh="http://schemas.microsoft.com/office/word/2020/wordml/sdtdatahash" xmlns:w16se="http://schemas.microsoft.com/office/word/2015/wordml/symex" xmlns:wpg="http://schemas.microsoft.com/office/word/2010/wordprocessingGroup" xmlns:wpi="http://schemas.microsoft.com/office/word/2010/wordprocessingInk" xmlns:wne="http://schemas.microsoft.com/office/word/2006/wordml" xmlns:wps="http://schemas.microsoft.com/office/word/2010/wordprocessingShape" mc:Ignorable="w14 w15 w16se w16cid w16 w16cex w16sdtdh wp14">
   <w:p>
     <w:pPr>
       <w:pStyle w:val="Textoindependiente"/>
@@ -7493,7 +6836,7 @@
             </wp:anchor>
           </w:drawing>
         </mc:Choice>
-        <mc:Fallback xmlns:cx1="http://schemas.microsoft.com/office/drawing/2015/9/8/chartex" xmlns:cx2="http://schemas.microsoft.com/office/drawing/2015/10/21/chartex" xmlns:cx3="http://schemas.microsoft.com/office/drawing/2016/5/9/chartex" xmlns:cx4="http://schemas.microsoft.com/office/drawing/2016/5/10/chartex" xmlns:cx5="http://schemas.microsoft.com/office/drawing/2016/5/11/chartex" xmlns:cx6="http://schemas.microsoft.com/office/drawing/2016/5/12/chartex" xmlns:cx7="http://schemas.microsoft.com/office/drawing/2016/5/13/chartex" xmlns:cx8="http://schemas.microsoft.com/office/drawing/2016/5/14/chartex" xmlns:aink="http://schemas.microsoft.com/office/drawing/2016/ink" xmlns:am3d="http://schemas.microsoft.com/office/drawing/2017/model3d" xmlns:oel="http://schemas.microsoft.com/office/2019/extlst" xmlns:w16cex="http://schemas.microsoft.com/office/word/2018/wordml/cex" xmlns:w16cid="http://schemas.microsoft.com/office/word/2016/wordml/cid" xmlns:w16="http://schemas.microsoft.com/office/word/2018/wordml" xmlns:w16sdtdh="http://schemas.microsoft.com/office/word/2020/wordml/sdtdatahash">
+        <mc:Fallback>
           <w:pict>
             <v:shapetype w14:anchorId="71A8EEC3" id="_x0000_t202" coordsize="21600,21600" o:spt="202" path="m,l,21600r21600,l21600,xe">
               <v:stroke joinstyle="miter"/>
@@ -7657,7 +7000,7 @@
             </wp:anchor>
           </w:drawing>
         </mc:Choice>
-        <mc:Fallback xmlns:cx1="http://schemas.microsoft.com/office/drawing/2015/9/8/chartex" xmlns:cx2="http://schemas.microsoft.com/office/drawing/2015/10/21/chartex" xmlns:cx3="http://schemas.microsoft.com/office/drawing/2016/5/9/chartex" xmlns:cx4="http://schemas.microsoft.com/office/drawing/2016/5/10/chartex" xmlns:cx5="http://schemas.microsoft.com/office/drawing/2016/5/11/chartex" xmlns:cx6="http://schemas.microsoft.com/office/drawing/2016/5/12/chartex" xmlns:cx7="http://schemas.microsoft.com/office/drawing/2016/5/13/chartex" xmlns:cx8="http://schemas.microsoft.com/office/drawing/2016/5/14/chartex" xmlns:aink="http://schemas.microsoft.com/office/drawing/2016/ink" xmlns:am3d="http://schemas.microsoft.com/office/drawing/2017/model3d" xmlns:oel="http://schemas.microsoft.com/office/2019/extlst" xmlns:w16cex="http://schemas.microsoft.com/office/word/2018/wordml/cex" xmlns:w16cid="http://schemas.microsoft.com/office/word/2016/wordml/cid" xmlns:w16="http://schemas.microsoft.com/office/word/2018/wordml" xmlns:w16sdtdh="http://schemas.microsoft.com/office/word/2020/wordml/sdtdatahash" xmlns:w16du="http://schemas.microsoft.com/office/word/2023/wordml/word16du">
+        <mc:Fallback xmlns:w16du="http://schemas.microsoft.com/office/word/2023/wordml/word16du">
           <w:pict>
             <v:line w14:anchorId="088D3CD3" id="Line 3" o:spid="_x0000_s1026" style="position:absolute;z-index:-251657216;visibility:visible;mso-wrap-style:square;mso-width-percent:0;mso-height-percent:0;mso-wrap-distance-left:9pt;mso-wrap-distance-top:0;mso-wrap-distance-right:9pt;mso-wrap-distance-bottom:0;mso-position-horizontal:absolute;mso-position-horizontal-relative:page;mso-position-vertical:absolute;mso-position-vertical-relative:page;mso-width-percent:0;mso-height-percent:0;mso-width-relative:page;mso-height-relative:page" from="77.65pt,65.25pt" to="503.45pt,65.25pt" o:gfxdata="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" strokeweight=".14042mm">
               <o:lock v:ext="edit" shapetype="f"/>
@@ -7672,7 +7015,7 @@
 </file>
 
 <file path=word/numbering.xml><?xml version="1.0" encoding="utf-8"?>
-<w:numbering xmlns:wpc="http://schemas.microsoft.com/office/word/2010/wordprocessingCanvas" xmlns:cx="http://schemas.microsoft.com/office/drawing/2014/chartex" xmlns:mc="http://schemas.openxmlformats.org/markup-compatibility/2006" xmlns:o="urn:schemas-microsoft-com:office:office" xmlns:r="http://schemas.openxmlformats.org/officeDocument/2006/relationships" xmlns:m="http://schemas.openxmlformats.org/officeDocument/2006/math" xmlns:v="urn:schemas-microsoft-com:vml" xmlns:wp14="http://schemas.microsoft.com/office/word/2010/wordprocessingDrawing" xmlns:wp="http://schemas.openxmlformats.org/drawingml/2006/wordprocessingDrawing" xmlns:w10="urn:schemas-microsoft-com:office:word" xmlns:w="http://schemas.openxmlformats.org/wordprocessingml/2006/main" xmlns:w14="http://schemas.microsoft.com/office/word/2010/wordml" xmlns:w15="http://schemas.microsoft.com/office/word/2012/wordml" xmlns:w16se="http://schemas.microsoft.com/office/word/2015/wordml/symex" xmlns:wpg="http://schemas.microsoft.com/office/word/2010/wordprocessingGroup" xmlns:wpi="http://schemas.microsoft.com/office/word/2010/wordprocessingInk" xmlns:wne="http://schemas.microsoft.com/office/word/2006/wordml" xmlns:wps="http://schemas.microsoft.com/office/word/2010/wordprocessingShape" mc:Ignorable="w14 w15 w16se wp14">
+<w:numbering xmlns:wpc="http://schemas.microsoft.com/office/word/2010/wordprocessingCanvas" xmlns:cx="http://schemas.microsoft.com/office/drawing/2014/chartex" xmlns:cx1="http://schemas.microsoft.com/office/drawing/2015/9/8/chartex" xmlns:cx2="http://schemas.microsoft.com/office/drawing/2015/10/21/chartex" xmlns:cx3="http://schemas.microsoft.com/office/drawing/2016/5/9/chartex" xmlns:cx4="http://schemas.microsoft.com/office/drawing/2016/5/10/chartex" xmlns:cx5="http://schemas.microsoft.com/office/drawing/2016/5/11/chartex" xmlns:cx6="http://schemas.microsoft.com/office/drawing/2016/5/12/chartex" xmlns:cx7="http://schemas.microsoft.com/office/drawing/2016/5/13/chartex" xmlns:cx8="http://schemas.microsoft.com/office/drawing/2016/5/14/chartex" xmlns:mc="http://schemas.openxmlformats.org/markup-compatibility/2006" xmlns:aink="http://schemas.microsoft.com/office/drawing/2016/ink" xmlns:am3d="http://schemas.microsoft.com/office/drawing/2017/model3d" xmlns:o="urn:schemas-microsoft-com:office:office" xmlns:oel="http://schemas.microsoft.com/office/2019/extlst" xmlns:r="http://schemas.openxmlformats.org/officeDocument/2006/relationships" xmlns:m="http://schemas.openxmlformats.org/officeDocument/2006/math" xmlns:v="urn:schemas-microsoft-com:vml" xmlns:wp14="http://schemas.microsoft.com/office/word/2010/wordprocessingDrawing" xmlns:wp="http://schemas.openxmlformats.org/drawingml/2006/wordprocessingDrawing" xmlns:w10="urn:schemas-microsoft-com:office:word" xmlns:w="http://schemas.openxmlformats.org/wordprocessingml/2006/main" xmlns:w14="http://schemas.microsoft.com/office/word/2010/wordml" xmlns:w15="http://schemas.microsoft.com/office/word/2012/wordml" xmlns:w16cex="http://schemas.microsoft.com/office/word/2018/wordml/cex" xmlns:w16cid="http://schemas.microsoft.com/office/word/2016/wordml/cid" xmlns:w16="http://schemas.microsoft.com/office/word/2018/wordml" xmlns:w16sdtdh="http://schemas.microsoft.com/office/word/2020/wordml/sdtdatahash" xmlns:w16se="http://schemas.microsoft.com/office/word/2015/wordml/symex" xmlns:wpg="http://schemas.microsoft.com/office/word/2010/wordprocessingGroup" xmlns:wpi="http://schemas.microsoft.com/office/word/2010/wordprocessingInk" xmlns:wne="http://schemas.microsoft.com/office/word/2006/wordml" xmlns:wps="http://schemas.microsoft.com/office/word/2010/wordprocessingShape" mc:Ignorable="w14 w15 w16se w16cid w16 w16cex w16sdtdh wp14">
   <w:abstractNum w:abstractNumId="0" w15:restartNumberingAfterBreak="0">
     <w:nsid w:val="05CA508C"/>
     <w:multiLevelType w:val="multilevel"/>
@@ -9591,62 +8934,62 @@
       </w:rPr>
     </w:lvl>
   </w:abstractNum>
-  <w:num w:numId="1">
+  <w:num w:numId="1" w16cid:durableId="712458159">
     <w:abstractNumId w:val="5"/>
   </w:num>
-  <w:num w:numId="2">
+  <w:num w:numId="2" w16cid:durableId="964888645">
     <w:abstractNumId w:val="1"/>
   </w:num>
-  <w:num w:numId="3">
+  <w:num w:numId="3" w16cid:durableId="1760520057">
     <w:abstractNumId w:val="7"/>
   </w:num>
-  <w:num w:numId="4">
+  <w:num w:numId="4" w16cid:durableId="1426463584">
     <w:abstractNumId w:val="8"/>
   </w:num>
-  <w:num w:numId="5">
+  <w:num w:numId="5" w16cid:durableId="1729064805">
     <w:abstractNumId w:val="0"/>
   </w:num>
-  <w:num w:numId="6">
+  <w:num w:numId="6" w16cid:durableId="1424687463">
     <w:abstractNumId w:val="9"/>
   </w:num>
-  <w:num w:numId="7">
+  <w:num w:numId="7" w16cid:durableId="1580018874">
     <w:abstractNumId w:val="6"/>
   </w:num>
-  <w:num w:numId="8">
+  <w:num w:numId="8" w16cid:durableId="1598320807">
     <w:abstractNumId w:val="3"/>
   </w:num>
-  <w:num w:numId="9">
+  <w:num w:numId="9" w16cid:durableId="888304374">
     <w:abstractNumId w:val="10"/>
   </w:num>
-  <w:num w:numId="10">
+  <w:num w:numId="10" w16cid:durableId="1625847845">
     <w:abstractNumId w:val="11"/>
   </w:num>
-  <w:num w:numId="11">
+  <w:num w:numId="11" w16cid:durableId="2147236347">
     <w:abstractNumId w:val="16"/>
   </w:num>
-  <w:num w:numId="12">
+  <w:num w:numId="12" w16cid:durableId="1412049243">
     <w:abstractNumId w:val="13"/>
   </w:num>
-  <w:num w:numId="13">
+  <w:num w:numId="13" w16cid:durableId="166948173">
     <w:abstractNumId w:val="4"/>
   </w:num>
-  <w:num w:numId="14">
+  <w:num w:numId="14" w16cid:durableId="1760250015">
     <w:abstractNumId w:val="15"/>
   </w:num>
-  <w:num w:numId="15">
+  <w:num w:numId="15" w16cid:durableId="718894567">
     <w:abstractNumId w:val="14"/>
   </w:num>
-  <w:num w:numId="16">
+  <w:num w:numId="16" w16cid:durableId="1976331003">
     <w:abstractNumId w:val="12"/>
   </w:num>
-  <w:num w:numId="17">
+  <w:num w:numId="17" w16cid:durableId="365109056">
     <w:abstractNumId w:val="2"/>
   </w:num>
 </w:numbering>
 </file>
 
 <file path=word/styles.xml><?xml version="1.0" encoding="utf-8"?>
-<w:styles xmlns:mc="http://schemas.openxmlformats.org/markup-compatibility/2006" xmlns:r="http://schemas.openxmlformats.org/officeDocument/2006/relationships" xmlns:w="http://schemas.openxmlformats.org/wordprocessingml/2006/main" xmlns:w14="http://schemas.microsoft.com/office/word/2010/wordml" xmlns:w15="http://schemas.microsoft.com/office/word/2012/wordml" xmlns:w16se="http://schemas.microsoft.com/office/word/2015/wordml/symex" mc:Ignorable="w14 w15 w16se">
+<w:styles xmlns:mc="http://schemas.openxmlformats.org/markup-compatibility/2006" xmlns:r="http://schemas.openxmlformats.org/officeDocument/2006/relationships" xmlns:w="http://schemas.openxmlformats.org/wordprocessingml/2006/main" xmlns:w14="http://schemas.microsoft.com/office/word/2010/wordml" xmlns:w15="http://schemas.microsoft.com/office/word/2012/wordml" xmlns:w16cex="http://schemas.microsoft.com/office/word/2018/wordml/cex" xmlns:w16cid="http://schemas.microsoft.com/office/word/2016/wordml/cid" xmlns:w16="http://schemas.microsoft.com/office/word/2018/wordml" xmlns:w16sdtdh="http://schemas.microsoft.com/office/word/2020/wordml/sdtdatahash" xmlns:w16se="http://schemas.microsoft.com/office/word/2015/wordml/symex" mc:Ignorable="w14 w15 w16se w16cid w16 w16cex w16sdtdh">
   <w:docDefaults>
     <w:rPrDefault>
       <w:rPr>
@@ -9658,7 +9001,7 @@
     </w:rPrDefault>
     <w:pPrDefault/>
   </w:docDefaults>
-  <w:latentStyles w:defLockedState="0" w:defUIPriority="99" w:defSemiHidden="0" w:defUnhideWhenUsed="0" w:defQFormat="0" w:count="371">
+  <w:latentStyles w:defLockedState="0" w:defUIPriority="99" w:defSemiHidden="0" w:defUnhideWhenUsed="0" w:defQFormat="0" w:count="376">
     <w:lsdException w:name="Normal" w:uiPriority="0" w:qFormat="1"/>
     <w:lsdException w:name="heading 1" w:uiPriority="9" w:qFormat="1"/>
     <w:lsdException w:name="heading 2" w:semiHidden="1" w:uiPriority="9" w:unhideWhenUsed="1" w:qFormat="1"/>
@@ -10030,6 +9373,11 @@
     <w:lsdException w:name="List Table 5 Dark Accent 6" w:uiPriority="50"/>
     <w:lsdException w:name="List Table 6 Colorful Accent 6" w:uiPriority="51"/>
     <w:lsdException w:name="List Table 7 Colorful Accent 6" w:uiPriority="52"/>
+    <w:lsdException w:name="Mention" w:semiHidden="1" w:unhideWhenUsed="1"/>
+    <w:lsdException w:name="Smart Hyperlink" w:semiHidden="1" w:unhideWhenUsed="1"/>
+    <w:lsdException w:name="Hashtag" w:semiHidden="1" w:unhideWhenUsed="1"/>
+    <w:lsdException w:name="Unresolved Mention" w:semiHidden="1" w:unhideWhenUsed="1"/>
+    <w:lsdException w:name="Smart Link" w:semiHidden="1" w:unhideWhenUsed="1"/>
   </w:latentStyles>
   <w:style w:type="paragraph" w:default="1" w:styleId="Normal">
     <w:name w:val="Normal"/>
@@ -10573,8 +9921,8 @@
     <w:basedOn w:val="Fuentedeprrafopredeter"/>
     <w:rsid w:val="008E275D"/>
   </w:style>
-  <w:style w:type="character" w:customStyle="1" w:styleId="UnresolvedMention">
-    <w:name w:val="Unresolved Mention"/>
+  <w:style w:type="character" w:customStyle="1" w:styleId="Mencinsinresolver2">
+    <w:name w:val="Mención sin resolver2"/>
     <w:basedOn w:val="Fuentedeprrafopredeter"/>
     <w:uiPriority w:val="99"/>
     <w:semiHidden/>

</xml_diff>